<commit_message>
mise en page du rapport
</commit_message>
<xml_diff>
--- a/rapport/RAPPORT TP1.docx
+++ b/rapport/RAPPORT TP1.docx
@@ -274,6 +274,16 @@
     </w:p>
     <w:sdt>
       <w:sdtPr>
+        <w:rPr>
+          <w:rFonts w:ascii="Liberation Serif" w:eastAsia="NSimSun" w:hAnsi="Liberation Serif" w:cs="Arial"/>
+          <w:b w:val="0"/>
+          <w:bCs w:val="0"/>
+          <w:color w:val="auto"/>
+          <w:kern w:val="3"/>
+          <w:sz w:val="24"/>
+          <w:szCs w:val="24"/>
+          <w:lang w:val="fr-FR" w:eastAsia="zh-CN" w:bidi="hi-IN"/>
+        </w:rPr>
         <w:id w:val="-1975120816"/>
         <w:docPartObj>
           <w:docPartGallery w:val="Table of Contents"/>
@@ -282,13 +292,8 @@
       </w:sdtPr>
       <w:sdtEndPr>
         <w:rPr>
-          <w:rFonts w:ascii="Liberation Serif" w:eastAsia="NSimSun" w:hAnsi="Liberation Serif" w:cs="Arial"/>
           <w:noProof/>
-          <w:color w:val="auto"/>
-          <w:kern w:val="3"/>
           <w:sz w:val="32"/>
-          <w:szCs w:val="24"/>
-          <w:lang w:val="fr-FR" w:eastAsia="zh-CN" w:bidi="hi-IN"/>
         </w:rPr>
       </w:sdtEndPr>
       <w:sdtContent>
@@ -1100,36 +1105,34 @@
           <w:sz w:val="40"/>
         </w:rPr>
       </w:pPr>
-      <w:bookmarkStart w:id="1" w:name="_GoBack"/>
+    </w:p>
+    <w:p>
+      <w:pPr>
+        <w:pStyle w:val="Heading1"/>
+        <w:rPr>
+          <w:sz w:val="40"/>
+        </w:rPr>
+      </w:pPr>
+      <w:bookmarkStart w:id="1" w:name="_Toc34253842"/>
+      <w:r>
+        <w:rPr>
+          <w:sz w:val="40"/>
+        </w:rPr>
+        <w:t>Structure</w:t>
+      </w:r>
+      <w:r>
+        <w:rPr>
+          <w:sz w:val="40"/>
+        </w:rPr>
+        <w:t>s</w:t>
+      </w:r>
+      <w:r>
+        <w:rPr>
+          <w:sz w:val="40"/>
+        </w:rPr>
+        <w:t xml:space="preserve"> des données</w:t>
+      </w:r>
       <w:bookmarkEnd w:id="1"/>
-    </w:p>
-    <w:p>
-      <w:pPr>
-        <w:pStyle w:val="Heading1"/>
-        <w:rPr>
-          <w:sz w:val="40"/>
-        </w:rPr>
-      </w:pPr>
-      <w:bookmarkStart w:id="2" w:name="_Toc34253842"/>
-      <w:r>
-        <w:rPr>
-          <w:sz w:val="40"/>
-        </w:rPr>
-        <w:t>Structure</w:t>
-      </w:r>
-      <w:r>
-        <w:rPr>
-          <w:sz w:val="40"/>
-        </w:rPr>
-        <w:t>s</w:t>
-      </w:r>
-      <w:r>
-        <w:rPr>
-          <w:sz w:val="40"/>
-        </w:rPr>
-        <w:t xml:space="preserve"> des données</w:t>
-      </w:r>
-      <w:bookmarkEnd w:id="2"/>
     </w:p>
     <w:p/>
     <w:p/>
@@ -1755,14 +1758,14 @@
           <w:sz w:val="40"/>
         </w:rPr>
       </w:pPr>
-      <w:bookmarkStart w:id="3" w:name="_Toc34253843"/>
+      <w:bookmarkStart w:id="2" w:name="_Toc34253843"/>
       <w:r>
         <w:rPr>
           <w:sz w:val="40"/>
         </w:rPr>
         <w:t>Format des fichiers textes</w:t>
       </w:r>
-      <w:bookmarkEnd w:id="3"/>
+      <w:bookmarkEnd w:id="2"/>
     </w:p>
     <w:p>
       <w:pPr>
@@ -2215,13 +2218,7 @@
         <w:rPr>
           <w:sz w:val="22"/>
         </w:rPr>
-        <w:t>…</w:t>
-      </w:r>
-      <w:r>
-        <w:rPr>
-          <w:sz w:val="22"/>
-        </w:rPr>
-        <w:t>.</w:t>
+        <w:t>….</w:t>
       </w:r>
     </w:p>
     <w:p>
@@ -2661,1620 +2658,559 @@
           <w:sz w:val="40"/>
         </w:rPr>
       </w:pPr>
-      <w:bookmarkStart w:id="4" w:name="_Toc34253844"/>
+      <w:bookmarkStart w:id="3" w:name="_Toc34253844"/>
       <w:r>
         <w:rPr>
           <w:sz w:val="40"/>
         </w:rPr>
-        <w:t>Structure du projet</w:t>
-      </w:r>
-      <w:bookmarkEnd w:id="4"/>
-    </w:p>
-    <w:p>
-      <w:pPr>
-        <w:pStyle w:val="Standard"/>
-      </w:pPr>
-    </w:p>
-    <w:p>
-      <w:pPr>
-        <w:pStyle w:val="Standard"/>
-      </w:pPr>
-    </w:p>
-    <w:p>
-      <w:pPr>
-        <w:pStyle w:val="Standard"/>
-        <w:rPr>
-          <w:sz w:val="32"/>
-          <w:lang w:val="en-GB"/>
-        </w:rPr>
-      </w:pPr>
-      <w:proofErr w:type="gramStart"/>
-      <w:r>
-        <w:rPr>
-          <w:sz w:val="32"/>
-          <w:lang w:val="en-GB"/>
-        </w:rPr>
-        <w:t>Arborescence :</w:t>
-      </w:r>
-      <w:proofErr w:type="gramEnd"/>
-    </w:p>
-    <w:p>
-      <w:pPr>
-        <w:pStyle w:val="Standard"/>
-        <w:rPr>
-          <w:lang w:val="en-GB"/>
-        </w:rPr>
-      </w:pPr>
-    </w:p>
-    <w:p>
-      <w:pPr>
-        <w:pStyle w:val="Standard"/>
-        <w:rPr>
-          <w:lang w:val="en-GB"/>
-        </w:rPr>
-      </w:pPr>
-    </w:p>
-    <w:p>
-      <w:pPr>
-        <w:pStyle w:val="Standard"/>
-        <w:rPr>
-          <w:sz w:val="28"/>
-          <w:shd w:val="clear" w:color="auto" w:fill="BBE33D"/>
-          <w:lang w:val="en-GB"/>
-        </w:rPr>
-      </w:pPr>
-      <w:r>
-        <w:rPr>
-          <w:sz w:val="28"/>
-          <w:shd w:val="clear" w:color="auto" w:fill="BBE33D"/>
-          <w:lang w:val="en-GB"/>
-        </w:rPr>
-        <w:t>SDD_TP1</w:t>
-      </w:r>
-    </w:p>
-    <w:p>
-      <w:pPr>
-        <w:pStyle w:val="Standard"/>
-        <w:rPr>
-          <w:sz w:val="28"/>
-          <w:lang w:val="en-GB"/>
-        </w:rPr>
-      </w:pPr>
-      <w:r>
-        <w:rPr>
-          <w:sz w:val="28"/>
-          <w:lang w:val="en-GB"/>
-        </w:rPr>
-        <w:tab/>
-      </w:r>
-      <w:proofErr w:type="gramStart"/>
-      <w:r>
-        <w:rPr>
-          <w:sz w:val="28"/>
-          <w:shd w:val="clear" w:color="auto" w:fill="BBE33D"/>
-          <w:lang w:val="en-GB"/>
-        </w:rPr>
-        <w:t>bin</w:t>
-      </w:r>
-      <w:proofErr w:type="gramEnd"/>
-    </w:p>
-    <w:p>
-      <w:pPr>
-        <w:pStyle w:val="Standard"/>
-        <w:rPr>
-          <w:sz w:val="28"/>
-          <w:lang w:val="en-GB"/>
-        </w:rPr>
-      </w:pPr>
-      <w:r>
-        <w:rPr>
-          <w:sz w:val="28"/>
-          <w:lang w:val="en-GB"/>
-        </w:rPr>
-        <w:tab/>
-      </w:r>
-      <w:r>
-        <w:rPr>
-          <w:sz w:val="28"/>
-          <w:lang w:val="en-GB"/>
-        </w:rPr>
-        <w:tab/>
-      </w:r>
-      <w:proofErr w:type="gramStart"/>
-      <w:r>
+        <w:t>Arborescence</w:t>
+      </w:r>
+      <w:r>
+        <w:rPr>
+          <w:sz w:val="40"/>
+        </w:rPr>
+        <w:t xml:space="preserve"> du projet</w:t>
+      </w:r>
+      <w:bookmarkEnd w:id="3"/>
+    </w:p>
+    <w:p>
+      <w:pPr>
+        <w:pStyle w:val="Standard"/>
+      </w:pPr>
+    </w:p>
+    <w:p>
+      <w:pPr>
+        <w:pStyle w:val="Standard"/>
         <w:rPr>
           <w:color w:val="395511"/>
           <w:sz w:val="28"/>
-          <w:lang w:val="en-GB"/>
-        </w:rPr>
-        <w:t>executable</w:t>
-      </w:r>
-      <w:proofErr w:type="gramEnd"/>
-    </w:p>
-    <w:p>
-      <w:pPr>
-        <w:pStyle w:val="Standard"/>
-        <w:rPr>
-          <w:sz w:val="28"/>
-          <w:shd w:val="clear" w:color="auto" w:fill="BBE33D"/>
-          <w:lang w:val="en-GB"/>
-        </w:rPr>
-      </w:pPr>
-      <w:r>
-        <w:rPr>
-          <w:sz w:val="28"/>
-          <w:lang w:val="en-GB"/>
-        </w:rPr>
-        <w:tab/>
-      </w:r>
-      <w:proofErr w:type="gramStart"/>
-      <w:r>
-        <w:rPr>
-          <w:sz w:val="28"/>
-          <w:shd w:val="clear" w:color="auto" w:fill="BBE33D"/>
-          <w:lang w:val="en-GB"/>
-        </w:rPr>
-        <w:t>borrowings</w:t>
-      </w:r>
-      <w:proofErr w:type="gramEnd"/>
-    </w:p>
-    <w:p>
-      <w:pPr>
-        <w:pStyle w:val="Standard"/>
-        <w:rPr>
-          <w:i/>
-          <w:sz w:val="28"/>
-        </w:rPr>
-      </w:pPr>
-      <w:r>
-        <w:rPr>
-          <w:i/>
-          <w:sz w:val="28"/>
-          <w:lang w:val="en-GB"/>
-        </w:rPr>
-        <w:t xml:space="preserve">  </w:t>
-      </w:r>
-      <w:r>
-        <w:rPr>
-          <w:i/>
-          <w:sz w:val="28"/>
-        </w:rPr>
-        <w:t>// Peut être vide, contient les fichiers que l’on sauvegarde depuis le programme</w:t>
-      </w:r>
-    </w:p>
-    <w:p>
-      <w:pPr>
-        <w:pStyle w:val="Standard"/>
-        <w:rPr>
-          <w:sz w:val="28"/>
-        </w:rPr>
-      </w:pPr>
-      <w:r>
-        <w:rPr>
-          <w:sz w:val="28"/>
-        </w:rPr>
-        <w:tab/>
-      </w:r>
-      <w:r>
-        <w:rPr>
-          <w:sz w:val="28"/>
-        </w:rPr>
-        <w:tab/>
-      </w:r>
+        </w:rPr>
+      </w:pPr>
       <w:r>
         <w:rPr>
           <w:color w:val="395511"/>
           <w:sz w:val="28"/>
         </w:rPr>
-        <w:t>2020-02-18_18h32’01’’</w:t>
-      </w:r>
-    </w:p>
-    <w:p>
-      <w:pPr>
-        <w:pStyle w:val="Standard"/>
-        <w:rPr>
+        <w:tab/>
+      </w:r>
+      <w:r>
+        <w:rPr>
+          <w:noProof/>
           <w:color w:val="395511"/>
           <w:sz w:val="28"/>
-        </w:rPr>
-      </w:pPr>
-      <w:r>
-        <w:rPr>
-          <w:color w:val="395511"/>
+          <w:lang w:eastAsia="fr-FR" w:bidi="ar-SA"/>
+        </w:rPr>
+        <w:drawing>
+          <wp:inline distT="0" distB="0" distL="0" distR="0">
+            <wp:extent cx="2200582" cy="4648849"/>
+            <wp:effectExtent l="0" t="0" r="9525" b="0"/>
+            <wp:docPr id="15" name="Picture 15"/>
+            <wp:cNvGraphicFramePr>
+              <a:graphicFrameLocks xmlns:a="http://schemas.openxmlformats.org/drawingml/2006/main" noChangeAspect="1"/>
+            </wp:cNvGraphicFramePr>
+            <a:graphic xmlns:a="http://schemas.openxmlformats.org/drawingml/2006/main">
+              <a:graphicData uri="http://schemas.openxmlformats.org/drawingml/2006/picture">
+                <pic:pic xmlns:pic="http://schemas.openxmlformats.org/drawingml/2006/picture">
+                  <pic:nvPicPr>
+                    <pic:cNvPr id="0" name="structure.PNG"/>
+                    <pic:cNvPicPr/>
+                  </pic:nvPicPr>
+                  <pic:blipFill>
+                    <a:blip r:embed="rId13">
+                      <a:extLst>
+                        <a:ext uri="{28A0092B-C50C-407E-A947-70E740481C1C}">
+                          <a14:useLocalDpi xmlns:a14="http://schemas.microsoft.com/office/drawing/2010/main" val="0"/>
+                        </a:ext>
+                      </a:extLst>
+                    </a:blip>
+                    <a:stretch>
+                      <a:fillRect/>
+                    </a:stretch>
+                  </pic:blipFill>
+                  <pic:spPr>
+                    <a:xfrm>
+                      <a:off x="0" y="0"/>
+                      <a:ext cx="2200582" cy="4648849"/>
+                    </a:xfrm>
+                    <a:prstGeom prst="rect">
+                      <a:avLst/>
+                    </a:prstGeom>
+                  </pic:spPr>
+                </pic:pic>
+              </a:graphicData>
+            </a:graphic>
+          </wp:inline>
+        </w:drawing>
+      </w:r>
+    </w:p>
+    <w:p>
+      <w:pPr>
+        <w:pStyle w:val="Standard"/>
+        <w:rPr>
+          <w:color w:val="000000"/>
           <w:sz w:val="28"/>
         </w:rPr>
+      </w:pPr>
+    </w:p>
+    <w:p>
+      <w:pPr>
+        <w:pStyle w:val="Standard"/>
+        <w:rPr>
+          <w:color w:val="000000"/>
+        </w:rPr>
+      </w:pPr>
+    </w:p>
+    <w:p>
+      <w:pPr>
+        <w:pStyle w:val="Heading1"/>
+        <w:rPr>
+          <w:sz w:val="40"/>
+        </w:rPr>
+      </w:pPr>
+      <w:bookmarkStart w:id="4" w:name="_Toc34253845"/>
+      <w:r>
+        <w:rPr>
+          <w:sz w:val="40"/>
+        </w:rPr>
+        <w:br w:type="page"/>
+      </w:r>
+    </w:p>
+    <w:p>
+      <w:pPr>
+        <w:pStyle w:val="Heading1"/>
+        <w:rPr>
+          <w:sz w:val="40"/>
+        </w:rPr>
+      </w:pPr>
+      <w:proofErr w:type="spellStart"/>
+      <w:r>
+        <w:rPr>
+          <w:sz w:val="40"/>
+        </w:rPr>
+        <w:lastRenderedPageBreak/>
+        <w:t>Makefile</w:t>
+      </w:r>
+      <w:bookmarkEnd w:id="4"/>
+      <w:proofErr w:type="spellEnd"/>
+    </w:p>
+    <w:p>
+      <w:pPr>
+        <w:pStyle w:val="Standard"/>
+        <w:rPr>
+          <w:color w:val="000000"/>
+        </w:rPr>
+      </w:pPr>
+    </w:p>
+    <w:p>
+      <w:pPr>
+        <w:pStyle w:val="Standard"/>
+        <w:rPr>
+          <w:color w:val="000000"/>
+        </w:rPr>
+      </w:pPr>
+    </w:p>
+    <w:p>
+      <w:pPr>
+        <w:pStyle w:val="Standard"/>
+      </w:pPr>
+      <w:r>
+        <w:t xml:space="preserve">Un </w:t>
+      </w:r>
+      <w:proofErr w:type="spellStart"/>
+      <w:r>
+        <w:t>Makefile</w:t>
+      </w:r>
+      <w:proofErr w:type="spellEnd"/>
+      <w:r>
+        <w:t xml:space="preserve"> est un fichier constitué de plusieurs règles de la forme :</w:t>
+      </w:r>
+    </w:p>
+    <w:p>
+      <w:pPr>
+        <w:pStyle w:val="Standard"/>
+        <w:tabs>
+          <w:tab w:val="left" w:pos="3722"/>
+        </w:tabs>
+      </w:pPr>
+      <w:proofErr w:type="gramStart"/>
+      <w:r>
+        <w:t>cible</w:t>
+      </w:r>
+      <w:proofErr w:type="gramEnd"/>
+      <w:r>
+        <w:t xml:space="preserve"> : dépendances</w:t>
+      </w:r>
+      <w:r>
         <w:tab/>
       </w:r>
-      <w:r>
-        <w:rPr>
-          <w:color w:val="395511"/>
-          <w:sz w:val="28"/>
-        </w:rPr>
+    </w:p>
+    <w:p>
+      <w:pPr>
+        <w:pStyle w:val="Standard"/>
+      </w:pPr>
+      <w:r>
         <w:tab/>
-        <w:t>2020-02-20_19h22’31’’</w:t>
-      </w:r>
-    </w:p>
-    <w:p>
-      <w:pPr>
-        <w:pStyle w:val="Standard"/>
-        <w:rPr>
-          <w:color w:val="395511"/>
-          <w:sz w:val="28"/>
-        </w:rPr>
-      </w:pPr>
-      <w:r>
-        <w:rPr>
-          <w:color w:val="395511"/>
-          <w:sz w:val="28"/>
-        </w:rPr>
+      </w:r>
+      <w:proofErr w:type="gramStart"/>
+      <w:r>
+        <w:t>comm</w:t>
+      </w:r>
+      <w:bookmarkStart w:id="5" w:name="_GoBack"/>
+      <w:bookmarkEnd w:id="5"/>
+      <w:r>
+        <w:t>andes</w:t>
+      </w:r>
+      <w:proofErr w:type="gramEnd"/>
+    </w:p>
+    <w:p>
+      <w:pPr>
+        <w:pStyle w:val="Standard"/>
+      </w:pPr>
+    </w:p>
+    <w:p>
+      <w:pPr>
+        <w:pStyle w:val="Standard"/>
+      </w:pPr>
+    </w:p>
+    <w:p>
+      <w:pPr>
+        <w:pStyle w:val="Standard"/>
+      </w:pPr>
+    </w:p>
+    <w:p>
+      <w:pPr>
+        <w:pStyle w:val="Standard"/>
+        <w:tabs>
+          <w:tab w:val="left" w:pos="1552"/>
+        </w:tabs>
+      </w:pPr>
+      <w:proofErr w:type="gramStart"/>
+      <w:r>
+        <w:rPr>
+          <w:sz w:val="32"/>
+        </w:rPr>
+        <w:t>Cibles</w:t>
+      </w:r>
+      <w:proofErr w:type="gramEnd"/>
+      <w:r>
+        <w:rPr>
+          <w:sz w:val="32"/>
+        </w:rPr>
+        <w:t xml:space="preserve"> </w:t>
+      </w:r>
+      <w:r>
+        <w:t>:</w:t>
+      </w:r>
+      <w:r>
         <w:tab/>
       </w:r>
-      <w:r>
-        <w:rPr>
-          <w:color w:val="395511"/>
-          <w:sz w:val="28"/>
-        </w:rPr>
+    </w:p>
+    <w:p>
+      <w:pPr>
+        <w:pStyle w:val="Standard"/>
+      </w:pPr>
+      <w:r>
         <w:tab/>
-        <w:t>2020-02-25_16h08’49’’</w:t>
-      </w:r>
-    </w:p>
-    <w:p>
-      <w:pPr>
-        <w:pStyle w:val="Standard"/>
-        <w:rPr>
-          <w:sz w:val="28"/>
-          <w:shd w:val="clear" w:color="auto" w:fill="BBE33D"/>
-        </w:rPr>
-      </w:pPr>
-      <w:r>
-        <w:rPr>
-          <w:sz w:val="28"/>
-        </w:rPr>
+      </w:r>
+      <w:proofErr w:type="gramStart"/>
+      <w:r>
+        <w:rPr>
+          <w:b/>
+        </w:rPr>
+        <w:t>all</w:t>
+      </w:r>
+      <w:proofErr w:type="gramEnd"/>
+      <w:r>
+        <w:t xml:space="preserve"> : regroupe da</w:t>
+      </w:r>
+      <w:r>
+        <w:t>ns s</w:t>
+      </w:r>
+      <w:r>
+        <w:t>es dépendances l’</w:t>
+      </w:r>
+      <w:proofErr w:type="spellStart"/>
+      <w:r>
+        <w:t>executable</w:t>
+      </w:r>
+      <w:proofErr w:type="spellEnd"/>
+      <w:r>
+        <w:t xml:space="preserve"> à produire.</w:t>
+      </w:r>
+    </w:p>
+    <w:p>
+      <w:pPr>
+        <w:pStyle w:val="Standard"/>
+      </w:pPr>
+      <w:r>
         <w:tab/>
       </w:r>
-      <w:proofErr w:type="spellStart"/>
-      <w:r>
-        <w:rPr>
-          <w:sz w:val="28"/>
-          <w:shd w:val="clear" w:color="auto" w:fill="BBE33D"/>
-        </w:rPr>
-        <w:t>B</w:t>
-      </w:r>
-      <w:r>
-        <w:rPr>
-          <w:sz w:val="28"/>
-          <w:shd w:val="clear" w:color="auto" w:fill="BBE33D"/>
-        </w:rPr>
-        <w:t>uild</w:t>
-      </w:r>
-      <w:proofErr w:type="spellEnd"/>
-    </w:p>
-    <w:p>
-      <w:pPr>
-        <w:pStyle w:val="Standard"/>
-        <w:rPr>
-          <w:i/>
-          <w:sz w:val="28"/>
-        </w:rPr>
-      </w:pPr>
-      <w:r>
-        <w:rPr>
-          <w:i/>
-          <w:sz w:val="28"/>
-        </w:rPr>
-        <w:t xml:space="preserve">  // Contient les fichiers intermédiaires .d et .o</w:t>
-      </w:r>
-    </w:p>
-    <w:p>
-      <w:pPr>
-        <w:pStyle w:val="Standard"/>
-        <w:rPr>
-          <w:sz w:val="28"/>
-          <w:lang w:val="en-GB"/>
-        </w:rPr>
-      </w:pPr>
-      <w:r>
-        <w:rPr>
-          <w:sz w:val="28"/>
-        </w:rPr>
+      <w:proofErr w:type="gramStart"/>
+      <w:r>
+        <w:rPr>
+          <w:b/>
+        </w:rPr>
+        <w:t>clean</w:t>
+      </w:r>
+      <w:proofErr w:type="gramEnd"/>
+      <w:r>
+        <w:t xml:space="preserve"> : permet de supprimer tous les fichiers intermédiaires.</w:t>
+      </w:r>
+    </w:p>
+    <w:p>
+      <w:pPr>
+        <w:pStyle w:val="Standard"/>
+      </w:pPr>
+      <w:r>
         <w:tab/>
       </w:r>
       <w:r>
         <w:rPr>
-          <w:sz w:val="28"/>
-        </w:rPr>
+          <w:b/>
+        </w:rPr>
+        <w:t>.PHONY</w:t>
+      </w:r>
+      <w:r>
+        <w:t xml:space="preserve"> : permet de reconstruire les dépendances de la cible (dépendante de .PHONY), </w:t>
+      </w:r>
+      <w:r>
         <w:tab/>
       </w:r>
-      <w:proofErr w:type="spellStart"/>
-      <w:r>
-        <w:rPr>
-          <w:color w:val="395511"/>
-          <w:sz w:val="28"/>
-          <w:lang w:val="en-GB"/>
-        </w:rPr>
-        <w:t>borrow.d</w:t>
-      </w:r>
-      <w:proofErr w:type="spellEnd"/>
-    </w:p>
-    <w:p>
-      <w:pPr>
-        <w:pStyle w:val="Standard"/>
-        <w:rPr>
-          <w:color w:val="395511"/>
-          <w:sz w:val="28"/>
-          <w:lang w:val="en-GB"/>
-        </w:rPr>
-      </w:pPr>
-      <w:r>
-        <w:rPr>
-          <w:color w:val="395511"/>
-          <w:sz w:val="28"/>
-          <w:lang w:val="en-GB"/>
-        </w:rPr>
+      <w:r>
         <w:tab/>
-      </w:r>
-      <w:r>
-        <w:rPr>
-          <w:color w:val="395511"/>
-          <w:sz w:val="28"/>
-          <w:lang w:val="en-GB"/>
-        </w:rPr>
+        <w:t>dans le cas où des fichiers porteraient le même nom.</w:t>
+      </w:r>
+    </w:p>
+    <w:p>
+      <w:pPr>
+        <w:pStyle w:val="Standard"/>
+      </w:pPr>
+    </w:p>
+    <w:p>
+      <w:pPr>
+        <w:pStyle w:val="Standard"/>
+      </w:pPr>
+      <w:r>
+        <w:rPr>
+          <w:sz w:val="32"/>
+        </w:rPr>
+        <w:t>Variables</w:t>
+      </w:r>
+      <w:r>
+        <w:rPr>
+          <w:sz w:val="32"/>
+        </w:rPr>
+        <w:t xml:space="preserve"> </w:t>
+      </w:r>
+      <w:r>
+        <w:t>:</w:t>
+      </w:r>
+    </w:p>
+    <w:p>
+      <w:pPr>
+        <w:pStyle w:val="Standard"/>
+      </w:pPr>
+      <w:r>
         <w:tab/>
       </w:r>
-      <w:proofErr w:type="spellStart"/>
-      <w:r>
-        <w:rPr>
-          <w:color w:val="395511"/>
-          <w:sz w:val="28"/>
-          <w:lang w:val="en-GB"/>
-        </w:rPr>
-        <w:t>borrow.o</w:t>
-      </w:r>
-      <w:proofErr w:type="spellEnd"/>
-    </w:p>
-    <w:p>
-      <w:pPr>
-        <w:pStyle w:val="Standard"/>
-        <w:rPr>
-          <w:color w:val="395511"/>
-          <w:sz w:val="28"/>
-          <w:lang w:val="en-GB"/>
-        </w:rPr>
-      </w:pPr>
-      <w:r>
-        <w:rPr>
-          <w:color w:val="395511"/>
-          <w:sz w:val="28"/>
-          <w:lang w:val="en-GB"/>
-        </w:rPr>
+      <w:r>
+        <w:rPr>
+          <w:b/>
+        </w:rPr>
+        <w:t>CFLAGS</w:t>
+      </w:r>
+      <w:r>
+        <w:t xml:space="preserve"> : regroupe les options de compilation.</w:t>
+      </w:r>
+    </w:p>
+    <w:p>
+      <w:pPr>
+        <w:pStyle w:val="Standard"/>
+        <w:rPr>
+          <w:lang w:val="en-US"/>
+        </w:rPr>
+      </w:pPr>
+      <w:r>
         <w:tab/>
       </w:r>
       <w:r>
-        <w:rPr>
-          <w:color w:val="395511"/>
-          <w:sz w:val="28"/>
-          <w:lang w:val="en-GB"/>
-        </w:rPr>
         <w:tab/>
       </w:r>
-      <w:proofErr w:type="spellStart"/>
-      <w:r>
-        <w:rPr>
-          <w:color w:val="395511"/>
-          <w:sz w:val="28"/>
-          <w:lang w:val="en-GB"/>
-        </w:rPr>
-        <w:t>lists.d</w:t>
-      </w:r>
-      <w:proofErr w:type="spellEnd"/>
-    </w:p>
-    <w:p>
-      <w:pPr>
-        <w:pStyle w:val="Standard"/>
-        <w:rPr>
-          <w:color w:val="395511"/>
-          <w:sz w:val="28"/>
-          <w:lang w:val="en-GB"/>
-        </w:rPr>
-      </w:pPr>
-      <w:r>
-        <w:rPr>
-          <w:color w:val="395511"/>
-          <w:sz w:val="28"/>
-          <w:lang w:val="en-GB"/>
-        </w:rPr>
-        <w:tab/>
-      </w:r>
-      <w:r>
-        <w:rPr>
-          <w:color w:val="395511"/>
-          <w:sz w:val="28"/>
-          <w:lang w:val="en-GB"/>
-        </w:rPr>
-        <w:tab/>
-      </w:r>
-      <w:proofErr w:type="spellStart"/>
-      <w:r>
-        <w:rPr>
-          <w:color w:val="395511"/>
-          <w:sz w:val="28"/>
-          <w:lang w:val="en-GB"/>
-        </w:rPr>
-        <w:t>lists.o</w:t>
-      </w:r>
-      <w:proofErr w:type="spellEnd"/>
-    </w:p>
-    <w:p>
-      <w:pPr>
-        <w:pStyle w:val="Standard"/>
-        <w:rPr>
-          <w:color w:val="395511"/>
-          <w:sz w:val="28"/>
-          <w:lang w:val="en-GB"/>
-        </w:rPr>
-      </w:pPr>
-      <w:r>
-        <w:rPr>
-          <w:color w:val="395511"/>
-          <w:sz w:val="28"/>
-          <w:lang w:val="en-GB"/>
-        </w:rPr>
-        <w:tab/>
-      </w:r>
-      <w:r>
-        <w:rPr>
-          <w:color w:val="395511"/>
-          <w:sz w:val="28"/>
-          <w:lang w:val="en-GB"/>
-        </w:rPr>
-        <w:tab/>
-      </w:r>
-      <w:proofErr w:type="spellStart"/>
-      <w:r>
-        <w:rPr>
-          <w:color w:val="395511"/>
-          <w:sz w:val="28"/>
-          <w:lang w:val="en-GB"/>
-        </w:rPr>
-        <w:t>main.d</w:t>
-      </w:r>
-      <w:proofErr w:type="spellEnd"/>
-    </w:p>
-    <w:p>
-      <w:pPr>
-        <w:pStyle w:val="Standard"/>
-        <w:rPr>
-          <w:color w:val="395511"/>
-          <w:sz w:val="28"/>
-          <w:lang w:val="en-GB"/>
-        </w:rPr>
-      </w:pPr>
-      <w:r>
-        <w:rPr>
-          <w:color w:val="395511"/>
-          <w:sz w:val="28"/>
-          <w:lang w:val="en-GB"/>
-        </w:rPr>
-        <w:tab/>
-      </w:r>
-      <w:r>
-        <w:rPr>
-          <w:color w:val="395511"/>
-          <w:sz w:val="28"/>
-          <w:lang w:val="en-GB"/>
-        </w:rPr>
-        <w:tab/>
-      </w:r>
-      <w:proofErr w:type="spellStart"/>
-      <w:r>
-        <w:rPr>
-          <w:color w:val="395511"/>
-          <w:sz w:val="28"/>
-          <w:lang w:val="en-GB"/>
-        </w:rPr>
-        <w:t>main.o</w:t>
-      </w:r>
-      <w:proofErr w:type="spellEnd"/>
-    </w:p>
-    <w:p>
-      <w:pPr>
-        <w:pStyle w:val="Standard"/>
-        <w:rPr>
-          <w:color w:val="395511"/>
-          <w:sz w:val="28"/>
-          <w:lang w:val="en-GB"/>
-        </w:rPr>
-      </w:pPr>
-      <w:r>
-        <w:rPr>
-          <w:color w:val="395511"/>
-          <w:sz w:val="28"/>
-          <w:lang w:val="en-GB"/>
-        </w:rPr>
-        <w:tab/>
-      </w:r>
-      <w:r>
-        <w:rPr>
-          <w:color w:val="395511"/>
-          <w:sz w:val="28"/>
-          <w:lang w:val="en-GB"/>
-        </w:rPr>
-        <w:tab/>
-      </w:r>
-      <w:proofErr w:type="spellStart"/>
-      <w:r>
-        <w:rPr>
-          <w:color w:val="395511"/>
-          <w:sz w:val="28"/>
-          <w:lang w:val="en-GB"/>
-        </w:rPr>
-        <w:t>menu.d</w:t>
-      </w:r>
-      <w:proofErr w:type="spellEnd"/>
-    </w:p>
-    <w:p>
-      <w:pPr>
-        <w:pStyle w:val="Standard"/>
-        <w:rPr>
-          <w:color w:val="395511"/>
-          <w:sz w:val="28"/>
-        </w:rPr>
-      </w:pPr>
-      <w:r>
-        <w:rPr>
-          <w:color w:val="395511"/>
-          <w:sz w:val="28"/>
-          <w:lang w:val="en-GB"/>
-        </w:rPr>
-        <w:tab/>
-      </w:r>
-      <w:r>
-        <w:rPr>
-          <w:color w:val="395511"/>
-          <w:sz w:val="28"/>
-          <w:lang w:val="en-GB"/>
-        </w:rPr>
-        <w:tab/>
-      </w:r>
-      <w:proofErr w:type="spellStart"/>
-      <w:r>
-        <w:rPr>
-          <w:color w:val="395511"/>
-          <w:sz w:val="28"/>
-        </w:rPr>
-        <w:t>menu.o</w:t>
-      </w:r>
-      <w:proofErr w:type="spellEnd"/>
-    </w:p>
-    <w:p>
-      <w:pPr>
-        <w:pStyle w:val="Standard"/>
-        <w:rPr>
-          <w:sz w:val="28"/>
-          <w:shd w:val="clear" w:color="auto" w:fill="BBE33D"/>
-        </w:rPr>
-      </w:pPr>
-      <w:r>
-        <w:rPr>
-          <w:sz w:val="28"/>
-        </w:rPr>
-        <w:tab/>
+      <w:r>
+        <w:rPr>
+          <w:lang w:val="en-US"/>
+        </w:rPr>
+        <w:t>-Wall -</w:t>
       </w:r>
       <w:proofErr w:type="spellStart"/>
       <w:proofErr w:type="gramStart"/>
       <w:r>
         <w:rPr>
-          <w:sz w:val="28"/>
-          <w:shd w:val="clear" w:color="auto" w:fill="BBE33D"/>
-        </w:rPr>
-        <w:t>src</w:t>
+          <w:lang w:val="en-US"/>
+        </w:rPr>
+        <w:t>Wextra</w:t>
+      </w:r>
+      <w:proofErr w:type="spellEnd"/>
+      <w:r>
+        <w:rPr>
+          <w:lang w:val="en-US"/>
+        </w:rPr>
+        <w:t xml:space="preserve"> :</w:t>
+      </w:r>
+      <w:proofErr w:type="gramEnd"/>
+      <w:r>
+        <w:rPr>
+          <w:lang w:val="en-US"/>
+        </w:rPr>
+        <w:t xml:space="preserve"> warnings de compilation</w:t>
+      </w:r>
+    </w:p>
+    <w:p>
+      <w:pPr>
+        <w:pStyle w:val="Standard"/>
+      </w:pPr>
+      <w:r>
+        <w:rPr>
+          <w:lang w:val="en-US"/>
+        </w:rPr>
+        <w:tab/>
+      </w:r>
+      <w:r>
+        <w:rPr>
+          <w:lang w:val="en-US"/>
+        </w:rPr>
+        <w:tab/>
+      </w:r>
+      <w:r>
+        <w:t>-g : Génère les informations de débogage.</w:t>
+      </w:r>
+    </w:p>
+    <w:p>
+      <w:pPr>
+        <w:pStyle w:val="Standard"/>
+      </w:pPr>
+      <w:r>
+        <w:tab/>
+      </w:r>
+      <w:r>
+        <w:tab/>
+        <w:t>-MMD : permet la génération des fichiers .d pour les dépendances.</w:t>
+      </w:r>
+    </w:p>
+    <w:p>
+      <w:pPr>
+        <w:pStyle w:val="Standard"/>
+      </w:pPr>
+    </w:p>
+    <w:p>
+      <w:pPr>
+        <w:pStyle w:val="Standard"/>
+      </w:pPr>
+      <w:r>
+        <w:tab/>
+      </w:r>
+      <w:r>
+        <w:rPr>
+          <w:b/>
+        </w:rPr>
+        <w:t>LIB</w:t>
+      </w:r>
+      <w:r>
+        <w:t xml:space="preserve"> : regroupe les options de l’édition de liens.</w:t>
+      </w:r>
+    </w:p>
+    <w:p>
+      <w:pPr>
+        <w:pStyle w:val="Standard"/>
+      </w:pPr>
+      <w:r>
+        <w:tab/>
+      </w:r>
+      <w:r>
+        <w:tab/>
+        <w:t>-lm : bibliothèque maths</w:t>
+      </w:r>
+    </w:p>
+    <w:p>
+      <w:pPr>
+        <w:pStyle w:val="Standard"/>
+      </w:pPr>
+    </w:p>
+    <w:p>
+      <w:pPr>
+        <w:pStyle w:val="Standard"/>
+      </w:pPr>
+      <w:r>
+        <w:tab/>
+      </w:r>
+      <w:r>
+        <w:rPr>
+          <w:b/>
+        </w:rPr>
+        <w:t>SRC</w:t>
+      </w:r>
+      <w:r>
+        <w:t xml:space="preserve"> : contient la liste des fichiers sources du projet. La commande </w:t>
+      </w:r>
+      <w:proofErr w:type="spellStart"/>
+      <w:r>
+        <w:t>wildcard</w:t>
+      </w:r>
+      <w:proofErr w:type="spellEnd"/>
+      <w:r>
+        <w:t xml:space="preserve"> permet </w:t>
+      </w:r>
+      <w:r>
+        <w:tab/>
+      </w:r>
+      <w:r>
+        <w:tab/>
+      </w:r>
+      <w:r>
+        <w:tab/>
+        <w:t>l’utilisation du joker * dans la définition d’une variable.</w:t>
+      </w:r>
+    </w:p>
+    <w:p>
+      <w:pPr>
+        <w:pStyle w:val="Standard"/>
+      </w:pPr>
+    </w:p>
+    <w:p>
+      <w:pPr>
+        <w:pStyle w:val="Standard"/>
+      </w:pPr>
+      <w:r>
+        <w:tab/>
+      </w:r>
+      <w:r>
+        <w:rPr>
+          <w:b/>
+        </w:rPr>
+        <w:t>OBJ</w:t>
+      </w:r>
+      <w:r>
+        <w:t xml:space="preserve"> : contient la liste des fichiers objets. OBJ est rempli à partir de SRC.</w:t>
+      </w:r>
+    </w:p>
+    <w:p>
+      <w:pPr>
+        <w:pStyle w:val="Standard"/>
+      </w:pPr>
+      <w:r>
+        <w:tab/>
+      </w:r>
+      <w:r>
+        <w:tab/>
+        <w:t>$(</w:t>
+      </w:r>
+      <w:proofErr w:type="spellStart"/>
+      <w:proofErr w:type="gramStart"/>
+      <w:r>
+        <w:t>patsubst</w:t>
       </w:r>
       <w:proofErr w:type="spellEnd"/>
       <w:proofErr w:type="gramEnd"/>
-    </w:p>
-    <w:p>
-      <w:pPr>
-        <w:pStyle w:val="Standard"/>
-        <w:rPr>
-          <w:i/>
-          <w:sz w:val="28"/>
-        </w:rPr>
-      </w:pPr>
-      <w:r>
-        <w:rPr>
-          <w:i/>
-          <w:sz w:val="28"/>
-        </w:rPr>
-        <w:t xml:space="preserve"> </w:t>
-      </w:r>
-      <w:r>
-        <w:rPr>
-          <w:i/>
-          <w:sz w:val="28"/>
-        </w:rPr>
-        <w:t xml:space="preserve"> // Contient le code source, .c et .h</w:t>
-      </w:r>
-    </w:p>
-    <w:p>
-      <w:pPr>
-        <w:pStyle w:val="Standard"/>
-        <w:rPr>
-          <w:sz w:val="28"/>
-          <w:lang w:val="en-GB"/>
-        </w:rPr>
-      </w:pPr>
-      <w:r>
-        <w:rPr>
-          <w:sz w:val="28"/>
-        </w:rPr>
-        <w:tab/>
-      </w:r>
-      <w:r>
-        <w:rPr>
-          <w:sz w:val="28"/>
-        </w:rPr>
-        <w:tab/>
-      </w:r>
-      <w:proofErr w:type="spellStart"/>
-      <w:r>
-        <w:rPr>
-          <w:color w:val="395511"/>
-          <w:sz w:val="28"/>
-          <w:lang w:val="en-GB"/>
-        </w:rPr>
-        <w:t>borrow.c</w:t>
-      </w:r>
-      <w:proofErr w:type="spellEnd"/>
-    </w:p>
-    <w:p>
-      <w:pPr>
-        <w:pStyle w:val="Standard"/>
-        <w:rPr>
-          <w:color w:val="395511"/>
-          <w:sz w:val="28"/>
-          <w:lang w:val="en-GB"/>
-        </w:rPr>
-      </w:pPr>
-      <w:r>
-        <w:rPr>
-          <w:color w:val="395511"/>
-          <w:sz w:val="28"/>
-          <w:lang w:val="en-GB"/>
-        </w:rPr>
-        <w:tab/>
-      </w:r>
-      <w:r>
-        <w:rPr>
-          <w:color w:val="395511"/>
-          <w:sz w:val="28"/>
-          <w:lang w:val="en-GB"/>
-        </w:rPr>
-        <w:tab/>
-      </w:r>
-      <w:proofErr w:type="spellStart"/>
-      <w:r>
-        <w:rPr>
-          <w:color w:val="395511"/>
-          <w:sz w:val="28"/>
-          <w:lang w:val="en-GB"/>
-        </w:rPr>
-        <w:t>borrow.h</w:t>
-      </w:r>
-      <w:proofErr w:type="spellEnd"/>
-    </w:p>
-    <w:p>
-      <w:pPr>
-        <w:pStyle w:val="Standard"/>
-        <w:rPr>
-          <w:color w:val="395511"/>
-          <w:sz w:val="28"/>
-          <w:lang w:val="en-GB"/>
-        </w:rPr>
-      </w:pPr>
-      <w:r>
-        <w:rPr>
-          <w:color w:val="395511"/>
-          <w:sz w:val="28"/>
-          <w:lang w:val="en-GB"/>
-        </w:rPr>
-        <w:tab/>
-      </w:r>
-      <w:r>
-        <w:rPr>
-          <w:color w:val="395511"/>
-          <w:sz w:val="28"/>
-          <w:lang w:val="en-GB"/>
-        </w:rPr>
-        <w:tab/>
-      </w:r>
-      <w:proofErr w:type="spellStart"/>
-      <w:r>
-        <w:rPr>
-          <w:color w:val="395511"/>
-          <w:sz w:val="28"/>
-          <w:lang w:val="en-GB"/>
-        </w:rPr>
-        <w:t>common.h</w:t>
-      </w:r>
-      <w:proofErr w:type="spellEnd"/>
-    </w:p>
-    <w:p>
-      <w:pPr>
-        <w:pStyle w:val="Standard"/>
-        <w:rPr>
-          <w:color w:val="395511"/>
-          <w:sz w:val="28"/>
-          <w:lang w:val="en-GB"/>
-        </w:rPr>
-      </w:pPr>
-      <w:r>
-        <w:rPr>
-          <w:color w:val="395511"/>
-          <w:sz w:val="28"/>
-          <w:lang w:val="en-GB"/>
-        </w:rPr>
-        <w:tab/>
-      </w:r>
-      <w:r>
-        <w:rPr>
-          <w:color w:val="395511"/>
-          <w:sz w:val="28"/>
-          <w:lang w:val="en-GB"/>
-        </w:rPr>
-        <w:tab/>
-      </w:r>
-      <w:proofErr w:type="spellStart"/>
-      <w:r>
-        <w:rPr>
-          <w:color w:val="395511"/>
-          <w:sz w:val="28"/>
-          <w:lang w:val="en-GB"/>
-        </w:rPr>
-        <w:t>lists.c</w:t>
-      </w:r>
-      <w:proofErr w:type="spellEnd"/>
-    </w:p>
-    <w:p>
-      <w:pPr>
-        <w:pStyle w:val="Standard"/>
-        <w:rPr>
-          <w:color w:val="395511"/>
-          <w:sz w:val="28"/>
-          <w:lang w:val="en-GB"/>
-        </w:rPr>
-      </w:pPr>
-      <w:r>
-        <w:rPr>
-          <w:color w:val="395511"/>
-          <w:sz w:val="28"/>
-          <w:lang w:val="en-GB"/>
-        </w:rPr>
-        <w:tab/>
-      </w:r>
-      <w:r>
-        <w:rPr>
-          <w:color w:val="395511"/>
-          <w:sz w:val="28"/>
-          <w:lang w:val="en-GB"/>
-        </w:rPr>
-        <w:tab/>
-      </w:r>
-      <w:proofErr w:type="spellStart"/>
-      <w:r>
-        <w:rPr>
-          <w:color w:val="395511"/>
-          <w:sz w:val="28"/>
-          <w:lang w:val="en-GB"/>
-        </w:rPr>
-        <w:t>lists.h</w:t>
-      </w:r>
-      <w:proofErr w:type="spellEnd"/>
-    </w:p>
-    <w:p>
-      <w:pPr>
-        <w:pStyle w:val="Standard"/>
-        <w:rPr>
-          <w:color w:val="395511"/>
-          <w:sz w:val="28"/>
-          <w:lang w:val="en-GB"/>
-        </w:rPr>
-      </w:pPr>
-      <w:r>
-        <w:rPr>
-          <w:color w:val="395511"/>
-          <w:sz w:val="28"/>
-          <w:lang w:val="en-GB"/>
-        </w:rPr>
-        <w:tab/>
-      </w:r>
-      <w:r>
-        <w:rPr>
-          <w:color w:val="395511"/>
-          <w:sz w:val="28"/>
-          <w:lang w:val="en-GB"/>
-        </w:rPr>
-        <w:tab/>
-      </w:r>
-      <w:proofErr w:type="spellStart"/>
-      <w:r>
-        <w:rPr>
-          <w:color w:val="395511"/>
-          <w:sz w:val="28"/>
-          <w:lang w:val="en-GB"/>
-        </w:rPr>
-        <w:t>main.c</w:t>
-      </w:r>
-      <w:proofErr w:type="spellEnd"/>
-    </w:p>
-    <w:p>
-      <w:pPr>
-        <w:pStyle w:val="Standard"/>
-        <w:rPr>
-          <w:color w:val="395511"/>
-          <w:sz w:val="28"/>
-          <w:lang w:val="en-GB"/>
-        </w:rPr>
-      </w:pPr>
-      <w:r>
-        <w:rPr>
-          <w:color w:val="395511"/>
-          <w:sz w:val="28"/>
-          <w:lang w:val="en-GB"/>
-        </w:rPr>
-        <w:tab/>
-      </w:r>
-      <w:r>
-        <w:rPr>
-          <w:color w:val="395511"/>
-          <w:sz w:val="28"/>
-          <w:lang w:val="en-GB"/>
-        </w:rPr>
-        <w:tab/>
-      </w:r>
-      <w:proofErr w:type="spellStart"/>
-      <w:r>
-        <w:rPr>
-          <w:color w:val="395511"/>
-          <w:sz w:val="28"/>
-          <w:lang w:val="en-GB"/>
-        </w:rPr>
-        <w:t>menu.c</w:t>
-      </w:r>
-      <w:proofErr w:type="spellEnd"/>
-    </w:p>
-    <w:p>
-      <w:pPr>
-        <w:pStyle w:val="Standard"/>
-        <w:rPr>
-          <w:color w:val="395511"/>
-          <w:sz w:val="28"/>
-          <w:lang w:val="en-GB"/>
-        </w:rPr>
-      </w:pPr>
-      <w:r>
-        <w:rPr>
-          <w:color w:val="395511"/>
-          <w:sz w:val="28"/>
-          <w:lang w:val="en-GB"/>
-        </w:rPr>
-        <w:tab/>
-      </w:r>
-      <w:r>
-        <w:rPr>
-          <w:color w:val="395511"/>
-          <w:sz w:val="28"/>
-          <w:lang w:val="en-GB"/>
-        </w:rPr>
-        <w:tab/>
-      </w:r>
-      <w:proofErr w:type="spellStart"/>
-      <w:r>
-        <w:rPr>
-          <w:color w:val="395511"/>
-          <w:sz w:val="28"/>
-          <w:lang w:val="en-GB"/>
-        </w:rPr>
-        <w:t>menu.h</w:t>
-      </w:r>
-      <w:proofErr w:type="spellEnd"/>
-    </w:p>
-    <w:p>
-      <w:pPr>
-        <w:pStyle w:val="Standard"/>
-        <w:rPr>
-          <w:sz w:val="28"/>
-          <w:shd w:val="clear" w:color="auto" w:fill="BBE33D"/>
-          <w:lang w:val="en-GB"/>
-        </w:rPr>
-      </w:pPr>
-      <w:r>
-        <w:rPr>
-          <w:sz w:val="28"/>
-          <w:lang w:val="en-GB"/>
-        </w:rPr>
-        <w:tab/>
-      </w:r>
-      <w:proofErr w:type="spellStart"/>
-      <w:r>
-        <w:rPr>
-          <w:sz w:val="28"/>
-          <w:shd w:val="clear" w:color="auto" w:fill="BBE33D"/>
-          <w:lang w:val="en-GB"/>
-        </w:rPr>
-        <w:t>text_files</w:t>
-      </w:r>
-      <w:proofErr w:type="spellEnd"/>
-    </w:p>
-    <w:p>
-      <w:pPr>
-        <w:pStyle w:val="Standard"/>
-        <w:rPr>
-          <w:i/>
-          <w:sz w:val="28"/>
-          <w:shd w:val="clear" w:color="auto" w:fill="BBE33D"/>
-        </w:rPr>
-      </w:pPr>
-      <w:r>
-        <w:rPr>
-          <w:i/>
-          <w:sz w:val="28"/>
-          <w:lang w:val="en-GB"/>
-        </w:rPr>
-        <w:t xml:space="preserve">   </w:t>
-      </w:r>
-      <w:r>
-        <w:rPr>
-          <w:i/>
-          <w:sz w:val="28"/>
-        </w:rPr>
-        <w:t>// Contient les fichiers texte</w:t>
-      </w:r>
-    </w:p>
-    <w:p>
-      <w:pPr>
-        <w:pStyle w:val="Standard"/>
-        <w:rPr>
-          <w:sz w:val="22"/>
-        </w:rPr>
-      </w:pPr>
-      <w:r>
-        <w:rPr>
-          <w:sz w:val="28"/>
-        </w:rPr>
-        <w:tab/>
-      </w:r>
-      <w:r>
-        <w:rPr>
-          <w:sz w:val="28"/>
-        </w:rPr>
-        <w:tab/>
-      </w:r>
-      <w:r>
-        <w:rPr>
-          <w:color w:val="395511"/>
-          <w:sz w:val="28"/>
-        </w:rPr>
-        <w:t>borrowings.txt</w:t>
-      </w:r>
-      <w:r>
-        <w:rPr>
-          <w:color w:val="000000"/>
-          <w:sz w:val="28"/>
-        </w:rPr>
-        <w:t xml:space="preserve">   </w:t>
-      </w:r>
-      <w:r>
-        <w:rPr>
-          <w:i/>
-          <w:color w:val="000000"/>
-          <w:sz w:val="28"/>
-        </w:rPr>
-        <w:t xml:space="preserve">  </w:t>
-      </w:r>
-      <w:r>
-        <w:rPr>
-          <w:i/>
-          <w:color w:val="000000"/>
-          <w:sz w:val="22"/>
-        </w:rPr>
-        <w:t xml:space="preserve">// Actualise la liste des emprunts si le répertoire </w:t>
-      </w:r>
-      <w:proofErr w:type="spellStart"/>
-      <w:r>
-        <w:rPr>
-          <w:i/>
-          <w:color w:val="000000"/>
-          <w:sz w:val="22"/>
-        </w:rPr>
-        <w:t>borrowings</w:t>
-      </w:r>
-      <w:proofErr w:type="spellEnd"/>
-      <w:r>
-        <w:rPr>
-          <w:i/>
-          <w:color w:val="000000"/>
-          <w:sz w:val="22"/>
-        </w:rPr>
-        <w:t xml:space="preserve"> est vide</w:t>
-      </w:r>
-    </w:p>
-    <w:p>
-      <w:pPr>
-        <w:pStyle w:val="Standard"/>
-        <w:rPr>
-          <w:color w:val="395511"/>
-          <w:sz w:val="28"/>
-        </w:rPr>
-      </w:pPr>
-      <w:r>
-        <w:rPr>
-          <w:color w:val="395511"/>
-          <w:sz w:val="28"/>
-        </w:rPr>
-        <w:tab/>
-      </w:r>
-      <w:r>
-        <w:rPr>
-          <w:color w:val="395511"/>
-          <w:sz w:val="28"/>
-        </w:rPr>
-        <w:tab/>
-        <w:t>brought_back.txt</w:t>
-      </w:r>
-      <w:r>
-        <w:rPr>
-          <w:color w:val="000000"/>
-          <w:sz w:val="28"/>
-        </w:rPr>
-        <w:t xml:space="preserve"> </w:t>
-      </w:r>
-      <w:r>
-        <w:rPr>
-          <w:i/>
-          <w:color w:val="000000"/>
-          <w:sz w:val="22"/>
-        </w:rPr>
-        <w:t>// Fichier à lire pour rendre des livres</w:t>
-      </w:r>
-    </w:p>
-    <w:p>
-      <w:pPr>
-        <w:pStyle w:val="Standard"/>
-        <w:rPr>
-          <w:color w:val="395511"/>
-          <w:sz w:val="28"/>
-        </w:rPr>
-      </w:pPr>
-      <w:r>
-        <w:rPr>
-          <w:color w:val="395511"/>
-          <w:sz w:val="28"/>
-        </w:rPr>
-        <w:tab/>
-      </w:r>
-      <w:r>
-        <w:rPr>
-          <w:color w:val="395511"/>
-          <w:sz w:val="28"/>
-        </w:rPr>
-        <w:tab/>
-        <w:t>library.txt</w:t>
-      </w:r>
-      <w:r>
-        <w:rPr>
-          <w:color w:val="000000"/>
-          <w:sz w:val="28"/>
-        </w:rPr>
-        <w:t xml:space="preserve">             </w:t>
-      </w:r>
-      <w:r>
-        <w:rPr>
-          <w:i/>
-          <w:color w:val="000000"/>
-          <w:sz w:val="22"/>
-        </w:rPr>
-        <w:t>// Créer la bibliothèque</w:t>
-      </w:r>
-    </w:p>
-    <w:p>
-      <w:pPr>
-        <w:pStyle w:val="Standard"/>
-        <w:rPr>
-          <w:color w:val="395511"/>
-          <w:sz w:val="28"/>
-        </w:rPr>
-      </w:pPr>
-      <w:r>
-        <w:rPr>
-          <w:color w:val="395511"/>
-          <w:sz w:val="28"/>
-        </w:rPr>
-        <w:tab/>
-      </w:r>
-      <w:proofErr w:type="spellStart"/>
-      <w:proofErr w:type="gramStart"/>
-      <w:r>
-        <w:rPr>
-          <w:color w:val="395511"/>
-          <w:sz w:val="28"/>
-        </w:rPr>
-        <w:t>makefile</w:t>
-      </w:r>
-      <w:proofErr w:type="spellEnd"/>
-      <w:proofErr w:type="gramEnd"/>
-    </w:p>
-    <w:p>
-      <w:pPr>
-        <w:pStyle w:val="Standard"/>
-        <w:rPr>
-          <w:color w:val="395511"/>
-          <w:sz w:val="28"/>
-        </w:rPr>
-      </w:pPr>
-      <w:r>
-        <w:rPr>
-          <w:color w:val="395511"/>
-          <w:sz w:val="28"/>
-        </w:rPr>
-        <w:tab/>
-      </w:r>
-      <w:proofErr w:type="gramStart"/>
-      <w:r>
-        <w:rPr>
-          <w:color w:val="395511"/>
-          <w:sz w:val="28"/>
-        </w:rPr>
-        <w:t>rapport</w:t>
-      </w:r>
-      <w:proofErr w:type="gramEnd"/>
-    </w:p>
-    <w:p>
-      <w:pPr>
-        <w:pStyle w:val="Standard"/>
-        <w:rPr>
-          <w:color w:val="000000"/>
-          <w:sz w:val="28"/>
-        </w:rPr>
-      </w:pPr>
-    </w:p>
-    <w:p>
-      <w:pPr>
-        <w:pStyle w:val="Standard"/>
-        <w:rPr>
-          <w:color w:val="000000"/>
-        </w:rPr>
-      </w:pPr>
-    </w:p>
-    <w:p>
-      <w:pPr>
-        <w:pStyle w:val="Heading1"/>
-        <w:rPr>
-          <w:sz w:val="40"/>
-        </w:rPr>
-      </w:pPr>
-      <w:bookmarkStart w:id="5" w:name="_Toc34253845"/>
-      <w:proofErr w:type="spellStart"/>
-      <w:r>
-        <w:rPr>
-          <w:sz w:val="40"/>
-        </w:rPr>
-        <w:t>Makefile</w:t>
-      </w:r>
-      <w:bookmarkEnd w:id="5"/>
-      <w:proofErr w:type="spellEnd"/>
-    </w:p>
-    <w:p>
-      <w:pPr>
-        <w:pStyle w:val="Standard"/>
-        <w:rPr>
-          <w:color w:val="000000"/>
-        </w:rPr>
-      </w:pPr>
-    </w:p>
-    <w:p>
-      <w:pPr>
-        <w:pStyle w:val="Standard"/>
-        <w:rPr>
-          <w:color w:val="000000"/>
-        </w:rPr>
-      </w:pPr>
-    </w:p>
-    <w:p>
-      <w:pPr>
-        <w:pStyle w:val="Standard"/>
-        <w:rPr>
-          <w:b/>
-          <w:sz w:val="32"/>
-        </w:rPr>
-      </w:pPr>
-      <w:r>
-        <w:rPr>
-          <w:b/>
-          <w:sz w:val="32"/>
-        </w:rPr>
-        <w:t xml:space="preserve">Un </w:t>
-      </w:r>
-      <w:proofErr w:type="spellStart"/>
-      <w:r>
-        <w:rPr>
-          <w:b/>
-          <w:sz w:val="32"/>
-        </w:rPr>
-        <w:t>Makefile</w:t>
-      </w:r>
-      <w:proofErr w:type="spellEnd"/>
-      <w:r>
-        <w:rPr>
-          <w:b/>
-          <w:sz w:val="32"/>
-        </w:rPr>
-        <w:t xml:space="preserve"> est un fichier constitué de plusieurs règles de la forme :</w:t>
-      </w:r>
-    </w:p>
-    <w:p>
-      <w:pPr>
-        <w:pStyle w:val="Standard"/>
-        <w:rPr>
-          <w:b/>
-          <w:sz w:val="32"/>
-        </w:rPr>
-      </w:pPr>
-      <w:proofErr w:type="gramStart"/>
-      <w:r>
-        <w:rPr>
-          <w:b/>
-          <w:sz w:val="32"/>
-        </w:rPr>
-        <w:t>cible</w:t>
-      </w:r>
-      <w:proofErr w:type="gramEnd"/>
-      <w:r>
-        <w:rPr>
-          <w:b/>
-          <w:sz w:val="32"/>
-        </w:rPr>
-        <w:t xml:space="preserve"> : dépendances</w:t>
-      </w:r>
-    </w:p>
-    <w:p>
-      <w:pPr>
-        <w:pStyle w:val="Standard"/>
-        <w:rPr>
-          <w:b/>
-          <w:sz w:val="32"/>
-        </w:rPr>
-      </w:pPr>
-      <w:r>
-        <w:rPr>
-          <w:b/>
-          <w:sz w:val="32"/>
-        </w:rPr>
-        <w:tab/>
-      </w:r>
-      <w:proofErr w:type="gramStart"/>
-      <w:r>
-        <w:rPr>
-          <w:b/>
-          <w:sz w:val="32"/>
-        </w:rPr>
-        <w:t>commandes</w:t>
-      </w:r>
-      <w:proofErr w:type="gramEnd"/>
-    </w:p>
-    <w:p>
-      <w:pPr>
-        <w:pStyle w:val="Standard"/>
-      </w:pPr>
-    </w:p>
-    <w:p>
-      <w:pPr>
-        <w:pStyle w:val="Standard"/>
-      </w:pPr>
-    </w:p>
-    <w:p>
-      <w:pPr>
-        <w:pStyle w:val="Standard"/>
-      </w:pPr>
-    </w:p>
-    <w:p>
-      <w:pPr>
-        <w:pStyle w:val="Standard"/>
-      </w:pPr>
-      <w:proofErr w:type="gramStart"/>
-      <w:r>
-        <w:rPr>
-          <w:sz w:val="32"/>
-          <w:u w:val="single"/>
-        </w:rPr>
-        <w:t>Cibles</w:t>
-      </w:r>
-      <w:proofErr w:type="gramEnd"/>
-      <w:r>
-        <w:rPr>
-          <w:sz w:val="32"/>
-        </w:rPr>
-        <w:t xml:space="preserve"> </w:t>
-      </w:r>
-      <w:r>
-        <w:t>:</w:t>
-      </w:r>
-    </w:p>
-    <w:p>
-      <w:pPr>
-        <w:pStyle w:val="Standard"/>
-      </w:pPr>
-      <w:r>
-        <w:tab/>
-      </w:r>
-      <w:proofErr w:type="gramStart"/>
-      <w:r>
-        <w:rPr>
-          <w:b/>
-        </w:rPr>
-        <w:t>all</w:t>
-      </w:r>
-      <w:proofErr w:type="gramEnd"/>
-      <w:r>
-        <w:t xml:space="preserve"> : regroupe da</w:t>
-      </w:r>
-      <w:r>
-        <w:t>ns s</w:t>
-      </w:r>
-      <w:r>
-        <w:t>es dépendances l’</w:t>
-      </w:r>
-      <w:proofErr w:type="spellStart"/>
-      <w:r>
-        <w:t>executable</w:t>
-      </w:r>
-      <w:proofErr w:type="spellEnd"/>
-      <w:r>
-        <w:t xml:space="preserve"> à produire.</w:t>
-      </w:r>
-    </w:p>
-    <w:p>
-      <w:pPr>
-        <w:pStyle w:val="Standard"/>
-      </w:pPr>
-      <w:r>
-        <w:tab/>
-      </w:r>
-      <w:proofErr w:type="gramStart"/>
-      <w:r>
-        <w:rPr>
-          <w:b/>
-        </w:rPr>
-        <w:t>clean</w:t>
-      </w:r>
-      <w:proofErr w:type="gramEnd"/>
-      <w:r>
-        <w:t xml:space="preserve"> : permet de supprimer tous les fichiers intermédiaires.</w:t>
-      </w:r>
-    </w:p>
-    <w:p>
-      <w:pPr>
-        <w:pStyle w:val="Standard"/>
-      </w:pPr>
-      <w:r>
-        <w:tab/>
-      </w:r>
-      <w:r>
-        <w:rPr>
-          <w:b/>
-        </w:rPr>
-        <w:t>.PHONY</w:t>
-      </w:r>
-      <w:r>
-        <w:t xml:space="preserve"> : permet de reconstruire les dépendances de la cible (dépendante de .PHONY), </w:t>
-      </w:r>
-      <w:r>
-        <w:tab/>
-      </w:r>
-      <w:r>
-        <w:tab/>
-        <w:t>dans le cas où des fichiers porteraient le même nom.</w:t>
-      </w:r>
-    </w:p>
-    <w:p>
-      <w:pPr>
-        <w:pStyle w:val="Standard"/>
-      </w:pPr>
-    </w:p>
-    <w:p>
-      <w:pPr>
-        <w:pStyle w:val="Standard"/>
-      </w:pPr>
-      <w:r>
-        <w:rPr>
-          <w:sz w:val="32"/>
-          <w:u w:val="single"/>
-        </w:rPr>
-        <w:t>Variables</w:t>
-      </w:r>
-      <w:r>
-        <w:rPr>
-          <w:sz w:val="32"/>
-        </w:rPr>
-        <w:t xml:space="preserve"> </w:t>
-      </w:r>
-      <w:r>
-        <w:t>:</w:t>
-      </w:r>
-    </w:p>
-    <w:p>
-      <w:pPr>
-        <w:pStyle w:val="Standard"/>
-      </w:pPr>
-      <w:r>
-        <w:tab/>
-      </w:r>
-      <w:r>
-        <w:rPr>
-          <w:b/>
-        </w:rPr>
-        <w:t>CFLAGS</w:t>
-      </w:r>
-      <w:r>
-        <w:t xml:space="preserve"> : regroupe les options de compilation.</w:t>
-      </w:r>
-    </w:p>
-    <w:p>
-      <w:pPr>
-        <w:pStyle w:val="Standard"/>
-      </w:pPr>
-      <w:r>
-        <w:tab/>
-      </w:r>
-      <w:r>
-        <w:tab/>
-        <w:t>-Wall -</w:t>
-      </w:r>
-      <w:proofErr w:type="spellStart"/>
-      <w:r>
-        <w:t>Wextra</w:t>
-      </w:r>
-      <w:proofErr w:type="spellEnd"/>
-      <w:r>
-        <w:t xml:space="preserve"> : warnings de compilation</w:t>
-      </w:r>
-    </w:p>
-    <w:p>
-      <w:pPr>
-        <w:pStyle w:val="Standard"/>
-      </w:pPr>
-      <w:r>
-        <w:tab/>
-      </w:r>
-      <w:r>
-        <w:tab/>
-        <w:t>-g : Génère les informations de débogage.</w:t>
-      </w:r>
-    </w:p>
-    <w:p>
-      <w:pPr>
-        <w:pStyle w:val="Standard"/>
-      </w:pPr>
-      <w:r>
-        <w:tab/>
-      </w:r>
-      <w:r>
-        <w:tab/>
-        <w:t>-MMD : permet la génération des fichiers .d pour les dépendances.</w:t>
-      </w:r>
-    </w:p>
-    <w:p>
-      <w:pPr>
-        <w:pStyle w:val="Standard"/>
-      </w:pPr>
-    </w:p>
-    <w:p>
-      <w:pPr>
-        <w:pStyle w:val="Standard"/>
-      </w:pPr>
-      <w:r>
-        <w:tab/>
-      </w:r>
-      <w:r>
-        <w:rPr>
-          <w:b/>
-        </w:rPr>
-        <w:t>LIB</w:t>
-      </w:r>
-      <w:r>
-        <w:t xml:space="preserve"> : regroupe les options de l’édition de liens.</w:t>
-      </w:r>
-    </w:p>
-    <w:p>
-      <w:pPr>
-        <w:pStyle w:val="Standard"/>
-      </w:pPr>
-      <w:r>
-        <w:tab/>
-      </w:r>
-      <w:r>
-        <w:tab/>
-        <w:t>-lm : bibliothèque maths</w:t>
-      </w:r>
-    </w:p>
-    <w:p>
-      <w:pPr>
-        <w:pStyle w:val="Standard"/>
-      </w:pPr>
-    </w:p>
-    <w:p>
-      <w:pPr>
-        <w:pStyle w:val="Standard"/>
-      </w:pPr>
-      <w:r>
-        <w:tab/>
-      </w:r>
-      <w:r>
-        <w:rPr>
-          <w:b/>
-        </w:rPr>
-        <w:t>SRC</w:t>
-      </w:r>
-      <w:r>
-        <w:t xml:space="preserve"> : contient la liste des fichiers sources du projet. La commande </w:t>
-      </w:r>
-      <w:proofErr w:type="spellStart"/>
-      <w:r>
-        <w:t>wildcard</w:t>
-      </w:r>
-      <w:proofErr w:type="spellEnd"/>
-      <w:r>
-        <w:t xml:space="preserve"> permet </w:t>
-      </w:r>
-      <w:r>
-        <w:tab/>
-      </w:r>
-      <w:r>
-        <w:tab/>
-      </w:r>
-      <w:r>
-        <w:tab/>
-        <w:t>l’utilisation du joker * dans la définition d’une variable.</w:t>
-      </w:r>
-    </w:p>
-    <w:p>
-      <w:pPr>
-        <w:pStyle w:val="Standard"/>
-      </w:pPr>
-    </w:p>
-    <w:p>
-      <w:pPr>
-        <w:pStyle w:val="Standard"/>
-      </w:pPr>
-      <w:r>
-        <w:tab/>
-      </w:r>
-      <w:r>
-        <w:rPr>
-          <w:b/>
-        </w:rPr>
-        <w:t>OBJ</w:t>
-      </w:r>
-      <w:r>
-        <w:t xml:space="preserve"> : contient la liste des fichiers objets. OBJ est rempli à partir de SRC.</w:t>
-      </w:r>
-    </w:p>
-    <w:p>
-      <w:pPr>
-        <w:pStyle w:val="Standard"/>
-      </w:pPr>
-      <w:r>
-        <w:tab/>
-      </w:r>
-      <w:r>
-        <w:tab/>
-        <w:t>$(</w:t>
-      </w:r>
-      <w:proofErr w:type="spellStart"/>
-      <w:proofErr w:type="gramStart"/>
-      <w:r>
-        <w:t>patsubst</w:t>
-      </w:r>
-      <w:proofErr w:type="spellEnd"/>
-      <w:proofErr w:type="gramEnd"/>
       <w:r>
         <w:t xml:space="preserve"> pattern, replacement, </w:t>
       </w:r>
@@ -4336,15 +3272,8 @@
       <w:r>
         <w:rPr>
           <w:sz w:val="32"/>
-          <w:u w:val="single"/>
-        </w:rPr>
-        <w:t>Variables internes</w:t>
-      </w:r>
-      <w:r>
-        <w:rPr>
-          <w:sz w:val="32"/>
-        </w:rPr>
-        <w:t xml:space="preserve"> </w:t>
+        </w:rPr>
+        <w:t xml:space="preserve">Variables internes </w:t>
       </w:r>
       <w:r>
         <w:t>:</w:t>
@@ -4385,11 +3314,9 @@
         <w:tab/>
         <w:t xml:space="preserve">@ : </w:t>
       </w:r>
-      <w:proofErr w:type="gramStart"/>
-      <w:r>
-        <w:t>permet</w:t>
-      </w:r>
-      <w:proofErr w:type="gramEnd"/>
+      <w:r>
+        <w:t>Permet</w:t>
+      </w:r>
       <w:r>
         <w:t xml:space="preserve"> de ne pas afficher la commande dans la console.</w:t>
       </w:r>
@@ -4470,21 +3397,36 @@
         <w:rPr>
           <w:sz w:val="40"/>
         </w:rPr>
+        <w:br w:type="page"/>
+      </w:r>
+    </w:p>
+    <w:p>
+      <w:pPr>
+        <w:pStyle w:val="Heading1"/>
+        <w:rPr>
+          <w:sz w:val="40"/>
+        </w:rPr>
+      </w:pPr>
+      <w:r>
+        <w:rPr>
+          <w:sz w:val="40"/>
+        </w:rPr>
+        <w:lastRenderedPageBreak/>
         <w:t>Trace d’</w:t>
       </w:r>
       <w:r>
         <w:rPr>
           <w:sz w:val="40"/>
         </w:rPr>
-        <w:t>exécution</w:t>
-      </w:r>
+        <w:t>exécutio</w:t>
+      </w:r>
+      <w:bookmarkEnd w:id="6"/>
       <w:r>
         <w:rPr>
           <w:sz w:val="40"/>
         </w:rPr>
-        <w:t xml:space="preserve"> des fonctions</w:t>
-      </w:r>
-      <w:bookmarkEnd w:id="6"/>
+        <w:t>n</w:t>
+      </w:r>
       <w:r>
         <w:rPr>
           <w:sz w:val="40"/>
@@ -4498,9 +3440,18 @@
           <w:color w:val="000000"/>
         </w:rPr>
       </w:pPr>
-      <w:r>
-        <w:rPr>
-          <w:color w:val="000000"/>
+    </w:p>
+    <w:p>
+      <w:pPr>
+        <w:pStyle w:val="Heading1"/>
+        <w:rPr>
+          <w:sz w:val="40"/>
+        </w:rPr>
+      </w:pPr>
+      <w:bookmarkStart w:id="7" w:name="_Toc34253847"/>
+      <w:r>
+        <w:rPr>
+          <w:sz w:val="40"/>
         </w:rPr>
         <w:br w:type="page"/>
       </w:r>
@@ -4512,7 +3463,6 @@
           <w:sz w:val="40"/>
         </w:rPr>
       </w:pPr>
-      <w:bookmarkStart w:id="7" w:name="_Toc34253847"/>
       <w:r>
         <w:rPr>
           <w:sz w:val="40"/>
@@ -4640,7 +3590,7 @@
                     <pic:cNvPicPr/>
                   </pic:nvPicPr>
                   <pic:blipFill>
-                    <a:blip r:embed="rId13">
+                    <a:blip r:embed="rId14">
                       <a:extLst>
                         <a:ext uri="{28A0092B-C50C-407E-A947-70E740481C1C}">
                           <a14:useLocalDpi xmlns:a14="http://schemas.microsoft.com/office/drawing/2010/main" val="0"/>
@@ -4897,7 +3847,7 @@
                     <pic:cNvPicPr/>
                   </pic:nvPicPr>
                   <pic:blipFill>
-                    <a:blip r:embed="rId14">
+                    <a:blip r:embed="rId15">
                       <a:extLst>
                         <a:ext uri="{28A0092B-C50C-407E-A947-70E740481C1C}">
                           <a14:useLocalDpi xmlns:a14="http://schemas.microsoft.com/office/drawing/2010/main" val="0"/>
@@ -5614,7 +4564,7 @@
                     <pic:cNvPicPr/>
                   </pic:nvPicPr>
                   <pic:blipFill>
-                    <a:blip r:embed="rId15">
+                    <a:blip r:embed="rId16">
                       <a:extLst>
                         <a:ext uri="{28A0092B-C50C-407E-A947-70E740481C1C}">
                           <a14:useLocalDpi xmlns:a14="http://schemas.microsoft.com/office/drawing/2010/main" val="0"/>
@@ -6248,7 +5198,7 @@
                     <pic:cNvPicPr/>
                   </pic:nvPicPr>
                   <pic:blipFill>
-                    <a:blip r:embed="rId16">
+                    <a:blip r:embed="rId17">
                       <a:extLst>
                         <a:ext uri="{28A0092B-C50C-407E-A947-70E740481C1C}">
                           <a14:useLocalDpi xmlns:a14="http://schemas.microsoft.com/office/drawing/2010/main" val="0"/>
@@ -7175,7 +6125,7 @@
                     <pic:cNvPicPr/>
                   </pic:nvPicPr>
                   <pic:blipFill>
-                    <a:blip r:embed="rId17">
+                    <a:blip r:embed="rId18">
                       <a:extLst>
                         <a:ext uri="{28A0092B-C50C-407E-A947-70E740481C1C}">
                           <a14:useLocalDpi xmlns:a14="http://schemas.microsoft.com/office/drawing/2010/main" val="0"/>
@@ -7964,7 +6914,7 @@
                     <pic:cNvPicPr/>
                   </pic:nvPicPr>
                   <pic:blipFill>
-                    <a:blip r:embed="rId18">
+                    <a:blip r:embed="rId19">
                       <a:extLst>
                         <a:ext uri="{28A0092B-C50C-407E-A947-70E740481C1C}">
                           <a14:useLocalDpi xmlns:a14="http://schemas.microsoft.com/office/drawing/2010/main" val="0"/>
@@ -8524,7 +7474,7 @@
                     <pic:cNvPicPr/>
                   </pic:nvPicPr>
                   <pic:blipFill>
-                    <a:blip r:embed="rId19">
+                    <a:blip r:embed="rId20">
                       <a:extLst>
                         <a:ext uri="{28A0092B-C50C-407E-A947-70E740481C1C}">
                           <a14:useLocalDpi xmlns:a14="http://schemas.microsoft.com/office/drawing/2010/main" val="0"/>
@@ -9148,7 +8098,7 @@
                     <pic:cNvPicPr/>
                   </pic:nvPicPr>
                   <pic:blipFill>
-                    <a:blip r:embed="rId20">
+                    <a:blip r:embed="rId21">
                       <a:extLst>
                         <a:ext uri="{28A0092B-C50C-407E-A947-70E740481C1C}">
                           <a14:useLocalDpi xmlns:a14="http://schemas.microsoft.com/office/drawing/2010/main" val="0"/>
@@ -9874,7 +8824,7 @@
                     <pic:cNvPicPr/>
                   </pic:nvPicPr>
                   <pic:blipFill>
-                    <a:blip r:embed="rId21">
+                    <a:blip r:embed="rId22">
                       <a:extLst>
                         <a:ext uri="{28A0092B-C50C-407E-A947-70E740481C1C}">
                           <a14:useLocalDpi xmlns:a14="http://schemas.microsoft.com/office/drawing/2010/main" val="0"/>
@@ -9967,7 +8917,7 @@
                     <pic:cNvPicPr/>
                   </pic:nvPicPr>
                   <pic:blipFill>
-                    <a:blip r:embed="rId22">
+                    <a:blip r:embed="rId23">
                       <a:extLst>
                         <a:ext uri="{28A0092B-C50C-407E-A947-70E740481C1C}">
                           <a14:useLocalDpi xmlns:a14="http://schemas.microsoft.com/office/drawing/2010/main" val="0"/>
@@ -10036,7 +8986,7 @@
                     <pic:cNvPicPr/>
                   </pic:nvPicPr>
                   <pic:blipFill>
-                    <a:blip r:embed="rId23">
+                    <a:blip r:embed="rId24">
                       <a:extLst>
                         <a:ext uri="{28A0092B-C50C-407E-A947-70E740481C1C}">
                           <a14:useLocalDpi xmlns:a14="http://schemas.microsoft.com/office/drawing/2010/main" val="0"/>
@@ -10105,7 +9055,7 @@
                     <pic:cNvPicPr/>
                   </pic:nvPicPr>
                   <pic:blipFill>
-                    <a:blip r:embed="rId24">
+                    <a:blip r:embed="rId25">
                       <a:extLst>
                         <a:ext uri="{28A0092B-C50C-407E-A947-70E740481C1C}">
                           <a14:useLocalDpi xmlns:a14="http://schemas.microsoft.com/office/drawing/2010/main" val="0"/>
@@ -10196,7 +9146,7 @@
                     <pic:cNvPicPr/>
                   </pic:nvPicPr>
                   <pic:blipFill>
-                    <a:blip r:embed="rId25">
+                    <a:blip r:embed="rId26">
                       <a:extLst>
                         <a:ext uri="{28A0092B-C50C-407E-A947-70E740481C1C}">
                           <a14:useLocalDpi xmlns:a14="http://schemas.microsoft.com/office/drawing/2010/main" val="0"/>
@@ -10265,7 +9215,7 @@
                     <pic:cNvPicPr/>
                   </pic:nvPicPr>
                   <pic:blipFill>
-                    <a:blip r:embed="rId26">
+                    <a:blip r:embed="rId27">
                       <a:extLst>
                         <a:ext uri="{28A0092B-C50C-407E-A947-70E740481C1C}">
                           <a14:useLocalDpi xmlns:a14="http://schemas.microsoft.com/office/drawing/2010/main" val="0"/>
@@ -10348,7 +9298,7 @@
                     <pic:cNvPicPr/>
                   </pic:nvPicPr>
                   <pic:blipFill>
-                    <a:blip r:embed="rId27">
+                    <a:blip r:embed="rId28">
                       <a:extLst>
                         <a:ext uri="{28A0092B-C50C-407E-A947-70E740481C1C}">
                           <a14:useLocalDpi xmlns:a14="http://schemas.microsoft.com/office/drawing/2010/main" val="0"/>
@@ -10417,7 +9367,7 @@
                     <pic:cNvPicPr/>
                   </pic:nvPicPr>
                   <pic:blipFill>
-                    <a:blip r:embed="rId28">
+                    <a:blip r:embed="rId29">
                       <a:extLst>
                         <a:ext uri="{28A0092B-C50C-407E-A947-70E740481C1C}">
                           <a14:useLocalDpi xmlns:a14="http://schemas.microsoft.com/office/drawing/2010/main" val="0"/>
@@ -10500,7 +9450,7 @@
                     <pic:cNvPicPr/>
                   </pic:nvPicPr>
                   <pic:blipFill>
-                    <a:blip r:embed="rId29">
+                    <a:blip r:embed="rId30">
                       <a:extLst>
                         <a:ext uri="{28A0092B-C50C-407E-A947-70E740481C1C}">
                           <a14:useLocalDpi xmlns:a14="http://schemas.microsoft.com/office/drawing/2010/main" val="0"/>
@@ -10569,7 +9519,7 @@
                     <pic:cNvPicPr/>
                   </pic:nvPicPr>
                   <pic:blipFill>
-                    <a:blip r:embed="rId30">
+                    <a:blip r:embed="rId31">
                       <a:extLst>
                         <a:ext uri="{28A0092B-C50C-407E-A947-70E740481C1C}">
                           <a14:useLocalDpi xmlns:a14="http://schemas.microsoft.com/office/drawing/2010/main" val="0"/>
@@ -10652,7 +9602,7 @@
                     <pic:cNvPicPr/>
                   </pic:nvPicPr>
                   <pic:blipFill>
-                    <a:blip r:embed="rId31">
+                    <a:blip r:embed="rId32">
                       <a:extLst>
                         <a:ext uri="{28A0092B-C50C-407E-A947-70E740481C1C}">
                           <a14:useLocalDpi xmlns:a14="http://schemas.microsoft.com/office/drawing/2010/main" val="0"/>
@@ -10721,7 +9671,7 @@
                     <pic:cNvPicPr/>
                   </pic:nvPicPr>
                   <pic:blipFill>
-                    <a:blip r:embed="rId32">
+                    <a:blip r:embed="rId33">
                       <a:extLst>
                         <a:ext uri="{28A0092B-C50C-407E-A947-70E740481C1C}">
                           <a14:useLocalDpi xmlns:a14="http://schemas.microsoft.com/office/drawing/2010/main" val="0"/>
@@ -10804,7 +9754,7 @@
                     <pic:cNvPicPr/>
                   </pic:nvPicPr>
                   <pic:blipFill>
-                    <a:blip r:embed="rId33">
+                    <a:blip r:embed="rId34">
                       <a:extLst>
                         <a:ext uri="{28A0092B-C50C-407E-A947-70E740481C1C}">
                           <a14:useLocalDpi xmlns:a14="http://schemas.microsoft.com/office/drawing/2010/main" val="0"/>
@@ -10873,7 +9823,7 @@
                     <pic:cNvPicPr/>
                   </pic:nvPicPr>
                   <pic:blipFill>
-                    <a:blip r:embed="rId34">
+                    <a:blip r:embed="rId35">
                       <a:extLst>
                         <a:ext uri="{28A0092B-C50C-407E-A947-70E740481C1C}">
                           <a14:useLocalDpi xmlns:a14="http://schemas.microsoft.com/office/drawing/2010/main" val="0"/>
@@ -10942,7 +9892,7 @@
                     <pic:cNvPicPr/>
                   </pic:nvPicPr>
                   <pic:blipFill>
-                    <a:blip r:embed="rId35">
+                    <a:blip r:embed="rId36">
                       <a:extLst>
                         <a:ext uri="{28A0092B-C50C-407E-A947-70E740481C1C}">
                           <a14:useLocalDpi xmlns:a14="http://schemas.microsoft.com/office/drawing/2010/main" val="0"/>
@@ -11011,7 +9961,7 @@
                     <pic:cNvPicPr/>
                   </pic:nvPicPr>
                   <pic:blipFill>
-                    <a:blip r:embed="rId36">
+                    <a:blip r:embed="rId37">
                       <a:extLst>
                         <a:ext uri="{28A0092B-C50C-407E-A947-70E740481C1C}">
                           <a14:useLocalDpi xmlns:a14="http://schemas.microsoft.com/office/drawing/2010/main" val="0"/>
@@ -11094,7 +10044,7 @@
                     <pic:cNvPicPr/>
                   </pic:nvPicPr>
                   <pic:blipFill>
-                    <a:blip r:embed="rId37">
+                    <a:blip r:embed="rId38">
                       <a:extLst>
                         <a:ext uri="{28A0092B-C50C-407E-A947-70E740481C1C}">
                           <a14:useLocalDpi xmlns:a14="http://schemas.microsoft.com/office/drawing/2010/main" val="0"/>
@@ -11163,7 +10113,7 @@
                     <pic:cNvPicPr/>
                   </pic:nvPicPr>
                   <pic:blipFill>
-                    <a:blip r:embed="rId38">
+                    <a:blip r:embed="rId39">
                       <a:extLst>
                         <a:ext uri="{28A0092B-C50C-407E-A947-70E740481C1C}">
                           <a14:useLocalDpi xmlns:a14="http://schemas.microsoft.com/office/drawing/2010/main" val="0"/>
@@ -11246,7 +10196,7 @@
                     <pic:cNvPicPr/>
                   </pic:nvPicPr>
                   <pic:blipFill>
-                    <a:blip r:embed="rId39">
+                    <a:blip r:embed="rId40">
                       <a:extLst>
                         <a:ext uri="{28A0092B-C50C-407E-A947-70E740481C1C}">
                           <a14:useLocalDpi xmlns:a14="http://schemas.microsoft.com/office/drawing/2010/main" val="0"/>
@@ -11315,7 +10265,7 @@
                     <pic:cNvPicPr/>
                   </pic:nvPicPr>
                   <pic:blipFill>
-                    <a:blip r:embed="rId40">
+                    <a:blip r:embed="rId41">
                       <a:extLst>
                         <a:ext uri="{28A0092B-C50C-407E-A947-70E740481C1C}">
                           <a14:useLocalDpi xmlns:a14="http://schemas.microsoft.com/office/drawing/2010/main" val="0"/>
@@ -11398,7 +10348,7 @@
                     <pic:cNvPicPr/>
                   </pic:nvPicPr>
                   <pic:blipFill>
-                    <a:blip r:embed="rId41">
+                    <a:blip r:embed="rId42">
                       <a:extLst>
                         <a:ext uri="{28A0092B-C50C-407E-A947-70E740481C1C}">
                           <a14:useLocalDpi xmlns:a14="http://schemas.microsoft.com/office/drawing/2010/main" val="0"/>
@@ -11467,7 +10417,7 @@
                     <pic:cNvPicPr/>
                   </pic:nvPicPr>
                   <pic:blipFill>
-                    <a:blip r:embed="rId42">
+                    <a:blip r:embed="rId43">
                       <a:extLst>
                         <a:ext uri="{28A0092B-C50C-407E-A947-70E740481C1C}">
                           <a14:useLocalDpi xmlns:a14="http://schemas.microsoft.com/office/drawing/2010/main" val="0"/>
@@ -11556,7 +10506,7 @@
                     <pic:cNvPicPr/>
                   </pic:nvPicPr>
                   <pic:blipFill>
-                    <a:blip r:embed="rId43">
+                    <a:blip r:embed="rId44">
                       <a:extLst>
                         <a:ext uri="{28A0092B-C50C-407E-A947-70E740481C1C}">
                           <a14:useLocalDpi xmlns:a14="http://schemas.microsoft.com/office/drawing/2010/main" val="0"/>
@@ -11625,7 +10575,7 @@
                     <pic:cNvPicPr/>
                   </pic:nvPicPr>
                   <pic:blipFill>
-                    <a:blip r:embed="rId44">
+                    <a:blip r:embed="rId45">
                       <a:extLst>
                         <a:ext uri="{28A0092B-C50C-407E-A947-70E740481C1C}">
                           <a14:useLocalDpi xmlns:a14="http://schemas.microsoft.com/office/drawing/2010/main" val="0"/>
@@ -11708,7 +10658,7 @@
                     <pic:cNvPicPr/>
                   </pic:nvPicPr>
                   <pic:blipFill>
-                    <a:blip r:embed="rId45">
+                    <a:blip r:embed="rId46">
                       <a:extLst>
                         <a:ext uri="{28A0092B-C50C-407E-A947-70E740481C1C}">
                           <a14:useLocalDpi xmlns:a14="http://schemas.microsoft.com/office/drawing/2010/main" val="0"/>
@@ -11777,7 +10727,7 @@
                     <pic:cNvPicPr/>
                   </pic:nvPicPr>
                   <pic:blipFill>
-                    <a:blip r:embed="rId46">
+                    <a:blip r:embed="rId47">
                       <a:extLst>
                         <a:ext uri="{28A0092B-C50C-407E-A947-70E740481C1C}">
                           <a14:useLocalDpi xmlns:a14="http://schemas.microsoft.com/office/drawing/2010/main" val="0"/>
@@ -11860,7 +10810,7 @@
                     <pic:cNvPicPr/>
                   </pic:nvPicPr>
                   <pic:blipFill>
-                    <a:blip r:embed="rId47">
+                    <a:blip r:embed="rId48">
                       <a:extLst>
                         <a:ext uri="{28A0092B-C50C-407E-A947-70E740481C1C}">
                           <a14:useLocalDpi xmlns:a14="http://schemas.microsoft.com/office/drawing/2010/main" val="0"/>
@@ -11929,7 +10879,7 @@
                     <pic:cNvPicPr/>
                   </pic:nvPicPr>
                   <pic:blipFill>
-                    <a:blip r:embed="rId48">
+                    <a:blip r:embed="rId49">
                       <a:extLst>
                         <a:ext uri="{28A0092B-C50C-407E-A947-70E740481C1C}">
                           <a14:useLocalDpi xmlns:a14="http://schemas.microsoft.com/office/drawing/2010/main" val="0"/>
@@ -12012,7 +10962,7 @@
                     <pic:cNvPicPr/>
                   </pic:nvPicPr>
                   <pic:blipFill>
-                    <a:blip r:embed="rId49">
+                    <a:blip r:embed="rId50">
                       <a:extLst>
                         <a:ext uri="{28A0092B-C50C-407E-A947-70E740481C1C}">
                           <a14:useLocalDpi xmlns:a14="http://schemas.microsoft.com/office/drawing/2010/main" val="0"/>
@@ -12081,7 +11031,7 @@
                     <pic:cNvPicPr/>
                   </pic:nvPicPr>
                   <pic:blipFill>
-                    <a:blip r:embed="rId50">
+                    <a:blip r:embed="rId51">
                       <a:extLst>
                         <a:ext uri="{28A0092B-C50C-407E-A947-70E740481C1C}">
                           <a14:useLocalDpi xmlns:a14="http://schemas.microsoft.com/office/drawing/2010/main" val="0"/>
@@ -12150,7 +11100,7 @@
                     <pic:cNvPicPr/>
                   </pic:nvPicPr>
                   <pic:blipFill>
-                    <a:blip r:embed="rId51">
+                    <a:blip r:embed="rId52">
                       <a:extLst>
                         <a:ext uri="{28A0092B-C50C-407E-A947-70E740481C1C}">
                           <a14:useLocalDpi xmlns:a14="http://schemas.microsoft.com/office/drawing/2010/main" val="0"/>
@@ -12219,7 +11169,7 @@
                     <pic:cNvPicPr/>
                   </pic:nvPicPr>
                   <pic:blipFill>
-                    <a:blip r:embed="rId52">
+                    <a:blip r:embed="rId53">
                       <a:extLst>
                         <a:ext uri="{28A0092B-C50C-407E-A947-70E740481C1C}">
                           <a14:useLocalDpi xmlns:a14="http://schemas.microsoft.com/office/drawing/2010/main" val="0"/>
@@ -12302,7 +11252,7 @@
                     <pic:cNvPicPr/>
                   </pic:nvPicPr>
                   <pic:blipFill>
-                    <a:blip r:embed="rId53">
+                    <a:blip r:embed="rId54">
                       <a:extLst>
                         <a:ext uri="{28A0092B-C50C-407E-A947-70E740481C1C}">
                           <a14:useLocalDpi xmlns:a14="http://schemas.microsoft.com/office/drawing/2010/main" val="0"/>
@@ -12386,7 +11336,7 @@
                     <pic:cNvPicPr/>
                   </pic:nvPicPr>
                   <pic:blipFill>
-                    <a:blip r:embed="rId54">
+                    <a:blip r:embed="rId55">
                       <a:extLst>
                         <a:ext uri="{28A0092B-C50C-407E-A947-70E740481C1C}">
                           <a14:useLocalDpi xmlns:a14="http://schemas.microsoft.com/office/drawing/2010/main" val="0"/>
@@ -12469,7 +11419,7 @@
                     <pic:cNvPicPr/>
                   </pic:nvPicPr>
                   <pic:blipFill>
-                    <a:blip r:embed="rId55">
+                    <a:blip r:embed="rId56">
                       <a:extLst>
                         <a:ext uri="{28A0092B-C50C-407E-A947-70E740481C1C}">
                           <a14:useLocalDpi xmlns:a14="http://schemas.microsoft.com/office/drawing/2010/main" val="0"/>
@@ -12538,7 +11488,7 @@
                     <pic:cNvPicPr/>
                   </pic:nvPicPr>
                   <pic:blipFill>
-                    <a:blip r:embed="rId56">
+                    <a:blip r:embed="rId57">
                       <a:extLst>
                         <a:ext uri="{28A0092B-C50C-407E-A947-70E740481C1C}">
                           <a14:useLocalDpi xmlns:a14="http://schemas.microsoft.com/office/drawing/2010/main" val="0"/>
@@ -12621,7 +11571,7 @@
                     <pic:cNvPicPr/>
                   </pic:nvPicPr>
                   <pic:blipFill>
-                    <a:blip r:embed="rId57">
+                    <a:blip r:embed="rId58">
                       <a:extLst>
                         <a:ext uri="{28A0092B-C50C-407E-A947-70E740481C1C}">
                           <a14:useLocalDpi xmlns:a14="http://schemas.microsoft.com/office/drawing/2010/main" val="0"/>
@@ -12690,7 +11640,7 @@
                     <pic:cNvPicPr/>
                   </pic:nvPicPr>
                   <pic:blipFill>
-                    <a:blip r:embed="rId58">
+                    <a:blip r:embed="rId59">
                       <a:extLst>
                         <a:ext uri="{28A0092B-C50C-407E-A947-70E740481C1C}">
                           <a14:useLocalDpi xmlns:a14="http://schemas.microsoft.com/office/drawing/2010/main" val="0"/>
@@ -12773,7 +11723,7 @@
                     <pic:cNvPicPr/>
                   </pic:nvPicPr>
                   <pic:blipFill>
-                    <a:blip r:embed="rId59">
+                    <a:blip r:embed="rId60">
                       <a:extLst>
                         <a:ext uri="{28A0092B-C50C-407E-A947-70E740481C1C}">
                           <a14:useLocalDpi xmlns:a14="http://schemas.microsoft.com/office/drawing/2010/main" val="0"/>
@@ -12842,7 +11792,7 @@
                     <pic:cNvPicPr/>
                   </pic:nvPicPr>
                   <pic:blipFill>
-                    <a:blip r:embed="rId60">
+                    <a:blip r:embed="rId61">
                       <a:extLst>
                         <a:ext uri="{28A0092B-C50C-407E-A947-70E740481C1C}">
                           <a14:useLocalDpi xmlns:a14="http://schemas.microsoft.com/office/drawing/2010/main" val="0"/>
@@ -12925,7 +11875,7 @@
                     <pic:cNvPicPr/>
                   </pic:nvPicPr>
                   <pic:blipFill>
-                    <a:blip r:embed="rId61">
+                    <a:blip r:embed="rId62">
                       <a:extLst>
                         <a:ext uri="{28A0092B-C50C-407E-A947-70E740481C1C}">
                           <a14:useLocalDpi xmlns:a14="http://schemas.microsoft.com/office/drawing/2010/main" val="0"/>
@@ -12994,7 +11944,7 @@
                     <pic:cNvPicPr/>
                   </pic:nvPicPr>
                   <pic:blipFill>
-                    <a:blip r:embed="rId62">
+                    <a:blip r:embed="rId63">
                       <a:extLst>
                         <a:ext uri="{28A0092B-C50C-407E-A947-70E740481C1C}">
                           <a14:useLocalDpi xmlns:a14="http://schemas.microsoft.com/office/drawing/2010/main" val="0"/>
@@ -13077,7 +12027,7 @@
                     <pic:cNvPicPr/>
                   </pic:nvPicPr>
                   <pic:blipFill>
-                    <a:blip r:embed="rId63">
+                    <a:blip r:embed="rId64">
                       <a:extLst>
                         <a:ext uri="{28A0092B-C50C-407E-A947-70E740481C1C}">
                           <a14:useLocalDpi xmlns:a14="http://schemas.microsoft.com/office/drawing/2010/main" val="0"/>
@@ -13146,7 +12096,7 @@
                     <pic:cNvPicPr/>
                   </pic:nvPicPr>
                   <pic:blipFill>
-                    <a:blip r:embed="rId64">
+                    <a:blip r:embed="rId65">
                       <a:extLst>
                         <a:ext uri="{28A0092B-C50C-407E-A947-70E740481C1C}">
                           <a14:useLocalDpi xmlns:a14="http://schemas.microsoft.com/office/drawing/2010/main" val="0"/>
@@ -13229,7 +12179,7 @@
                     <pic:cNvPicPr/>
                   </pic:nvPicPr>
                   <pic:blipFill>
-                    <a:blip r:embed="rId65">
+                    <a:blip r:embed="rId66">
                       <a:extLst>
                         <a:ext uri="{28A0092B-C50C-407E-A947-70E740481C1C}">
                           <a14:useLocalDpi xmlns:a14="http://schemas.microsoft.com/office/drawing/2010/main" val="0"/>
@@ -13298,7 +12248,7 @@
                     <pic:cNvPicPr/>
                   </pic:nvPicPr>
                   <pic:blipFill>
-                    <a:blip r:embed="rId66">
+                    <a:blip r:embed="rId67">
                       <a:extLst>
                         <a:ext uri="{28A0092B-C50C-407E-A947-70E740481C1C}">
                           <a14:useLocalDpi xmlns:a14="http://schemas.microsoft.com/office/drawing/2010/main" val="0"/>
@@ -13367,7 +12317,7 @@
                     <pic:cNvPicPr/>
                   </pic:nvPicPr>
                   <pic:blipFill>
-                    <a:blip r:embed="rId67">
+                    <a:blip r:embed="rId68">
                       <a:extLst>
                         <a:ext uri="{28A0092B-C50C-407E-A947-70E740481C1C}">
                           <a14:useLocalDpi xmlns:a14="http://schemas.microsoft.com/office/drawing/2010/main" val="0"/>
@@ -13436,7 +12386,7 @@
                     <pic:cNvPicPr/>
                   </pic:nvPicPr>
                   <pic:blipFill>
-                    <a:blip r:embed="rId68">
+                    <a:blip r:embed="rId69">
                       <a:extLst>
                         <a:ext uri="{28A0092B-C50C-407E-A947-70E740481C1C}">
                           <a14:useLocalDpi xmlns:a14="http://schemas.microsoft.com/office/drawing/2010/main" val="0"/>
@@ -13519,7 +12469,7 @@
                     <pic:cNvPicPr/>
                   </pic:nvPicPr>
                   <pic:blipFill>
-                    <a:blip r:embed="rId69">
+                    <a:blip r:embed="rId70">
                       <a:extLst>
                         <a:ext uri="{28A0092B-C50C-407E-A947-70E740481C1C}">
                           <a14:useLocalDpi xmlns:a14="http://schemas.microsoft.com/office/drawing/2010/main" val="0"/>
@@ -13588,7 +12538,7 @@
                     <pic:cNvPicPr/>
                   </pic:nvPicPr>
                   <pic:blipFill>
-                    <a:blip r:embed="rId70">
+                    <a:blip r:embed="rId71">
                       <a:extLst>
                         <a:ext uri="{28A0092B-C50C-407E-A947-70E740481C1C}">
                           <a14:useLocalDpi xmlns:a14="http://schemas.microsoft.com/office/drawing/2010/main" val="0"/>
@@ -13671,7 +12621,7 @@
                     <pic:cNvPicPr/>
                   </pic:nvPicPr>
                   <pic:blipFill>
-                    <a:blip r:embed="rId71">
+                    <a:blip r:embed="rId72">
                       <a:extLst>
                         <a:ext uri="{28A0092B-C50C-407E-A947-70E740481C1C}">
                           <a14:useLocalDpi xmlns:a14="http://schemas.microsoft.com/office/drawing/2010/main" val="0"/>
@@ -13740,7 +12690,7 @@
                     <pic:cNvPicPr/>
                   </pic:nvPicPr>
                   <pic:blipFill>
-                    <a:blip r:embed="rId72">
+                    <a:blip r:embed="rId73">
                       <a:extLst>
                         <a:ext uri="{28A0092B-C50C-407E-A947-70E740481C1C}">
                           <a14:useLocalDpi xmlns:a14="http://schemas.microsoft.com/office/drawing/2010/main" val="0"/>
@@ -13823,7 +12773,7 @@
                     <pic:cNvPicPr/>
                   </pic:nvPicPr>
                   <pic:blipFill>
-                    <a:blip r:embed="rId73">
+                    <a:blip r:embed="rId74">
                       <a:extLst>
                         <a:ext uri="{28A0092B-C50C-407E-A947-70E740481C1C}">
                           <a14:useLocalDpi xmlns:a14="http://schemas.microsoft.com/office/drawing/2010/main" val="0"/>
@@ -13892,7 +12842,7 @@
                     <pic:cNvPicPr/>
                   </pic:nvPicPr>
                   <pic:blipFill>
-                    <a:blip r:embed="rId74">
+                    <a:blip r:embed="rId75">
                       <a:extLst>
                         <a:ext uri="{28A0092B-C50C-407E-A947-70E740481C1C}">
                           <a14:useLocalDpi xmlns:a14="http://schemas.microsoft.com/office/drawing/2010/main" val="0"/>
@@ -13975,7 +12925,7 @@
                     <pic:cNvPicPr/>
                   </pic:nvPicPr>
                   <pic:blipFill>
-                    <a:blip r:embed="rId75">
+                    <a:blip r:embed="rId76">
                       <a:extLst>
                         <a:ext uri="{28A0092B-C50C-407E-A947-70E740481C1C}">
                           <a14:useLocalDpi xmlns:a14="http://schemas.microsoft.com/office/drawing/2010/main" val="0"/>
@@ -14044,7 +12994,7 @@
                     <pic:cNvPicPr/>
                   </pic:nvPicPr>
                   <pic:blipFill>
-                    <a:blip r:embed="rId76">
+                    <a:blip r:embed="rId77">
                       <a:extLst>
                         <a:ext uri="{28A0092B-C50C-407E-A947-70E740481C1C}">
                           <a14:useLocalDpi xmlns:a14="http://schemas.microsoft.com/office/drawing/2010/main" val="0"/>
@@ -14085,8 +13035,8 @@
       </w:pPr>
     </w:p>
     <w:sectPr>
-      <w:headerReference w:type="default" r:id="rId77"/>
-      <w:footerReference w:type="default" r:id="rId78"/>
+      <w:headerReference w:type="default" r:id="rId78"/>
+      <w:footerReference w:type="default" r:id="rId79"/>
       <w:pgSz w:w="11906" w:h="16838"/>
       <w:pgMar w:top="1134" w:right="1134" w:bottom="1134" w:left="1134" w:header="720" w:footer="720" w:gutter="0"/>
       <w:cols w:space="720"/>
@@ -14127,6 +13077,7 @@
         <w:docPartUnique/>
       </w:docPartObj>
     </w:sdtPr>
+    <w:sdtEndPr/>
     <w:sdtContent>
       <w:sdt>
         <w:sdtPr>
@@ -14139,6 +13090,7 @@
             <w:docPartUnique/>
           </w:docPartObj>
         </w:sdtPr>
+        <w:sdtEndPr/>
         <w:sdtContent>
           <w:p>
             <w:pPr>
@@ -14187,7 +13139,7 @@
                 <w:noProof/>
                 <w:color w:val="000000" w:themeColor="text1"/>
               </w:rPr>
-              <w:t>2</w:t>
+              <w:t>10</w:t>
             </w:r>
             <w:r>
               <w:rPr>
@@ -15593,7 +14545,7 @@
 </file>
 
 <file path=customXml/itemProps1.xml><?xml version="1.0" encoding="utf-8"?>
-<ds:datastoreItem xmlns:ds="http://schemas.openxmlformats.org/officeDocument/2006/customXml" ds:itemID="{EBC4E4C5-69B2-4255-BFE4-28609463AD7A}">
+<ds:datastoreItem xmlns:ds="http://schemas.openxmlformats.org/officeDocument/2006/customXml" ds:itemID="{AFFBA924-6118-4072-BEEB-1EFB795A2B0C}">
   <ds:schemaRefs>
     <ds:schemaRef ds:uri="http://schemas.openxmlformats.org/officeDocument/2006/bibliography"/>
   </ds:schemaRefs>

</xml_diff>

<commit_message>
removes emptyBuffer() from rapport and modifies screenshot
</commit_message>
<xml_diff>
--- a/rapport/RAPPORT TP1.docx
+++ b/rapport/RAPPORT TP1.docx
@@ -1243,7 +1243,7 @@
       <w:r>
         <w:rPr>
           <w:noProof/>
-          <w:lang w:eastAsia="fr-FR" w:bidi="ar-SA"/>
+          <w:lang w:bidi="ar-SA"/>
         </w:rPr>
         <w:drawing>
           <wp:inline distT="0" distB="0" distL="0" distR="0" wp14:anchorId="1A83D1F7" wp14:editId="4E1AAF85">
@@ -1293,7 +1293,7 @@
       <w:r>
         <w:rPr>
           <w:noProof/>
-          <w:lang w:eastAsia="fr-FR" w:bidi="ar-SA"/>
+          <w:lang w:bidi="ar-SA"/>
         </w:rPr>
         <w:drawing>
           <wp:inline distT="0" distB="0" distL="0" distR="0" wp14:anchorId="15326043" wp14:editId="48A39A72">
@@ -1485,7 +1485,7 @@
         <w:rPr>
           <w:noProof/>
           <w:sz w:val="20"/>
-          <w:lang w:eastAsia="fr-FR" w:bidi="ar-SA"/>
+          <w:lang w:bidi="ar-SA"/>
         </w:rPr>
         <w:drawing>
           <wp:inline distT="0" distB="0" distL="0" distR="0">
@@ -1649,7 +1649,7 @@
       <w:r>
         <w:rPr>
           <w:noProof/>
-          <w:lang w:eastAsia="fr-FR" w:bidi="ar-SA"/>
+          <w:lang w:bidi="ar-SA"/>
         </w:rPr>
         <w:drawing>
           <wp:inline distT="0" distB="0" distL="0" distR="0">
@@ -1721,7 +1721,7 @@
       <w:r>
         <w:rPr>
           <w:noProof/>
-          <w:lang w:eastAsia="fr-FR" w:bidi="ar-SA"/>
+          <w:lang w:bidi="ar-SA"/>
         </w:rPr>
         <w:drawing>
           <wp:inline distT="0" distB="0" distL="0" distR="0">
@@ -2961,7 +2961,7 @@
           <w:noProof/>
           <w:color w:val="395511"/>
           <w:sz w:val="28"/>
-          <w:lang w:eastAsia="fr-FR" w:bidi="ar-SA"/>
+          <w:lang w:bidi="ar-SA"/>
         </w:rPr>
         <w:drawing>
           <wp:inline distT="0" distB="0" distL="0" distR="0">
@@ -5698,8 +5698,13 @@
             <w:pPr>
               <w:jc w:val="center"/>
             </w:pPr>
-            <w:r>
-              <w:t xml:space="preserve">library_t </w:t>
+            <w:proofErr w:type="spellStart"/>
+            <w:r>
+              <w:t>library_t</w:t>
+            </w:r>
+            <w:proofErr w:type="spellEnd"/>
+            <w:r>
+              <w:t xml:space="preserve"> </w:t>
             </w:r>
             <w:proofErr w:type="spellStart"/>
             <w:r>
@@ -5983,8 +5988,13 @@
             <w:pPr>
               <w:jc w:val="center"/>
             </w:pPr>
-            <w:r>
-              <w:t xml:space="preserve">library_t </w:t>
+            <w:proofErr w:type="spellStart"/>
+            <w:r>
+              <w:t>library_t</w:t>
+            </w:r>
+            <w:proofErr w:type="spellEnd"/>
+            <w:r>
+              <w:t xml:space="preserve"> </w:t>
             </w:r>
             <w:proofErr w:type="spellStart"/>
             <w:r>
@@ -7533,8 +7543,13 @@
             <w:pPr>
               <w:jc w:val="center"/>
             </w:pPr>
-            <w:r>
-              <w:t xml:space="preserve">library_t </w:t>
+            <w:proofErr w:type="spellStart"/>
+            <w:r>
+              <w:t>library_t</w:t>
+            </w:r>
+            <w:proofErr w:type="spellEnd"/>
+            <w:r>
+              <w:t xml:space="preserve"> </w:t>
             </w:r>
             <w:proofErr w:type="spellStart"/>
             <w:r>
@@ -7763,8 +7778,13 @@
             <w:pPr>
               <w:jc w:val="center"/>
             </w:pPr>
-            <w:r>
-              <w:t xml:space="preserve">library_t </w:t>
+            <w:proofErr w:type="spellStart"/>
+            <w:r>
+              <w:t>library_t</w:t>
+            </w:r>
+            <w:proofErr w:type="spellEnd"/>
+            <w:r>
+              <w:t xml:space="preserve"> </w:t>
             </w:r>
             <w:proofErr w:type="spellStart"/>
             <w:r>
@@ -8070,10 +8090,7 @@
     <w:p/>
     <w:p/>
     <w:p/>
-    <w:p>
-      <w:bookmarkStart w:id="6" w:name="_GoBack"/>
-      <w:bookmarkEnd w:id="6"/>
-    </w:p>
+    <w:p/>
     <w:p>
       <w:pPr>
         <w:pStyle w:val="Heading2"/>
@@ -8262,7 +8279,7 @@
         <w:rPr>
           <w:noProof/>
           <w:color w:val="000000"/>
-          <w:lang w:eastAsia="fr-FR" w:bidi="ar-SA"/>
+          <w:lang w:bidi="ar-SA"/>
         </w:rPr>
         <w:drawing>
           <wp:anchor distT="0" distB="0" distL="114300" distR="114300" simplePos="0" relativeHeight="251679744" behindDoc="1" locked="0" layoutInCell="1" allowOverlap="1" wp14:anchorId="03AA1D2B" wp14:editId="302DBDFC">
@@ -8490,7 +8507,7 @@
           <w:sz w:val="40"/>
         </w:rPr>
       </w:pPr>
-      <w:bookmarkStart w:id="7" w:name="_Toc34253848"/>
+      <w:bookmarkStart w:id="6" w:name="_Toc34253848"/>
       <w:r>
         <w:rPr>
           <w:sz w:val="40"/>
@@ -8512,7 +8529,7 @@
         <w:lastRenderedPageBreak/>
         <w:t>Jeux d’essais, liste des cas</w:t>
       </w:r>
-      <w:bookmarkEnd w:id="7"/>
+      <w:bookmarkEnd w:id="6"/>
       <w:r>
         <w:rPr>
           <w:sz w:val="36"/>
@@ -8533,7 +8550,7 @@
           <w:noProof/>
           <w:color w:val="000000"/>
           <w:sz w:val="40"/>
-          <w:lang w:eastAsia="fr-FR" w:bidi="ar-SA"/>
+          <w:lang w:bidi="ar-SA"/>
         </w:rPr>
         <w:lastRenderedPageBreak/>
         <w:drawing>
@@ -8606,7 +8623,7 @@
           <w:noProof/>
           <w:color w:val="000000"/>
           <w:sz w:val="40"/>
-          <w:lang w:eastAsia="fr-FR" w:bidi="ar-SA"/>
+          <w:lang w:bidi="ar-SA"/>
         </w:rPr>
         <mc:AlternateContent>
           <mc:Choice Requires="wps">
@@ -9251,7 +9268,7 @@
         <w:rPr>
           <w:noProof/>
           <w:color w:val="000000"/>
-          <w:lang w:eastAsia="fr-FR" w:bidi="ar-SA"/>
+          <w:lang w:bidi="ar-SA"/>
         </w:rPr>
         <w:drawing>
           <wp:anchor distT="0" distB="0" distL="114300" distR="114300" simplePos="0" relativeHeight="251663360" behindDoc="1" locked="0" layoutInCell="1" allowOverlap="1" wp14:anchorId="262DE651" wp14:editId="49E97995">
@@ -9321,7 +9338,7 @@
         <w:rPr>
           <w:noProof/>
           <w:color w:val="000000"/>
-          <w:lang w:eastAsia="fr-FR" w:bidi="ar-SA"/>
+          <w:lang w:bidi="ar-SA"/>
         </w:rPr>
         <mc:AlternateContent>
           <mc:Choice Requires="wps">
@@ -9884,7 +9901,7 @@
           <w:noProof/>
           <w:color w:val="000000"/>
           <w:sz w:val="40"/>
-          <w:lang w:eastAsia="fr-FR" w:bidi="ar-SA"/>
+          <w:lang w:bidi="ar-SA"/>
         </w:rPr>
         <w:lastRenderedPageBreak/>
         <w:drawing>
@@ -9957,7 +9974,7 @@
           <w:noProof/>
           <w:color w:val="000000"/>
           <w:sz w:val="40"/>
-          <w:lang w:eastAsia="fr-FR" w:bidi="ar-SA"/>
+          <w:lang w:bidi="ar-SA"/>
         </w:rPr>
         <mc:AlternateContent>
           <mc:Choice Requires="wps">
@@ -10811,7 +10828,7 @@
           <w:noProof/>
           <w:color w:val="000000"/>
           <w:sz w:val="40"/>
-          <w:lang w:eastAsia="fr-FR" w:bidi="ar-SA"/>
+          <w:lang w:bidi="ar-SA"/>
         </w:rPr>
         <w:lastRenderedPageBreak/>
         <w:drawing>
@@ -10884,7 +10901,7 @@
           <w:noProof/>
           <w:color w:val="000000"/>
           <w:sz w:val="40"/>
-          <w:lang w:eastAsia="fr-FR" w:bidi="ar-SA"/>
+          <w:lang w:bidi="ar-SA"/>
         </w:rPr>
         <mc:AlternateContent>
           <mc:Choice Requires="wps">
@@ -11601,7 +11618,7 @@
         <w:rPr>
           <w:noProof/>
           <w:color w:val="000000"/>
-          <w:lang w:eastAsia="fr-FR" w:bidi="ar-SA"/>
+          <w:lang w:bidi="ar-SA"/>
         </w:rPr>
         <w:drawing>
           <wp:anchor distT="0" distB="0" distL="114300" distR="114300" simplePos="0" relativeHeight="251672576" behindDoc="1" locked="0" layoutInCell="1" allowOverlap="1" wp14:anchorId="4284A0AC" wp14:editId="7514C617">
@@ -11671,7 +11688,7 @@
         <w:rPr>
           <w:noProof/>
           <w:color w:val="000000"/>
-          <w:lang w:eastAsia="fr-FR" w:bidi="ar-SA"/>
+          <w:lang w:bidi="ar-SA"/>
         </w:rPr>
         <mc:AlternateContent>
           <mc:Choice Requires="wps">
@@ -12160,7 +12177,7 @@
           <w:noProof/>
           <w:color w:val="000000"/>
           <w:sz w:val="40"/>
-          <w:lang w:eastAsia="fr-FR" w:bidi="ar-SA"/>
+          <w:lang w:bidi="ar-SA"/>
         </w:rPr>
         <w:lastRenderedPageBreak/>
         <w:drawing>
@@ -12233,7 +12250,7 @@
           <w:noProof/>
           <w:color w:val="000000"/>
           <w:sz w:val="40"/>
-          <w:lang w:eastAsia="fr-FR" w:bidi="ar-SA"/>
+          <w:lang w:bidi="ar-SA"/>
         </w:rPr>
         <mc:AlternateContent>
           <mc:Choice Requires="wps">
@@ -12784,7 +12801,7 @@
           <w:noProof/>
           <w:color w:val="000000"/>
           <w:sz w:val="40"/>
-          <w:lang w:eastAsia="fr-FR" w:bidi="ar-SA"/>
+          <w:lang w:bidi="ar-SA"/>
         </w:rPr>
         <w:lastRenderedPageBreak/>
         <w:drawing>
@@ -12857,7 +12874,7 @@
           <w:noProof/>
           <w:color w:val="000000"/>
           <w:sz w:val="40"/>
-          <w:lang w:eastAsia="fr-FR" w:bidi="ar-SA"/>
+          <w:lang w:bidi="ar-SA"/>
         </w:rPr>
         <mc:AlternateContent>
           <mc:Choice Requires="wps">
@@ -13437,7 +13454,7 @@
           <w:sz w:val="40"/>
         </w:rPr>
       </w:pPr>
-      <w:bookmarkStart w:id="8" w:name="_Toc34253849"/>
+      <w:bookmarkStart w:id="7" w:name="_Toc34253849"/>
       <w:r>
         <w:rPr>
           <w:sz w:val="40"/>
@@ -13445,7 +13462,7 @@
         <w:lastRenderedPageBreak/>
         <w:t>Annexes</w:t>
       </w:r>
-      <w:bookmarkEnd w:id="8"/>
+      <w:bookmarkEnd w:id="7"/>
     </w:p>
     <w:p/>
     <w:p>
@@ -13510,7 +13527,7 @@
       <w:r>
         <w:rPr>
           <w:noProof/>
-          <w:lang w:eastAsia="fr-FR" w:bidi="ar-SA"/>
+          <w:lang w:bidi="ar-SA"/>
         </w:rPr>
         <w:lastRenderedPageBreak/>
         <w:drawing>
@@ -13603,7 +13620,7 @@
       <w:r>
         <w:rPr>
           <w:noProof/>
-          <w:lang w:eastAsia="fr-FR" w:bidi="ar-SA"/>
+          <w:lang w:bidi="ar-SA"/>
         </w:rPr>
         <w:lastRenderedPageBreak/>
         <w:drawing>
@@ -13673,7 +13690,7 @@
       <w:r>
         <w:rPr>
           <w:noProof/>
-          <w:lang w:eastAsia="fr-FR" w:bidi="ar-SA"/>
+          <w:lang w:bidi="ar-SA"/>
         </w:rPr>
         <w:drawing>
           <wp:anchor distT="0" distB="0" distL="114300" distR="114300" simplePos="0" relativeHeight="251687936" behindDoc="1" locked="0" layoutInCell="1" allowOverlap="1" wp14:anchorId="79CBD443" wp14:editId="1B9B0F4B">
@@ -13742,7 +13759,7 @@
       <w:r>
         <w:rPr>
           <w:noProof/>
-          <w:lang w:eastAsia="fr-FR" w:bidi="ar-SA"/>
+          <w:lang w:bidi="ar-SA"/>
         </w:rPr>
         <w:drawing>
           <wp:anchor distT="0" distB="0" distL="114300" distR="114300" simplePos="0" relativeHeight="251686912" behindDoc="1" locked="0" layoutInCell="1" allowOverlap="1" wp14:anchorId="26A67AF4" wp14:editId="5BC799C9">
@@ -13832,7 +13849,7 @@
       <w:r>
         <w:rPr>
           <w:noProof/>
-          <w:lang w:eastAsia="fr-FR" w:bidi="ar-SA"/>
+          <w:lang w:bidi="ar-SA"/>
         </w:rPr>
         <w:lastRenderedPageBreak/>
         <w:drawing>
@@ -13902,7 +13919,7 @@
       <w:r>
         <w:rPr>
           <w:noProof/>
-          <w:lang w:eastAsia="fr-FR" w:bidi="ar-SA"/>
+          <w:lang w:bidi="ar-SA"/>
         </w:rPr>
         <w:drawing>
           <wp:anchor distT="0" distB="0" distL="114300" distR="114300" simplePos="0" relativeHeight="251681792" behindDoc="1" locked="0" layoutInCell="1" allowOverlap="1" wp14:anchorId="52AFF41F" wp14:editId="43352859">
@@ -13984,30 +14001,30 @@
       <w:r>
         <w:rPr>
           <w:noProof/>
-          <w:lang w:eastAsia="fr-FR" w:bidi="ar-SA"/>
+          <w:lang w:bidi="ar-SA"/>
         </w:rPr>
         <w:lastRenderedPageBreak/>
         <w:drawing>
-          <wp:anchor distT="0" distB="0" distL="114300" distR="114300" simplePos="0" relativeHeight="251684864" behindDoc="1" locked="0" layoutInCell="1" allowOverlap="1" wp14:anchorId="6959A510" wp14:editId="2F1E42A3">
+          <wp:anchor distT="0" distB="0" distL="114300" distR="114300" simplePos="0" relativeHeight="251740160" behindDoc="1" locked="0" layoutInCell="1" allowOverlap="1">
             <wp:simplePos x="0" y="0"/>
             <wp:positionH relativeFrom="column">
-              <wp:posOffset>5715</wp:posOffset>
+              <wp:posOffset>3175</wp:posOffset>
             </wp:positionH>
             <wp:positionV relativeFrom="paragraph">
-              <wp:posOffset>1678940</wp:posOffset>
+              <wp:posOffset>1708150</wp:posOffset>
             </wp:positionV>
-            <wp:extent cx="6120130" cy="7466330"/>
-            <wp:effectExtent l="0" t="0" r="0" b="1270"/>
+            <wp:extent cx="6120130" cy="7422515"/>
+            <wp:effectExtent l="0" t="0" r="0" b="6985"/>
             <wp:wrapThrough wrapText="bothSides">
               <wp:wrapPolygon edited="0">
                 <wp:start x="0" y="0"/>
-                <wp:lineTo x="0" y="21549"/>
-                <wp:lineTo x="21515" y="21549"/>
+                <wp:lineTo x="0" y="21565"/>
+                <wp:lineTo x="21515" y="21565"/>
                 <wp:lineTo x="21515" y="0"/>
                 <wp:lineTo x="0" y="0"/>
               </wp:wrapPolygon>
             </wp:wrapThrough>
-            <wp:docPr id="20" name="Picture 20"/>
+            <wp:docPr id="16" name="Picture 16"/>
             <wp:cNvGraphicFramePr>
               <a:graphicFrameLocks xmlns:a="http://schemas.openxmlformats.org/drawingml/2006/main" noChangeAspect="1"/>
             </wp:cNvGraphicFramePr>
@@ -14033,7 +14050,7 @@
                   <pic:spPr>
                     <a:xfrm>
                       <a:off x="0" y="0"/>
-                      <a:ext cx="6120130" cy="7466330"/>
+                      <a:ext cx="6120130" cy="7422515"/>
                     </a:xfrm>
                     <a:prstGeom prst="rect">
                       <a:avLst/>
@@ -14054,7 +14071,7 @@
       <w:r>
         <w:rPr>
           <w:noProof/>
-          <w:lang w:eastAsia="fr-FR" w:bidi="ar-SA"/>
+          <w:lang w:bidi="ar-SA"/>
         </w:rPr>
         <w:drawing>
           <wp:anchor distT="0" distB="0" distL="114300" distR="114300" simplePos="0" relativeHeight="251683840" behindDoc="1" locked="0" layoutInCell="1" allowOverlap="1" wp14:anchorId="36EF294D" wp14:editId="101050C2">
@@ -14136,7 +14153,7 @@
       <w:r>
         <w:rPr>
           <w:noProof/>
-          <w:lang w:eastAsia="fr-FR" w:bidi="ar-SA"/>
+          <w:lang w:bidi="ar-SA"/>
         </w:rPr>
         <w:lastRenderedPageBreak/>
         <w:drawing>
@@ -14206,7 +14223,7 @@
       <w:r>
         <w:rPr>
           <w:noProof/>
-          <w:lang w:eastAsia="fr-FR" w:bidi="ar-SA"/>
+          <w:lang w:bidi="ar-SA"/>
         </w:rPr>
         <w:drawing>
           <wp:anchor distT="0" distB="0" distL="114300" distR="114300" simplePos="0" relativeHeight="251691008" behindDoc="1" locked="0" layoutInCell="1" allowOverlap="1" wp14:anchorId="006A5D29" wp14:editId="0B849DA1">
@@ -14288,7 +14305,7 @@
       <w:r>
         <w:rPr>
           <w:noProof/>
-          <w:lang w:eastAsia="fr-FR" w:bidi="ar-SA"/>
+          <w:lang w:bidi="ar-SA"/>
         </w:rPr>
         <w:lastRenderedPageBreak/>
         <w:drawing>
@@ -14358,7 +14375,7 @@
       <w:r>
         <w:rPr>
           <w:noProof/>
-          <w:lang w:eastAsia="fr-FR" w:bidi="ar-SA"/>
+          <w:lang w:bidi="ar-SA"/>
         </w:rPr>
         <w:drawing>
           <wp:anchor distT="0" distB="0" distL="114300" distR="114300" simplePos="0" relativeHeight="251692032" behindDoc="1" locked="0" layoutInCell="1" allowOverlap="1" wp14:anchorId="7FF52C93" wp14:editId="7BBC03D4">
@@ -14430,6 +14447,8 @@
         </w:rPr>
         <w:br w:type="page"/>
       </w:r>
+      <w:bookmarkStart w:id="8" w:name="_GoBack"/>
+      <w:bookmarkEnd w:id="8"/>
     </w:p>
     <w:p>
       <w:pPr>
@@ -14440,147 +14459,9 @@
       <w:r>
         <w:rPr>
           <w:noProof/>
-          <w:lang w:eastAsia="fr-FR" w:bidi="ar-SA"/>
+          <w:lang w:bidi="ar-SA"/>
         </w:rPr>
         <w:lastRenderedPageBreak/>
-        <w:drawing>
-          <wp:anchor distT="0" distB="0" distL="114300" distR="114300" simplePos="0" relativeHeight="251701248" behindDoc="1" locked="0" layoutInCell="1" allowOverlap="1" wp14:anchorId="76EBD9AB" wp14:editId="510A667D">
-            <wp:simplePos x="0" y="0"/>
-            <wp:positionH relativeFrom="column">
-              <wp:posOffset>871855</wp:posOffset>
-            </wp:positionH>
-            <wp:positionV relativeFrom="paragraph">
-              <wp:posOffset>6618605</wp:posOffset>
-            </wp:positionV>
-            <wp:extent cx="3162300" cy="762000"/>
-            <wp:effectExtent l="0" t="0" r="0" b="0"/>
-            <wp:wrapThrough wrapText="bothSides">
-              <wp:wrapPolygon edited="0">
-                <wp:start x="0" y="0"/>
-                <wp:lineTo x="0" y="21060"/>
-                <wp:lineTo x="21470" y="21060"/>
-                <wp:lineTo x="21470" y="0"/>
-                <wp:lineTo x="0" y="0"/>
-              </wp:wrapPolygon>
-            </wp:wrapThrough>
-            <wp:docPr id="293" name="Picture 293"/>
-            <wp:cNvGraphicFramePr>
-              <a:graphicFrameLocks xmlns:a="http://schemas.openxmlformats.org/drawingml/2006/main" noChangeAspect="1"/>
-            </wp:cNvGraphicFramePr>
-            <a:graphic xmlns:a="http://schemas.openxmlformats.org/drawingml/2006/main">
-              <a:graphicData uri="http://schemas.openxmlformats.org/drawingml/2006/picture">
-                <pic:pic xmlns:pic="http://schemas.openxmlformats.org/drawingml/2006/picture">
-                  <pic:nvPicPr>
-                    <pic:cNvPr id="0" name="emptyBuffer.PNG"/>
-                    <pic:cNvPicPr/>
-                  </pic:nvPicPr>
-                  <pic:blipFill>
-                    <a:blip r:embed="rId34">
-                      <a:extLst>
-                        <a:ext uri="{28A0092B-C50C-407E-A947-70E740481C1C}">
-                          <a14:useLocalDpi xmlns:a14="http://schemas.microsoft.com/office/drawing/2010/main" val="0"/>
-                        </a:ext>
-                      </a:extLst>
-                    </a:blip>
-                    <a:stretch>
-                      <a:fillRect/>
-                    </a:stretch>
-                  </pic:blipFill>
-                  <pic:spPr>
-                    <a:xfrm>
-                      <a:off x="0" y="0"/>
-                      <a:ext cx="3162300" cy="762000"/>
-                    </a:xfrm>
-                    <a:prstGeom prst="rect">
-                      <a:avLst/>
-                    </a:prstGeom>
-                  </pic:spPr>
-                </pic:pic>
-              </a:graphicData>
-            </a:graphic>
-            <wp14:sizeRelH relativeFrom="page">
-              <wp14:pctWidth>0</wp14:pctWidth>
-            </wp14:sizeRelH>
-            <wp14:sizeRelV relativeFrom="page">
-              <wp14:pctHeight>0</wp14:pctHeight>
-            </wp14:sizeRelV>
-          </wp:anchor>
-        </w:drawing>
-      </w:r>
-      <w:r>
-        <w:rPr>
-          <w:noProof/>
-          <w:lang w:eastAsia="fr-FR" w:bidi="ar-SA"/>
-        </w:rPr>
-        <w:drawing>
-          <wp:anchor distT="0" distB="0" distL="114300" distR="114300" simplePos="0" relativeHeight="251700224" behindDoc="1" locked="0" layoutInCell="1" allowOverlap="1" wp14:anchorId="170A9C82" wp14:editId="0D22EB91">
-            <wp:simplePos x="0" y="0"/>
-            <wp:positionH relativeFrom="column">
-              <wp:posOffset>8890</wp:posOffset>
-            </wp:positionH>
-            <wp:positionV relativeFrom="paragraph">
-              <wp:posOffset>4634230</wp:posOffset>
-            </wp:positionV>
-            <wp:extent cx="4791710" cy="1447800"/>
-            <wp:effectExtent l="0" t="0" r="8890" b="0"/>
-            <wp:wrapThrough wrapText="bothSides">
-              <wp:wrapPolygon edited="0">
-                <wp:start x="0" y="0"/>
-                <wp:lineTo x="0" y="21316"/>
-                <wp:lineTo x="21554" y="21316"/>
-                <wp:lineTo x="21554" y="0"/>
-                <wp:lineTo x="0" y="0"/>
-              </wp:wrapPolygon>
-            </wp:wrapThrough>
-            <wp:docPr id="292" name="Picture 292"/>
-            <wp:cNvGraphicFramePr>
-              <a:graphicFrameLocks xmlns:a="http://schemas.openxmlformats.org/drawingml/2006/main" noChangeAspect="1"/>
-            </wp:cNvGraphicFramePr>
-            <a:graphic xmlns:a="http://schemas.openxmlformats.org/drawingml/2006/main">
-              <a:graphicData uri="http://schemas.openxmlformats.org/drawingml/2006/picture">
-                <pic:pic xmlns:pic="http://schemas.openxmlformats.org/drawingml/2006/picture">
-                  <pic:nvPicPr>
-                    <pic:cNvPr id="0" name="emptyBufferH.PNG"/>
-                    <pic:cNvPicPr/>
-                  </pic:nvPicPr>
-                  <pic:blipFill>
-                    <a:blip r:embed="rId35">
-                      <a:extLst>
-                        <a:ext uri="{28A0092B-C50C-407E-A947-70E740481C1C}">
-                          <a14:useLocalDpi xmlns:a14="http://schemas.microsoft.com/office/drawing/2010/main" val="0"/>
-                        </a:ext>
-                      </a:extLst>
-                    </a:blip>
-                    <a:stretch>
-                      <a:fillRect/>
-                    </a:stretch>
-                  </pic:blipFill>
-                  <pic:spPr>
-                    <a:xfrm>
-                      <a:off x="0" y="0"/>
-                      <a:ext cx="4791710" cy="1447800"/>
-                    </a:xfrm>
-                    <a:prstGeom prst="rect">
-                      <a:avLst/>
-                    </a:prstGeom>
-                  </pic:spPr>
-                </pic:pic>
-              </a:graphicData>
-            </a:graphic>
-            <wp14:sizeRelH relativeFrom="page">
-              <wp14:pctWidth>0</wp14:pctWidth>
-            </wp14:sizeRelH>
-            <wp14:sizeRelV relativeFrom="page">
-              <wp14:pctHeight>0</wp14:pctHeight>
-            </wp14:sizeRelV>
-          </wp:anchor>
-        </w:drawing>
-      </w:r>
-      <w:r>
-        <w:rPr>
-          <w:noProof/>
-          <w:lang w:eastAsia="fr-FR" w:bidi="ar-SA"/>
-        </w:rPr>
         <w:drawing>
           <wp:anchor distT="0" distB="0" distL="114300" distR="114300" simplePos="0" relativeHeight="251695104" behindDoc="1" locked="0" layoutInCell="1" allowOverlap="1" wp14:anchorId="0FB3BFF8" wp14:editId="7DD83999">
             <wp:simplePos x="0" y="0"/>
@@ -14613,7 +14494,7 @@
                     <pic:cNvPicPr/>
                   </pic:nvPicPr>
                   <pic:blipFill>
-                    <a:blip r:embed="rId36">
+                    <a:blip r:embed="rId34">
                       <a:extLst>
                         <a:ext uri="{28A0092B-C50C-407E-A947-70E740481C1C}">
                           <a14:useLocalDpi xmlns:a14="http://schemas.microsoft.com/office/drawing/2010/main" val="0"/>
@@ -14648,7 +14529,7 @@
       <w:r>
         <w:rPr>
           <w:noProof/>
-          <w:lang w:eastAsia="fr-FR" w:bidi="ar-SA"/>
+          <w:lang w:bidi="ar-SA"/>
         </w:rPr>
         <w:drawing>
           <wp:anchor distT="0" distB="0" distL="114300" distR="114300" simplePos="0" relativeHeight="251694080" behindDoc="1" locked="0" layoutInCell="1" allowOverlap="1" wp14:anchorId="6B269EBC" wp14:editId="43A491C0">
@@ -14682,7 +14563,7 @@
                     <pic:cNvPicPr/>
                   </pic:nvPicPr>
                   <pic:blipFill>
-                    <a:blip r:embed="rId37">
+                    <a:blip r:embed="rId35">
                       <a:extLst>
                         <a:ext uri="{28A0092B-C50C-407E-A947-70E740481C1C}">
                           <a14:useLocalDpi xmlns:a14="http://schemas.microsoft.com/office/drawing/2010/main" val="0"/>
@@ -14730,7 +14611,7 @@
       <w:r>
         <w:rPr>
           <w:noProof/>
-          <w:lang w:eastAsia="fr-FR" w:bidi="ar-SA"/>
+          <w:lang w:bidi="ar-SA"/>
         </w:rPr>
         <w:lastRenderedPageBreak/>
         <w:drawing>
@@ -14765,7 +14646,7 @@
                     <pic:cNvPicPr/>
                   </pic:nvPicPr>
                   <pic:blipFill>
-                    <a:blip r:embed="rId38">
+                    <a:blip r:embed="rId36">
                       <a:extLst>
                         <a:ext uri="{28A0092B-C50C-407E-A947-70E740481C1C}">
                           <a14:useLocalDpi xmlns:a14="http://schemas.microsoft.com/office/drawing/2010/main" val="0"/>
@@ -14800,7 +14681,7 @@
       <w:r>
         <w:rPr>
           <w:noProof/>
-          <w:lang w:eastAsia="fr-FR" w:bidi="ar-SA"/>
+          <w:lang w:bidi="ar-SA"/>
         </w:rPr>
         <w:drawing>
           <wp:anchor distT="0" distB="0" distL="114300" distR="114300" simplePos="0" relativeHeight="251696128" behindDoc="1" locked="0" layoutInCell="1" allowOverlap="1" wp14:anchorId="47A35FF7" wp14:editId="61A54FC9">
@@ -14834,7 +14715,7 @@
                     <pic:cNvPicPr/>
                   </pic:nvPicPr>
                   <pic:blipFill>
-                    <a:blip r:embed="rId39">
+                    <a:blip r:embed="rId37">
                       <a:extLst>
                         <a:ext uri="{28A0092B-C50C-407E-A947-70E740481C1C}">
                           <a14:useLocalDpi xmlns:a14="http://schemas.microsoft.com/office/drawing/2010/main" val="0"/>
@@ -14882,7 +14763,7 @@
       <w:r>
         <w:rPr>
           <w:noProof/>
-          <w:lang w:eastAsia="fr-FR" w:bidi="ar-SA"/>
+          <w:lang w:bidi="ar-SA"/>
         </w:rPr>
         <w:lastRenderedPageBreak/>
         <w:drawing>
@@ -14917,7 +14798,7 @@
                     <pic:cNvPicPr/>
                   </pic:nvPicPr>
                   <pic:blipFill>
-                    <a:blip r:embed="rId40">
+                    <a:blip r:embed="rId38">
                       <a:extLst>
                         <a:ext uri="{28A0092B-C50C-407E-A947-70E740481C1C}">
                           <a14:useLocalDpi xmlns:a14="http://schemas.microsoft.com/office/drawing/2010/main" val="0"/>
@@ -14952,7 +14833,7 @@
       <w:r>
         <w:rPr>
           <w:noProof/>
-          <w:lang w:eastAsia="fr-FR" w:bidi="ar-SA"/>
+          <w:lang w:bidi="ar-SA"/>
         </w:rPr>
         <w:drawing>
           <wp:anchor distT="0" distB="0" distL="114300" distR="114300" simplePos="0" relativeHeight="251698176" behindDoc="1" locked="0" layoutInCell="1" allowOverlap="1" wp14:anchorId="7F6A0107" wp14:editId="20B6713E">
@@ -14986,7 +14867,7 @@
                     <pic:cNvPicPr/>
                   </pic:nvPicPr>
                   <pic:blipFill>
-                    <a:blip r:embed="rId41">
+                    <a:blip r:embed="rId39">
                       <a:extLst>
                         <a:ext uri="{28A0092B-C50C-407E-A947-70E740481C1C}">
                           <a14:useLocalDpi xmlns:a14="http://schemas.microsoft.com/office/drawing/2010/main" val="0"/>
@@ -15034,7 +14915,7 @@
       <w:r>
         <w:rPr>
           <w:noProof/>
-          <w:lang w:eastAsia="fr-FR" w:bidi="ar-SA"/>
+          <w:lang w:bidi="ar-SA"/>
         </w:rPr>
         <w:lastRenderedPageBreak/>
         <w:drawing>
@@ -15069,7 +14950,7 @@
                     <pic:cNvPicPr/>
                   </pic:nvPicPr>
                   <pic:blipFill>
-                    <a:blip r:embed="rId42">
+                    <a:blip r:embed="rId40">
                       <a:extLst>
                         <a:ext uri="{28A0092B-C50C-407E-A947-70E740481C1C}">
                           <a14:useLocalDpi xmlns:a14="http://schemas.microsoft.com/office/drawing/2010/main" val="0"/>
@@ -15104,7 +14985,7 @@
       <w:r>
         <w:rPr>
           <w:noProof/>
-          <w:lang w:eastAsia="fr-FR" w:bidi="ar-SA"/>
+          <w:lang w:bidi="ar-SA"/>
         </w:rPr>
         <w:drawing>
           <wp:anchor distT="0" distB="0" distL="114300" distR="114300" simplePos="0" relativeHeight="251702272" behindDoc="1" locked="0" layoutInCell="1" allowOverlap="1" wp14:anchorId="2107D50B" wp14:editId="4484CBC8">
@@ -15138,7 +15019,7 @@
                     <pic:cNvPicPr/>
                   </pic:nvPicPr>
                   <pic:blipFill>
-                    <a:blip r:embed="rId43">
+                    <a:blip r:embed="rId41">
                       <a:extLst>
                         <a:ext uri="{28A0092B-C50C-407E-A947-70E740481C1C}">
                           <a14:useLocalDpi xmlns:a14="http://schemas.microsoft.com/office/drawing/2010/main" val="0"/>
@@ -15192,7 +15073,7 @@
       <w:r>
         <w:rPr>
           <w:noProof/>
-          <w:lang w:eastAsia="fr-FR" w:bidi="ar-SA"/>
+          <w:lang w:bidi="ar-SA"/>
         </w:rPr>
         <w:lastRenderedPageBreak/>
         <w:drawing>
@@ -15227,7 +15108,7 @@
                     <pic:cNvPicPr/>
                   </pic:nvPicPr>
                   <pic:blipFill>
-                    <a:blip r:embed="rId44">
+                    <a:blip r:embed="rId42">
                       <a:extLst>
                         <a:ext uri="{28A0092B-C50C-407E-A947-70E740481C1C}">
                           <a14:useLocalDpi xmlns:a14="http://schemas.microsoft.com/office/drawing/2010/main" val="0"/>
@@ -15262,7 +15143,7 @@
       <w:r>
         <w:rPr>
           <w:noProof/>
-          <w:lang w:eastAsia="fr-FR" w:bidi="ar-SA"/>
+          <w:lang w:bidi="ar-SA"/>
         </w:rPr>
         <w:drawing>
           <wp:anchor distT="0" distB="0" distL="114300" distR="114300" simplePos="0" relativeHeight="251704320" behindDoc="1" locked="0" layoutInCell="1" allowOverlap="1" wp14:anchorId="360AC6CE" wp14:editId="567990B8">
@@ -15296,7 +15177,7 @@
                     <pic:cNvPicPr/>
                   </pic:nvPicPr>
                   <pic:blipFill>
-                    <a:blip r:embed="rId45">
+                    <a:blip r:embed="rId43">
                       <a:extLst>
                         <a:ext uri="{28A0092B-C50C-407E-A947-70E740481C1C}">
                           <a14:useLocalDpi xmlns:a14="http://schemas.microsoft.com/office/drawing/2010/main" val="0"/>
@@ -15344,7 +15225,7 @@
       <w:r>
         <w:rPr>
           <w:noProof/>
-          <w:lang w:eastAsia="fr-FR" w:bidi="ar-SA"/>
+          <w:lang w:bidi="ar-SA"/>
         </w:rPr>
         <w:lastRenderedPageBreak/>
         <w:drawing>
@@ -15379,7 +15260,7 @@
                     <pic:cNvPicPr/>
                   </pic:nvPicPr>
                   <pic:blipFill>
-                    <a:blip r:embed="rId46">
+                    <a:blip r:embed="rId44">
                       <a:extLst>
                         <a:ext uri="{28A0092B-C50C-407E-A947-70E740481C1C}">
                           <a14:useLocalDpi xmlns:a14="http://schemas.microsoft.com/office/drawing/2010/main" val="0"/>
@@ -15414,7 +15295,7 @@
       <w:r>
         <w:rPr>
           <w:noProof/>
-          <w:lang w:eastAsia="fr-FR" w:bidi="ar-SA"/>
+          <w:lang w:bidi="ar-SA"/>
         </w:rPr>
         <w:drawing>
           <wp:anchor distT="0" distB="0" distL="114300" distR="114300" simplePos="0" relativeHeight="251706368" behindDoc="1" locked="0" layoutInCell="1" allowOverlap="1" wp14:anchorId="4703D992" wp14:editId="79BE7DD1">
@@ -15448,7 +15329,7 @@
                     <pic:cNvPicPr/>
                   </pic:nvPicPr>
                   <pic:blipFill>
-                    <a:blip r:embed="rId47">
+                    <a:blip r:embed="rId45">
                       <a:extLst>
                         <a:ext uri="{28A0092B-C50C-407E-A947-70E740481C1C}">
                           <a14:useLocalDpi xmlns:a14="http://schemas.microsoft.com/office/drawing/2010/main" val="0"/>
@@ -15496,7 +15377,7 @@
       <w:r>
         <w:rPr>
           <w:noProof/>
-          <w:lang w:eastAsia="fr-FR" w:bidi="ar-SA"/>
+          <w:lang w:bidi="ar-SA"/>
         </w:rPr>
         <w:lastRenderedPageBreak/>
         <w:drawing>
@@ -15531,7 +15412,7 @@
                     <pic:cNvPicPr/>
                   </pic:nvPicPr>
                   <pic:blipFill>
-                    <a:blip r:embed="rId48">
+                    <a:blip r:embed="rId46">
                       <a:extLst>
                         <a:ext uri="{28A0092B-C50C-407E-A947-70E740481C1C}">
                           <a14:useLocalDpi xmlns:a14="http://schemas.microsoft.com/office/drawing/2010/main" val="0"/>
@@ -15566,7 +15447,7 @@
       <w:r>
         <w:rPr>
           <w:noProof/>
-          <w:lang w:eastAsia="fr-FR" w:bidi="ar-SA"/>
+          <w:lang w:bidi="ar-SA"/>
         </w:rPr>
         <w:drawing>
           <wp:anchor distT="0" distB="0" distL="114300" distR="114300" simplePos="0" relativeHeight="251708416" behindDoc="1" locked="0" layoutInCell="1" allowOverlap="1" wp14:anchorId="1EEC3200" wp14:editId="6646F65A">
@@ -15600,7 +15481,7 @@
                     <pic:cNvPicPr/>
                   </pic:nvPicPr>
                   <pic:blipFill>
-                    <a:blip r:embed="rId49">
+                    <a:blip r:embed="rId47">
                       <a:extLst>
                         <a:ext uri="{28A0092B-C50C-407E-A947-70E740481C1C}">
                           <a14:useLocalDpi xmlns:a14="http://schemas.microsoft.com/office/drawing/2010/main" val="0"/>
@@ -15648,7 +15529,7 @@
       <w:r>
         <w:rPr>
           <w:noProof/>
-          <w:lang w:eastAsia="fr-FR" w:bidi="ar-SA"/>
+          <w:lang w:bidi="ar-SA"/>
         </w:rPr>
         <w:lastRenderedPageBreak/>
         <w:drawing>
@@ -15683,7 +15564,7 @@
                     <pic:cNvPicPr/>
                   </pic:nvPicPr>
                   <pic:blipFill>
-                    <a:blip r:embed="rId50">
+                    <a:blip r:embed="rId48">
                       <a:extLst>
                         <a:ext uri="{28A0092B-C50C-407E-A947-70E740481C1C}">
                           <a14:useLocalDpi xmlns:a14="http://schemas.microsoft.com/office/drawing/2010/main" val="0"/>
@@ -15718,7 +15599,7 @@
       <w:r>
         <w:rPr>
           <w:noProof/>
-          <w:lang w:eastAsia="fr-FR" w:bidi="ar-SA"/>
+          <w:lang w:bidi="ar-SA"/>
         </w:rPr>
         <w:drawing>
           <wp:anchor distT="0" distB="0" distL="114300" distR="114300" simplePos="0" relativeHeight="251712512" behindDoc="1" locked="0" layoutInCell="1" allowOverlap="1" wp14:anchorId="3D1CE24D" wp14:editId="182283CF">
@@ -15752,7 +15633,7 @@
                     <pic:cNvPicPr/>
                   </pic:nvPicPr>
                   <pic:blipFill>
-                    <a:blip r:embed="rId51">
+                    <a:blip r:embed="rId49">
                       <a:extLst>
                         <a:ext uri="{28A0092B-C50C-407E-A947-70E740481C1C}">
                           <a14:useLocalDpi xmlns:a14="http://schemas.microsoft.com/office/drawing/2010/main" val="0"/>
@@ -15787,7 +15668,7 @@
       <w:r>
         <w:rPr>
           <w:noProof/>
-          <w:lang w:eastAsia="fr-FR" w:bidi="ar-SA"/>
+          <w:lang w:bidi="ar-SA"/>
         </w:rPr>
         <w:drawing>
           <wp:anchor distT="0" distB="0" distL="114300" distR="114300" simplePos="0" relativeHeight="251713536" behindDoc="1" locked="0" layoutInCell="1" allowOverlap="1" wp14:anchorId="7F275BE2" wp14:editId="23FCFC71">
@@ -15821,7 +15702,7 @@
                     <pic:cNvPicPr/>
                   </pic:nvPicPr>
                   <pic:blipFill>
-                    <a:blip r:embed="rId52">
+                    <a:blip r:embed="rId50">
                       <a:extLst>
                         <a:ext uri="{28A0092B-C50C-407E-A947-70E740481C1C}">
                           <a14:useLocalDpi xmlns:a14="http://schemas.microsoft.com/office/drawing/2010/main" val="0"/>
@@ -15856,7 +15737,7 @@
       <w:r>
         <w:rPr>
           <w:noProof/>
-          <w:lang w:eastAsia="fr-FR" w:bidi="ar-SA"/>
+          <w:lang w:bidi="ar-SA"/>
         </w:rPr>
         <w:drawing>
           <wp:anchor distT="0" distB="0" distL="114300" distR="114300" simplePos="0" relativeHeight="251710464" behindDoc="1" locked="0" layoutInCell="1" allowOverlap="1" wp14:anchorId="3B6D40F6" wp14:editId="6961E2E6">
@@ -15890,7 +15771,7 @@
                     <pic:cNvPicPr/>
                   </pic:nvPicPr>
                   <pic:blipFill>
-                    <a:blip r:embed="rId53">
+                    <a:blip r:embed="rId51">
                       <a:extLst>
                         <a:ext uri="{28A0092B-C50C-407E-A947-70E740481C1C}">
                           <a14:useLocalDpi xmlns:a14="http://schemas.microsoft.com/office/drawing/2010/main" val="0"/>
@@ -15938,7 +15819,7 @@
       <w:r>
         <w:rPr>
           <w:noProof/>
-          <w:lang w:eastAsia="fr-FR" w:bidi="ar-SA"/>
+          <w:lang w:bidi="ar-SA"/>
         </w:rPr>
         <w:lastRenderedPageBreak/>
         <w:drawing>
@@ -15973,7 +15854,7 @@
                     <pic:cNvPicPr/>
                   </pic:nvPicPr>
                   <pic:blipFill>
-                    <a:blip r:embed="rId54">
+                    <a:blip r:embed="rId52">
                       <a:extLst>
                         <a:ext uri="{28A0092B-C50C-407E-A947-70E740481C1C}">
                           <a14:useLocalDpi xmlns:a14="http://schemas.microsoft.com/office/drawing/2010/main" val="0"/>
@@ -16023,7 +15904,7 @@
       <w:r>
         <w:rPr>
           <w:noProof/>
-          <w:lang w:eastAsia="fr-FR" w:bidi="ar-SA"/>
+          <w:lang w:bidi="ar-SA"/>
         </w:rPr>
         <w:drawing>
           <wp:anchor distT="0" distB="0" distL="114300" distR="114300" simplePos="0" relativeHeight="251715584" behindDoc="1" locked="0" layoutInCell="1" allowOverlap="1" wp14:anchorId="2D1E90D6" wp14:editId="08A736B7">
@@ -16057,7 +15938,7 @@
                     <pic:cNvPicPr/>
                   </pic:nvPicPr>
                   <pic:blipFill>
-                    <a:blip r:embed="rId55">
+                    <a:blip r:embed="rId53">
                       <a:extLst>
                         <a:ext uri="{28A0092B-C50C-407E-A947-70E740481C1C}">
                           <a14:useLocalDpi xmlns:a14="http://schemas.microsoft.com/office/drawing/2010/main" val="0"/>
@@ -16105,7 +15986,7 @@
       <w:r>
         <w:rPr>
           <w:noProof/>
-          <w:lang w:eastAsia="fr-FR" w:bidi="ar-SA"/>
+          <w:lang w:bidi="ar-SA"/>
         </w:rPr>
         <w:lastRenderedPageBreak/>
         <w:drawing>
@@ -16140,7 +16021,7 @@
                     <pic:cNvPicPr/>
                   </pic:nvPicPr>
                   <pic:blipFill>
-                    <a:blip r:embed="rId56">
+                    <a:blip r:embed="rId54">
                       <a:extLst>
                         <a:ext uri="{28A0092B-C50C-407E-A947-70E740481C1C}">
                           <a14:useLocalDpi xmlns:a14="http://schemas.microsoft.com/office/drawing/2010/main" val="0"/>
@@ -16175,7 +16056,7 @@
       <w:r>
         <w:rPr>
           <w:noProof/>
-          <w:lang w:eastAsia="fr-FR" w:bidi="ar-SA"/>
+          <w:lang w:bidi="ar-SA"/>
         </w:rPr>
         <w:drawing>
           <wp:anchor distT="0" distB="0" distL="114300" distR="114300" simplePos="0" relativeHeight="251716608" behindDoc="1" locked="0" layoutInCell="1" allowOverlap="1" wp14:anchorId="696C7054" wp14:editId="001E3770">
@@ -16209,7 +16090,7 @@
                     <pic:cNvPicPr/>
                   </pic:nvPicPr>
                   <pic:blipFill>
-                    <a:blip r:embed="rId57">
+                    <a:blip r:embed="rId55">
                       <a:extLst>
                         <a:ext uri="{28A0092B-C50C-407E-A947-70E740481C1C}">
                           <a14:useLocalDpi xmlns:a14="http://schemas.microsoft.com/office/drawing/2010/main" val="0"/>
@@ -16257,7 +16138,7 @@
       <w:r>
         <w:rPr>
           <w:noProof/>
-          <w:lang w:eastAsia="fr-FR" w:bidi="ar-SA"/>
+          <w:lang w:bidi="ar-SA"/>
         </w:rPr>
         <w:lastRenderedPageBreak/>
         <w:drawing>
@@ -16292,7 +16173,7 @@
                     <pic:cNvPicPr/>
                   </pic:nvPicPr>
                   <pic:blipFill>
-                    <a:blip r:embed="rId58">
+                    <a:blip r:embed="rId56">
                       <a:extLst>
                         <a:ext uri="{28A0092B-C50C-407E-A947-70E740481C1C}">
                           <a14:useLocalDpi xmlns:a14="http://schemas.microsoft.com/office/drawing/2010/main" val="0"/>
@@ -16327,7 +16208,7 @@
       <w:r>
         <w:rPr>
           <w:noProof/>
-          <w:lang w:eastAsia="fr-FR" w:bidi="ar-SA"/>
+          <w:lang w:bidi="ar-SA"/>
         </w:rPr>
         <w:drawing>
           <wp:anchor distT="0" distB="0" distL="114300" distR="114300" simplePos="0" relativeHeight="251718656" behindDoc="1" locked="0" layoutInCell="1" allowOverlap="1" wp14:anchorId="46DC8237" wp14:editId="147C5AD0">
@@ -16361,7 +16242,7 @@
                     <pic:cNvPicPr/>
                   </pic:nvPicPr>
                   <pic:blipFill>
-                    <a:blip r:embed="rId59">
+                    <a:blip r:embed="rId57">
                       <a:extLst>
                         <a:ext uri="{28A0092B-C50C-407E-A947-70E740481C1C}">
                           <a14:useLocalDpi xmlns:a14="http://schemas.microsoft.com/office/drawing/2010/main" val="0"/>
@@ -16409,7 +16290,7 @@
       <w:r>
         <w:rPr>
           <w:noProof/>
-          <w:lang w:eastAsia="fr-FR" w:bidi="ar-SA"/>
+          <w:lang w:bidi="ar-SA"/>
         </w:rPr>
         <w:lastRenderedPageBreak/>
         <w:drawing>
@@ -16444,7 +16325,7 @@
                     <pic:cNvPicPr/>
                   </pic:nvPicPr>
                   <pic:blipFill>
-                    <a:blip r:embed="rId60">
+                    <a:blip r:embed="rId58">
                       <a:extLst>
                         <a:ext uri="{28A0092B-C50C-407E-A947-70E740481C1C}">
                           <a14:useLocalDpi xmlns:a14="http://schemas.microsoft.com/office/drawing/2010/main" val="0"/>
@@ -16479,7 +16360,7 @@
       <w:r>
         <w:rPr>
           <w:noProof/>
-          <w:lang w:eastAsia="fr-FR" w:bidi="ar-SA"/>
+          <w:lang w:bidi="ar-SA"/>
         </w:rPr>
         <w:drawing>
           <wp:anchor distT="0" distB="0" distL="114300" distR="114300" simplePos="0" relativeHeight="251720704" behindDoc="1" locked="0" layoutInCell="1" allowOverlap="1" wp14:anchorId="30627D0A" wp14:editId="4D63A46A">
@@ -16513,7 +16394,7 @@
                     <pic:cNvPicPr/>
                   </pic:nvPicPr>
                   <pic:blipFill>
-                    <a:blip r:embed="rId61">
+                    <a:blip r:embed="rId59">
                       <a:extLst>
                         <a:ext uri="{28A0092B-C50C-407E-A947-70E740481C1C}">
                           <a14:useLocalDpi xmlns:a14="http://schemas.microsoft.com/office/drawing/2010/main" val="0"/>
@@ -16561,7 +16442,7 @@
       <w:r>
         <w:rPr>
           <w:noProof/>
-          <w:lang w:eastAsia="fr-FR" w:bidi="ar-SA"/>
+          <w:lang w:bidi="ar-SA"/>
         </w:rPr>
         <w:lastRenderedPageBreak/>
         <w:drawing>
@@ -16596,7 +16477,7 @@
                     <pic:cNvPicPr/>
                   </pic:nvPicPr>
                   <pic:blipFill>
-                    <a:blip r:embed="rId62">
+                    <a:blip r:embed="rId60">
                       <a:extLst>
                         <a:ext uri="{28A0092B-C50C-407E-A947-70E740481C1C}">
                           <a14:useLocalDpi xmlns:a14="http://schemas.microsoft.com/office/drawing/2010/main" val="0"/>
@@ -16631,7 +16512,7 @@
       <w:r>
         <w:rPr>
           <w:noProof/>
-          <w:lang w:eastAsia="fr-FR" w:bidi="ar-SA"/>
+          <w:lang w:bidi="ar-SA"/>
         </w:rPr>
         <w:drawing>
           <wp:anchor distT="0" distB="0" distL="114300" distR="114300" simplePos="0" relativeHeight="251722752" behindDoc="1" locked="0" layoutInCell="1" allowOverlap="1" wp14:anchorId="519DC1EE" wp14:editId="2C25B8AE">
@@ -16665,7 +16546,7 @@
                     <pic:cNvPicPr/>
                   </pic:nvPicPr>
                   <pic:blipFill>
-                    <a:blip r:embed="rId63">
+                    <a:blip r:embed="rId61">
                       <a:extLst>
                         <a:ext uri="{28A0092B-C50C-407E-A947-70E740481C1C}">
                           <a14:useLocalDpi xmlns:a14="http://schemas.microsoft.com/office/drawing/2010/main" val="0"/>
@@ -16713,7 +16594,7 @@
       <w:r>
         <w:rPr>
           <w:noProof/>
-          <w:lang w:eastAsia="fr-FR" w:bidi="ar-SA"/>
+          <w:lang w:bidi="ar-SA"/>
         </w:rPr>
         <w:lastRenderedPageBreak/>
         <w:drawing>
@@ -16748,7 +16629,7 @@
                     <pic:cNvPicPr/>
                   </pic:nvPicPr>
                   <pic:blipFill>
-                    <a:blip r:embed="rId64">
+                    <a:blip r:embed="rId62">
                       <a:extLst>
                         <a:ext uri="{28A0092B-C50C-407E-A947-70E740481C1C}">
                           <a14:useLocalDpi xmlns:a14="http://schemas.microsoft.com/office/drawing/2010/main" val="0"/>
@@ -16783,7 +16664,7 @@
       <w:r>
         <w:rPr>
           <w:noProof/>
-          <w:lang w:eastAsia="fr-FR" w:bidi="ar-SA"/>
+          <w:lang w:bidi="ar-SA"/>
         </w:rPr>
         <w:drawing>
           <wp:anchor distT="0" distB="0" distL="114300" distR="114300" simplePos="0" relativeHeight="251724800" behindDoc="1" locked="0" layoutInCell="1" allowOverlap="1" wp14:anchorId="2C66495E" wp14:editId="6B1974AF">
@@ -16817,7 +16698,7 @@
                     <pic:cNvPicPr/>
                   </pic:nvPicPr>
                   <pic:blipFill>
-                    <a:blip r:embed="rId65">
+                    <a:blip r:embed="rId63">
                       <a:extLst>
                         <a:ext uri="{28A0092B-C50C-407E-A947-70E740481C1C}">
                           <a14:useLocalDpi xmlns:a14="http://schemas.microsoft.com/office/drawing/2010/main" val="0"/>
@@ -16865,7 +16746,7 @@
       <w:r>
         <w:rPr>
           <w:noProof/>
-          <w:lang w:eastAsia="fr-FR" w:bidi="ar-SA"/>
+          <w:lang w:bidi="ar-SA"/>
         </w:rPr>
         <w:lastRenderedPageBreak/>
         <w:drawing>
@@ -16897,6 +16778,144 @@
                 <pic:pic xmlns:pic="http://schemas.openxmlformats.org/drawingml/2006/picture">
                   <pic:nvPicPr>
                     <pic:cNvPr id="0" name="displayBorrowingsBeforeDate.PNG"/>
+                    <pic:cNvPicPr/>
+                  </pic:nvPicPr>
+                  <pic:blipFill>
+                    <a:blip r:embed="rId64">
+                      <a:extLst>
+                        <a:ext uri="{28A0092B-C50C-407E-A947-70E740481C1C}">
+                          <a14:useLocalDpi xmlns:a14="http://schemas.microsoft.com/office/drawing/2010/main" val="0"/>
+                        </a:ext>
+                      </a:extLst>
+                    </a:blip>
+                    <a:stretch>
+                      <a:fillRect/>
+                    </a:stretch>
+                  </pic:blipFill>
+                  <pic:spPr>
+                    <a:xfrm>
+                      <a:off x="0" y="0"/>
+                      <a:ext cx="6120130" cy="1354455"/>
+                    </a:xfrm>
+                    <a:prstGeom prst="rect">
+                      <a:avLst/>
+                    </a:prstGeom>
+                  </pic:spPr>
+                </pic:pic>
+              </a:graphicData>
+            </a:graphic>
+            <wp14:sizeRelH relativeFrom="page">
+              <wp14:pctWidth>0</wp14:pctWidth>
+            </wp14:sizeRelH>
+            <wp14:sizeRelV relativeFrom="page">
+              <wp14:pctHeight>0</wp14:pctHeight>
+            </wp14:sizeRelV>
+          </wp:anchor>
+        </w:drawing>
+      </w:r>
+      <w:r>
+        <w:rPr>
+          <w:noProof/>
+          <w:lang w:bidi="ar-SA"/>
+        </w:rPr>
+        <w:drawing>
+          <wp:anchor distT="0" distB="0" distL="114300" distR="114300" simplePos="0" relativeHeight="251739136" behindDoc="1" locked="0" layoutInCell="1" allowOverlap="1" wp14:anchorId="0C6DAB7A" wp14:editId="6658128D">
+            <wp:simplePos x="0" y="0"/>
+            <wp:positionH relativeFrom="column">
+              <wp:posOffset>6350</wp:posOffset>
+            </wp:positionH>
+            <wp:positionV relativeFrom="paragraph">
+              <wp:posOffset>5071110</wp:posOffset>
+            </wp:positionV>
+            <wp:extent cx="6120130" cy="1303020"/>
+            <wp:effectExtent l="0" t="0" r="0" b="0"/>
+            <wp:wrapThrough wrapText="bothSides">
+              <wp:wrapPolygon edited="0">
+                <wp:start x="0" y="0"/>
+                <wp:lineTo x="0" y="21158"/>
+                <wp:lineTo x="21515" y="21158"/>
+                <wp:lineTo x="21515" y="0"/>
+                <wp:lineTo x="0" y="0"/>
+              </wp:wrapPolygon>
+            </wp:wrapThrough>
+            <wp:docPr id="332" name="Picture 332"/>
+            <wp:cNvGraphicFramePr>
+              <a:graphicFrameLocks xmlns:a="http://schemas.openxmlformats.org/drawingml/2006/main" noChangeAspect="1"/>
+            </wp:cNvGraphicFramePr>
+            <a:graphic xmlns:a="http://schemas.openxmlformats.org/drawingml/2006/main">
+              <a:graphicData uri="http://schemas.openxmlformats.org/drawingml/2006/picture">
+                <pic:pic xmlns:pic="http://schemas.openxmlformats.org/drawingml/2006/picture">
+                  <pic:nvPicPr>
+                    <pic:cNvPr id="0" name="displayBorrowingsH.PNG"/>
+                    <pic:cNvPicPr/>
+                  </pic:nvPicPr>
+                  <pic:blipFill>
+                    <a:blip r:embed="rId65">
+                      <a:extLst>
+                        <a:ext uri="{28A0092B-C50C-407E-A947-70E740481C1C}">
+                          <a14:useLocalDpi xmlns:a14="http://schemas.microsoft.com/office/drawing/2010/main" val="0"/>
+                        </a:ext>
+                      </a:extLst>
+                    </a:blip>
+                    <a:stretch>
+                      <a:fillRect/>
+                    </a:stretch>
+                  </pic:blipFill>
+                  <pic:spPr>
+                    <a:xfrm>
+                      <a:off x="0" y="0"/>
+                      <a:ext cx="6120130" cy="1303020"/>
+                    </a:xfrm>
+                    <a:prstGeom prst="rect">
+                      <a:avLst/>
+                    </a:prstGeom>
+                  </pic:spPr>
+                </pic:pic>
+              </a:graphicData>
+            </a:graphic>
+            <wp14:sizeRelH relativeFrom="page">
+              <wp14:pctWidth>0</wp14:pctWidth>
+            </wp14:sizeRelH>
+            <wp14:sizeRelV relativeFrom="page">
+              <wp14:pctHeight>0</wp14:pctHeight>
+            </wp14:sizeRelV>
+          </wp:anchor>
+        </w:drawing>
+      </w:r>
+      <w:r>
+        <w:rPr>
+          <w:noProof/>
+          <w:lang w:bidi="ar-SA"/>
+        </w:rPr>
+        <w:drawing>
+          <wp:anchor distT="0" distB="0" distL="114300" distR="114300" simplePos="0" relativeHeight="251738112" behindDoc="1" locked="0" layoutInCell="1" allowOverlap="1" wp14:anchorId="5BCCA401" wp14:editId="54BCB312">
+            <wp:simplePos x="0" y="0"/>
+            <wp:positionH relativeFrom="column">
+              <wp:posOffset>-3175</wp:posOffset>
+            </wp:positionH>
+            <wp:positionV relativeFrom="paragraph">
+              <wp:posOffset>6709410</wp:posOffset>
+            </wp:positionV>
+            <wp:extent cx="6120130" cy="1354455"/>
+            <wp:effectExtent l="0" t="0" r="0" b="0"/>
+            <wp:wrapThrough wrapText="bothSides">
+              <wp:wrapPolygon edited="0">
+                <wp:start x="0" y="0"/>
+                <wp:lineTo x="0" y="21266"/>
+                <wp:lineTo x="21515" y="21266"/>
+                <wp:lineTo x="21515" y="0"/>
+                <wp:lineTo x="0" y="0"/>
+              </wp:wrapPolygon>
+            </wp:wrapThrough>
+            <wp:docPr id="331" name="Picture 331"/>
+            <wp:cNvGraphicFramePr>
+              <a:graphicFrameLocks xmlns:a="http://schemas.openxmlformats.org/drawingml/2006/main" noChangeAspect="1"/>
+            </wp:cNvGraphicFramePr>
+            <a:graphic xmlns:a="http://schemas.openxmlformats.org/drawingml/2006/main">
+              <a:graphicData uri="http://schemas.openxmlformats.org/drawingml/2006/picture">
+                <pic:pic xmlns:pic="http://schemas.openxmlformats.org/drawingml/2006/picture">
+                  <pic:nvPicPr>
+                    <pic:cNvPr id="0" name="displayBorrowings.PNG"/>
                     <pic:cNvPicPr/>
                   </pic:nvPicPr>
                   <pic:blipFill>
@@ -16935,145 +16954,7 @@
       <w:r>
         <w:rPr>
           <w:noProof/>
-          <w:lang w:eastAsia="fr-FR" w:bidi="ar-SA"/>
-        </w:rPr>
-        <w:drawing>
-          <wp:anchor distT="0" distB="0" distL="114300" distR="114300" simplePos="0" relativeHeight="251739136" behindDoc="1" locked="0" layoutInCell="1" allowOverlap="1" wp14:anchorId="0C6DAB7A" wp14:editId="6658128D">
-            <wp:simplePos x="0" y="0"/>
-            <wp:positionH relativeFrom="column">
-              <wp:posOffset>6350</wp:posOffset>
-            </wp:positionH>
-            <wp:positionV relativeFrom="paragraph">
-              <wp:posOffset>5071110</wp:posOffset>
-            </wp:positionV>
-            <wp:extent cx="6120130" cy="1303020"/>
-            <wp:effectExtent l="0" t="0" r="0" b="0"/>
-            <wp:wrapThrough wrapText="bothSides">
-              <wp:wrapPolygon edited="0">
-                <wp:start x="0" y="0"/>
-                <wp:lineTo x="0" y="21158"/>
-                <wp:lineTo x="21515" y="21158"/>
-                <wp:lineTo x="21515" y="0"/>
-                <wp:lineTo x="0" y="0"/>
-              </wp:wrapPolygon>
-            </wp:wrapThrough>
-            <wp:docPr id="332" name="Picture 332"/>
-            <wp:cNvGraphicFramePr>
-              <a:graphicFrameLocks xmlns:a="http://schemas.openxmlformats.org/drawingml/2006/main" noChangeAspect="1"/>
-            </wp:cNvGraphicFramePr>
-            <a:graphic xmlns:a="http://schemas.openxmlformats.org/drawingml/2006/main">
-              <a:graphicData uri="http://schemas.openxmlformats.org/drawingml/2006/picture">
-                <pic:pic xmlns:pic="http://schemas.openxmlformats.org/drawingml/2006/picture">
-                  <pic:nvPicPr>
-                    <pic:cNvPr id="0" name="displayBorrowingsH.PNG"/>
-                    <pic:cNvPicPr/>
-                  </pic:nvPicPr>
-                  <pic:blipFill>
-                    <a:blip r:embed="rId67">
-                      <a:extLst>
-                        <a:ext uri="{28A0092B-C50C-407E-A947-70E740481C1C}">
-                          <a14:useLocalDpi xmlns:a14="http://schemas.microsoft.com/office/drawing/2010/main" val="0"/>
-                        </a:ext>
-                      </a:extLst>
-                    </a:blip>
-                    <a:stretch>
-                      <a:fillRect/>
-                    </a:stretch>
-                  </pic:blipFill>
-                  <pic:spPr>
-                    <a:xfrm>
-                      <a:off x="0" y="0"/>
-                      <a:ext cx="6120130" cy="1303020"/>
-                    </a:xfrm>
-                    <a:prstGeom prst="rect">
-                      <a:avLst/>
-                    </a:prstGeom>
-                  </pic:spPr>
-                </pic:pic>
-              </a:graphicData>
-            </a:graphic>
-            <wp14:sizeRelH relativeFrom="page">
-              <wp14:pctWidth>0</wp14:pctWidth>
-            </wp14:sizeRelH>
-            <wp14:sizeRelV relativeFrom="page">
-              <wp14:pctHeight>0</wp14:pctHeight>
-            </wp14:sizeRelV>
-          </wp:anchor>
-        </w:drawing>
-      </w:r>
-      <w:r>
-        <w:rPr>
-          <w:noProof/>
-          <w:lang w:eastAsia="fr-FR" w:bidi="ar-SA"/>
-        </w:rPr>
-        <w:drawing>
-          <wp:anchor distT="0" distB="0" distL="114300" distR="114300" simplePos="0" relativeHeight="251738112" behindDoc="1" locked="0" layoutInCell="1" allowOverlap="1" wp14:anchorId="5BCCA401" wp14:editId="54BCB312">
-            <wp:simplePos x="0" y="0"/>
-            <wp:positionH relativeFrom="column">
-              <wp:posOffset>-3175</wp:posOffset>
-            </wp:positionH>
-            <wp:positionV relativeFrom="paragraph">
-              <wp:posOffset>6709410</wp:posOffset>
-            </wp:positionV>
-            <wp:extent cx="6120130" cy="1354455"/>
-            <wp:effectExtent l="0" t="0" r="0" b="0"/>
-            <wp:wrapThrough wrapText="bothSides">
-              <wp:wrapPolygon edited="0">
-                <wp:start x="0" y="0"/>
-                <wp:lineTo x="0" y="21266"/>
-                <wp:lineTo x="21515" y="21266"/>
-                <wp:lineTo x="21515" y="0"/>
-                <wp:lineTo x="0" y="0"/>
-              </wp:wrapPolygon>
-            </wp:wrapThrough>
-            <wp:docPr id="331" name="Picture 331"/>
-            <wp:cNvGraphicFramePr>
-              <a:graphicFrameLocks xmlns:a="http://schemas.openxmlformats.org/drawingml/2006/main" noChangeAspect="1"/>
-            </wp:cNvGraphicFramePr>
-            <a:graphic xmlns:a="http://schemas.openxmlformats.org/drawingml/2006/main">
-              <a:graphicData uri="http://schemas.openxmlformats.org/drawingml/2006/picture">
-                <pic:pic xmlns:pic="http://schemas.openxmlformats.org/drawingml/2006/picture">
-                  <pic:nvPicPr>
-                    <pic:cNvPr id="0" name="displayBorrowings.PNG"/>
-                    <pic:cNvPicPr/>
-                  </pic:nvPicPr>
-                  <pic:blipFill>
-                    <a:blip r:embed="rId68">
-                      <a:extLst>
-                        <a:ext uri="{28A0092B-C50C-407E-A947-70E740481C1C}">
-                          <a14:useLocalDpi xmlns:a14="http://schemas.microsoft.com/office/drawing/2010/main" val="0"/>
-                        </a:ext>
-                      </a:extLst>
-                    </a:blip>
-                    <a:stretch>
-                      <a:fillRect/>
-                    </a:stretch>
-                  </pic:blipFill>
-                  <pic:spPr>
-                    <a:xfrm>
-                      <a:off x="0" y="0"/>
-                      <a:ext cx="6120130" cy="1354455"/>
-                    </a:xfrm>
-                    <a:prstGeom prst="rect">
-                      <a:avLst/>
-                    </a:prstGeom>
-                  </pic:spPr>
-                </pic:pic>
-              </a:graphicData>
-            </a:graphic>
-            <wp14:sizeRelH relativeFrom="page">
-              <wp14:pctWidth>0</wp14:pctWidth>
-            </wp14:sizeRelH>
-            <wp14:sizeRelV relativeFrom="page">
-              <wp14:pctHeight>0</wp14:pctHeight>
-            </wp14:sizeRelV>
-          </wp:anchor>
-        </w:drawing>
-      </w:r>
-      <w:r>
-        <w:rPr>
-          <w:noProof/>
-          <w:lang w:eastAsia="fr-FR" w:bidi="ar-SA"/>
+          <w:lang w:bidi="ar-SA"/>
         </w:rPr>
         <w:drawing>
           <wp:anchor distT="0" distB="0" distL="114300" distR="114300" simplePos="0" relativeHeight="251726848" behindDoc="1" locked="0" layoutInCell="1" allowOverlap="1" wp14:anchorId="662EAB47" wp14:editId="276DB8A8">
@@ -17107,7 +16988,7 @@
                     <pic:cNvPicPr/>
                   </pic:nvPicPr>
                   <pic:blipFill>
-                    <a:blip r:embed="rId69">
+                    <a:blip r:embed="rId67">
                       <a:extLst>
                         <a:ext uri="{28A0092B-C50C-407E-A947-70E740481C1C}">
                           <a14:useLocalDpi xmlns:a14="http://schemas.microsoft.com/office/drawing/2010/main" val="0"/>
@@ -17155,7 +17036,7 @@
       <w:r>
         <w:rPr>
           <w:noProof/>
-          <w:lang w:eastAsia="fr-FR" w:bidi="ar-SA"/>
+          <w:lang w:bidi="ar-SA"/>
         </w:rPr>
         <w:lastRenderedPageBreak/>
         <w:drawing>
@@ -17190,7 +17071,7 @@
                     <pic:cNvPicPr/>
                   </pic:nvPicPr>
                   <pic:blipFill>
-                    <a:blip r:embed="rId70">
+                    <a:blip r:embed="rId68">
                       <a:extLst>
                         <a:ext uri="{28A0092B-C50C-407E-A947-70E740481C1C}">
                           <a14:useLocalDpi xmlns:a14="http://schemas.microsoft.com/office/drawing/2010/main" val="0"/>
@@ -17225,7 +17106,7 @@
       <w:r>
         <w:rPr>
           <w:noProof/>
-          <w:lang w:eastAsia="fr-FR" w:bidi="ar-SA"/>
+          <w:lang w:bidi="ar-SA"/>
         </w:rPr>
         <w:drawing>
           <wp:anchor distT="0" distB="0" distL="114300" distR="114300" simplePos="0" relativeHeight="251728896" behindDoc="1" locked="0" layoutInCell="1" allowOverlap="1" wp14:anchorId="40B30699" wp14:editId="2F1100F6">
@@ -17259,7 +17140,7 @@
                     <pic:cNvPicPr/>
                   </pic:nvPicPr>
                   <pic:blipFill>
-                    <a:blip r:embed="rId71">
+                    <a:blip r:embed="rId69">
                       <a:extLst>
                         <a:ext uri="{28A0092B-C50C-407E-A947-70E740481C1C}">
                           <a14:useLocalDpi xmlns:a14="http://schemas.microsoft.com/office/drawing/2010/main" val="0"/>
@@ -17307,7 +17188,7 @@
       <w:r>
         <w:rPr>
           <w:noProof/>
-          <w:lang w:eastAsia="fr-FR" w:bidi="ar-SA"/>
+          <w:lang w:bidi="ar-SA"/>
         </w:rPr>
         <w:lastRenderedPageBreak/>
         <w:drawing>
@@ -17342,7 +17223,7 @@
                     <pic:cNvPicPr/>
                   </pic:nvPicPr>
                   <pic:blipFill>
-                    <a:blip r:embed="rId72">
+                    <a:blip r:embed="rId70">
                       <a:extLst>
                         <a:ext uri="{28A0092B-C50C-407E-A947-70E740481C1C}">
                           <a14:useLocalDpi xmlns:a14="http://schemas.microsoft.com/office/drawing/2010/main" val="0"/>
@@ -17377,7 +17258,7 @@
       <w:r>
         <w:rPr>
           <w:noProof/>
-          <w:lang w:eastAsia="fr-FR" w:bidi="ar-SA"/>
+          <w:lang w:bidi="ar-SA"/>
         </w:rPr>
         <w:drawing>
           <wp:anchor distT="0" distB="0" distL="114300" distR="114300" simplePos="0" relativeHeight="251730944" behindDoc="1" locked="0" layoutInCell="1" allowOverlap="1" wp14:anchorId="552AA5EF" wp14:editId="602CAEB2">
@@ -17411,7 +17292,7 @@
                     <pic:cNvPicPr/>
                   </pic:nvPicPr>
                   <pic:blipFill>
-                    <a:blip r:embed="rId73">
+                    <a:blip r:embed="rId71">
                       <a:extLst>
                         <a:ext uri="{28A0092B-C50C-407E-A947-70E740481C1C}">
                           <a14:useLocalDpi xmlns:a14="http://schemas.microsoft.com/office/drawing/2010/main" val="0"/>
@@ -17459,7 +17340,7 @@
       <w:r>
         <w:rPr>
           <w:noProof/>
-          <w:lang w:eastAsia="fr-FR" w:bidi="ar-SA"/>
+          <w:lang w:bidi="ar-SA"/>
         </w:rPr>
         <w:lastRenderedPageBreak/>
         <w:drawing>
@@ -17494,7 +17375,7 @@
                     <pic:cNvPicPr/>
                   </pic:nvPicPr>
                   <pic:blipFill>
-                    <a:blip r:embed="rId74">
+                    <a:blip r:embed="rId72">
                       <a:extLst>
                         <a:ext uri="{28A0092B-C50C-407E-A947-70E740481C1C}">
                           <a14:useLocalDpi xmlns:a14="http://schemas.microsoft.com/office/drawing/2010/main" val="0"/>
@@ -17529,7 +17410,7 @@
       <w:r>
         <w:rPr>
           <w:noProof/>
-          <w:lang w:eastAsia="fr-FR" w:bidi="ar-SA"/>
+          <w:lang w:bidi="ar-SA"/>
         </w:rPr>
         <w:drawing>
           <wp:anchor distT="0" distB="0" distL="114300" distR="114300" simplePos="0" relativeHeight="251732992" behindDoc="1" locked="0" layoutInCell="1" allowOverlap="1" wp14:anchorId="1B7EA96D" wp14:editId="65367A36">
@@ -17563,7 +17444,7 @@
                     <pic:cNvPicPr/>
                   </pic:nvPicPr>
                   <pic:blipFill>
-                    <a:blip r:embed="rId75">
+                    <a:blip r:embed="rId73">
                       <a:extLst>
                         <a:ext uri="{28A0092B-C50C-407E-A947-70E740481C1C}">
                           <a14:useLocalDpi xmlns:a14="http://schemas.microsoft.com/office/drawing/2010/main" val="0"/>
@@ -17611,7 +17492,7 @@
       <w:r>
         <w:rPr>
           <w:noProof/>
-          <w:lang w:eastAsia="fr-FR" w:bidi="ar-SA"/>
+          <w:lang w:bidi="ar-SA"/>
         </w:rPr>
         <w:lastRenderedPageBreak/>
         <w:drawing>
@@ -17646,7 +17527,7 @@
                     <pic:cNvPicPr/>
                   </pic:nvPicPr>
                   <pic:blipFill>
-                    <a:blip r:embed="rId76">
+                    <a:blip r:embed="rId74">
                       <a:extLst>
                         <a:ext uri="{28A0092B-C50C-407E-A947-70E740481C1C}">
                           <a14:useLocalDpi xmlns:a14="http://schemas.microsoft.com/office/drawing/2010/main" val="0"/>
@@ -17681,7 +17562,7 @@
       <w:r>
         <w:rPr>
           <w:noProof/>
-          <w:lang w:eastAsia="fr-FR" w:bidi="ar-SA"/>
+          <w:lang w:bidi="ar-SA"/>
         </w:rPr>
         <w:drawing>
           <wp:anchor distT="0" distB="0" distL="114300" distR="114300" simplePos="0" relativeHeight="251735040" behindDoc="1" locked="0" layoutInCell="1" allowOverlap="1" wp14:anchorId="0A2FFAE6" wp14:editId="6DB8FADB">
@@ -17715,7 +17596,7 @@
                     <pic:cNvPicPr/>
                   </pic:nvPicPr>
                   <pic:blipFill>
-                    <a:blip r:embed="rId77">
+                    <a:blip r:embed="rId75">
                       <a:extLst>
                         <a:ext uri="{28A0092B-C50C-407E-A947-70E740481C1C}">
                           <a14:useLocalDpi xmlns:a14="http://schemas.microsoft.com/office/drawing/2010/main" val="0"/>
@@ -17756,8 +17637,8 @@
       </w:pPr>
     </w:p>
     <w:sectPr>
-      <w:headerReference w:type="default" r:id="rId78"/>
-      <w:footerReference w:type="default" r:id="rId79"/>
+      <w:headerReference w:type="default" r:id="rId76"/>
+      <w:footerReference w:type="default" r:id="rId77"/>
       <w:pgSz w:w="11906" w:h="16838"/>
       <w:pgMar w:top="1134" w:right="1134" w:bottom="1134" w:left="1134" w:header="720" w:footer="720" w:gutter="0"/>
       <w:cols w:space="720"/>
@@ -17798,6 +17679,7 @@
         <w:docPartUnique/>
       </w:docPartObj>
     </w:sdtPr>
+    <w:sdtEndPr/>
     <w:sdtContent>
       <w:sdt>
         <w:sdtPr>
@@ -17810,6 +17692,7 @@
             <w:docPartUnique/>
           </w:docPartObj>
         </w:sdtPr>
+        <w:sdtEndPr/>
         <w:sdtContent>
           <w:p>
             <w:pPr>
@@ -17858,7 +17741,7 @@
                 <w:noProof/>
                 <w:color w:val="000000" w:themeColor="text1"/>
               </w:rPr>
-              <w:t>16</w:t>
+              <w:t>29</w:t>
             </w:r>
             <w:r>
               <w:rPr>
@@ -17988,7 +17871,7 @@
         <w:noProof/>
         <w:color w:val="000000" w:themeColor="text1"/>
         <w:sz w:val="32"/>
-        <w:lang w:eastAsia="fr-FR" w:bidi="ar-SA"/>
+        <w:lang w:bidi="ar-SA"/>
       </w:rPr>
       <w:drawing>
         <wp:anchor distT="0" distB="0" distL="114300" distR="114300" simplePos="0" relativeHeight="251659264" behindDoc="1" locked="0" layoutInCell="1" allowOverlap="1" wp14:anchorId="21A8196B" wp14:editId="48E3E700">
@@ -18403,7 +18286,6 @@
     <w:uiPriority w:val="59"/>
     <w:rsid w:val="009C13FD"/>
     <w:tblPr>
-      <w:tblInd w:w="0" w:type="dxa"/>
       <w:tblBorders>
         <w:top w:val="single" w:sz="4" w:space="0" w:color="auto"/>
         <w:left w:val="single" w:sz="4" w:space="0" w:color="auto"/>
@@ -18412,12 +18294,6 @@
         <w:insideH w:val="single" w:sz="4" w:space="0" w:color="auto"/>
         <w:insideV w:val="single" w:sz="4" w:space="0" w:color="auto"/>
       </w:tblBorders>
-      <w:tblCellMar>
-        <w:top w:w="0" w:type="dxa"/>
-        <w:left w:w="108" w:type="dxa"/>
-        <w:bottom w:w="0" w:type="dxa"/>
-        <w:right w:w="108" w:type="dxa"/>
-      </w:tblCellMar>
     </w:tblPr>
   </w:style>
   <w:style w:type="paragraph" w:styleId="Header">
@@ -18886,7 +18762,6 @@
     <w:uiPriority w:val="59"/>
     <w:rsid w:val="009C13FD"/>
     <w:tblPr>
-      <w:tblInd w:w="0" w:type="dxa"/>
       <w:tblBorders>
         <w:top w:val="single" w:sz="4" w:space="0" w:color="auto"/>
         <w:left w:val="single" w:sz="4" w:space="0" w:color="auto"/>
@@ -18895,12 +18770,6 @@
         <w:insideH w:val="single" w:sz="4" w:space="0" w:color="auto"/>
         <w:insideV w:val="single" w:sz="4" w:space="0" w:color="auto"/>
       </w:tblBorders>
-      <w:tblCellMar>
-        <w:top w:w="0" w:type="dxa"/>
-        <w:left w:w="108" w:type="dxa"/>
-        <w:bottom w:w="0" w:type="dxa"/>
-        <w:right w:w="108" w:type="dxa"/>
-      </w:tblCellMar>
     </w:tblPr>
   </w:style>
   <w:style w:type="paragraph" w:styleId="Header">
@@ -19342,7 +19211,7 @@
 </file>
 
 <file path=customXml/itemProps1.xml><?xml version="1.0" encoding="utf-8"?>
-<ds:datastoreItem xmlns:ds="http://schemas.openxmlformats.org/officeDocument/2006/customXml" ds:itemID="{837C3B7B-E9F2-42CD-AF26-CBA1BF709F6F}">
+<ds:datastoreItem xmlns:ds="http://schemas.openxmlformats.org/officeDocument/2006/customXml" ds:itemID="{949C1436-BCEC-4A3C-8530-ED108C14486D}">
   <ds:schemaRefs>
     <ds:schemaRef ds:uri="http://schemas.openxmlformats.org/officeDocument/2006/bibliography"/>
   </ds:schemaRefs>

</xml_diff>

<commit_message>
adds mode d'emploi dans le rapport, and all the screenshots
</commit_message>
<xml_diff>
--- a/rapport/RAPPORT TP1.docx
+++ b/rapport/RAPPORT TP1.docx
@@ -703,6 +703,17 @@
             <w:tabs>
               <w:tab w:val="right" w:leader="dot" w:pos="9628"/>
             </w:tabs>
+          </w:pPr>
+          <w:r>
+            <w:t>Mode d'emploi ………………………………………………………………………………………</w:t>
+          </w:r>
+        </w:p>
+        <w:p>
+          <w:pPr>
+            <w:pStyle w:val="TOC1"/>
+            <w:tabs>
+              <w:tab w:val="right" w:leader="dot" w:pos="9628"/>
+            </w:tabs>
             <w:rPr>
               <w:rFonts w:asciiTheme="minorHAnsi" w:eastAsiaTheme="minorEastAsia" w:hAnsiTheme="minorHAnsi" w:cstheme="minorBidi"/>
               <w:noProof/>
@@ -3571,15 +3582,1152 @@
     </w:p>
     <w:p>
       <w:pPr>
-        <w:pStyle w:val="Heading1"/>
-        <w:rPr>
+        <w:rPr>
+          <w:rFonts w:asciiTheme="majorHAnsi" w:eastAsiaTheme="majorEastAsia" w:hAnsiTheme="majorHAnsi" w:cs="Mangal"/>
+          <w:b/>
+          <w:bCs/>
+          <w:color w:val="365F91" w:themeColor="accent1" w:themeShade="BF"/>
           <w:sz w:val="40"/>
-        </w:rPr>
-      </w:pPr>
-      <w:r>
-        <w:rPr>
+          <w:szCs w:val="25"/>
+        </w:rPr>
+      </w:pPr>
+    </w:p>
+    <w:p>
+      <w:pPr>
+        <w:rPr>
+          <w:rFonts w:asciiTheme="majorHAnsi" w:eastAsiaTheme="majorEastAsia" w:hAnsiTheme="majorHAnsi" w:cs="Mangal"/>
+          <w:b/>
+          <w:bCs/>
+          <w:color w:val="365F91" w:themeColor="accent1" w:themeShade="BF"/>
           <w:sz w:val="40"/>
-        </w:rPr>
+          <w:szCs w:val="25"/>
+        </w:rPr>
+      </w:pPr>
+      <w:r>
+        <w:rPr>
+          <w:rFonts w:asciiTheme="majorHAnsi" w:eastAsiaTheme="majorEastAsia" w:hAnsiTheme="majorHAnsi" w:cs="Mangal"/>
+          <w:b/>
+          <w:bCs/>
+          <w:color w:val="365F91" w:themeColor="accent1" w:themeShade="BF"/>
+          <w:sz w:val="40"/>
+          <w:szCs w:val="25"/>
+        </w:rPr>
+        <w:br w:type="page"/>
+      </w:r>
+    </w:p>
+    <w:p>
+      <w:pPr>
+        <w:rPr>
+          <w:rFonts w:asciiTheme="majorHAnsi" w:eastAsiaTheme="majorEastAsia" w:hAnsiTheme="majorHAnsi" w:cs="Mangal"/>
+          <w:b/>
+          <w:bCs/>
+          <w:color w:val="365F91" w:themeColor="accent1" w:themeShade="BF"/>
+          <w:sz w:val="40"/>
+          <w:szCs w:val="25"/>
+        </w:rPr>
+      </w:pPr>
+      <w:bookmarkStart w:id="5" w:name="_GoBack"/>
+      <w:bookmarkEnd w:id="5"/>
+      <w:r>
+        <w:rPr>
+          <w:rFonts w:asciiTheme="majorHAnsi" w:eastAsiaTheme="majorEastAsia" w:hAnsiTheme="majorHAnsi" w:cs="Mangal"/>
+          <w:b/>
+          <w:bCs/>
+          <w:color w:val="365F91" w:themeColor="accent1" w:themeShade="BF"/>
+          <w:sz w:val="40"/>
+          <w:szCs w:val="25"/>
+        </w:rPr>
+        <w:lastRenderedPageBreak/>
+        <w:t>Mode d’empl</w:t>
+      </w:r>
+      <w:r>
+        <w:rPr>
+          <w:rFonts w:asciiTheme="majorHAnsi" w:eastAsiaTheme="majorEastAsia" w:hAnsiTheme="majorHAnsi" w:cs="Mangal"/>
+          <w:b/>
+          <w:bCs/>
+          <w:color w:val="365F91" w:themeColor="accent1" w:themeShade="BF"/>
+          <w:sz w:val="40"/>
+          <w:szCs w:val="25"/>
+        </w:rPr>
+        <w:t>oi</w:t>
+      </w:r>
+    </w:p>
+    <w:p>
+      <w:pPr>
+        <w:tabs>
+          <w:tab w:val="left" w:pos="1926"/>
+        </w:tabs>
+      </w:pPr>
+    </w:p>
+    <w:p>
+      <w:pPr>
+        <w:rPr>
+          <w:sz w:val="28"/>
+        </w:rPr>
+      </w:pPr>
+      <w:r>
+        <w:rPr>
+          <w:sz w:val="28"/>
+        </w:rPr>
+        <w:t>Le programme fonctionne de la manière suivante :</w:t>
+      </w:r>
+    </w:p>
+    <w:p/>
+    <w:p>
+      <w:r>
+        <w:t>Le</w:t>
+      </w:r>
+      <w:r>
+        <w:t xml:space="preserve"> nom de du fichier library.txt doit être en argument de la ligne de commande</w:t>
+      </w:r>
+      <w:r>
+        <w:t>.</w:t>
+      </w:r>
+    </w:p>
+    <w:p>
+      <w:r>
+        <w:t xml:space="preserve">Une </w:t>
+      </w:r>
+      <w:r>
+        <w:t>fois l’exécutable lancé, le programme effectue une vérification du fichier Livres qui va être lu.</w:t>
+      </w:r>
+    </w:p>
+    <w:p>
+      <w:r>
+        <w:rPr>
+          <w:noProof/>
+          <w:lang w:bidi="ar-SA"/>
+        </w:rPr>
+        <w:drawing>
+          <wp:anchor distT="0" distB="0" distL="114300" distR="114300" simplePos="0" relativeHeight="251741184" behindDoc="1" locked="0" layoutInCell="1" allowOverlap="1" wp14:anchorId="71D0BA2F" wp14:editId="6F839EB3">
+            <wp:simplePos x="0" y="0"/>
+            <wp:positionH relativeFrom="column">
+              <wp:posOffset>-4445</wp:posOffset>
+            </wp:positionH>
+            <wp:positionV relativeFrom="paragraph">
+              <wp:posOffset>72390</wp:posOffset>
+            </wp:positionV>
+            <wp:extent cx="4129405" cy="600075"/>
+            <wp:effectExtent l="0" t="0" r="4445" b="9525"/>
+            <wp:wrapNone/>
+            <wp:docPr id="333" name="Picture 333"/>
+            <wp:cNvGraphicFramePr>
+              <a:graphicFrameLocks xmlns:a="http://schemas.openxmlformats.org/drawingml/2006/main" noChangeAspect="1"/>
+            </wp:cNvGraphicFramePr>
+            <a:graphic xmlns:a="http://schemas.openxmlformats.org/drawingml/2006/main">
+              <a:graphicData uri="http://schemas.openxmlformats.org/drawingml/2006/picture">
+                <pic:pic xmlns:pic="http://schemas.openxmlformats.org/drawingml/2006/picture">
+                  <pic:nvPicPr>
+                    <pic:cNvPr id="0" name="1.PNG"/>
+                    <pic:cNvPicPr/>
+                  </pic:nvPicPr>
+                  <pic:blipFill>
+                    <a:blip r:embed="rId14">
+                      <a:extLst>
+                        <a:ext uri="{28A0092B-C50C-407E-A947-70E740481C1C}">
+                          <a14:useLocalDpi xmlns:a14="http://schemas.microsoft.com/office/drawing/2010/main" val="0"/>
+                        </a:ext>
+                      </a:extLst>
+                    </a:blip>
+                    <a:stretch>
+                      <a:fillRect/>
+                    </a:stretch>
+                  </pic:blipFill>
+                  <pic:spPr>
+                    <a:xfrm>
+                      <a:off x="0" y="0"/>
+                      <a:ext cx="4129405" cy="600075"/>
+                    </a:xfrm>
+                    <a:prstGeom prst="rect">
+                      <a:avLst/>
+                    </a:prstGeom>
+                  </pic:spPr>
+                </pic:pic>
+              </a:graphicData>
+            </a:graphic>
+            <wp14:sizeRelH relativeFrom="page">
+              <wp14:pctWidth>0</wp14:pctWidth>
+            </wp14:sizeRelH>
+            <wp14:sizeRelV relativeFrom="page">
+              <wp14:pctHeight>0</wp14:pctHeight>
+            </wp14:sizeRelV>
+          </wp:anchor>
+        </w:drawing>
+      </w:r>
+    </w:p>
+    <w:p/>
+    <w:p/>
+    <w:p/>
+    <w:p>
+      <w:r>
+        <w:t>Entrer 1 pour lire le fichier, 0 pour quitter.</w:t>
+      </w:r>
+    </w:p>
+    <w:p/>
+    <w:p>
+      <w:r>
+        <w:t>Un message indique à partir de quels fichiers les listes ont été créées.</w:t>
+      </w:r>
+    </w:p>
+    <w:p>
+      <w:r>
+        <w:rPr>
+          <w:noProof/>
+          <w:lang w:bidi="ar-SA"/>
+        </w:rPr>
+        <w:drawing>
+          <wp:anchor distT="0" distB="0" distL="114300" distR="114300" simplePos="0" relativeHeight="251744256" behindDoc="1" locked="0" layoutInCell="1" allowOverlap="1" wp14:anchorId="3ABAE409" wp14:editId="2ECAF7C0">
+            <wp:simplePos x="0" y="0"/>
+            <wp:positionH relativeFrom="column">
+              <wp:posOffset>-4445</wp:posOffset>
+            </wp:positionH>
+            <wp:positionV relativeFrom="paragraph">
+              <wp:posOffset>79375</wp:posOffset>
+            </wp:positionV>
+            <wp:extent cx="5572760" cy="514350"/>
+            <wp:effectExtent l="0" t="0" r="8890" b="0"/>
+            <wp:wrapNone/>
+            <wp:docPr id="339" name="Picture 339"/>
+            <wp:cNvGraphicFramePr>
+              <a:graphicFrameLocks xmlns:a="http://schemas.openxmlformats.org/drawingml/2006/main" noChangeAspect="1"/>
+            </wp:cNvGraphicFramePr>
+            <a:graphic xmlns:a="http://schemas.openxmlformats.org/drawingml/2006/main">
+              <a:graphicData uri="http://schemas.openxmlformats.org/drawingml/2006/picture">
+                <pic:pic xmlns:pic="http://schemas.openxmlformats.org/drawingml/2006/picture">
+                  <pic:nvPicPr>
+                    <pic:cNvPr id="0" name="creation.PNG"/>
+                    <pic:cNvPicPr/>
+                  </pic:nvPicPr>
+                  <pic:blipFill>
+                    <a:blip r:embed="rId15">
+                      <a:extLst>
+                        <a:ext uri="{28A0092B-C50C-407E-A947-70E740481C1C}">
+                          <a14:useLocalDpi xmlns:a14="http://schemas.microsoft.com/office/drawing/2010/main" val="0"/>
+                        </a:ext>
+                      </a:extLst>
+                    </a:blip>
+                    <a:stretch>
+                      <a:fillRect/>
+                    </a:stretch>
+                  </pic:blipFill>
+                  <pic:spPr>
+                    <a:xfrm>
+                      <a:off x="0" y="0"/>
+                      <a:ext cx="5572760" cy="514350"/>
+                    </a:xfrm>
+                    <a:prstGeom prst="rect">
+                      <a:avLst/>
+                    </a:prstGeom>
+                  </pic:spPr>
+                </pic:pic>
+              </a:graphicData>
+            </a:graphic>
+            <wp14:sizeRelH relativeFrom="page">
+              <wp14:pctWidth>0</wp14:pctWidth>
+            </wp14:sizeRelH>
+            <wp14:sizeRelV relativeFrom="page">
+              <wp14:pctHeight>0</wp14:pctHeight>
+            </wp14:sizeRelV>
+          </wp:anchor>
+        </w:drawing>
+      </w:r>
+    </w:p>
+    <w:p/>
+    <w:p/>
+    <w:p/>
+    <w:p>
+      <w:r>
+        <w:rPr>
+          <w:noProof/>
+          <w:lang w:bidi="ar-SA"/>
+        </w:rPr>
+        <w:drawing>
+          <wp:anchor distT="0" distB="0" distL="114300" distR="114300" simplePos="0" relativeHeight="251742208" behindDoc="1" locked="0" layoutInCell="1" allowOverlap="1" wp14:anchorId="388BF4B0" wp14:editId="6C36C8A5">
+            <wp:simplePos x="0" y="0"/>
+            <wp:positionH relativeFrom="column">
+              <wp:posOffset>-4445</wp:posOffset>
+            </wp:positionH>
+            <wp:positionV relativeFrom="paragraph">
+              <wp:posOffset>85090</wp:posOffset>
+            </wp:positionV>
+            <wp:extent cx="3637280" cy="1348105"/>
+            <wp:effectExtent l="0" t="0" r="1270" b="4445"/>
+            <wp:wrapNone/>
+            <wp:docPr id="336" name="Picture 336"/>
+            <wp:cNvGraphicFramePr>
+              <a:graphicFrameLocks xmlns:a="http://schemas.openxmlformats.org/drawingml/2006/main" noChangeAspect="1"/>
+            </wp:cNvGraphicFramePr>
+            <a:graphic xmlns:a="http://schemas.openxmlformats.org/drawingml/2006/main">
+              <a:graphicData uri="http://schemas.openxmlformats.org/drawingml/2006/picture">
+                <pic:pic xmlns:pic="http://schemas.openxmlformats.org/drawingml/2006/picture">
+                  <pic:nvPicPr>
+                    <pic:cNvPr id="0" name="menu.PNG"/>
+                    <pic:cNvPicPr/>
+                  </pic:nvPicPr>
+                  <pic:blipFill>
+                    <a:blip r:embed="rId16">
+                      <a:extLst>
+                        <a:ext uri="{28A0092B-C50C-407E-A947-70E740481C1C}">
+                          <a14:useLocalDpi xmlns:a14="http://schemas.microsoft.com/office/drawing/2010/main" val="0"/>
+                        </a:ext>
+                      </a:extLst>
+                    </a:blip>
+                    <a:stretch>
+                      <a:fillRect/>
+                    </a:stretch>
+                  </pic:blipFill>
+                  <pic:spPr>
+                    <a:xfrm>
+                      <a:off x="0" y="0"/>
+                      <a:ext cx="3637280" cy="1348105"/>
+                    </a:xfrm>
+                    <a:prstGeom prst="rect">
+                      <a:avLst/>
+                    </a:prstGeom>
+                  </pic:spPr>
+                </pic:pic>
+              </a:graphicData>
+            </a:graphic>
+            <wp14:sizeRelH relativeFrom="page">
+              <wp14:pctWidth>0</wp14:pctWidth>
+            </wp14:sizeRelH>
+            <wp14:sizeRelV relativeFrom="page">
+              <wp14:pctHeight>0</wp14:pctHeight>
+            </wp14:sizeRelV>
+          </wp:anchor>
+        </w:drawing>
+      </w:r>
+    </w:p>
+    <w:p/>
+    <w:p/>
+    <w:p/>
+    <w:p/>
+    <w:p/>
+    <w:p/>
+    <w:p/>
+    <w:p/>
+    <w:p>
+      <w:r>
+        <w:t>Vient ensuite le menu, où l’utilisateur peut effectuer des actions.</w:t>
+      </w:r>
+    </w:p>
+    <w:p>
+      <w:r>
+        <w:t>Voici les options que l’utilisateur peut effectuer :</w:t>
+      </w:r>
+    </w:p>
+    <w:p>
+      <w:r>
+        <w:t xml:space="preserve">    1 : Affiche la bibliothèque</w:t>
+      </w:r>
+    </w:p>
+    <w:p>
+      <w:r>
+        <w:t xml:space="preserve">    2 : Affiche la liste des emprunts</w:t>
+      </w:r>
+    </w:p>
+    <w:p>
+      <w:r>
+        <w:t xml:space="preserve">    3 : Lit le fichier des retours</w:t>
+      </w:r>
+    </w:p>
+    <w:p>
+      <w:r>
+        <w:t xml:space="preserve">    4 : Affiche la liste des emprunts à rendre avant le…</w:t>
+      </w:r>
+    </w:p>
+    <w:p>
+      <w:r>
+        <w:t xml:space="preserve">    5 : Sauvegarde les emprunts dans un fichier</w:t>
+      </w:r>
+    </w:p>
+    <w:p>
+      <w:r>
+        <w:t xml:space="preserve">    0 : Quitter le programme</w:t>
+      </w:r>
+    </w:p>
+    <w:p/>
+    <w:p/>
+    <w:p/>
+    <w:p>
+      <w:r>
+        <w:br w:type="page"/>
+      </w:r>
+    </w:p>
+    <w:p>
+      <w:pPr>
+        <w:rPr>
+          <w:sz w:val="28"/>
+          <w:szCs w:val="28"/>
+        </w:rPr>
+      </w:pPr>
+      <w:r>
+        <w:rPr>
+          <w:sz w:val="28"/>
+          <w:szCs w:val="28"/>
+        </w:rPr>
+        <w:lastRenderedPageBreak/>
+        <w:t>Option</w:t>
+      </w:r>
+      <w:r>
+        <w:rPr>
+          <w:sz w:val="28"/>
+          <w:szCs w:val="28"/>
+        </w:rPr>
+        <w:t xml:space="preserve"> 3 : Lit le fichier des retours :</w:t>
+      </w:r>
+    </w:p>
+    <w:p>
+      <w:pPr>
+        <w:rPr>
+          <w:sz w:val="28"/>
+          <w:szCs w:val="28"/>
+        </w:rPr>
+      </w:pPr>
+    </w:p>
+    <w:p>
+      <w:r>
+        <w:rPr>
+          <w:noProof/>
+          <w:lang w:bidi="ar-SA"/>
+        </w:rPr>
+        <w:drawing>
+          <wp:anchor distT="0" distB="0" distL="114300" distR="114300" simplePos="0" relativeHeight="251743232" behindDoc="1" locked="0" layoutInCell="1" allowOverlap="1" wp14:anchorId="09C317FC" wp14:editId="1C7BE26F">
+            <wp:simplePos x="0" y="0"/>
+            <wp:positionH relativeFrom="column">
+              <wp:posOffset>-21590</wp:posOffset>
+            </wp:positionH>
+            <wp:positionV relativeFrom="paragraph">
+              <wp:posOffset>60960</wp:posOffset>
+            </wp:positionV>
+            <wp:extent cx="2617470" cy="908685"/>
+            <wp:effectExtent l="0" t="0" r="0" b="5715"/>
+            <wp:wrapNone/>
+            <wp:docPr id="338" name="Picture 338"/>
+            <wp:cNvGraphicFramePr>
+              <a:graphicFrameLocks xmlns:a="http://schemas.openxmlformats.org/drawingml/2006/main" noChangeAspect="1"/>
+            </wp:cNvGraphicFramePr>
+            <a:graphic xmlns:a="http://schemas.openxmlformats.org/drawingml/2006/main">
+              <a:graphicData uri="http://schemas.openxmlformats.org/drawingml/2006/picture">
+                <pic:pic xmlns:pic="http://schemas.openxmlformats.org/drawingml/2006/picture">
+                  <pic:nvPicPr>
+                    <pic:cNvPr id="0" name="3.PNG"/>
+                    <pic:cNvPicPr/>
+                  </pic:nvPicPr>
+                  <pic:blipFill>
+                    <a:blip r:embed="rId17">
+                      <a:extLst>
+                        <a:ext uri="{28A0092B-C50C-407E-A947-70E740481C1C}">
+                          <a14:useLocalDpi xmlns:a14="http://schemas.microsoft.com/office/drawing/2010/main" val="0"/>
+                        </a:ext>
+                      </a:extLst>
+                    </a:blip>
+                    <a:stretch>
+                      <a:fillRect/>
+                    </a:stretch>
+                  </pic:blipFill>
+                  <pic:spPr>
+                    <a:xfrm>
+                      <a:off x="0" y="0"/>
+                      <a:ext cx="2617470" cy="908685"/>
+                    </a:xfrm>
+                    <a:prstGeom prst="rect">
+                      <a:avLst/>
+                    </a:prstGeom>
+                  </pic:spPr>
+                </pic:pic>
+              </a:graphicData>
+            </a:graphic>
+            <wp14:sizeRelH relativeFrom="page">
+              <wp14:pctWidth>0</wp14:pctWidth>
+            </wp14:sizeRelH>
+            <wp14:sizeRelV relativeFrom="page">
+              <wp14:pctHeight>0</wp14:pctHeight>
+            </wp14:sizeRelV>
+          </wp:anchor>
+        </w:drawing>
+      </w:r>
+    </w:p>
+    <w:p/>
+    <w:p/>
+    <w:p/>
+    <w:p/>
+    <w:p/>
+    <w:p>
+      <w:r>
+        <w:t xml:space="preserve">L’utilisateur à la possibilité de lire automatiquement le fichier </w:t>
+      </w:r>
+      <w:proofErr w:type="spellStart"/>
+      <w:r>
+        <w:t>text_files</w:t>
+      </w:r>
+      <w:proofErr w:type="spellEnd"/>
+      <w:r>
+        <w:t>/brought_back.txt en sélectionnant 1.</w:t>
+      </w:r>
+    </w:p>
+    <w:p>
+      <w:r>
+        <w:t>S’il choisit 0, il peut alors entrer le nom d’un autre fichier qui sera lu pour actualiser la liste des retours.</w:t>
+      </w:r>
+    </w:p>
+    <w:p>
+      <w:pPr>
+        <w:tabs>
+          <w:tab w:val="left" w:pos="1263"/>
+        </w:tabs>
+      </w:pPr>
+    </w:p>
+    <w:p>
+      <w:pPr>
+        <w:tabs>
+          <w:tab w:val="left" w:pos="1263"/>
+        </w:tabs>
+      </w:pPr>
+      <w:r>
+        <w:tab/>
+      </w:r>
+    </w:p>
+    <w:p>
+      <w:pPr>
+        <w:rPr>
+          <w:sz w:val="28"/>
+        </w:rPr>
+      </w:pPr>
+      <w:r>
+        <w:rPr>
+          <w:sz w:val="28"/>
+        </w:rPr>
+        <w:t>Option</w:t>
+      </w:r>
+      <w:r>
+        <w:rPr>
+          <w:sz w:val="28"/>
+        </w:rPr>
+        <w:t xml:space="preserve"> 4 : </w:t>
+      </w:r>
+      <w:r>
+        <w:rPr>
+          <w:sz w:val="28"/>
+        </w:rPr>
+        <w:t>Affiche la liste des emprunts à rendre avant le…</w:t>
+      </w:r>
+      <w:r>
+        <w:rPr>
+          <w:sz w:val="28"/>
+        </w:rPr>
+        <w:t> :</w:t>
+      </w:r>
+    </w:p>
+    <w:p>
+      <w:pPr>
+        <w:rPr>
+          <w:sz w:val="28"/>
+        </w:rPr>
+      </w:pPr>
+    </w:p>
+    <w:p>
+      <w:r>
+        <w:rPr>
+          <w:noProof/>
+          <w:lang w:bidi="ar-SA"/>
+        </w:rPr>
+        <w:drawing>
+          <wp:anchor distT="0" distB="0" distL="114300" distR="114300" simplePos="0" relativeHeight="251745280" behindDoc="1" locked="0" layoutInCell="1" allowOverlap="1" wp14:anchorId="46E2323B" wp14:editId="6EADCAA3">
+            <wp:simplePos x="0" y="0"/>
+            <wp:positionH relativeFrom="column">
+              <wp:posOffset>-21590</wp:posOffset>
+            </wp:positionH>
+            <wp:positionV relativeFrom="paragraph">
+              <wp:posOffset>48260</wp:posOffset>
+            </wp:positionV>
+            <wp:extent cx="2831465" cy="420370"/>
+            <wp:effectExtent l="0" t="0" r="6985" b="0"/>
+            <wp:wrapNone/>
+            <wp:docPr id="340" name="Picture 340"/>
+            <wp:cNvGraphicFramePr>
+              <a:graphicFrameLocks xmlns:a="http://schemas.openxmlformats.org/drawingml/2006/main" noChangeAspect="1"/>
+            </wp:cNvGraphicFramePr>
+            <a:graphic xmlns:a="http://schemas.openxmlformats.org/drawingml/2006/main">
+              <a:graphicData uri="http://schemas.openxmlformats.org/drawingml/2006/picture">
+                <pic:pic xmlns:pic="http://schemas.openxmlformats.org/drawingml/2006/picture">
+                  <pic:nvPicPr>
+                    <pic:cNvPr id="0" name="4.PNG"/>
+                    <pic:cNvPicPr/>
+                  </pic:nvPicPr>
+                  <pic:blipFill>
+                    <a:blip r:embed="rId18">
+                      <a:extLst>
+                        <a:ext uri="{28A0092B-C50C-407E-A947-70E740481C1C}">
+                          <a14:useLocalDpi xmlns:a14="http://schemas.microsoft.com/office/drawing/2010/main" val="0"/>
+                        </a:ext>
+                      </a:extLst>
+                    </a:blip>
+                    <a:stretch>
+                      <a:fillRect/>
+                    </a:stretch>
+                  </pic:blipFill>
+                  <pic:spPr>
+                    <a:xfrm>
+                      <a:off x="0" y="0"/>
+                      <a:ext cx="2831465" cy="420370"/>
+                    </a:xfrm>
+                    <a:prstGeom prst="rect">
+                      <a:avLst/>
+                    </a:prstGeom>
+                  </pic:spPr>
+                </pic:pic>
+              </a:graphicData>
+            </a:graphic>
+            <wp14:sizeRelH relativeFrom="page">
+              <wp14:pctWidth>0</wp14:pctWidth>
+            </wp14:sizeRelH>
+            <wp14:sizeRelV relativeFrom="page">
+              <wp14:pctHeight>0</wp14:pctHeight>
+            </wp14:sizeRelV>
+          </wp:anchor>
+        </w:drawing>
+      </w:r>
+    </w:p>
+    <w:p/>
+    <w:p/>
+    <w:p>
+      <w:r>
+        <w:t>L’utilisateur doit alors entrer une date de la forme AAAAMMJJ pour afficher les listes des emprunts à rendre avant cette date.</w:t>
+      </w:r>
+    </w:p>
+    <w:p/>
+    <w:p/>
+    <w:p>
+      <w:pPr>
+        <w:rPr>
+          <w:sz w:val="28"/>
+        </w:rPr>
+      </w:pPr>
+      <w:r>
+        <w:rPr>
+          <w:sz w:val="28"/>
+        </w:rPr>
+        <w:t xml:space="preserve">Option 5 : </w:t>
+      </w:r>
+      <w:r>
+        <w:rPr>
+          <w:sz w:val="28"/>
+        </w:rPr>
+        <w:t>Sauvegarde les emprunts dans un fichier</w:t>
+      </w:r>
+      <w:r>
+        <w:rPr>
+          <w:sz w:val="28"/>
+        </w:rPr>
+        <w:t> :</w:t>
+      </w:r>
+    </w:p>
+    <w:p>
+      <w:pPr>
+        <w:ind w:firstLine="709"/>
+      </w:pPr>
+    </w:p>
+    <w:p>
+      <w:r>
+        <w:rPr>
+          <w:noProof/>
+          <w:lang w:bidi="ar-SA"/>
+        </w:rPr>
+        <w:drawing>
+          <wp:anchor distT="0" distB="0" distL="114300" distR="114300" simplePos="0" relativeHeight="251746304" behindDoc="1" locked="0" layoutInCell="1" allowOverlap="1" wp14:anchorId="3D1740B6" wp14:editId="401A576A">
+            <wp:simplePos x="0" y="0"/>
+            <wp:positionH relativeFrom="column">
+              <wp:posOffset>-4445</wp:posOffset>
+            </wp:positionH>
+            <wp:positionV relativeFrom="paragraph">
+              <wp:posOffset>46990</wp:posOffset>
+            </wp:positionV>
+            <wp:extent cx="3714750" cy="228600"/>
+            <wp:effectExtent l="0" t="0" r="0" b="0"/>
+            <wp:wrapNone/>
+            <wp:docPr id="341" name="Picture 341"/>
+            <wp:cNvGraphicFramePr>
+              <a:graphicFrameLocks xmlns:a="http://schemas.openxmlformats.org/drawingml/2006/main" noChangeAspect="1"/>
+            </wp:cNvGraphicFramePr>
+            <a:graphic xmlns:a="http://schemas.openxmlformats.org/drawingml/2006/main">
+              <a:graphicData uri="http://schemas.openxmlformats.org/drawingml/2006/picture">
+                <pic:pic xmlns:pic="http://schemas.openxmlformats.org/drawingml/2006/picture">
+                  <pic:nvPicPr>
+                    <pic:cNvPr id="0" name="5.PNG"/>
+                    <pic:cNvPicPr/>
+                  </pic:nvPicPr>
+                  <pic:blipFill>
+                    <a:blip r:embed="rId19">
+                      <a:extLst>
+                        <a:ext uri="{28A0092B-C50C-407E-A947-70E740481C1C}">
+                          <a14:useLocalDpi xmlns:a14="http://schemas.microsoft.com/office/drawing/2010/main" val="0"/>
+                        </a:ext>
+                      </a:extLst>
+                    </a:blip>
+                    <a:stretch>
+                      <a:fillRect/>
+                    </a:stretch>
+                  </pic:blipFill>
+                  <pic:spPr>
+                    <a:xfrm>
+                      <a:off x="0" y="0"/>
+                      <a:ext cx="3714750" cy="228600"/>
+                    </a:xfrm>
+                    <a:prstGeom prst="rect">
+                      <a:avLst/>
+                    </a:prstGeom>
+                  </pic:spPr>
+                </pic:pic>
+              </a:graphicData>
+            </a:graphic>
+            <wp14:sizeRelH relativeFrom="page">
+              <wp14:pctWidth>0</wp14:pctWidth>
+            </wp14:sizeRelH>
+            <wp14:sizeRelV relativeFrom="page">
+              <wp14:pctHeight>0</wp14:pctHeight>
+            </wp14:sizeRelV>
+          </wp:anchor>
+        </w:drawing>
+      </w:r>
+    </w:p>
+    <w:p/>
+    <w:p>
+      <w:r>
+        <w:t>Un nouveau fichier des emprunts est alors créé, le programme indique son nom.</w:t>
+      </w:r>
+    </w:p>
+    <w:p>
+      <w:r>
+        <w:t>Son contenu est aussi affiché.</w:t>
+      </w:r>
+    </w:p>
+    <w:p>
+      <w:r>
+        <w:t>C’est le fichier créé avec cette option dernier en date qui sera lu automatiquement lors de la prochaine exécution du programme pour actualiser la liste des emprunts.</w:t>
+      </w:r>
+    </w:p>
+    <w:p/>
+    <w:p/>
+    <w:p>
+      <w:pPr>
+        <w:rPr>
+          <w:sz w:val="28"/>
+        </w:rPr>
+      </w:pPr>
+      <w:r>
+        <w:rPr>
+          <w:sz w:val="28"/>
+        </w:rPr>
+        <w:t>Option 0 : Quitter le programme :</w:t>
+      </w:r>
+    </w:p>
+    <w:p>
+      <w:r>
+        <w:rPr>
+          <w:noProof/>
+          <w:lang w:bidi="ar-SA"/>
+        </w:rPr>
+        <w:drawing>
+          <wp:anchor distT="0" distB="0" distL="114300" distR="114300" simplePos="0" relativeHeight="251752448" behindDoc="1" locked="0" layoutInCell="1" allowOverlap="1" wp14:anchorId="6FDA67D0" wp14:editId="28CD9AF6">
+            <wp:simplePos x="0" y="0"/>
+            <wp:positionH relativeFrom="column">
+              <wp:posOffset>-20320</wp:posOffset>
+            </wp:positionH>
+            <wp:positionV relativeFrom="paragraph">
+              <wp:posOffset>151130</wp:posOffset>
+            </wp:positionV>
+            <wp:extent cx="790575" cy="209550"/>
+            <wp:effectExtent l="0" t="0" r="9525" b="0"/>
+            <wp:wrapNone/>
+            <wp:docPr id="347" name="Picture 347"/>
+            <wp:cNvGraphicFramePr>
+              <a:graphicFrameLocks xmlns:a="http://schemas.openxmlformats.org/drawingml/2006/main" noChangeAspect="1"/>
+            </wp:cNvGraphicFramePr>
+            <a:graphic xmlns:a="http://schemas.openxmlformats.org/drawingml/2006/main">
+              <a:graphicData uri="http://schemas.openxmlformats.org/drawingml/2006/picture">
+                <pic:pic xmlns:pic="http://schemas.openxmlformats.org/drawingml/2006/picture">
+                  <pic:nvPicPr>
+                    <pic:cNvPr id="0" name="quit.PNG"/>
+                    <pic:cNvPicPr/>
+                  </pic:nvPicPr>
+                  <pic:blipFill>
+                    <a:blip r:embed="rId20">
+                      <a:extLst>
+                        <a:ext uri="{28A0092B-C50C-407E-A947-70E740481C1C}">
+                          <a14:useLocalDpi xmlns:a14="http://schemas.microsoft.com/office/drawing/2010/main" val="0"/>
+                        </a:ext>
+                      </a:extLst>
+                    </a:blip>
+                    <a:stretch>
+                      <a:fillRect/>
+                    </a:stretch>
+                  </pic:blipFill>
+                  <pic:spPr>
+                    <a:xfrm>
+                      <a:off x="0" y="0"/>
+                      <a:ext cx="790575" cy="209550"/>
+                    </a:xfrm>
+                    <a:prstGeom prst="rect">
+                      <a:avLst/>
+                    </a:prstGeom>
+                  </pic:spPr>
+                </pic:pic>
+              </a:graphicData>
+            </a:graphic>
+            <wp14:sizeRelH relativeFrom="page">
+              <wp14:pctWidth>0</wp14:pctWidth>
+            </wp14:sizeRelH>
+            <wp14:sizeRelV relativeFrom="page">
+              <wp14:pctHeight>0</wp14:pctHeight>
+            </wp14:sizeRelV>
+          </wp:anchor>
+        </w:drawing>
+      </w:r>
+    </w:p>
+    <w:p/>
+    <w:p>
+      <w:r>
+        <w:t>Quitte simplement le programme.</w:t>
+      </w:r>
+    </w:p>
+    <w:p/>
+    <w:p/>
+    <w:p>
+      <w:pPr>
+        <w:rPr>
+          <w:sz w:val="28"/>
+        </w:rPr>
+      </w:pPr>
+      <w:r>
+        <w:rPr>
+          <w:sz w:val="28"/>
+        </w:rPr>
+        <w:t>Messages d’erreurs :</w:t>
+      </w:r>
+    </w:p>
+    <w:p/>
+    <w:p>
+      <w:r>
+        <w:t>Un exemple de certains messages d’erreurs que l’utilisateur peut être amené à lire si ce dernier entre des valeurs incorrectes dans les menus. Ces derniers sont écrits en rouge.</w:t>
+      </w:r>
+    </w:p>
+    <w:p>
+      <w:r>
+        <w:rPr>
+          <w:noProof/>
+          <w:lang w:bidi="ar-SA"/>
+        </w:rPr>
+        <w:drawing>
+          <wp:anchor distT="0" distB="0" distL="114300" distR="114300" simplePos="0" relativeHeight="251751424" behindDoc="1" locked="0" layoutInCell="1" allowOverlap="1" wp14:anchorId="0ADDAF77" wp14:editId="75A12106">
+            <wp:simplePos x="0" y="0"/>
+            <wp:positionH relativeFrom="column">
+              <wp:posOffset>-1237</wp:posOffset>
+            </wp:positionH>
+            <wp:positionV relativeFrom="paragraph">
+              <wp:posOffset>81280</wp:posOffset>
+            </wp:positionV>
+            <wp:extent cx="3360420" cy="278765"/>
+            <wp:effectExtent l="0" t="0" r="0" b="6985"/>
+            <wp:wrapNone/>
+            <wp:docPr id="346" name="Picture 346"/>
+            <wp:cNvGraphicFramePr>
+              <a:graphicFrameLocks xmlns:a="http://schemas.openxmlformats.org/drawingml/2006/main" noChangeAspect="1"/>
+            </wp:cNvGraphicFramePr>
+            <a:graphic xmlns:a="http://schemas.openxmlformats.org/drawingml/2006/main">
+              <a:graphicData uri="http://schemas.openxmlformats.org/drawingml/2006/picture">
+                <pic:pic xmlns:pic="http://schemas.openxmlformats.org/drawingml/2006/picture">
+                  <pic:nvPicPr>
+                    <pic:cNvPr id="0" name="e5.PNG"/>
+                    <pic:cNvPicPr/>
+                  </pic:nvPicPr>
+                  <pic:blipFill>
+                    <a:blip r:embed="rId21">
+                      <a:extLst>
+                        <a:ext uri="{28A0092B-C50C-407E-A947-70E740481C1C}">
+                          <a14:useLocalDpi xmlns:a14="http://schemas.microsoft.com/office/drawing/2010/main" val="0"/>
+                        </a:ext>
+                      </a:extLst>
+                    </a:blip>
+                    <a:stretch>
+                      <a:fillRect/>
+                    </a:stretch>
+                  </pic:blipFill>
+                  <pic:spPr>
+                    <a:xfrm>
+                      <a:off x="0" y="0"/>
+                      <a:ext cx="3360420" cy="278765"/>
+                    </a:xfrm>
+                    <a:prstGeom prst="rect">
+                      <a:avLst/>
+                    </a:prstGeom>
+                  </pic:spPr>
+                </pic:pic>
+              </a:graphicData>
+            </a:graphic>
+            <wp14:sizeRelH relativeFrom="page">
+              <wp14:pctWidth>0</wp14:pctWidth>
+            </wp14:sizeRelH>
+            <wp14:sizeRelV relativeFrom="page">
+              <wp14:pctHeight>0</wp14:pctHeight>
+            </wp14:sizeRelV>
+          </wp:anchor>
+        </w:drawing>
+      </w:r>
+    </w:p>
+    <w:p/>
+    <w:p>
+      <w:r>
+        <w:rPr>
+          <w:noProof/>
+          <w:lang w:bidi="ar-SA"/>
+        </w:rPr>
+        <w:drawing>
+          <wp:anchor distT="0" distB="0" distL="114300" distR="114300" simplePos="0" relativeHeight="251748352" behindDoc="1" locked="0" layoutInCell="1" allowOverlap="1" wp14:anchorId="6CFE67F5" wp14:editId="76E709DA">
+            <wp:simplePos x="0" y="0"/>
+            <wp:positionH relativeFrom="column">
+              <wp:posOffset>-3810</wp:posOffset>
+            </wp:positionH>
+            <wp:positionV relativeFrom="paragraph">
+              <wp:posOffset>330200</wp:posOffset>
+            </wp:positionV>
+            <wp:extent cx="1060450" cy="212090"/>
+            <wp:effectExtent l="0" t="0" r="6350" b="0"/>
+            <wp:wrapNone/>
+            <wp:docPr id="343" name="Picture 343"/>
+            <wp:cNvGraphicFramePr>
+              <a:graphicFrameLocks xmlns:a="http://schemas.openxmlformats.org/drawingml/2006/main" noChangeAspect="1"/>
+            </wp:cNvGraphicFramePr>
+            <a:graphic xmlns:a="http://schemas.openxmlformats.org/drawingml/2006/main">
+              <a:graphicData uri="http://schemas.openxmlformats.org/drawingml/2006/picture">
+                <pic:pic xmlns:pic="http://schemas.openxmlformats.org/drawingml/2006/picture">
+                  <pic:nvPicPr>
+                    <pic:cNvPr id="0" name="e2.PNG"/>
+                    <pic:cNvPicPr/>
+                  </pic:nvPicPr>
+                  <pic:blipFill>
+                    <a:blip r:embed="rId22">
+                      <a:extLst>
+                        <a:ext uri="{28A0092B-C50C-407E-A947-70E740481C1C}">
+                          <a14:useLocalDpi xmlns:a14="http://schemas.microsoft.com/office/drawing/2010/main" val="0"/>
+                        </a:ext>
+                      </a:extLst>
+                    </a:blip>
+                    <a:stretch>
+                      <a:fillRect/>
+                    </a:stretch>
+                  </pic:blipFill>
+                  <pic:spPr>
+                    <a:xfrm>
+                      <a:off x="0" y="0"/>
+                      <a:ext cx="1060450" cy="212090"/>
+                    </a:xfrm>
+                    <a:prstGeom prst="rect">
+                      <a:avLst/>
+                    </a:prstGeom>
+                  </pic:spPr>
+                </pic:pic>
+              </a:graphicData>
+            </a:graphic>
+            <wp14:sizeRelH relativeFrom="page">
+              <wp14:pctWidth>0</wp14:pctWidth>
+            </wp14:sizeRelH>
+            <wp14:sizeRelV relativeFrom="page">
+              <wp14:pctHeight>0</wp14:pctHeight>
+            </wp14:sizeRelV>
+          </wp:anchor>
+        </w:drawing>
+      </w:r>
+      <w:r>
+        <w:rPr>
+          <w:noProof/>
+          <w:lang w:bidi="ar-SA"/>
+        </w:rPr>
+        <w:drawing>
+          <wp:anchor distT="0" distB="0" distL="114300" distR="114300" simplePos="0" relativeHeight="251747328" behindDoc="1" locked="0" layoutInCell="1" allowOverlap="1" wp14:anchorId="30E0E4E2" wp14:editId="3EB97D08">
+            <wp:simplePos x="0" y="0"/>
+            <wp:positionH relativeFrom="column">
+              <wp:posOffset>-3810</wp:posOffset>
+            </wp:positionH>
+            <wp:positionV relativeFrom="paragraph">
+              <wp:posOffset>71120</wp:posOffset>
+            </wp:positionV>
+            <wp:extent cx="3362325" cy="209550"/>
+            <wp:effectExtent l="0" t="0" r="9525" b="0"/>
+            <wp:wrapNone/>
+            <wp:docPr id="342" name="Picture 342"/>
+            <wp:cNvGraphicFramePr>
+              <a:graphicFrameLocks xmlns:a="http://schemas.openxmlformats.org/drawingml/2006/main" noChangeAspect="1"/>
+            </wp:cNvGraphicFramePr>
+            <a:graphic xmlns:a="http://schemas.openxmlformats.org/drawingml/2006/main">
+              <a:graphicData uri="http://schemas.openxmlformats.org/drawingml/2006/picture">
+                <pic:pic xmlns:pic="http://schemas.openxmlformats.org/drawingml/2006/picture">
+                  <pic:nvPicPr>
+                    <pic:cNvPr id="0" name="e1.PNG"/>
+                    <pic:cNvPicPr/>
+                  </pic:nvPicPr>
+                  <pic:blipFill>
+                    <a:blip r:embed="rId23">
+                      <a:extLst>
+                        <a:ext uri="{28A0092B-C50C-407E-A947-70E740481C1C}">
+                          <a14:useLocalDpi xmlns:a14="http://schemas.microsoft.com/office/drawing/2010/main" val="0"/>
+                        </a:ext>
+                      </a:extLst>
+                    </a:blip>
+                    <a:stretch>
+                      <a:fillRect/>
+                    </a:stretch>
+                  </pic:blipFill>
+                  <pic:spPr>
+                    <a:xfrm>
+                      <a:off x="0" y="0"/>
+                      <a:ext cx="3362325" cy="209550"/>
+                    </a:xfrm>
+                    <a:prstGeom prst="rect">
+                      <a:avLst/>
+                    </a:prstGeom>
+                  </pic:spPr>
+                </pic:pic>
+              </a:graphicData>
+            </a:graphic>
+            <wp14:sizeRelH relativeFrom="page">
+              <wp14:pctWidth>0</wp14:pctWidth>
+            </wp14:sizeRelH>
+            <wp14:sizeRelV relativeFrom="page">
+              <wp14:pctHeight>0</wp14:pctHeight>
+            </wp14:sizeRelV>
+          </wp:anchor>
+        </w:drawing>
+      </w:r>
+      <w:r>
+        <w:rPr>
+          <w:noProof/>
+          <w:lang w:bidi="ar-SA"/>
+        </w:rPr>
+        <w:drawing>
+          <wp:anchor distT="0" distB="0" distL="114300" distR="114300" simplePos="0" relativeHeight="251749376" behindDoc="1" locked="0" layoutInCell="1" allowOverlap="1" wp14:anchorId="370F20A0" wp14:editId="5A635C83">
+            <wp:simplePos x="0" y="0"/>
+            <wp:positionH relativeFrom="column">
+              <wp:posOffset>-3810</wp:posOffset>
+            </wp:positionH>
+            <wp:positionV relativeFrom="paragraph">
+              <wp:posOffset>581660</wp:posOffset>
+            </wp:positionV>
+            <wp:extent cx="1621155" cy="191770"/>
+            <wp:effectExtent l="0" t="0" r="0" b="0"/>
+            <wp:wrapNone/>
+            <wp:docPr id="344" name="Picture 344"/>
+            <wp:cNvGraphicFramePr>
+              <a:graphicFrameLocks xmlns:a="http://schemas.openxmlformats.org/drawingml/2006/main" noChangeAspect="1"/>
+            </wp:cNvGraphicFramePr>
+            <a:graphic xmlns:a="http://schemas.openxmlformats.org/drawingml/2006/main">
+              <a:graphicData uri="http://schemas.openxmlformats.org/drawingml/2006/picture">
+                <pic:pic xmlns:pic="http://schemas.openxmlformats.org/drawingml/2006/picture">
+                  <pic:nvPicPr>
+                    <pic:cNvPr id="0" name="e3.PNG"/>
+                    <pic:cNvPicPr/>
+                  </pic:nvPicPr>
+                  <pic:blipFill>
+                    <a:blip r:embed="rId24">
+                      <a:extLst>
+                        <a:ext uri="{28A0092B-C50C-407E-A947-70E740481C1C}">
+                          <a14:useLocalDpi xmlns:a14="http://schemas.microsoft.com/office/drawing/2010/main" val="0"/>
+                        </a:ext>
+                      </a:extLst>
+                    </a:blip>
+                    <a:stretch>
+                      <a:fillRect/>
+                    </a:stretch>
+                  </pic:blipFill>
+                  <pic:spPr>
+                    <a:xfrm>
+                      <a:off x="0" y="0"/>
+                      <a:ext cx="1621155" cy="191770"/>
+                    </a:xfrm>
+                    <a:prstGeom prst="rect">
+                      <a:avLst/>
+                    </a:prstGeom>
+                  </pic:spPr>
+                </pic:pic>
+              </a:graphicData>
+            </a:graphic>
+            <wp14:sizeRelH relativeFrom="page">
+              <wp14:pctWidth>0</wp14:pctWidth>
+            </wp14:sizeRelH>
+            <wp14:sizeRelV relativeFrom="page">
+              <wp14:pctHeight>0</wp14:pctHeight>
+            </wp14:sizeRelV>
+          </wp:anchor>
+        </w:drawing>
+      </w:r>
+      <w:r>
+        <w:rPr>
+          <w:noProof/>
+          <w:lang w:bidi="ar-SA"/>
+        </w:rPr>
+        <w:drawing>
+          <wp:anchor distT="0" distB="0" distL="114300" distR="114300" simplePos="0" relativeHeight="251750400" behindDoc="1" locked="0" layoutInCell="1" allowOverlap="1" wp14:anchorId="597CEF41" wp14:editId="28F386C7">
+            <wp:simplePos x="0" y="0"/>
+            <wp:positionH relativeFrom="column">
+              <wp:posOffset>-3810</wp:posOffset>
+            </wp:positionH>
+            <wp:positionV relativeFrom="paragraph">
+              <wp:posOffset>813435</wp:posOffset>
+            </wp:positionV>
+            <wp:extent cx="1143000" cy="209550"/>
+            <wp:effectExtent l="0" t="0" r="0" b="0"/>
+            <wp:wrapNone/>
+            <wp:docPr id="345" name="Picture 345"/>
+            <wp:cNvGraphicFramePr>
+              <a:graphicFrameLocks xmlns:a="http://schemas.openxmlformats.org/drawingml/2006/main" noChangeAspect="1"/>
+            </wp:cNvGraphicFramePr>
+            <a:graphic xmlns:a="http://schemas.openxmlformats.org/drawingml/2006/main">
+              <a:graphicData uri="http://schemas.openxmlformats.org/drawingml/2006/picture">
+                <pic:pic xmlns:pic="http://schemas.openxmlformats.org/drawingml/2006/picture">
+                  <pic:nvPicPr>
+                    <pic:cNvPr id="0" name="e4.PNG"/>
+                    <pic:cNvPicPr/>
+                  </pic:nvPicPr>
+                  <pic:blipFill>
+                    <a:blip r:embed="rId25">
+                      <a:extLst>
+                        <a:ext uri="{28A0092B-C50C-407E-A947-70E740481C1C}">
+                          <a14:useLocalDpi xmlns:a14="http://schemas.microsoft.com/office/drawing/2010/main" val="0"/>
+                        </a:ext>
+                      </a:extLst>
+                    </a:blip>
+                    <a:stretch>
+                      <a:fillRect/>
+                    </a:stretch>
+                  </pic:blipFill>
+                  <pic:spPr>
+                    <a:xfrm>
+                      <a:off x="0" y="0"/>
+                      <a:ext cx="1143000" cy="209550"/>
+                    </a:xfrm>
+                    <a:prstGeom prst="rect">
+                      <a:avLst/>
+                    </a:prstGeom>
+                  </pic:spPr>
+                </pic:pic>
+              </a:graphicData>
+            </a:graphic>
+            <wp14:sizeRelH relativeFrom="page">
+              <wp14:pctWidth>0</wp14:pctWidth>
+            </wp14:sizeRelH>
+            <wp14:sizeRelV relativeFrom="page">
+              <wp14:pctHeight>0</wp14:pctHeight>
+            </wp14:sizeRelV>
+          </wp:anchor>
+        </w:drawing>
+      </w:r>
+    </w:p>
+    <w:p/>
+    <w:p/>
+    <w:p/>
+    <w:p/>
+    <w:p>
+      <w:r>
         <w:br w:type="page"/>
       </w:r>
     </w:p>
@@ -3630,7 +4778,7 @@
           <w:sz w:val="32"/>
         </w:rPr>
       </w:pPr>
-      <w:bookmarkStart w:id="5" w:name="_Toc34253847"/>
+      <w:bookmarkStart w:id="6" w:name="_Toc34253847"/>
       <w:proofErr w:type="spellStart"/>
       <w:r>
         <w:rPr>
@@ -8193,7 +9341,7 @@
         <w:lastRenderedPageBreak/>
         <w:t>Pas de fuite mémoire</w:t>
       </w:r>
-      <w:bookmarkEnd w:id="5"/>
+      <w:bookmarkEnd w:id="6"/>
     </w:p>
     <w:p>
       <w:pPr>
@@ -8313,7 +9461,7 @@
                     <pic:cNvPicPr/>
                   </pic:nvPicPr>
                   <pic:blipFill>
-                    <a:blip r:embed="rId14">
+                    <a:blip r:embed="rId26">
                       <a:extLst>
                         <a:ext uri="{28A0092B-C50C-407E-A947-70E740481C1C}">
                           <a14:useLocalDpi xmlns:a14="http://schemas.microsoft.com/office/drawing/2010/main" val="0"/>
@@ -8507,7 +9655,7 @@
           <w:sz w:val="40"/>
         </w:rPr>
       </w:pPr>
-      <w:bookmarkStart w:id="6" w:name="_Toc34253848"/>
+      <w:bookmarkStart w:id="7" w:name="_Toc34253848"/>
       <w:r>
         <w:rPr>
           <w:sz w:val="40"/>
@@ -8529,7 +9677,7 @@
         <w:lastRenderedPageBreak/>
         <w:t>Jeux d’essais, liste des cas</w:t>
       </w:r>
-      <w:bookmarkEnd w:id="6"/>
+      <w:bookmarkEnd w:id="7"/>
       <w:r>
         <w:rPr>
           <w:sz w:val="36"/>
@@ -8585,7 +9733,7 @@
                     <pic:cNvPicPr/>
                   </pic:nvPicPr>
                   <pic:blipFill>
-                    <a:blip r:embed="rId15">
+                    <a:blip r:embed="rId27">
                       <a:extLst>
                         <a:ext uri="{28A0092B-C50C-407E-A947-70E740481C1C}">
                           <a14:useLocalDpi xmlns:a14="http://schemas.microsoft.com/office/drawing/2010/main" val="0"/>
@@ -9302,7 +10450,7 @@
                     <pic:cNvPicPr/>
                   </pic:nvPicPr>
                   <pic:blipFill>
-                    <a:blip r:embed="rId16">
+                    <a:blip r:embed="rId28">
                       <a:extLst>
                         <a:ext uri="{28A0092B-C50C-407E-A947-70E740481C1C}">
                           <a14:useLocalDpi xmlns:a14="http://schemas.microsoft.com/office/drawing/2010/main" val="0"/>
@@ -9936,7 +11084,7 @@
                     <pic:cNvPicPr/>
                   </pic:nvPicPr>
                   <pic:blipFill>
-                    <a:blip r:embed="rId17">
+                    <a:blip r:embed="rId29">
                       <a:extLst>
                         <a:ext uri="{28A0092B-C50C-407E-A947-70E740481C1C}">
                           <a14:useLocalDpi xmlns:a14="http://schemas.microsoft.com/office/drawing/2010/main" val="0"/>
@@ -10863,7 +12011,7 @@
                     <pic:cNvPicPr/>
                   </pic:nvPicPr>
                   <pic:blipFill>
-                    <a:blip r:embed="rId18">
+                    <a:blip r:embed="rId30">
                       <a:extLst>
                         <a:ext uri="{28A0092B-C50C-407E-A947-70E740481C1C}">
                           <a14:useLocalDpi xmlns:a14="http://schemas.microsoft.com/office/drawing/2010/main" val="0"/>
@@ -11652,7 +12800,7 @@
                     <pic:cNvPicPr/>
                   </pic:nvPicPr>
                   <pic:blipFill>
-                    <a:blip r:embed="rId19">
+                    <a:blip r:embed="rId31">
                       <a:extLst>
                         <a:ext uri="{28A0092B-C50C-407E-A947-70E740481C1C}">
                           <a14:useLocalDpi xmlns:a14="http://schemas.microsoft.com/office/drawing/2010/main" val="0"/>
@@ -12212,7 +13360,7 @@
                     <pic:cNvPicPr/>
                   </pic:nvPicPr>
                   <pic:blipFill>
-                    <a:blip r:embed="rId20">
+                    <a:blip r:embed="rId32">
                       <a:extLst>
                         <a:ext uri="{28A0092B-C50C-407E-A947-70E740481C1C}">
                           <a14:useLocalDpi xmlns:a14="http://schemas.microsoft.com/office/drawing/2010/main" val="0"/>
@@ -12836,7 +13984,7 @@
                     <pic:cNvPicPr/>
                   </pic:nvPicPr>
                   <pic:blipFill>
-                    <a:blip r:embed="rId21">
+                    <a:blip r:embed="rId33">
                       <a:extLst>
                         <a:ext uri="{28A0092B-C50C-407E-A947-70E740481C1C}">
                           <a14:useLocalDpi xmlns:a14="http://schemas.microsoft.com/office/drawing/2010/main" val="0"/>
@@ -13454,7 +14602,7 @@
           <w:sz w:val="40"/>
         </w:rPr>
       </w:pPr>
-      <w:bookmarkStart w:id="7" w:name="_Toc34253849"/>
+      <w:bookmarkStart w:id="8" w:name="_Toc34253849"/>
       <w:r>
         <w:rPr>
           <w:sz w:val="40"/>
@@ -13462,7 +14610,7 @@
         <w:lastRenderedPageBreak/>
         <w:t>Annexes</w:t>
       </w:r>
-      <w:bookmarkEnd w:id="7"/>
+      <w:bookmarkEnd w:id="8"/>
     </w:p>
     <w:p/>
     <w:p>
@@ -13562,7 +14710,7 @@
                     <pic:cNvPicPr/>
                   </pic:nvPicPr>
                   <pic:blipFill>
-                    <a:blip r:embed="rId22">
+                    <a:blip r:embed="rId34">
                       <a:extLst>
                         <a:ext uri="{28A0092B-C50C-407E-A947-70E740481C1C}">
                           <a14:useLocalDpi xmlns:a14="http://schemas.microsoft.com/office/drawing/2010/main" val="0"/>
@@ -13655,7 +14803,7 @@
                     <pic:cNvPicPr/>
                   </pic:nvPicPr>
                   <pic:blipFill>
-                    <a:blip r:embed="rId23">
+                    <a:blip r:embed="rId35">
                       <a:extLst>
                         <a:ext uri="{28A0092B-C50C-407E-A947-70E740481C1C}">
                           <a14:useLocalDpi xmlns:a14="http://schemas.microsoft.com/office/drawing/2010/main" val="0"/>
@@ -13724,7 +14872,7 @@
                     <pic:cNvPicPr/>
                   </pic:nvPicPr>
                   <pic:blipFill>
-                    <a:blip r:embed="rId24">
+                    <a:blip r:embed="rId36">
                       <a:extLst>
                         <a:ext uri="{28A0092B-C50C-407E-A947-70E740481C1C}">
                           <a14:useLocalDpi xmlns:a14="http://schemas.microsoft.com/office/drawing/2010/main" val="0"/>
@@ -13793,7 +14941,7 @@
                     <pic:cNvPicPr/>
                   </pic:nvPicPr>
                   <pic:blipFill>
-                    <a:blip r:embed="rId25">
+                    <a:blip r:embed="rId37">
                       <a:extLst>
                         <a:ext uri="{28A0092B-C50C-407E-A947-70E740481C1C}">
                           <a14:useLocalDpi xmlns:a14="http://schemas.microsoft.com/office/drawing/2010/main" val="0"/>
@@ -13884,7 +15032,7 @@
                     <pic:cNvPicPr/>
                   </pic:nvPicPr>
                   <pic:blipFill>
-                    <a:blip r:embed="rId26">
+                    <a:blip r:embed="rId38">
                       <a:extLst>
                         <a:ext uri="{28A0092B-C50C-407E-A947-70E740481C1C}">
                           <a14:useLocalDpi xmlns:a14="http://schemas.microsoft.com/office/drawing/2010/main" val="0"/>
@@ -13953,7 +15101,7 @@
                     <pic:cNvPicPr/>
                   </pic:nvPicPr>
                   <pic:blipFill>
-                    <a:blip r:embed="rId27">
+                    <a:blip r:embed="rId39">
                       <a:extLst>
                         <a:ext uri="{28A0092B-C50C-407E-A947-70E740481C1C}">
                           <a14:useLocalDpi xmlns:a14="http://schemas.microsoft.com/office/drawing/2010/main" val="0"/>
@@ -14036,7 +15184,7 @@
                     <pic:cNvPicPr/>
                   </pic:nvPicPr>
                   <pic:blipFill>
-                    <a:blip r:embed="rId28">
+                    <a:blip r:embed="rId40">
                       <a:extLst>
                         <a:ext uri="{28A0092B-C50C-407E-A947-70E740481C1C}">
                           <a14:useLocalDpi xmlns:a14="http://schemas.microsoft.com/office/drawing/2010/main" val="0"/>
@@ -14105,7 +15253,7 @@
                     <pic:cNvPicPr/>
                   </pic:nvPicPr>
                   <pic:blipFill>
-                    <a:blip r:embed="rId29">
+                    <a:blip r:embed="rId41">
                       <a:extLst>
                         <a:ext uri="{28A0092B-C50C-407E-A947-70E740481C1C}">
                           <a14:useLocalDpi xmlns:a14="http://schemas.microsoft.com/office/drawing/2010/main" val="0"/>
@@ -14188,7 +15336,7 @@
                     <pic:cNvPicPr/>
                   </pic:nvPicPr>
                   <pic:blipFill>
-                    <a:blip r:embed="rId30">
+                    <a:blip r:embed="rId42">
                       <a:extLst>
                         <a:ext uri="{28A0092B-C50C-407E-A947-70E740481C1C}">
                           <a14:useLocalDpi xmlns:a14="http://schemas.microsoft.com/office/drawing/2010/main" val="0"/>
@@ -14257,7 +15405,7 @@
                     <pic:cNvPicPr/>
                   </pic:nvPicPr>
                   <pic:blipFill>
-                    <a:blip r:embed="rId31">
+                    <a:blip r:embed="rId43">
                       <a:extLst>
                         <a:ext uri="{28A0092B-C50C-407E-A947-70E740481C1C}">
                           <a14:useLocalDpi xmlns:a14="http://schemas.microsoft.com/office/drawing/2010/main" val="0"/>
@@ -14340,7 +15488,7 @@
                     <pic:cNvPicPr/>
                   </pic:nvPicPr>
                   <pic:blipFill>
-                    <a:blip r:embed="rId32">
+                    <a:blip r:embed="rId44">
                       <a:extLst>
                         <a:ext uri="{28A0092B-C50C-407E-A947-70E740481C1C}">
                           <a14:useLocalDpi xmlns:a14="http://schemas.microsoft.com/office/drawing/2010/main" val="0"/>
@@ -14409,7 +15557,7 @@
                     <pic:cNvPicPr/>
                   </pic:nvPicPr>
                   <pic:blipFill>
-                    <a:blip r:embed="rId33">
+                    <a:blip r:embed="rId45">
                       <a:extLst>
                         <a:ext uri="{28A0092B-C50C-407E-A947-70E740481C1C}">
                           <a14:useLocalDpi xmlns:a14="http://schemas.microsoft.com/office/drawing/2010/main" val="0"/>
@@ -14447,8 +15595,6 @@
         </w:rPr>
         <w:br w:type="page"/>
       </w:r>
-      <w:bookmarkStart w:id="8" w:name="_GoBack"/>
-      <w:bookmarkEnd w:id="8"/>
     </w:p>
     <w:p>
       <w:pPr>
@@ -14494,7 +15640,7 @@
                     <pic:cNvPicPr/>
                   </pic:nvPicPr>
                   <pic:blipFill>
-                    <a:blip r:embed="rId34">
+                    <a:blip r:embed="rId46">
                       <a:extLst>
                         <a:ext uri="{28A0092B-C50C-407E-A947-70E740481C1C}">
                           <a14:useLocalDpi xmlns:a14="http://schemas.microsoft.com/office/drawing/2010/main" val="0"/>
@@ -14563,7 +15709,7 @@
                     <pic:cNvPicPr/>
                   </pic:nvPicPr>
                   <pic:blipFill>
-                    <a:blip r:embed="rId35">
+                    <a:blip r:embed="rId47">
                       <a:extLst>
                         <a:ext uri="{28A0092B-C50C-407E-A947-70E740481C1C}">
                           <a14:useLocalDpi xmlns:a14="http://schemas.microsoft.com/office/drawing/2010/main" val="0"/>
@@ -14646,7 +15792,7 @@
                     <pic:cNvPicPr/>
                   </pic:nvPicPr>
                   <pic:blipFill>
-                    <a:blip r:embed="rId36">
+                    <a:blip r:embed="rId48">
                       <a:extLst>
                         <a:ext uri="{28A0092B-C50C-407E-A947-70E740481C1C}">
                           <a14:useLocalDpi xmlns:a14="http://schemas.microsoft.com/office/drawing/2010/main" val="0"/>
@@ -14715,7 +15861,7 @@
                     <pic:cNvPicPr/>
                   </pic:nvPicPr>
                   <pic:blipFill>
-                    <a:blip r:embed="rId37">
+                    <a:blip r:embed="rId49">
                       <a:extLst>
                         <a:ext uri="{28A0092B-C50C-407E-A947-70E740481C1C}">
                           <a14:useLocalDpi xmlns:a14="http://schemas.microsoft.com/office/drawing/2010/main" val="0"/>
@@ -14798,7 +15944,7 @@
                     <pic:cNvPicPr/>
                   </pic:nvPicPr>
                   <pic:blipFill>
-                    <a:blip r:embed="rId38">
+                    <a:blip r:embed="rId50">
                       <a:extLst>
                         <a:ext uri="{28A0092B-C50C-407E-A947-70E740481C1C}">
                           <a14:useLocalDpi xmlns:a14="http://schemas.microsoft.com/office/drawing/2010/main" val="0"/>
@@ -14867,7 +16013,7 @@
                     <pic:cNvPicPr/>
                   </pic:nvPicPr>
                   <pic:blipFill>
-                    <a:blip r:embed="rId39">
+                    <a:blip r:embed="rId51">
                       <a:extLst>
                         <a:ext uri="{28A0092B-C50C-407E-A947-70E740481C1C}">
                           <a14:useLocalDpi xmlns:a14="http://schemas.microsoft.com/office/drawing/2010/main" val="0"/>
@@ -14950,7 +16096,7 @@
                     <pic:cNvPicPr/>
                   </pic:nvPicPr>
                   <pic:blipFill>
-                    <a:blip r:embed="rId40">
+                    <a:blip r:embed="rId52">
                       <a:extLst>
                         <a:ext uri="{28A0092B-C50C-407E-A947-70E740481C1C}">
                           <a14:useLocalDpi xmlns:a14="http://schemas.microsoft.com/office/drawing/2010/main" val="0"/>
@@ -15019,7 +16165,7 @@
                     <pic:cNvPicPr/>
                   </pic:nvPicPr>
                   <pic:blipFill>
-                    <a:blip r:embed="rId41">
+                    <a:blip r:embed="rId53">
                       <a:extLst>
                         <a:ext uri="{28A0092B-C50C-407E-A947-70E740481C1C}">
                           <a14:useLocalDpi xmlns:a14="http://schemas.microsoft.com/office/drawing/2010/main" val="0"/>
@@ -15108,7 +16254,7 @@
                     <pic:cNvPicPr/>
                   </pic:nvPicPr>
                   <pic:blipFill>
-                    <a:blip r:embed="rId42">
+                    <a:blip r:embed="rId54">
                       <a:extLst>
                         <a:ext uri="{28A0092B-C50C-407E-A947-70E740481C1C}">
                           <a14:useLocalDpi xmlns:a14="http://schemas.microsoft.com/office/drawing/2010/main" val="0"/>
@@ -15177,7 +16323,7 @@
                     <pic:cNvPicPr/>
                   </pic:nvPicPr>
                   <pic:blipFill>
-                    <a:blip r:embed="rId43">
+                    <a:blip r:embed="rId55">
                       <a:extLst>
                         <a:ext uri="{28A0092B-C50C-407E-A947-70E740481C1C}">
                           <a14:useLocalDpi xmlns:a14="http://schemas.microsoft.com/office/drawing/2010/main" val="0"/>
@@ -15260,7 +16406,7 @@
                     <pic:cNvPicPr/>
                   </pic:nvPicPr>
                   <pic:blipFill>
-                    <a:blip r:embed="rId44">
+                    <a:blip r:embed="rId56">
                       <a:extLst>
                         <a:ext uri="{28A0092B-C50C-407E-A947-70E740481C1C}">
                           <a14:useLocalDpi xmlns:a14="http://schemas.microsoft.com/office/drawing/2010/main" val="0"/>
@@ -15329,7 +16475,7 @@
                     <pic:cNvPicPr/>
                   </pic:nvPicPr>
                   <pic:blipFill>
-                    <a:blip r:embed="rId45">
+                    <a:blip r:embed="rId57">
                       <a:extLst>
                         <a:ext uri="{28A0092B-C50C-407E-A947-70E740481C1C}">
                           <a14:useLocalDpi xmlns:a14="http://schemas.microsoft.com/office/drawing/2010/main" val="0"/>
@@ -15412,7 +16558,7 @@
                     <pic:cNvPicPr/>
                   </pic:nvPicPr>
                   <pic:blipFill>
-                    <a:blip r:embed="rId46">
+                    <a:blip r:embed="rId58">
                       <a:extLst>
                         <a:ext uri="{28A0092B-C50C-407E-A947-70E740481C1C}">
                           <a14:useLocalDpi xmlns:a14="http://schemas.microsoft.com/office/drawing/2010/main" val="0"/>
@@ -15481,7 +16627,7 @@
                     <pic:cNvPicPr/>
                   </pic:nvPicPr>
                   <pic:blipFill>
-                    <a:blip r:embed="rId47">
+                    <a:blip r:embed="rId59">
                       <a:extLst>
                         <a:ext uri="{28A0092B-C50C-407E-A947-70E740481C1C}">
                           <a14:useLocalDpi xmlns:a14="http://schemas.microsoft.com/office/drawing/2010/main" val="0"/>
@@ -15564,7 +16710,7 @@
                     <pic:cNvPicPr/>
                   </pic:nvPicPr>
                   <pic:blipFill>
-                    <a:blip r:embed="rId48">
+                    <a:blip r:embed="rId60">
                       <a:extLst>
                         <a:ext uri="{28A0092B-C50C-407E-A947-70E740481C1C}">
                           <a14:useLocalDpi xmlns:a14="http://schemas.microsoft.com/office/drawing/2010/main" val="0"/>
@@ -15633,7 +16779,7 @@
                     <pic:cNvPicPr/>
                   </pic:nvPicPr>
                   <pic:blipFill>
-                    <a:blip r:embed="rId49">
+                    <a:blip r:embed="rId61">
                       <a:extLst>
                         <a:ext uri="{28A0092B-C50C-407E-A947-70E740481C1C}">
                           <a14:useLocalDpi xmlns:a14="http://schemas.microsoft.com/office/drawing/2010/main" val="0"/>
@@ -15702,7 +16848,7 @@
                     <pic:cNvPicPr/>
                   </pic:nvPicPr>
                   <pic:blipFill>
-                    <a:blip r:embed="rId50">
+                    <a:blip r:embed="rId62">
                       <a:extLst>
                         <a:ext uri="{28A0092B-C50C-407E-A947-70E740481C1C}">
                           <a14:useLocalDpi xmlns:a14="http://schemas.microsoft.com/office/drawing/2010/main" val="0"/>
@@ -15771,7 +16917,7 @@
                     <pic:cNvPicPr/>
                   </pic:nvPicPr>
                   <pic:blipFill>
-                    <a:blip r:embed="rId51">
+                    <a:blip r:embed="rId63">
                       <a:extLst>
                         <a:ext uri="{28A0092B-C50C-407E-A947-70E740481C1C}">
                           <a14:useLocalDpi xmlns:a14="http://schemas.microsoft.com/office/drawing/2010/main" val="0"/>
@@ -15854,7 +17000,7 @@
                     <pic:cNvPicPr/>
                   </pic:nvPicPr>
                   <pic:blipFill>
-                    <a:blip r:embed="rId52">
+                    <a:blip r:embed="rId64">
                       <a:extLst>
                         <a:ext uri="{28A0092B-C50C-407E-A947-70E740481C1C}">
                           <a14:useLocalDpi xmlns:a14="http://schemas.microsoft.com/office/drawing/2010/main" val="0"/>
@@ -15938,7 +17084,7 @@
                     <pic:cNvPicPr/>
                   </pic:nvPicPr>
                   <pic:blipFill>
-                    <a:blip r:embed="rId53">
+                    <a:blip r:embed="rId65">
                       <a:extLst>
                         <a:ext uri="{28A0092B-C50C-407E-A947-70E740481C1C}">
                           <a14:useLocalDpi xmlns:a14="http://schemas.microsoft.com/office/drawing/2010/main" val="0"/>
@@ -16021,7 +17167,7 @@
                     <pic:cNvPicPr/>
                   </pic:nvPicPr>
                   <pic:blipFill>
-                    <a:blip r:embed="rId54">
+                    <a:blip r:embed="rId66">
                       <a:extLst>
                         <a:ext uri="{28A0092B-C50C-407E-A947-70E740481C1C}">
                           <a14:useLocalDpi xmlns:a14="http://schemas.microsoft.com/office/drawing/2010/main" val="0"/>
@@ -16090,7 +17236,7 @@
                     <pic:cNvPicPr/>
                   </pic:nvPicPr>
                   <pic:blipFill>
-                    <a:blip r:embed="rId55">
+                    <a:blip r:embed="rId67">
                       <a:extLst>
                         <a:ext uri="{28A0092B-C50C-407E-A947-70E740481C1C}">
                           <a14:useLocalDpi xmlns:a14="http://schemas.microsoft.com/office/drawing/2010/main" val="0"/>
@@ -16173,7 +17319,7 @@
                     <pic:cNvPicPr/>
                   </pic:nvPicPr>
                   <pic:blipFill>
-                    <a:blip r:embed="rId56">
+                    <a:blip r:embed="rId68">
                       <a:extLst>
                         <a:ext uri="{28A0092B-C50C-407E-A947-70E740481C1C}">
                           <a14:useLocalDpi xmlns:a14="http://schemas.microsoft.com/office/drawing/2010/main" val="0"/>
@@ -16242,7 +17388,7 @@
                     <pic:cNvPicPr/>
                   </pic:nvPicPr>
                   <pic:blipFill>
-                    <a:blip r:embed="rId57">
+                    <a:blip r:embed="rId69">
                       <a:extLst>
                         <a:ext uri="{28A0092B-C50C-407E-A947-70E740481C1C}">
                           <a14:useLocalDpi xmlns:a14="http://schemas.microsoft.com/office/drawing/2010/main" val="0"/>
@@ -16325,7 +17471,7 @@
                     <pic:cNvPicPr/>
                   </pic:nvPicPr>
                   <pic:blipFill>
-                    <a:blip r:embed="rId58">
+                    <a:blip r:embed="rId70">
                       <a:extLst>
                         <a:ext uri="{28A0092B-C50C-407E-A947-70E740481C1C}">
                           <a14:useLocalDpi xmlns:a14="http://schemas.microsoft.com/office/drawing/2010/main" val="0"/>
@@ -16394,7 +17540,7 @@
                     <pic:cNvPicPr/>
                   </pic:nvPicPr>
                   <pic:blipFill>
-                    <a:blip r:embed="rId59">
+                    <a:blip r:embed="rId71">
                       <a:extLst>
                         <a:ext uri="{28A0092B-C50C-407E-A947-70E740481C1C}">
                           <a14:useLocalDpi xmlns:a14="http://schemas.microsoft.com/office/drawing/2010/main" val="0"/>
@@ -16477,7 +17623,7 @@
                     <pic:cNvPicPr/>
                   </pic:nvPicPr>
                   <pic:blipFill>
-                    <a:blip r:embed="rId60">
+                    <a:blip r:embed="rId72">
                       <a:extLst>
                         <a:ext uri="{28A0092B-C50C-407E-A947-70E740481C1C}">
                           <a14:useLocalDpi xmlns:a14="http://schemas.microsoft.com/office/drawing/2010/main" val="0"/>
@@ -16546,7 +17692,7 @@
                     <pic:cNvPicPr/>
                   </pic:nvPicPr>
                   <pic:blipFill>
-                    <a:blip r:embed="rId61">
+                    <a:blip r:embed="rId73">
                       <a:extLst>
                         <a:ext uri="{28A0092B-C50C-407E-A947-70E740481C1C}">
                           <a14:useLocalDpi xmlns:a14="http://schemas.microsoft.com/office/drawing/2010/main" val="0"/>
@@ -16629,7 +17775,7 @@
                     <pic:cNvPicPr/>
                   </pic:nvPicPr>
                   <pic:blipFill>
-                    <a:blip r:embed="rId62">
+                    <a:blip r:embed="rId74">
                       <a:extLst>
                         <a:ext uri="{28A0092B-C50C-407E-A947-70E740481C1C}">
                           <a14:useLocalDpi xmlns:a14="http://schemas.microsoft.com/office/drawing/2010/main" val="0"/>
@@ -16698,7 +17844,7 @@
                     <pic:cNvPicPr/>
                   </pic:nvPicPr>
                   <pic:blipFill>
-                    <a:blip r:embed="rId63">
+                    <a:blip r:embed="rId75">
                       <a:extLst>
                         <a:ext uri="{28A0092B-C50C-407E-A947-70E740481C1C}">
                           <a14:useLocalDpi xmlns:a14="http://schemas.microsoft.com/office/drawing/2010/main" val="0"/>
@@ -16781,7 +17927,7 @@
                     <pic:cNvPicPr/>
                   </pic:nvPicPr>
                   <pic:blipFill>
-                    <a:blip r:embed="rId64">
+                    <a:blip r:embed="rId76">
                       <a:extLst>
                         <a:ext uri="{28A0092B-C50C-407E-A947-70E740481C1C}">
                           <a14:useLocalDpi xmlns:a14="http://schemas.microsoft.com/office/drawing/2010/main" val="0"/>
@@ -16850,7 +17996,7 @@
                     <pic:cNvPicPr/>
                   </pic:nvPicPr>
                   <pic:blipFill>
-                    <a:blip r:embed="rId65">
+                    <a:blip r:embed="rId77">
                       <a:extLst>
                         <a:ext uri="{28A0092B-C50C-407E-A947-70E740481C1C}">
                           <a14:useLocalDpi xmlns:a14="http://schemas.microsoft.com/office/drawing/2010/main" val="0"/>
@@ -16919,7 +18065,7 @@
                     <pic:cNvPicPr/>
                   </pic:nvPicPr>
                   <pic:blipFill>
-                    <a:blip r:embed="rId66">
+                    <a:blip r:embed="rId78">
                       <a:extLst>
                         <a:ext uri="{28A0092B-C50C-407E-A947-70E740481C1C}">
                           <a14:useLocalDpi xmlns:a14="http://schemas.microsoft.com/office/drawing/2010/main" val="0"/>
@@ -16988,7 +18134,7 @@
                     <pic:cNvPicPr/>
                   </pic:nvPicPr>
                   <pic:blipFill>
-                    <a:blip r:embed="rId67">
+                    <a:blip r:embed="rId79">
                       <a:extLst>
                         <a:ext uri="{28A0092B-C50C-407E-A947-70E740481C1C}">
                           <a14:useLocalDpi xmlns:a14="http://schemas.microsoft.com/office/drawing/2010/main" val="0"/>
@@ -17071,7 +18217,7 @@
                     <pic:cNvPicPr/>
                   </pic:nvPicPr>
                   <pic:blipFill>
-                    <a:blip r:embed="rId68">
+                    <a:blip r:embed="rId80">
                       <a:extLst>
                         <a:ext uri="{28A0092B-C50C-407E-A947-70E740481C1C}">
                           <a14:useLocalDpi xmlns:a14="http://schemas.microsoft.com/office/drawing/2010/main" val="0"/>
@@ -17140,7 +18286,7 @@
                     <pic:cNvPicPr/>
                   </pic:nvPicPr>
                   <pic:blipFill>
-                    <a:blip r:embed="rId69">
+                    <a:blip r:embed="rId81">
                       <a:extLst>
                         <a:ext uri="{28A0092B-C50C-407E-A947-70E740481C1C}">
                           <a14:useLocalDpi xmlns:a14="http://schemas.microsoft.com/office/drawing/2010/main" val="0"/>
@@ -17223,7 +18369,7 @@
                     <pic:cNvPicPr/>
                   </pic:nvPicPr>
                   <pic:blipFill>
-                    <a:blip r:embed="rId70">
+                    <a:blip r:embed="rId82">
                       <a:extLst>
                         <a:ext uri="{28A0092B-C50C-407E-A947-70E740481C1C}">
                           <a14:useLocalDpi xmlns:a14="http://schemas.microsoft.com/office/drawing/2010/main" val="0"/>
@@ -17292,7 +18438,7 @@
                     <pic:cNvPicPr/>
                   </pic:nvPicPr>
                   <pic:blipFill>
-                    <a:blip r:embed="rId71">
+                    <a:blip r:embed="rId83">
                       <a:extLst>
                         <a:ext uri="{28A0092B-C50C-407E-A947-70E740481C1C}">
                           <a14:useLocalDpi xmlns:a14="http://schemas.microsoft.com/office/drawing/2010/main" val="0"/>
@@ -17375,7 +18521,7 @@
                     <pic:cNvPicPr/>
                   </pic:nvPicPr>
                   <pic:blipFill>
-                    <a:blip r:embed="rId72">
+                    <a:blip r:embed="rId84">
                       <a:extLst>
                         <a:ext uri="{28A0092B-C50C-407E-A947-70E740481C1C}">
                           <a14:useLocalDpi xmlns:a14="http://schemas.microsoft.com/office/drawing/2010/main" val="0"/>
@@ -17444,7 +18590,7 @@
                     <pic:cNvPicPr/>
                   </pic:nvPicPr>
                   <pic:blipFill>
-                    <a:blip r:embed="rId73">
+                    <a:blip r:embed="rId85">
                       <a:extLst>
                         <a:ext uri="{28A0092B-C50C-407E-A947-70E740481C1C}">
                           <a14:useLocalDpi xmlns:a14="http://schemas.microsoft.com/office/drawing/2010/main" val="0"/>
@@ -17527,7 +18673,7 @@
                     <pic:cNvPicPr/>
                   </pic:nvPicPr>
                   <pic:blipFill>
-                    <a:blip r:embed="rId74">
+                    <a:blip r:embed="rId86">
                       <a:extLst>
                         <a:ext uri="{28A0092B-C50C-407E-A947-70E740481C1C}">
                           <a14:useLocalDpi xmlns:a14="http://schemas.microsoft.com/office/drawing/2010/main" val="0"/>
@@ -17596,7 +18742,7 @@
                     <pic:cNvPicPr/>
                   </pic:nvPicPr>
                   <pic:blipFill>
-                    <a:blip r:embed="rId75">
+                    <a:blip r:embed="rId87">
                       <a:extLst>
                         <a:ext uri="{28A0092B-C50C-407E-A947-70E740481C1C}">
                           <a14:useLocalDpi xmlns:a14="http://schemas.microsoft.com/office/drawing/2010/main" val="0"/>
@@ -17637,8 +18783,8 @@
       </w:pPr>
     </w:p>
     <w:sectPr>
-      <w:headerReference w:type="default" r:id="rId76"/>
-      <w:footerReference w:type="default" r:id="rId77"/>
+      <w:headerReference w:type="default" r:id="rId88"/>
+      <w:footerReference w:type="default" r:id="rId89"/>
       <w:pgSz w:w="11906" w:h="16838"/>
       <w:pgMar w:top="1134" w:right="1134" w:bottom="1134" w:left="1134" w:header="720" w:footer="720" w:gutter="0"/>
       <w:cols w:space="720"/>
@@ -17679,7 +18825,6 @@
         <w:docPartUnique/>
       </w:docPartObj>
     </w:sdtPr>
-    <w:sdtEndPr/>
     <w:sdtContent>
       <w:sdt>
         <w:sdtPr>
@@ -17692,7 +18837,6 @@
             <w:docPartUnique/>
           </w:docPartObj>
         </w:sdtPr>
-        <w:sdtEndPr/>
         <w:sdtContent>
           <w:p>
             <w:pPr>
@@ -17741,7 +18885,7 @@
                 <w:noProof/>
                 <w:color w:val="000000" w:themeColor="text1"/>
               </w:rPr>
-              <w:t>29</w:t>
+              <w:t>10</w:t>
             </w:r>
             <w:r>
               <w:rPr>
@@ -17791,7 +18935,7 @@
                 <w:noProof/>
                 <w:color w:val="000000" w:themeColor="text1"/>
               </w:rPr>
-              <w:t>50</w:t>
+              <w:t>52</w:t>
             </w:r>
             <w:r>
               <w:rPr>
@@ -19211,7 +20355,7 @@
 </file>
 
 <file path=customXml/itemProps1.xml><?xml version="1.0" encoding="utf-8"?>
-<ds:datastoreItem xmlns:ds="http://schemas.openxmlformats.org/officeDocument/2006/customXml" ds:itemID="{949C1436-BCEC-4A3C-8530-ED108C14486D}">
+<ds:datastoreItem xmlns:ds="http://schemas.openxmlformats.org/officeDocument/2006/customXml" ds:itemID="{C72C499E-FADF-4676-A3A5-DF10EF8754C6}">
   <ds:schemaRefs>
     <ds:schemaRef ds:uri="http://schemas.openxmlformats.org/officeDocument/2006/bibliography"/>
   </ds:schemaRefs>

</xml_diff>

<commit_message>
relecture et modifications par nico
</commit_message>
<xml_diff>
--- a/rapport/RAPPORT TP1.docx
+++ b/rapport/RAPPORT TP1.docx
@@ -1101,7 +1101,10 @@
         <w:t xml:space="preserve"> dont les livres</w:t>
       </w:r>
       <w:r>
-        <w:t xml:space="preserve">, contenue dans des catégories, </w:t>
+        <w:t>, regroupés par</w:t>
+      </w:r>
+      <w:r>
+        <w:t xml:space="preserve"> catégories, </w:t>
       </w:r>
       <w:r>
         <w:t>peuvent être empruntés et rendu</w:t>
@@ -1152,7 +1155,13 @@
         <w:jc w:val="both"/>
       </w:pPr>
       <w:r>
-        <w:t>Les données sont stockées en mémoire dans deux listes chainées différents. La première</w:t>
+        <w:t>Les données sont stockées en mémoire dans deux listes chainées différent</w:t>
+      </w:r>
+      <w:r>
+        <w:t>e</w:t>
+      </w:r>
+      <w:r>
+        <w:t>s. La première</w:t>
       </w:r>
       <w:r>
         <w:t xml:space="preserve"> </w:t>
@@ -1161,10 +1170,15 @@
         <w:t>liste</w:t>
       </w:r>
       <w:r>
-        <w:t xml:space="preserve"> doublement</w:t>
-      </w:r>
-      <w:r>
-        <w:t xml:space="preserve"> chainée appelée « library_t »</w:t>
+        <w:t xml:space="preserve"> chainée appelée « </w:t>
+      </w:r>
+      <w:proofErr w:type="spellStart"/>
+      <w:r>
+        <w:t>library</w:t>
+      </w:r>
+      <w:proofErr w:type="spellEnd"/>
+      <w:r>
+        <w:t> »</w:t>
       </w:r>
       <w:r>
         <w:t xml:space="preserve"> </w:t>
@@ -1183,14 +1197,23 @@
       </w:r>
       <w:proofErr w:type="spellStart"/>
       <w:r>
-        <w:t>borrowings_t</w:t>
+        <w:t>b</w:t>
+      </w:r>
+      <w:r>
+        <w:t>orrowings</w:t>
       </w:r>
       <w:proofErr w:type="spellEnd"/>
       <w:r>
         <w:t xml:space="preserve"> » </w:t>
       </w:r>
       <w:r>
-        <w:t xml:space="preserve">contient les livres qui ont été emprunté. </w:t>
+        <w:t>contient les livres qui ont été emprunté</w:t>
+      </w:r>
+      <w:r>
+        <w:t>s</w:t>
+      </w:r>
+      <w:r>
+        <w:t xml:space="preserve">. </w:t>
       </w:r>
     </w:p>
     <w:p/>
@@ -1206,7 +1229,13 @@
         <w:rPr>
           <w:sz w:val="32"/>
         </w:rPr>
-        <w:t>Library_t :</w:t>
+        <w:t>Library</w:t>
+      </w:r>
+      <w:r>
+        <w:rPr>
+          <w:sz w:val="32"/>
+        </w:rPr>
+        <w:t> :</w:t>
       </w:r>
     </w:p>
     <w:p/>
@@ -1215,31 +1244,109 @@
         <w:jc w:val="both"/>
       </w:pPr>
       <w:r>
-        <w:t>Library_t est doublement chainée. La première couche est la liste des catégories. La deuxième est la liste des livres.</w:t>
+        <w:t xml:space="preserve">Library est </w:t>
+      </w:r>
+      <w:r>
+        <w:t xml:space="preserve">la </w:t>
+      </w:r>
+      <w:r>
+        <w:t>liste</w:t>
+      </w:r>
+      <w:r>
+        <w:t xml:space="preserve"> chainée</w:t>
+      </w:r>
+      <w:r>
+        <w:t xml:space="preserve"> des livres regroupés par catégories. Les maillons qui la composent sont des structures renommées par </w:t>
+      </w:r>
+      <w:proofErr w:type="spellStart"/>
+      <w:r>
+        <w:t>typedef</w:t>
+      </w:r>
+      <w:proofErr w:type="spellEnd"/>
+      <w:r>
+        <w:t xml:space="preserve"> « </w:t>
+      </w:r>
+      <w:proofErr w:type="spellStart"/>
+      <w:r>
+        <w:t>library_t</w:t>
+      </w:r>
+      <w:proofErr w:type="spellEnd"/>
+      <w:r>
+        <w:t> ». Ils contiennent le nom de la catégorie, un pointeur vers le premier livre d’une sous liste chainée appelée « books » qui contient les livres de cette catégorie, et un pointeur vers l’élément suivant.</w:t>
       </w:r>
     </w:p>
     <w:p>
       <w:pPr>
         <w:jc w:val="both"/>
       </w:pPr>
-      <w:r>
-        <w:t>Chaque catégorie est définie par son nom et contient un pointeur vers la catégorie suivante ainsi qu’un pointeur vers le premier livre de la catégorie.</w:t>
-      </w:r>
     </w:p>
     <w:p>
       <w:pPr>
         <w:jc w:val="both"/>
       </w:pPr>
       <w:r>
-        <w:t>Chaque livre est définie par son numéro unique et content son titre, son statut (libre ou emprunté) ainsi qu’un pointeur vers le livre suivant.</w:t>
+        <w:t xml:space="preserve">Les maillons qui composent la sous </w:t>
+      </w:r>
+      <w:proofErr w:type="gramStart"/>
+      <w:r>
+        <w:t>liste</w:t>
+      </w:r>
+      <w:proofErr w:type="gramEnd"/>
+      <w:r>
+        <w:t xml:space="preserve"> chainée « books » sont des structures renommées par </w:t>
+      </w:r>
+      <w:proofErr w:type="spellStart"/>
+      <w:r>
+        <w:t>typedef</w:t>
+      </w:r>
+      <w:proofErr w:type="spellEnd"/>
+      <w:r>
+        <w:t xml:space="preserve"> « </w:t>
+      </w:r>
+      <w:proofErr w:type="spellStart"/>
+      <w:r>
+        <w:t>books_t</w:t>
+      </w:r>
+      <w:proofErr w:type="spellEnd"/>
+      <w:r>
+        <w:t> ». Ils contiennent les détails des livres. Un</w:t>
+      </w:r>
+      <w:r>
+        <w:t xml:space="preserve"> numéro unique</w:t>
+      </w:r>
+      <w:r>
+        <w:t>, le titre du livre, son statut (disponible</w:t>
+      </w:r>
+      <w:r>
+        <w:t xml:space="preserve"> ou emprunté) ai</w:t>
+      </w:r>
+      <w:r>
+        <w:t>nsi qu’un pointeur vers le l’élément</w:t>
+      </w:r>
+      <w:r>
+        <w:t xml:space="preserve"> suivant.</w:t>
       </w:r>
     </w:p>
     <w:p>
       <w:pPr>
         <w:jc w:val="both"/>
       </w:pPr>
-      <w:r>
-        <w:t>A l’intérieur d’une catégorie, les livres sont triés par ordre croissant sur leur numéro.</w:t>
+    </w:p>
+    <w:p>
+      <w:pPr>
+        <w:jc w:val="both"/>
+      </w:pPr>
+      <w:r>
+        <w:t xml:space="preserve">Cette sous liste « books » est triée </w:t>
+      </w:r>
+      <w:r>
+        <w:t xml:space="preserve">par ordre croissant </w:t>
+      </w:r>
+      <w:r>
+        <w:t>des numéros des livres</w:t>
+      </w:r>
+      <w:r>
+        <w:t>.</w:t>
       </w:r>
     </w:p>
     <w:p/>
@@ -1381,110 +1488,21 @@
         <w:rPr>
           <w:sz w:val="22"/>
         </w:rPr>
-        <w:t>book_t</w:t>
+        <w:t>book</w:t>
+      </w:r>
+      <w:r>
+        <w:rPr>
+          <w:sz w:val="22"/>
+        </w:rPr>
+        <w:t>s</w:t>
+      </w:r>
+      <w:r>
+        <w:rPr>
+          <w:sz w:val="22"/>
+        </w:rPr>
+        <w:t>_t</w:t>
       </w:r>
       <w:proofErr w:type="spellEnd"/>
-    </w:p>
-    <w:p>
-      <w:pPr>
-        <w:tabs>
-          <w:tab w:val="left" w:pos="5103"/>
-        </w:tabs>
-      </w:pPr>
-    </w:p>
-    <w:p/>
-    <w:p/>
-    <w:p/>
-    <w:p>
-      <w:pPr>
-        <w:rPr>
-          <w:sz w:val="20"/>
-        </w:rPr>
-      </w:pPr>
-    </w:p>
-    <w:p>
-      <w:pPr>
-        <w:rPr>
-          <w:sz w:val="20"/>
-        </w:rPr>
-      </w:pPr>
-    </w:p>
-    <w:p>
-      <w:pPr>
-        <w:rPr>
-          <w:sz w:val="20"/>
-        </w:rPr>
-      </w:pPr>
-    </w:p>
-    <w:p>
-      <w:pPr>
-        <w:rPr>
-          <w:sz w:val="20"/>
-        </w:rPr>
-      </w:pPr>
-    </w:p>
-    <w:p>
-      <w:pPr>
-        <w:rPr>
-          <w:sz w:val="20"/>
-        </w:rPr>
-      </w:pPr>
-    </w:p>
-    <w:p>
-      <w:pPr>
-        <w:rPr>
-          <w:sz w:val="20"/>
-        </w:rPr>
-      </w:pPr>
-    </w:p>
-    <w:p>
-      <w:pPr>
-        <w:rPr>
-          <w:sz w:val="20"/>
-        </w:rPr>
-      </w:pPr>
-    </w:p>
-    <w:p>
-      <w:pPr>
-        <w:rPr>
-          <w:sz w:val="20"/>
-        </w:rPr>
-      </w:pPr>
-    </w:p>
-    <w:p>
-      <w:pPr>
-        <w:rPr>
-          <w:sz w:val="20"/>
-        </w:rPr>
-      </w:pPr>
-    </w:p>
-    <w:p>
-      <w:pPr>
-        <w:rPr>
-          <w:sz w:val="20"/>
-        </w:rPr>
-      </w:pPr>
-    </w:p>
-    <w:p>
-      <w:pPr>
-        <w:rPr>
-          <w:sz w:val="20"/>
-        </w:rPr>
-      </w:pPr>
-    </w:p>
-    <w:p>
-      <w:pPr>
-        <w:rPr>
-          <w:sz w:val="20"/>
-        </w:rPr>
-      </w:pPr>
-    </w:p>
-    <w:p>
-      <w:pPr>
-        <w:rPr>
-          <w:sz w:val="20"/>
-        </w:rPr>
-      </w:pPr>
     </w:p>
     <w:p>
       <w:pPr>
@@ -1498,6 +1516,7 @@
           <w:sz w:val="20"/>
           <w:lang w:bidi="ar-SA"/>
         </w:rPr>
+        <w:lastRenderedPageBreak/>
         <w:drawing>
           <wp:inline distT="0" distB="0" distL="0" distR="0">
             <wp:extent cx="5391150" cy="3343275"/>
@@ -1555,13 +1574,59 @@
           <w:sz w:val="22"/>
           <w:szCs w:val="20"/>
         </w:rPr>
-        <w:t>Schéma d’un exemple de structure Library_t</w:t>
-      </w:r>
+        <w:t xml:space="preserve">Schéma d’un exemple de structure </w:t>
+      </w:r>
+      <w:r>
+        <w:rPr>
+          <w:sz w:val="22"/>
+          <w:szCs w:val="20"/>
+        </w:rPr>
+        <w:t xml:space="preserve">pour </w:t>
+      </w:r>
+      <w:proofErr w:type="spellStart"/>
+      <w:r>
+        <w:rPr>
+          <w:sz w:val="22"/>
+          <w:szCs w:val="20"/>
+        </w:rPr>
+        <w:t>library</w:t>
+      </w:r>
+      <w:proofErr w:type="spellEnd"/>
     </w:p>
     <w:p/>
     <w:p>
       <w:r>
-        <w:t>Amélioration : ajouter un pointeur sur le dernier livre de la catégorie pour éviter de parcourir toute les livres de la catégorie pour en ajouter un. (</w:t>
+        <w:t>Amélioration</w:t>
+      </w:r>
+      <w:r>
+        <w:t xml:space="preserve"> possible</w:t>
+      </w:r>
+      <w:r>
+        <w:t> </w:t>
+      </w:r>
+      <w:r>
+        <w:t xml:space="preserve">de la structure imposée </w:t>
+      </w:r>
+      <w:r>
+        <w:t>: ajouter un poi</w:t>
+      </w:r>
+      <w:r>
+        <w:t>nteur sur le dernier livre d’une</w:t>
+      </w:r>
+      <w:r>
+        <w:t xml:space="preserve"> catégori</w:t>
+      </w:r>
+      <w:r>
+        <w:t>e pour éviter de parcourir tous</w:t>
+      </w:r>
+      <w:r>
+        <w:t xml:space="preserve"> les livres de la catégorie</w:t>
+      </w:r>
+      <w:r>
+        <w:t xml:space="preserve"> si l’on souhaite implémenter une fonctionnalité permettant d’ajouter un livre pour agrandir la bibliothèque</w:t>
+      </w:r>
+      <w:r>
+        <w:t>. (</w:t>
       </w:r>
       <w:proofErr w:type="gramStart"/>
       <w:r>
@@ -1588,7 +1653,7 @@
         <w:rPr>
           <w:sz w:val="32"/>
         </w:rPr>
-        <w:t>Borrowings_t</w:t>
+        <w:t>Borrowings</w:t>
       </w:r>
       <w:proofErr w:type="spellEnd"/>
       <w:r>
@@ -1623,20 +1688,37 @@
       </w:pPr>
       <w:proofErr w:type="spellStart"/>
       <w:r>
-        <w:t>Borrowings_t</w:t>
+        <w:t>Borrowings</w:t>
       </w:r>
       <w:proofErr w:type="spellEnd"/>
       <w:r>
-        <w:t xml:space="preserve"> est une liste chainée composée de la structure </w:t>
+        <w:t xml:space="preserve"> est </w:t>
+      </w:r>
+      <w:r>
+        <w:t>la</w:t>
+      </w:r>
+      <w:r>
+        <w:t xml:space="preserve"> liste chainée </w:t>
+      </w:r>
+      <w:r>
+        <w:t xml:space="preserve">des livres empruntés. Les maillons qui la composent sont des structures renommées par </w:t>
       </w:r>
       <w:proofErr w:type="spellStart"/>
       <w:r>
-        <w:t>b</w:t>
-      </w:r>
-      <w:r>
-        <w:t>orrowings_t</w:t>
+        <w:t>typedef</w:t>
       </w:r>
       <w:proofErr w:type="spellEnd"/>
+      <w:r>
+        <w:t xml:space="preserve"> « </w:t>
+      </w:r>
+      <w:proofErr w:type="spellStart"/>
+      <w:r>
+        <w:t>borrowings_t</w:t>
+      </w:r>
+      <w:proofErr w:type="spellEnd"/>
+      <w:r>
+        <w:t> »</w:t>
+      </w:r>
       <w:r>
         <w:t>.</w:t>
       </w:r>
@@ -1652,7 +1734,19 @@
         </w:rPr>
       </w:pPr>
       <w:r>
-        <w:t>Chaque emprunt est défini par le numéro du livre et sa date de retour.</w:t>
+        <w:t xml:space="preserve">Chaque </w:t>
+      </w:r>
+      <w:r>
+        <w:t>maillon contient</w:t>
+      </w:r>
+      <w:r>
+        <w:t xml:space="preserve"> le numéro du livre</w:t>
+      </w:r>
+      <w:r>
+        <w:t xml:space="preserve"> emprunté</w:t>
+      </w:r>
+      <w:r>
+        <w:t xml:space="preserve"> et sa date de retour.</w:t>
       </w:r>
     </w:p>
     <w:p/>
@@ -1782,24 +1876,48 @@
         <w:jc w:val="center"/>
       </w:pPr>
       <w:r>
-        <w:t xml:space="preserve">Schéma d’un exemple de structure </w:t>
+        <w:t>Schéma d’un e</w:t>
+      </w:r>
+      <w:r>
+        <w:t xml:space="preserve">xemple de structure pour </w:t>
       </w:r>
       <w:proofErr w:type="spellStart"/>
       <w:r>
-        <w:t>borrowings_t</w:t>
+        <w:t>borrowings</w:t>
       </w:r>
       <w:proofErr w:type="spellEnd"/>
     </w:p>
     <w:p/>
     <w:p/>
-    <w:p/>
-    <w:p/>
-    <w:p>
-      <w:r>
-        <w:t>Amélioration : ajouter le nom de la catégorie auquel appartient le livre</w:t>
-      </w:r>
-      <w:r>
-        <w:t>. Pour éviter de parcourir toutes les catégories pour trouver le livre</w:t>
+    <w:p>
+      <w:r>
+        <w:t>Amélioration </w:t>
+      </w:r>
+      <w:r>
+        <w:t xml:space="preserve">possible </w:t>
+      </w:r>
+      <w:r>
+        <w:t>: ajouter le nom de la catégorie auquel appartient le livre</w:t>
+      </w:r>
+      <w:r>
+        <w:t xml:space="preserve">. Pour éviter de parcourir </w:t>
+      </w:r>
+      <w:r>
+        <w:t xml:space="preserve">la liste </w:t>
+      </w:r>
+      <w:proofErr w:type="spellStart"/>
+      <w:r>
+        <w:t>library</w:t>
+      </w:r>
+      <w:proofErr w:type="spellEnd"/>
+      <w:r>
+        <w:t xml:space="preserve"> </w:t>
+      </w:r>
+      <w:r>
+        <w:t>lors de la sauvegarde de la liste des emprunts</w:t>
+      </w:r>
+      <w:r>
+        <w:t>.</w:t>
       </w:r>
     </w:p>
     <w:p>
@@ -1809,34 +1927,12 @@
           <w:sz w:val="40"/>
         </w:rPr>
       </w:pPr>
+      <w:bookmarkStart w:id="2" w:name="_Toc34253843"/>
       <w:r>
         <w:rPr>
           <w:sz w:val="40"/>
         </w:rPr>
         <w:lastRenderedPageBreak/>
-        <w:br w:type="page"/>
-      </w:r>
-    </w:p>
-    <w:p>
-      <w:pPr>
-        <w:pStyle w:val="Heading1"/>
-        <w:rPr>
-          <w:sz w:val="40"/>
-        </w:rPr>
-      </w:pPr>
-    </w:p>
-    <w:p>
-      <w:pPr>
-        <w:pStyle w:val="Heading1"/>
-        <w:rPr>
-          <w:sz w:val="40"/>
-        </w:rPr>
-      </w:pPr>
-      <w:bookmarkStart w:id="2" w:name="_Toc34253843"/>
-      <w:r>
-        <w:rPr>
-          <w:sz w:val="40"/>
-        </w:rPr>
         <w:t>Format des fichiers textes</w:t>
       </w:r>
       <w:bookmarkEnd w:id="2"/>
@@ -2290,7 +2386,19 @@
         <w:pStyle w:val="Standard"/>
       </w:pPr>
       <w:r>
-        <w:t>La liste des livres empruntés est enregistrée dans un fichier pour sauvegarder quels livres sont empruntés et la date de retour.</w:t>
+        <w:t xml:space="preserve">La liste des livres empruntés est enregistrée dans un fichier pour sauvegarder </w:t>
+      </w:r>
+      <w:r>
+        <w:t>les</w:t>
+      </w:r>
+      <w:r>
+        <w:t xml:space="preserve"> livres </w:t>
+      </w:r>
+      <w:r>
+        <w:t>qui sont empruntés et leur</w:t>
+      </w:r>
+      <w:r>
+        <w:t xml:space="preserve"> date de retour.</w:t>
       </w:r>
     </w:p>
     <w:p>
@@ -2542,22 +2650,27 @@
           <w:sz w:val="32"/>
         </w:rPr>
       </w:pPr>
-      <w:r>
+    </w:p>
+    <w:p>
+      <w:pPr>
+        <w:pStyle w:val="Standard"/>
         <w:rPr>
           <w:sz w:val="32"/>
         </w:rPr>
+      </w:pPr>
+      <w:r>
+        <w:rPr>
+          <w:sz w:val="32"/>
+        </w:rPr>
+        <w:lastRenderedPageBreak/>
         <w:t xml:space="preserve">Fichier des livres </w:t>
       </w:r>
-      <w:proofErr w:type="spellStart"/>
-      <w:proofErr w:type="gramStart"/>
       <w:r>
         <w:rPr>
           <w:sz w:val="32"/>
         </w:rPr>
-        <w:t>a</w:t>
-      </w:r>
-      <w:proofErr w:type="spellEnd"/>
-      <w:proofErr w:type="gramEnd"/>
+        <w:t>à</w:t>
+      </w:r>
       <w:r>
         <w:rPr>
           <w:sz w:val="32"/>
@@ -2575,7 +2688,31 @@
         <w:pStyle w:val="Standard"/>
       </w:pPr>
       <w:r>
-        <w:t>Tous les livres rendu sont enregistré dans un fichier pour modifié l’état des livres rendu et modifié la liste des livres empruntés.</w:t>
+        <w:t>Tous les livres rendu</w:t>
+      </w:r>
+      <w:r>
+        <w:t>s</w:t>
+      </w:r>
+      <w:r>
+        <w:t xml:space="preserve"> sont enregistré</w:t>
+      </w:r>
+      <w:r>
+        <w:t xml:space="preserve">s dans un fichier permettant d’actualiser </w:t>
+      </w:r>
+      <w:r>
+        <w:t>l’état des livres rendu</w:t>
+      </w:r>
+      <w:r>
+        <w:t>s</w:t>
+      </w:r>
+      <w:r>
+        <w:t xml:space="preserve"> et modifi</w:t>
+      </w:r>
+      <w:r>
+        <w:t>er</w:t>
+      </w:r>
+      <w:r>
+        <w:t xml:space="preserve"> la liste des livres empruntés.</w:t>
       </w:r>
     </w:p>
     <w:p>
@@ -2747,6 +2884,8 @@
       <w:pPr>
         <w:pStyle w:val="Standard"/>
       </w:pPr>
+      <w:bookmarkStart w:id="3" w:name="_GoBack"/>
+      <w:bookmarkEnd w:id="3"/>
     </w:p>
     <w:p>
       <w:pPr>
@@ -2790,121 +2929,6 @@
     </w:p>
     <w:p>
       <w:pPr>
-        <w:pStyle w:val="Standard"/>
-      </w:pPr>
-    </w:p>
-    <w:p>
-      <w:pPr>
-        <w:pStyle w:val="Standard"/>
-      </w:pPr>
-    </w:p>
-    <w:p>
-      <w:pPr>
-        <w:pStyle w:val="Standard"/>
-      </w:pPr>
-    </w:p>
-    <w:p>
-      <w:pPr>
-        <w:pStyle w:val="Standard"/>
-      </w:pPr>
-    </w:p>
-    <w:p>
-      <w:pPr>
-        <w:pStyle w:val="Standard"/>
-      </w:pPr>
-    </w:p>
-    <w:p>
-      <w:pPr>
-        <w:pStyle w:val="Standard"/>
-      </w:pPr>
-    </w:p>
-    <w:p>
-      <w:pPr>
-        <w:pStyle w:val="Standard"/>
-      </w:pPr>
-    </w:p>
-    <w:p>
-      <w:pPr>
-        <w:pStyle w:val="Standard"/>
-      </w:pPr>
-    </w:p>
-    <w:p>
-      <w:pPr>
-        <w:pStyle w:val="Standard"/>
-      </w:pPr>
-    </w:p>
-    <w:p>
-      <w:pPr>
-        <w:pStyle w:val="Standard"/>
-      </w:pPr>
-    </w:p>
-    <w:p>
-      <w:pPr>
-        <w:pStyle w:val="Standard"/>
-      </w:pPr>
-    </w:p>
-    <w:p>
-      <w:pPr>
-        <w:pStyle w:val="Standard"/>
-      </w:pPr>
-    </w:p>
-    <w:p>
-      <w:pPr>
-        <w:pStyle w:val="Standard"/>
-      </w:pPr>
-    </w:p>
-    <w:p>
-      <w:pPr>
-        <w:pStyle w:val="Standard"/>
-      </w:pPr>
-    </w:p>
-    <w:p>
-      <w:pPr>
-        <w:pStyle w:val="Standard"/>
-      </w:pPr>
-    </w:p>
-    <w:p>
-      <w:pPr>
-        <w:pStyle w:val="Standard"/>
-      </w:pPr>
-    </w:p>
-    <w:p>
-      <w:pPr>
-        <w:pStyle w:val="Standard"/>
-      </w:pPr>
-    </w:p>
-    <w:p>
-      <w:pPr>
-        <w:pStyle w:val="Standard"/>
-      </w:pPr>
-    </w:p>
-    <w:p>
-      <w:pPr>
-        <w:pStyle w:val="Standard"/>
-      </w:pPr>
-    </w:p>
-    <w:p>
-      <w:pPr>
-        <w:pStyle w:val="Standard"/>
-      </w:pPr>
-    </w:p>
-    <w:p>
-      <w:pPr>
-        <w:pStyle w:val="Standard"/>
-      </w:pPr>
-    </w:p>
-    <w:p>
-      <w:pPr>
-        <w:pStyle w:val="Standard"/>
-      </w:pPr>
-    </w:p>
-    <w:p>
-      <w:pPr>
-        <w:pStyle w:val="Standard"/>
-      </w:pPr>
-    </w:p>
-    <w:p>
-      <w:pPr>
         <w:pStyle w:val="Heading1"/>
         <w:rPr>
           <w:sz w:val="40"/>
@@ -2924,28 +2948,21 @@
           <w:sz w:val="40"/>
         </w:rPr>
       </w:pPr>
-    </w:p>
-    <w:p>
-      <w:pPr>
-        <w:pStyle w:val="Heading1"/>
+      <w:bookmarkStart w:id="4" w:name="_Toc34253844"/>
+      <w:r>
         <w:rPr>
           <w:sz w:val="40"/>
         </w:rPr>
-      </w:pPr>
-      <w:bookmarkStart w:id="3" w:name="_Toc34253844"/>
+        <w:lastRenderedPageBreak/>
+        <w:t>Arborescence</w:t>
+      </w:r>
       <w:r>
         <w:rPr>
           <w:sz w:val="40"/>
         </w:rPr>
-        <w:t>Arborescence</w:t>
-      </w:r>
-      <w:r>
-        <w:rPr>
-          <w:sz w:val="40"/>
-        </w:rPr>
         <w:t xml:space="preserve"> du projet</w:t>
       </w:r>
-      <w:bookmarkEnd w:id="3"/>
+      <w:bookmarkEnd w:id="4"/>
     </w:p>
     <w:p>
       <w:pPr>
@@ -3041,7 +3058,7 @@
           <w:sz w:val="40"/>
         </w:rPr>
       </w:pPr>
-      <w:bookmarkStart w:id="4" w:name="_Toc34253845"/>
+      <w:bookmarkStart w:id="5" w:name="_Toc34253845"/>
       <w:r>
         <w:rPr>
           <w:sz w:val="40"/>
@@ -3064,7 +3081,7 @@
         <w:lastRenderedPageBreak/>
         <w:t>Makefile</w:t>
       </w:r>
-      <w:bookmarkEnd w:id="4"/>
+      <w:bookmarkEnd w:id="5"/>
       <w:proofErr w:type="spellEnd"/>
     </w:p>
     <w:p>
@@ -3626,8 +3643,6 @@
           <w:szCs w:val="25"/>
         </w:rPr>
       </w:pPr>
-      <w:bookmarkStart w:id="5" w:name="_GoBack"/>
-      <w:bookmarkEnd w:id="5"/>
       <w:r>
         <w:rPr>
           <w:rFonts w:asciiTheme="majorHAnsi" w:eastAsiaTheme="majorEastAsia" w:hAnsiTheme="majorHAnsi" w:cs="Mangal"/>
@@ -18885,7 +18900,7 @@
                 <w:noProof/>
                 <w:color w:val="000000" w:themeColor="text1"/>
               </w:rPr>
-              <w:t>10</w:t>
+              <w:t>3</w:t>
             </w:r>
             <w:r>
               <w:rPr>
@@ -18935,7 +18950,7 @@
                 <w:noProof/>
                 <w:color w:val="000000" w:themeColor="text1"/>
               </w:rPr>
-              <w:t>52</w:t>
+              <w:t>51</w:t>
             </w:r>
             <w:r>
               <w:rPr>
@@ -20355,7 +20370,7 @@
 </file>
 
 <file path=customXml/itemProps1.xml><?xml version="1.0" encoding="utf-8"?>
-<ds:datastoreItem xmlns:ds="http://schemas.openxmlformats.org/officeDocument/2006/customXml" ds:itemID="{C72C499E-FADF-4676-A3A5-DF10EF8754C6}">
+<ds:datastoreItem xmlns:ds="http://schemas.openxmlformats.org/officeDocument/2006/customXml" ds:itemID="{8B4BABC3-3971-4FA1-A1B8-D7572645E452}">
   <ds:schemaRefs>
     <ds:schemaRef ds:uri="http://schemas.openxmlformats.org/officeDocument/2006/bibliography"/>
   </ds:schemaRefs>

</xml_diff>

<commit_message>
ajout des traces dans le rapport
</commit_message>
<xml_diff>
--- a/rapport/RAPPORT TP1.docx
+++ b/rapport/RAPPORT TP1.docx
@@ -347,7 +347,7 @@
             </w:rPr>
             <w:fldChar w:fldCharType="separate"/>
           </w:r>
-          <w:hyperlink w:anchor="_Toc34253841" w:history="1">
+          <w:hyperlink w:anchor="_Toc34569408" w:history="1">
             <w:r>
               <w:rPr>
                 <w:rStyle w:val="Hyperlink"/>
@@ -374,7 +374,7 @@
                 <w:noProof/>
                 <w:webHidden/>
               </w:rPr>
-              <w:instrText xml:space="preserve"> PAGEREF _Toc34253841 \h </w:instrText>
+              <w:instrText xml:space="preserve"> PAGEREF _Toc34569408 \h </w:instrText>
             </w:r>
             <w:r>
               <w:rPr>
@@ -420,7 +420,7 @@
               <w:lang w:eastAsia="fr-FR" w:bidi="ar-SA"/>
             </w:rPr>
           </w:pPr>
-          <w:hyperlink w:anchor="_Toc34253842" w:history="1">
+          <w:hyperlink w:anchor="_Toc34569409" w:history="1">
             <w:r>
               <w:rPr>
                 <w:rStyle w:val="Hyperlink"/>
@@ -447,7 +447,7 @@
                 <w:noProof/>
                 <w:webHidden/>
               </w:rPr>
-              <w:instrText xml:space="preserve"> PAGEREF _Toc34253842 \h </w:instrText>
+              <w:instrText xml:space="preserve"> PAGEREF _Toc34569409 \h </w:instrText>
             </w:r>
             <w:r>
               <w:rPr>
@@ -493,7 +493,7 @@
               <w:lang w:eastAsia="fr-FR" w:bidi="ar-SA"/>
             </w:rPr>
           </w:pPr>
-          <w:hyperlink w:anchor="_Toc34253843" w:history="1">
+          <w:hyperlink w:anchor="_Toc34569410" w:history="1">
             <w:r>
               <w:rPr>
                 <w:rStyle w:val="Hyperlink"/>
@@ -520,7 +520,7 @@
                 <w:noProof/>
                 <w:webHidden/>
               </w:rPr>
-              <w:instrText xml:space="preserve"> PAGEREF _Toc34253843 \h </w:instrText>
+              <w:instrText xml:space="preserve"> PAGEREF _Toc34569410 \h </w:instrText>
             </w:r>
             <w:r>
               <w:rPr>
@@ -566,13 +566,13 @@
               <w:lang w:eastAsia="fr-FR" w:bidi="ar-SA"/>
             </w:rPr>
           </w:pPr>
-          <w:hyperlink w:anchor="_Toc34253844" w:history="1">
+          <w:hyperlink w:anchor="_Toc34569411" w:history="1">
             <w:r>
               <w:rPr>
                 <w:rStyle w:val="Hyperlink"/>
                 <w:noProof/>
               </w:rPr>
-              <w:t>Structure du projet</w:t>
+              <w:t>Arborescence du projet</w:t>
             </w:r>
             <w:r>
               <w:rPr>
@@ -593,7 +593,7 @@
                 <w:noProof/>
                 <w:webHidden/>
               </w:rPr>
-              <w:instrText xml:space="preserve"> PAGEREF _Toc34253844 \h </w:instrText>
+              <w:instrText xml:space="preserve"> PAGEREF _Toc34569411 \h </w:instrText>
             </w:r>
             <w:r>
               <w:rPr>
@@ -639,7 +639,7 @@
               <w:lang w:eastAsia="fr-FR" w:bidi="ar-SA"/>
             </w:rPr>
           </w:pPr>
-          <w:hyperlink w:anchor="_Toc34253845" w:history="1">
+          <w:hyperlink w:anchor="_Toc34569412" w:history="1">
             <w:r>
               <w:rPr>
                 <w:rStyle w:val="Hyperlink"/>
@@ -666,7 +666,7 @@
                 <w:noProof/>
                 <w:webHidden/>
               </w:rPr>
-              <w:instrText xml:space="preserve"> PAGEREF _Toc34253845 \h </w:instrText>
+              <w:instrText xml:space="preserve"> PAGEREF _Toc34569412 \h </w:instrText>
             </w:r>
             <w:r>
               <w:rPr>
@@ -687,90 +687,6 @@
                 <w:webHidden/>
               </w:rPr>
               <w:t>8</w:t>
-            </w:r>
-            <w:r>
-              <w:rPr>
-                <w:noProof/>
-                <w:webHidden/>
-              </w:rPr>
-              <w:fldChar w:fldCharType="end"/>
-            </w:r>
-          </w:hyperlink>
-        </w:p>
-        <w:p>
-          <w:pPr>
-            <w:pStyle w:val="TOC1"/>
-            <w:tabs>
-              <w:tab w:val="right" w:leader="dot" w:pos="9628"/>
-            </w:tabs>
-          </w:pPr>
-          <w:r>
-            <w:t>Mode d'emploi ………………………………………………………………………………………</w:t>
-          </w:r>
-        </w:p>
-        <w:p>
-          <w:pPr>
-            <w:pStyle w:val="TOC1"/>
-            <w:tabs>
-              <w:tab w:val="right" w:leader="dot" w:pos="9628"/>
-            </w:tabs>
-            <w:rPr>
-              <w:rFonts w:asciiTheme="minorHAnsi" w:eastAsiaTheme="minorEastAsia" w:hAnsiTheme="minorHAnsi" w:cstheme="minorBidi"/>
-              <w:noProof/>
-              <w:kern w:val="0"/>
-              <w:sz w:val="22"/>
-              <w:szCs w:val="22"/>
-              <w:lang w:eastAsia="fr-FR" w:bidi="ar-SA"/>
-            </w:rPr>
-          </w:pPr>
-          <w:hyperlink w:anchor="_Toc34253846" w:history="1">
-            <w:r>
-              <w:rPr>
-                <w:rStyle w:val="Hyperlink"/>
-                <w:noProof/>
-              </w:rPr>
-              <w:t>Trace d’exécution des fonctions</w:t>
-            </w:r>
-            <w:r>
-              <w:rPr>
-                <w:noProof/>
-                <w:webHidden/>
-              </w:rPr>
-              <w:tab/>
-            </w:r>
-            <w:r>
-              <w:rPr>
-                <w:noProof/>
-                <w:webHidden/>
-              </w:rPr>
-              <w:fldChar w:fldCharType="begin"/>
-            </w:r>
-            <w:r>
-              <w:rPr>
-                <w:noProof/>
-                <w:webHidden/>
-              </w:rPr>
-              <w:instrText xml:space="preserve"> PAGEREF _Toc34253846 \h </w:instrText>
-            </w:r>
-            <w:r>
-              <w:rPr>
-                <w:noProof/>
-                <w:webHidden/>
-              </w:rPr>
-            </w:r>
-            <w:r>
-              <w:rPr>
-                <w:noProof/>
-                <w:webHidden/>
-              </w:rPr>
-              <w:fldChar w:fldCharType="separate"/>
-            </w:r>
-            <w:r>
-              <w:rPr>
-                <w:noProof/>
-                <w:webHidden/>
-              </w:rPr>
-              <w:t>9</w:t>
             </w:r>
             <w:r>
               <w:rPr>
@@ -796,13 +712,13 @@
               <w:lang w:eastAsia="fr-FR" w:bidi="ar-SA"/>
             </w:rPr>
           </w:pPr>
-          <w:hyperlink w:anchor="_Toc34253847" w:history="1">
+          <w:hyperlink w:anchor="_Toc34569413" w:history="1">
             <w:r>
               <w:rPr>
                 <w:rStyle w:val="Hyperlink"/>
                 <w:noProof/>
               </w:rPr>
-              <w:t>Pas de fuite mémoire</w:t>
+              <w:t>Fonctions et Procédures</w:t>
             </w:r>
             <w:r>
               <w:rPr>
@@ -823,7 +739,7 @@
                 <w:noProof/>
                 <w:webHidden/>
               </w:rPr>
-              <w:instrText xml:space="preserve"> PAGEREF _Toc34253847 \h </w:instrText>
+              <w:instrText xml:space="preserve"> PAGEREF _Toc34569413 \h </w:instrText>
             </w:r>
             <w:r>
               <w:rPr>
@@ -843,7 +759,212 @@
                 <w:noProof/>
                 <w:webHidden/>
               </w:rPr>
-              <w:t>10</w:t>
+              <w:t>11</w:t>
+            </w:r>
+            <w:r>
+              <w:rPr>
+                <w:noProof/>
+                <w:webHidden/>
+              </w:rPr>
+              <w:fldChar w:fldCharType="end"/>
+            </w:r>
+          </w:hyperlink>
+        </w:p>
+        <w:p>
+          <w:pPr>
+            <w:pStyle w:val="TOC2"/>
+            <w:tabs>
+              <w:tab w:val="right" w:leader="dot" w:pos="9628"/>
+            </w:tabs>
+            <w:rPr>
+              <w:noProof/>
+            </w:rPr>
+          </w:pPr>
+          <w:hyperlink w:anchor="_Toc34569414" w:history="1">
+            <w:r>
+              <w:rPr>
+                <w:rStyle w:val="Hyperlink"/>
+                <w:noProof/>
+              </w:rPr>
+              <w:t>Lists.h</w:t>
+            </w:r>
+            <w:r>
+              <w:rPr>
+                <w:noProof/>
+                <w:webHidden/>
+              </w:rPr>
+              <w:tab/>
+            </w:r>
+            <w:r>
+              <w:rPr>
+                <w:noProof/>
+                <w:webHidden/>
+              </w:rPr>
+              <w:fldChar w:fldCharType="begin"/>
+            </w:r>
+            <w:r>
+              <w:rPr>
+                <w:noProof/>
+                <w:webHidden/>
+              </w:rPr>
+              <w:instrText xml:space="preserve"> PAGEREF _Toc34569414 \h </w:instrText>
+            </w:r>
+            <w:r>
+              <w:rPr>
+                <w:noProof/>
+                <w:webHidden/>
+              </w:rPr>
+            </w:r>
+            <w:r>
+              <w:rPr>
+                <w:noProof/>
+                <w:webHidden/>
+              </w:rPr>
+              <w:fldChar w:fldCharType="separate"/>
+            </w:r>
+            <w:r>
+              <w:rPr>
+                <w:noProof/>
+                <w:webHidden/>
+              </w:rPr>
+              <w:t>11</w:t>
+            </w:r>
+            <w:r>
+              <w:rPr>
+                <w:noProof/>
+                <w:webHidden/>
+              </w:rPr>
+              <w:fldChar w:fldCharType="end"/>
+            </w:r>
+          </w:hyperlink>
+        </w:p>
+        <w:p>
+          <w:pPr>
+            <w:pStyle w:val="TOC2"/>
+            <w:tabs>
+              <w:tab w:val="right" w:leader="dot" w:pos="9628"/>
+            </w:tabs>
+            <w:rPr>
+              <w:noProof/>
+            </w:rPr>
+          </w:pPr>
+          <w:hyperlink w:anchor="_Toc34569415" w:history="1">
+            <w:r>
+              <w:rPr>
+                <w:rStyle w:val="Hyperlink"/>
+                <w:noProof/>
+                <w:lang w:val="en-US"/>
+              </w:rPr>
+              <w:t>Borrow.h</w:t>
+            </w:r>
+            <w:r>
+              <w:rPr>
+                <w:noProof/>
+                <w:webHidden/>
+              </w:rPr>
+              <w:tab/>
+            </w:r>
+            <w:r>
+              <w:rPr>
+                <w:noProof/>
+                <w:webHidden/>
+              </w:rPr>
+              <w:fldChar w:fldCharType="begin"/>
+            </w:r>
+            <w:r>
+              <w:rPr>
+                <w:noProof/>
+                <w:webHidden/>
+              </w:rPr>
+              <w:instrText xml:space="preserve"> PAGEREF _Toc34569415 \h </w:instrText>
+            </w:r>
+            <w:r>
+              <w:rPr>
+                <w:noProof/>
+                <w:webHidden/>
+              </w:rPr>
+            </w:r>
+            <w:r>
+              <w:rPr>
+                <w:noProof/>
+                <w:webHidden/>
+              </w:rPr>
+              <w:fldChar w:fldCharType="separate"/>
+            </w:r>
+            <w:r>
+              <w:rPr>
+                <w:noProof/>
+                <w:webHidden/>
+              </w:rPr>
+              <w:t>12</w:t>
+            </w:r>
+            <w:r>
+              <w:rPr>
+                <w:noProof/>
+                <w:webHidden/>
+              </w:rPr>
+              <w:fldChar w:fldCharType="end"/>
+            </w:r>
+          </w:hyperlink>
+        </w:p>
+        <w:p>
+          <w:pPr>
+            <w:pStyle w:val="TOC2"/>
+            <w:tabs>
+              <w:tab w:val="right" w:leader="dot" w:pos="9628"/>
+            </w:tabs>
+            <w:rPr>
+              <w:noProof/>
+            </w:rPr>
+          </w:pPr>
+          <w:hyperlink w:anchor="_Toc34569416" w:history="1">
+            <w:r>
+              <w:rPr>
+                <w:rStyle w:val="Hyperlink"/>
+                <w:noProof/>
+              </w:rPr>
+              <w:t>Menu.h</w:t>
+            </w:r>
+            <w:r>
+              <w:rPr>
+                <w:noProof/>
+                <w:webHidden/>
+              </w:rPr>
+              <w:tab/>
+            </w:r>
+            <w:r>
+              <w:rPr>
+                <w:noProof/>
+                <w:webHidden/>
+              </w:rPr>
+              <w:fldChar w:fldCharType="begin"/>
+            </w:r>
+            <w:r>
+              <w:rPr>
+                <w:noProof/>
+                <w:webHidden/>
+              </w:rPr>
+              <w:instrText xml:space="preserve"> PAGEREF _Toc34569416 \h </w:instrText>
+            </w:r>
+            <w:r>
+              <w:rPr>
+                <w:noProof/>
+                <w:webHidden/>
+              </w:rPr>
+            </w:r>
+            <w:r>
+              <w:rPr>
+                <w:noProof/>
+                <w:webHidden/>
+              </w:rPr>
+              <w:fldChar w:fldCharType="separate"/>
+            </w:r>
+            <w:r>
+              <w:rPr>
+                <w:noProof/>
+                <w:webHidden/>
+              </w:rPr>
+              <w:t>16</w:t>
             </w:r>
             <w:r>
               <w:rPr>
@@ -869,13 +990,13 @@
               <w:lang w:eastAsia="fr-FR" w:bidi="ar-SA"/>
             </w:rPr>
           </w:pPr>
-          <w:hyperlink w:anchor="_Toc34253848" w:history="1">
+          <w:hyperlink w:anchor="_Toc34569417" w:history="1">
             <w:r>
               <w:rPr>
                 <w:rStyle w:val="Hyperlink"/>
                 <w:noProof/>
               </w:rPr>
-              <w:t>Jeux d’essais, liste des cas</w:t>
+              <w:t>Pas de fuite mémoire</w:t>
             </w:r>
             <w:r>
               <w:rPr>
@@ -896,7 +1017,7 @@
                 <w:noProof/>
                 <w:webHidden/>
               </w:rPr>
-              <w:instrText xml:space="preserve"> PAGEREF _Toc34253848 \h </w:instrText>
+              <w:instrText xml:space="preserve"> PAGEREF _Toc34569417 \h </w:instrText>
             </w:r>
             <w:r>
               <w:rPr>
@@ -916,7 +1037,7 @@
                 <w:noProof/>
                 <w:webHidden/>
               </w:rPr>
-              <w:t>10</w:t>
+              <w:t>17</w:t>
             </w:r>
             <w:r>
               <w:rPr>
@@ -942,7 +1063,80 @@
               <w:lang w:eastAsia="fr-FR" w:bidi="ar-SA"/>
             </w:rPr>
           </w:pPr>
-          <w:hyperlink w:anchor="_Toc34253849" w:history="1">
+          <w:hyperlink w:anchor="_Toc34569418" w:history="1">
+            <w:r>
+              <w:rPr>
+                <w:rStyle w:val="Hyperlink"/>
+                <w:noProof/>
+              </w:rPr>
+              <w:t>Jeux d’essais, liste des cas</w:t>
+            </w:r>
+            <w:r>
+              <w:rPr>
+                <w:noProof/>
+                <w:webHidden/>
+              </w:rPr>
+              <w:tab/>
+            </w:r>
+            <w:r>
+              <w:rPr>
+                <w:noProof/>
+                <w:webHidden/>
+              </w:rPr>
+              <w:fldChar w:fldCharType="begin"/>
+            </w:r>
+            <w:r>
+              <w:rPr>
+                <w:noProof/>
+                <w:webHidden/>
+              </w:rPr>
+              <w:instrText xml:space="preserve"> PAGEREF _Toc34569418 \h </w:instrText>
+            </w:r>
+            <w:r>
+              <w:rPr>
+                <w:noProof/>
+                <w:webHidden/>
+              </w:rPr>
+            </w:r>
+            <w:r>
+              <w:rPr>
+                <w:noProof/>
+                <w:webHidden/>
+              </w:rPr>
+              <w:fldChar w:fldCharType="separate"/>
+            </w:r>
+            <w:r>
+              <w:rPr>
+                <w:noProof/>
+                <w:webHidden/>
+              </w:rPr>
+              <w:t>18</w:t>
+            </w:r>
+            <w:r>
+              <w:rPr>
+                <w:noProof/>
+                <w:webHidden/>
+              </w:rPr>
+              <w:fldChar w:fldCharType="end"/>
+            </w:r>
+          </w:hyperlink>
+        </w:p>
+        <w:p>
+          <w:pPr>
+            <w:pStyle w:val="TOC1"/>
+            <w:tabs>
+              <w:tab w:val="right" w:leader="dot" w:pos="9628"/>
+            </w:tabs>
+            <w:rPr>
+              <w:rFonts w:asciiTheme="minorHAnsi" w:eastAsiaTheme="minorEastAsia" w:hAnsiTheme="minorHAnsi" w:cstheme="minorBidi"/>
+              <w:noProof/>
+              <w:kern w:val="0"/>
+              <w:sz w:val="22"/>
+              <w:szCs w:val="22"/>
+              <w:lang w:eastAsia="fr-FR" w:bidi="ar-SA"/>
+            </w:rPr>
+          </w:pPr>
+          <w:hyperlink w:anchor="_Toc34569419" w:history="1">
             <w:r>
               <w:rPr>
                 <w:rStyle w:val="Hyperlink"/>
@@ -969,7 +1163,7 @@
                 <w:noProof/>
                 <w:webHidden/>
               </w:rPr>
-              <w:instrText xml:space="preserve"> PAGEREF _Toc34253849 \h </w:instrText>
+              <w:instrText xml:space="preserve"> PAGEREF _Toc34569419 \h </w:instrText>
             </w:r>
             <w:r>
               <w:rPr>
@@ -989,7 +1183,7 @@
                 <w:noProof/>
                 <w:webHidden/>
               </w:rPr>
-              <w:t>18</w:t>
+              <w:t>26</w:t>
             </w:r>
             <w:r>
               <w:rPr>
@@ -1071,7 +1265,7 @@
           <w:sz w:val="40"/>
         </w:rPr>
       </w:pPr>
-      <w:bookmarkStart w:id="0" w:name="_Toc34253841"/>
+      <w:bookmarkStart w:id="0" w:name="_Toc34569408"/>
       <w:r>
         <w:rPr>
           <w:sz w:val="40"/>
@@ -1127,7 +1321,7 @@
           <w:sz w:val="40"/>
         </w:rPr>
       </w:pPr>
-      <w:bookmarkStart w:id="1" w:name="_Toc34253842"/>
+      <w:bookmarkStart w:id="1" w:name="_Toc34569409"/>
       <w:r>
         <w:rPr>
           <w:sz w:val="40"/>
@@ -1256,22 +1450,20 @@
         <w:t xml:space="preserve"> chainée</w:t>
       </w:r>
       <w:r>
-        <w:t xml:space="preserve"> des livres regroupés par catégories. Les maillons qui la composent sont des structures renommées par </w:t>
+        <w:t xml:space="preserve"> des livres regroupés par catégories. Les maillons qui la composent sont des structures </w:t>
+      </w:r>
+      <w:r>
+        <w:t>nommées</w:t>
+      </w:r>
+      <w:r>
+        <w:t xml:space="preserve"> « </w:t>
       </w:r>
       <w:proofErr w:type="spellStart"/>
       <w:r>
-        <w:t>typedef</w:t>
+        <w:t>library_t</w:t>
       </w:r>
       <w:proofErr w:type="spellEnd"/>
       <w:r>
-        <w:t xml:space="preserve"> « </w:t>
-      </w:r>
-      <w:proofErr w:type="spellStart"/>
-      <w:r>
-        <w:t>library_t</w:t>
-      </w:r>
-      <w:proofErr w:type="spellEnd"/>
-      <w:r>
         <w:t> ». Ils contiennent le nom de la catégorie, un pointeur vers le premier livre d’une sous liste chainée appelée « books » qui contient les livres de cette catégorie, et un pointeur vers l’élément suivant.</w:t>
       </w:r>
     </w:p>
@@ -1293,15 +1485,13 @@
       </w:r>
       <w:proofErr w:type="gramEnd"/>
       <w:r>
-        <w:t xml:space="preserve"> chainée « books » sont des structures renommées par </w:t>
-      </w:r>
-      <w:proofErr w:type="spellStart"/>
-      <w:r>
-        <w:t>typedef</w:t>
-      </w:r>
-      <w:proofErr w:type="spellEnd"/>
-      <w:r>
-        <w:t xml:space="preserve"> « </w:t>
+        <w:t xml:space="preserve"> chainée « books » sont des structures</w:t>
+      </w:r>
+      <w:r>
+        <w:t xml:space="preserve"> nommées </w:t>
+      </w:r>
+      <w:r>
+        <w:t>« </w:t>
       </w:r>
       <w:proofErr w:type="spellStart"/>
       <w:r>
@@ -1361,7 +1551,7 @@
       <w:r>
         <w:rPr>
           <w:noProof/>
-          <w:lang w:bidi="ar-SA"/>
+          <w:lang w:eastAsia="fr-FR" w:bidi="ar-SA"/>
         </w:rPr>
         <w:drawing>
           <wp:inline distT="0" distB="0" distL="0" distR="0" wp14:anchorId="1A83D1F7" wp14:editId="4E1AAF85">
@@ -1411,7 +1601,7 @@
       <w:r>
         <w:rPr>
           <w:noProof/>
-          <w:lang w:bidi="ar-SA"/>
+          <w:lang w:eastAsia="fr-FR" w:bidi="ar-SA"/>
         </w:rPr>
         <w:drawing>
           <wp:inline distT="0" distB="0" distL="0" distR="0" wp14:anchorId="15326043" wp14:editId="48A39A72">
@@ -1514,7 +1704,7 @@
         <w:rPr>
           <w:noProof/>
           <w:sz w:val="20"/>
-          <w:lang w:bidi="ar-SA"/>
+          <w:lang w:eastAsia="fr-FR" w:bidi="ar-SA"/>
         </w:rPr>
         <w:lastRenderedPageBreak/>
         <w:drawing>
@@ -1626,15 +1816,10 @@
         <w:t xml:space="preserve"> si l’on souhaite implémenter une fonctionnalité permettant d’ajouter un livre pour agrandir la bibliothèque</w:t>
       </w:r>
       <w:r>
-        <w:t>. (</w:t>
-      </w:r>
-      <w:proofErr w:type="gramStart"/>
-      <w:r>
-        <w:t>dans</w:t>
-      </w:r>
-      <w:proofErr w:type="gramEnd"/>
-      <w:r>
-        <w:t xml:space="preserve"> l’idée d’un programme plus modulaire)</w:t>
+        <w:t xml:space="preserve"> </w:t>
+      </w:r>
+      <w:r>
+        <w:t>(dans l’idée d’un programme plus modulaire)</w:t>
       </w:r>
     </w:p>
     <w:p/>
@@ -1701,15 +1886,13 @@
         <w:t xml:space="preserve"> liste chainée </w:t>
       </w:r>
       <w:r>
-        <w:t xml:space="preserve">des livres empruntés. Les maillons qui la composent sont des structures renommées par </w:t>
-      </w:r>
-      <w:proofErr w:type="spellStart"/>
-      <w:r>
-        <w:t>typedef</w:t>
-      </w:r>
-      <w:proofErr w:type="spellEnd"/>
-      <w:r>
-        <w:t xml:space="preserve"> « </w:t>
+        <w:t>des livres empruntés. Les maillons qui la composen</w:t>
+      </w:r>
+      <w:r>
+        <w:t xml:space="preserve">t sont des structures nommées </w:t>
+      </w:r>
+      <w:r>
+        <w:t>« </w:t>
       </w:r>
       <w:proofErr w:type="spellStart"/>
       <w:r>
@@ -1754,7 +1937,7 @@
       <w:r>
         <w:rPr>
           <w:noProof/>
-          <w:lang w:bidi="ar-SA"/>
+          <w:lang w:eastAsia="fr-FR" w:bidi="ar-SA"/>
         </w:rPr>
         <w:drawing>
           <wp:inline distT="0" distB="0" distL="0" distR="0">
@@ -1826,7 +2009,7 @@
       <w:r>
         <w:rPr>
           <w:noProof/>
-          <w:lang w:bidi="ar-SA"/>
+          <w:lang w:eastAsia="fr-FR" w:bidi="ar-SA"/>
         </w:rPr>
         <w:drawing>
           <wp:inline distT="0" distB="0" distL="0" distR="0">
@@ -1894,7 +2077,10 @@
         <w:t>Amélioration </w:t>
       </w:r>
       <w:r>
-        <w:t xml:space="preserve">possible </w:t>
+        <w:t>possible de la structure imposée</w:t>
+      </w:r>
+      <w:r>
+        <w:t xml:space="preserve"> </w:t>
       </w:r>
       <w:r>
         <w:t>: ajouter le nom de la catégorie auquel appartient le livre</w:t>
@@ -1927,7 +2113,7 @@
           <w:sz w:val="40"/>
         </w:rPr>
       </w:pPr>
-      <w:bookmarkStart w:id="2" w:name="_Toc34253843"/>
+      <w:bookmarkStart w:id="2" w:name="_Toc34569410"/>
       <w:r>
         <w:rPr>
           <w:sz w:val="40"/>
@@ -2884,8 +3070,6 @@
       <w:pPr>
         <w:pStyle w:val="Standard"/>
       </w:pPr>
-      <w:bookmarkStart w:id="3" w:name="_GoBack"/>
-      <w:bookmarkEnd w:id="3"/>
     </w:p>
     <w:p>
       <w:pPr>
@@ -2948,7 +3132,7 @@
           <w:sz w:val="40"/>
         </w:rPr>
       </w:pPr>
-      <w:bookmarkStart w:id="4" w:name="_Toc34253844"/>
+      <w:bookmarkStart w:id="3" w:name="_Toc34569411"/>
       <w:r>
         <w:rPr>
           <w:sz w:val="40"/>
@@ -2962,7 +3146,7 @@
         </w:rPr>
         <w:t xml:space="preserve"> du projet</w:t>
       </w:r>
-      <w:bookmarkEnd w:id="4"/>
+      <w:bookmarkEnd w:id="3"/>
     </w:p>
     <w:p>
       <w:pPr>
@@ -2989,7 +3173,7 @@
           <w:noProof/>
           <w:color w:val="395511"/>
           <w:sz w:val="28"/>
-          <w:lang w:bidi="ar-SA"/>
+          <w:lang w:eastAsia="fr-FR" w:bidi="ar-SA"/>
         </w:rPr>
         <w:drawing>
           <wp:inline distT="0" distB="0" distL="0" distR="0">
@@ -3058,7 +3242,6 @@
           <w:sz w:val="40"/>
         </w:rPr>
       </w:pPr>
-      <w:bookmarkStart w:id="5" w:name="_Toc34253845"/>
       <w:r>
         <w:rPr>
           <w:sz w:val="40"/>
@@ -3073,6 +3256,7 @@
           <w:sz w:val="40"/>
         </w:rPr>
       </w:pPr>
+      <w:bookmarkStart w:id="4" w:name="_Toc34569412"/>
       <w:proofErr w:type="spellStart"/>
       <w:r>
         <w:rPr>
@@ -3081,7 +3265,7 @@
         <w:lastRenderedPageBreak/>
         <w:t>Makefile</w:t>
       </w:r>
-      <w:bookmarkEnd w:id="5"/>
+      <w:bookmarkEnd w:id="4"/>
       <w:proofErr w:type="spellEnd"/>
     </w:p>
     <w:p>
@@ -3687,19 +3871,59 @@
         <w:t>Le programme fonctionne de la manière suivante :</w:t>
       </w:r>
     </w:p>
-    <w:p/>
-    <w:p>
-      <w:r>
-        <w:t>Le</w:t>
-      </w:r>
-      <w:r>
-        <w:t xml:space="preserve"> nom de du fichier library.txt doit être en argument de la ligne de commande</w:t>
-      </w:r>
-      <w:r>
-        <w:t>.</w:t>
-      </w:r>
-    </w:p>
-    <w:p>
+    <w:p>
+      <w:pPr>
+        <w:rPr>
+          <w:sz w:val="28"/>
+        </w:rPr>
+      </w:pPr>
+    </w:p>
+    <w:p>
+      <w:pPr>
+        <w:tabs>
+          <w:tab w:val="left" w:pos="8087"/>
+        </w:tabs>
+      </w:pPr>
+      <w:r>
+        <w:t>Exécuter le programme : bin/</w:t>
+      </w:r>
+      <w:proofErr w:type="spellStart"/>
+      <w:r>
+        <w:t>executable</w:t>
+      </w:r>
+      <w:proofErr w:type="spellEnd"/>
+      <w:r>
+        <w:t xml:space="preserve"> </w:t>
+      </w:r>
+      <w:proofErr w:type="spellStart"/>
+      <w:r>
+        <w:t>text_files</w:t>
+      </w:r>
+      <w:proofErr w:type="spellEnd"/>
+      <w:r>
+        <w:t>/</w:t>
+      </w:r>
+      <w:r>
+        <w:t>library</w:t>
+      </w:r>
+      <w:r>
+        <w:t>.txt</w:t>
+      </w:r>
+    </w:p>
+    <w:p>
+      <w:pPr>
+        <w:tabs>
+          <w:tab w:val="left" w:pos="8087"/>
+        </w:tabs>
+      </w:pPr>
+      <w:r>
+        <w:tab/>
+      </w:r>
+    </w:p>
+    <w:p>
+      <w:pPr>
+        <w:jc w:val="both"/>
+      </w:pPr>
       <w:r>
         <w:t xml:space="preserve">Une </w:t>
       </w:r>
@@ -3711,7 +3935,7 @@
       <w:r>
         <w:rPr>
           <w:noProof/>
-          <w:lang w:bidi="ar-SA"/>
+          <w:lang w:eastAsia="fr-FR" w:bidi="ar-SA"/>
         </w:rPr>
         <w:drawing>
           <wp:anchor distT="0" distB="0" distL="114300" distR="114300" simplePos="0" relativeHeight="251741184" behindDoc="1" locked="0" layoutInCell="1" allowOverlap="1" wp14:anchorId="71D0BA2F" wp14:editId="6F839EB3">
@@ -3778,7 +4002,11 @@
         <w:t>Entrer 1 pour lire le fichier, 0 pour quitter.</w:t>
       </w:r>
     </w:p>
-    <w:p/>
+    <w:p>
+      <w:pPr>
+        <w:jc w:val="center"/>
+      </w:pPr>
+    </w:p>
     <w:p>
       <w:r>
         <w:t>Un message indique à partir de quels fichiers les listes ont été créées.</w:t>
@@ -3788,7 +4016,7 @@
       <w:r>
         <w:rPr>
           <w:noProof/>
-          <w:lang w:bidi="ar-SA"/>
+          <w:lang w:eastAsia="fr-FR" w:bidi="ar-SA"/>
         </w:rPr>
         <w:drawing>
           <wp:anchor distT="0" distB="0" distL="114300" distR="114300" simplePos="0" relativeHeight="251744256" behindDoc="1" locked="0" layoutInCell="1" allowOverlap="1" wp14:anchorId="3ABAE409" wp14:editId="2ECAF7C0">
@@ -3854,7 +4082,7 @@
       <w:r>
         <w:rPr>
           <w:noProof/>
-          <w:lang w:bidi="ar-SA"/>
+          <w:lang w:eastAsia="fr-FR" w:bidi="ar-SA"/>
         </w:rPr>
         <w:drawing>
           <wp:anchor distT="0" distB="0" distL="114300" distR="114300" simplePos="0" relativeHeight="251742208" behindDoc="1" locked="0" layoutInCell="1" allowOverlap="1" wp14:anchorId="388BF4B0" wp14:editId="6C36C8A5">
@@ -3963,48 +4191,35 @@
     </w:p>
     <w:p/>
     <w:p/>
-    <w:p/>
-    <w:p>
-      <w:r>
-        <w:br w:type="page"/>
-      </w:r>
-    </w:p>
-    <w:p>
-      <w:pPr>
+    <w:p>
+      <w:r>
         <w:rPr>
           <w:sz w:val="28"/>
           <w:szCs w:val="28"/>
         </w:rPr>
-      </w:pPr>
+        <w:t>Option</w:t>
+      </w:r>
       <w:r>
         <w:rPr>
           <w:sz w:val="28"/>
           <w:szCs w:val="28"/>
         </w:rPr>
-        <w:lastRenderedPageBreak/>
-        <w:t>Option</w:t>
-      </w:r>
-      <w:r>
+        <w:t xml:space="preserve"> 3 : Lit le fichier des retours :</w:t>
+      </w:r>
+    </w:p>
+    <w:p>
+      <w:pPr>
         <w:rPr>
           <w:sz w:val="28"/>
           <w:szCs w:val="28"/>
         </w:rPr>
-        <w:t xml:space="preserve"> 3 : Lit le fichier des retours :</w:t>
-      </w:r>
-    </w:p>
-    <w:p>
-      <w:pPr>
-        <w:rPr>
-          <w:sz w:val="28"/>
-          <w:szCs w:val="28"/>
-        </w:rPr>
       </w:pPr>
     </w:p>
     <w:p>
       <w:r>
         <w:rPr>
           <w:noProof/>
-          <w:lang w:bidi="ar-SA"/>
+          <w:lang w:eastAsia="fr-FR" w:bidi="ar-SA"/>
         </w:rPr>
         <w:drawing>
           <wp:anchor distT="0" distB="0" distL="114300" distR="114300" simplePos="0" relativeHeight="251743232" behindDoc="1" locked="0" layoutInCell="1" allowOverlap="1" wp14:anchorId="09C317FC" wp14:editId="1C7BE26F">
@@ -4069,6 +4284,9 @@
     <w:p/>
     <w:p/>
     <w:p>
+      <w:pPr>
+        <w:jc w:val="both"/>
+      </w:pPr>
       <w:r>
         <w:t xml:space="preserve">L’utilisateur à la possibilité de lire automatiquement le fichier </w:t>
       </w:r>
@@ -4082,6 +4300,9 @@
       </w:r>
     </w:p>
     <w:p>
+      <w:pPr>
+        <w:jc w:val="both"/>
+      </w:pPr>
       <w:r>
         <w:t>S’il choisit 0, il peut alors entrer le nom d’un autre fichier qui sera lu pour actualiser la liste des retours.</w:t>
       </w:r>
@@ -4095,16 +4316,6 @@
     </w:p>
     <w:p>
       <w:pPr>
-        <w:tabs>
-          <w:tab w:val="left" w:pos="1263"/>
-        </w:tabs>
-      </w:pPr>
-      <w:r>
-        <w:tab/>
-      </w:r>
-    </w:p>
-    <w:p>
-      <w:pPr>
         <w:rPr>
           <w:sz w:val="28"/>
         </w:rPr>
@@ -4113,39 +4324,28 @@
         <w:rPr>
           <w:sz w:val="28"/>
         </w:rPr>
+        <w:lastRenderedPageBreak/>
         <w:t>Option</w:t>
       </w:r>
       <w:r>
         <w:rPr>
           <w:sz w:val="28"/>
         </w:rPr>
-        <w:t xml:space="preserve"> 4 : </w:t>
-      </w:r>
-      <w:r>
+        <w:t xml:space="preserve"> 4 : Affiche la liste des emprunts à rendre avant le… :</w:t>
+      </w:r>
+    </w:p>
+    <w:p>
+      <w:pPr>
         <w:rPr>
           <w:sz w:val="28"/>
         </w:rPr>
-        <w:t>Affiche la liste des emprunts à rendre avant le…</w:t>
-      </w:r>
-      <w:r>
-        <w:rPr>
-          <w:sz w:val="28"/>
-        </w:rPr>
-        <w:t> :</w:t>
-      </w:r>
-    </w:p>
-    <w:p>
-      <w:pPr>
-        <w:rPr>
-          <w:sz w:val="28"/>
-        </w:rPr>
       </w:pPr>
     </w:p>
     <w:p>
       <w:r>
         <w:rPr>
           <w:noProof/>
-          <w:lang w:bidi="ar-SA"/>
+          <w:lang w:eastAsia="fr-FR" w:bidi="ar-SA"/>
         </w:rPr>
         <w:drawing>
           <wp:anchor distT="0" distB="0" distL="114300" distR="114300" simplePos="0" relativeHeight="251745280" behindDoc="1" locked="0" layoutInCell="1" allowOverlap="1" wp14:anchorId="46E2323B" wp14:editId="6EADCAA3">
@@ -4207,6 +4407,9 @@
     <w:p/>
     <w:p/>
     <w:p>
+      <w:pPr>
+        <w:jc w:val="both"/>
+      </w:pPr>
       <w:r>
         <w:t>L’utilisateur doit alors entrer une date de la forme AAAAMMJJ pour afficher les listes des emprunts à rendre avant cette date.</w:t>
       </w:r>
@@ -4223,19 +4426,7 @@
         <w:rPr>
           <w:sz w:val="28"/>
         </w:rPr>
-        <w:t xml:space="preserve">Option 5 : </w:t>
-      </w:r>
-      <w:r>
-        <w:rPr>
-          <w:sz w:val="28"/>
-        </w:rPr>
-        <w:t>Sauvegarde les emprunts dans un fichier</w:t>
-      </w:r>
-      <w:r>
-        <w:rPr>
-          <w:sz w:val="28"/>
-        </w:rPr>
-        <w:t> :</w:t>
+        <w:t>Option 5 : Sauvegarde les emprunts dans un fichier :</w:t>
       </w:r>
     </w:p>
     <w:p>
@@ -4247,7 +4438,7 @@
       <w:r>
         <w:rPr>
           <w:noProof/>
-          <w:lang w:bidi="ar-SA"/>
+          <w:lang w:eastAsia="fr-FR" w:bidi="ar-SA"/>
         </w:rPr>
         <w:drawing>
           <wp:anchor distT="0" distB="0" distL="114300" distR="114300" simplePos="0" relativeHeight="251746304" behindDoc="1" locked="0" layoutInCell="1" allowOverlap="1" wp14:anchorId="3D1740B6" wp14:editId="401A576A">
@@ -4341,7 +4532,7 @@
       <w:r>
         <w:rPr>
           <w:noProof/>
-          <w:lang w:bidi="ar-SA"/>
+          <w:lang w:eastAsia="fr-FR" w:bidi="ar-SA"/>
         </w:rPr>
         <w:drawing>
           <wp:anchor distT="0" distB="0" distL="114300" distR="114300" simplePos="0" relativeHeight="251752448" behindDoc="1" locked="0" layoutInCell="1" allowOverlap="1" wp14:anchorId="6FDA67D0" wp14:editId="28CD9AF6">
@@ -4423,6 +4614,9 @@
     </w:p>
     <w:p/>
     <w:p>
+      <w:pPr>
+        <w:jc w:val="both"/>
+      </w:pPr>
       <w:r>
         <w:t>Un exemple de certains messages d’erreurs que l’utilisateur peut être amené à lire si ce dernier entre des valeurs incorrectes dans les menus. Ces derniers sont écrits en rouge.</w:t>
       </w:r>
@@ -4431,7 +4625,7 @@
       <w:r>
         <w:rPr>
           <w:noProof/>
-          <w:lang w:bidi="ar-SA"/>
+          <w:lang w:eastAsia="fr-FR" w:bidi="ar-SA"/>
         </w:rPr>
         <w:drawing>
           <wp:anchor distT="0" distB="0" distL="114300" distR="114300" simplePos="0" relativeHeight="251751424" behindDoc="1" locked="0" layoutInCell="1" allowOverlap="1" wp14:anchorId="0ADDAF77" wp14:editId="75A12106">
@@ -4495,7 +4689,7 @@
       <w:r>
         <w:rPr>
           <w:noProof/>
-          <w:lang w:bidi="ar-SA"/>
+          <w:lang w:eastAsia="fr-FR" w:bidi="ar-SA"/>
         </w:rPr>
         <w:drawing>
           <wp:anchor distT="0" distB="0" distL="114300" distR="114300" simplePos="0" relativeHeight="251748352" behindDoc="1" locked="0" layoutInCell="1" allowOverlap="1" wp14:anchorId="6CFE67F5" wp14:editId="76E709DA">
@@ -4556,7 +4750,7 @@
       <w:r>
         <w:rPr>
           <w:noProof/>
-          <w:lang w:bidi="ar-SA"/>
+          <w:lang w:eastAsia="fr-FR" w:bidi="ar-SA"/>
         </w:rPr>
         <w:drawing>
           <wp:anchor distT="0" distB="0" distL="114300" distR="114300" simplePos="0" relativeHeight="251747328" behindDoc="1" locked="0" layoutInCell="1" allowOverlap="1" wp14:anchorId="30E0E4E2" wp14:editId="3EB97D08">
@@ -4617,7 +4811,7 @@
       <w:r>
         <w:rPr>
           <w:noProof/>
-          <w:lang w:bidi="ar-SA"/>
+          <w:lang w:eastAsia="fr-FR" w:bidi="ar-SA"/>
         </w:rPr>
         <w:drawing>
           <wp:anchor distT="0" distB="0" distL="114300" distR="114300" simplePos="0" relativeHeight="251749376" behindDoc="1" locked="0" layoutInCell="1" allowOverlap="1" wp14:anchorId="370F20A0" wp14:editId="5A635C83">
@@ -4678,7 +4872,7 @@
       <w:r>
         <w:rPr>
           <w:noProof/>
-          <w:lang w:bidi="ar-SA"/>
+          <w:lang w:eastAsia="fr-FR" w:bidi="ar-SA"/>
         </w:rPr>
         <w:drawing>
           <wp:anchor distT="0" distB="0" distL="114300" distR="114300" simplePos="0" relativeHeight="251750400" behindDoc="1" locked="0" layoutInCell="1" allowOverlap="1" wp14:anchorId="597CEF41" wp14:editId="28F386C7">
@@ -4750,6 +4944,7 @@
       <w:pPr>
         <w:pStyle w:val="Heading1"/>
       </w:pPr>
+      <w:bookmarkStart w:id="5" w:name="_Toc34569413"/>
       <w:r>
         <w:rPr>
           <w:sz w:val="40"/>
@@ -4769,6 +4964,7 @@
         </w:rPr>
         <w:t>dures</w:t>
       </w:r>
+      <w:bookmarkEnd w:id="5"/>
     </w:p>
     <w:p>
       <w:pPr>
@@ -4793,7 +4989,7 @@
           <w:sz w:val="32"/>
         </w:rPr>
       </w:pPr>
-      <w:bookmarkStart w:id="6" w:name="_Toc34253847"/>
+      <w:bookmarkStart w:id="6" w:name="_Toc34569414"/>
       <w:proofErr w:type="spellStart"/>
       <w:r>
         <w:rPr>
@@ -4801,6 +4997,7 @@
         </w:rPr>
         <w:t>Lists.h</w:t>
       </w:r>
+      <w:bookmarkEnd w:id="6"/>
       <w:proofErr w:type="spellEnd"/>
     </w:p>
     <w:p/>
@@ -4839,6 +5036,9 @@
       </w:pPr>
       <w:r>
         <w:t>Affiche la bibliothèque</w:t>
+      </w:r>
+      <w:r>
+        <w:t>.</w:t>
       </w:r>
     </w:p>
     <w:p>
@@ -5084,6 +5284,9 @@
       <w:r>
         <w:t>Créer une catégorie et l’ajoute dans la bibliothèque (en tête)</w:t>
       </w:r>
+      <w:r>
+        <w:t>.</w:t>
+      </w:r>
     </w:p>
     <w:p/>
     <w:p>
@@ -5270,6 +5473,9 @@
       <w:r>
         <w:t>etour d’erreur 1 si réussi, 0 sinon</w:t>
       </w:r>
+      <w:r>
+        <w:t>.</w:t>
+      </w:r>
     </w:p>
     <w:p/>
     <w:p>
@@ -5299,6 +5505,9 @@
     <w:p>
       <w:r>
         <w:t>Créer un livre et l’ajoute à la fin de la liste des livres</w:t>
+      </w:r>
+      <w:r>
+        <w:t>.</w:t>
       </w:r>
     </w:p>
     <w:p/>
@@ -5581,6 +5790,9 @@
       <w:r>
         <w:t>Valeur de retour : Retour d’erreur 1 si réussi, 0 sinon</w:t>
       </w:r>
+      <w:r>
+        <w:t>.</w:t>
+      </w:r>
     </w:p>
     <w:p/>
     <w:p/>
@@ -5620,8 +5832,20 @@
       <w:r>
         <w:t>réer la bibliothèque</w:t>
       </w:r>
-    </w:p>
-    <w:p/>
+      <w:r>
+        <w:t>.</w:t>
+      </w:r>
+    </w:p>
+    <w:p>
+      <w:pPr>
+        <w:tabs>
+          <w:tab w:val="left" w:pos="1859"/>
+        </w:tabs>
+      </w:pPr>
+      <w:r>
+        <w:tab/>
+      </w:r>
+    </w:p>
     <w:p>
       <w:r>
         <w:t xml:space="preserve">Paramètre : </w:t>
@@ -5798,6 +6022,9 @@
     <w:p>
       <w:r>
         <w:t>Valeur de retour : Retour d’erreur 1 si réussi, 0 sinon</w:t>
+      </w:r>
+      <w:r>
+        <w:t>.</w:t>
       </w:r>
     </w:p>
     <w:p/>
@@ -6053,6 +6280,9 @@
       <w:r>
         <w:t>Supprime le caractère ‘\r ‘ de fin de chaine si il existe</w:t>
       </w:r>
+      <w:r>
+        <w:t>.</w:t>
+      </w:r>
     </w:p>
     <w:p/>
     <w:p>
@@ -6255,6 +6485,7 @@
           <w:lang w:val="en-US"/>
         </w:rPr>
       </w:pPr>
+      <w:bookmarkStart w:id="7" w:name="_Toc34569415"/>
       <w:proofErr w:type="spellStart"/>
       <w:r>
         <w:rPr>
@@ -6263,6 +6494,7 @@
         </w:rPr>
         <w:t>Borrow.h</w:t>
       </w:r>
+      <w:bookmarkEnd w:id="7"/>
       <w:proofErr w:type="spellEnd"/>
     </w:p>
     <w:p>
@@ -6490,6 +6722,9 @@
       <w:r>
         <w:t>Lit le fichier des emprunts et rempli le liste chainée</w:t>
       </w:r>
+      <w:r>
+        <w:t>.</w:t>
+      </w:r>
     </w:p>
     <w:p/>
     <w:p>
@@ -7848,6 +8083,9 @@
       <w:r>
         <w:t>False</w:t>
       </w:r>
+      <w:r>
+        <w:t>.</w:t>
+      </w:r>
     </w:p>
     <w:p/>
     <w:p>
@@ -9258,6 +9496,7 @@
       <w:pPr>
         <w:pStyle w:val="Heading2"/>
       </w:pPr>
+      <w:bookmarkStart w:id="8" w:name="_Toc34569416"/>
       <w:proofErr w:type="spellStart"/>
       <w:r>
         <w:rPr>
@@ -9265,6 +9504,7 @@
         </w:rPr>
         <w:t>Menu.h</w:t>
       </w:r>
+      <w:bookmarkEnd w:id="8"/>
       <w:proofErr w:type="spellEnd"/>
     </w:p>
     <w:p/>
@@ -9274,15 +9514,188 @@
           <w:sz w:val="28"/>
         </w:rPr>
       </w:pPr>
+      <w:proofErr w:type="gramStart"/>
       <w:r>
         <w:rPr>
           <w:sz w:val="28"/>
         </w:rPr>
-        <w:t>Menu</w:t>
+        <w:t>m</w:t>
+      </w:r>
+      <w:r>
+        <w:rPr>
+          <w:sz w:val="28"/>
+        </w:rPr>
+        <w:t>enu</w:t>
+      </w:r>
+      <w:proofErr w:type="gramEnd"/>
+      <w:r>
+        <w:rPr>
+          <w:sz w:val="28"/>
+        </w:rPr>
+        <w:t xml:space="preserve"> : </w:t>
       </w:r>
     </w:p>
     <w:p/>
     <w:p>
+      <w:r>
+        <w:t>Fonction de menu.</w:t>
+      </w:r>
+    </w:p>
+    <w:p/>
+    <w:p>
+      <w:r>
+        <w:t xml:space="preserve">Paramètre : </w:t>
+      </w:r>
+    </w:p>
+    <w:tbl>
+      <w:tblPr>
+        <w:tblStyle w:val="TableGrid"/>
+        <w:tblW w:w="0" w:type="auto"/>
+        <w:tblBorders>
+          <w:top w:val="single" w:sz="4" w:space="0" w:color="FFFFFF" w:themeColor="background1"/>
+          <w:left w:val="single" w:sz="4" w:space="0" w:color="FFFFFF" w:themeColor="background1"/>
+          <w:bottom w:val="single" w:sz="4" w:space="0" w:color="FFFFFF" w:themeColor="background1"/>
+          <w:right w:val="single" w:sz="4" w:space="0" w:color="FFFFFF" w:themeColor="background1"/>
+          <w:insideH w:val="single" w:sz="4" w:space="0" w:color="FFFFFF" w:themeColor="background1"/>
+          <w:insideV w:val="single" w:sz="4" w:space="0" w:color="FFFFFF" w:themeColor="background1"/>
+        </w:tblBorders>
+        <w:tblLook w:val="04A0" w:firstRow="1" w:lastRow="0" w:firstColumn="1" w:lastColumn="0" w:noHBand="0" w:noVBand="1"/>
+      </w:tblPr>
+      <w:tblGrid>
+        <w:gridCol w:w="3259"/>
+        <w:gridCol w:w="3259"/>
+        <w:gridCol w:w="3260"/>
+      </w:tblGrid>
+      <w:tr>
+        <w:tc>
+          <w:tcPr>
+            <w:tcW w:w="3259" w:type="dxa"/>
+            <w:shd w:val="clear" w:color="auto" w:fill="808080" w:themeFill="background1" w:themeFillShade="80"/>
+          </w:tcPr>
+          <w:p>
+            <w:r>
+              <w:t>Nom</w:t>
+            </w:r>
+          </w:p>
+        </w:tc>
+        <w:tc>
+          <w:tcPr>
+            <w:tcW w:w="3259" w:type="dxa"/>
+            <w:shd w:val="clear" w:color="auto" w:fill="808080" w:themeFill="background1" w:themeFillShade="80"/>
+          </w:tcPr>
+          <w:p>
+            <w:r>
+              <w:t>Type</w:t>
+            </w:r>
+          </w:p>
+        </w:tc>
+        <w:tc>
+          <w:tcPr>
+            <w:tcW w:w="3260" w:type="dxa"/>
+            <w:shd w:val="clear" w:color="auto" w:fill="808080" w:themeFill="background1" w:themeFillShade="80"/>
+          </w:tcPr>
+          <w:p>
+            <w:r>
+              <w:t>Détail</w:t>
+            </w:r>
+          </w:p>
+        </w:tc>
+      </w:tr>
+      <w:tr>
+        <w:tc>
+          <w:tcPr>
+            <w:tcW w:w="3259" w:type="dxa"/>
+            <w:shd w:val="clear" w:color="auto" w:fill="A6A6A6" w:themeFill="background1" w:themeFillShade="A6"/>
+          </w:tcPr>
+          <w:p>
+            <w:proofErr w:type="spellStart"/>
+            <w:r>
+              <w:t>library</w:t>
+            </w:r>
+            <w:proofErr w:type="spellEnd"/>
+          </w:p>
+        </w:tc>
+        <w:tc>
+          <w:tcPr>
+            <w:tcW w:w="3259" w:type="dxa"/>
+            <w:shd w:val="clear" w:color="auto" w:fill="A6A6A6" w:themeFill="background1" w:themeFillShade="A6"/>
+          </w:tcPr>
+          <w:p>
+            <w:proofErr w:type="spellStart"/>
+            <w:r>
+              <w:t>library_t</w:t>
+            </w:r>
+            <w:proofErr w:type="spellEnd"/>
+            <w:r>
+              <w:t xml:space="preserve"> **</w:t>
+            </w:r>
+          </w:p>
+        </w:tc>
+        <w:tc>
+          <w:tcPr>
+            <w:tcW w:w="3260" w:type="dxa"/>
+            <w:shd w:val="clear" w:color="auto" w:fill="A6A6A6" w:themeFill="background1" w:themeFillShade="A6"/>
+          </w:tcPr>
+          <w:p>
+            <w:r>
+              <w:t>Pointeur sur la bibliothèque (par adresse)</w:t>
+            </w:r>
+          </w:p>
+        </w:tc>
+      </w:tr>
+      <w:tr>
+        <w:tc>
+          <w:tcPr>
+            <w:tcW w:w="3259" w:type="dxa"/>
+            <w:shd w:val="clear" w:color="auto" w:fill="A6A6A6" w:themeFill="background1" w:themeFillShade="A6"/>
+          </w:tcPr>
+          <w:p>
+            <w:proofErr w:type="spellStart"/>
+            <w:r>
+              <w:t>borrowings</w:t>
+            </w:r>
+            <w:proofErr w:type="spellEnd"/>
+          </w:p>
+        </w:tc>
+        <w:tc>
+          <w:tcPr>
+            <w:tcW w:w="3259" w:type="dxa"/>
+            <w:shd w:val="clear" w:color="auto" w:fill="A6A6A6" w:themeFill="background1" w:themeFillShade="A6"/>
+          </w:tcPr>
+          <w:p>
+            <w:proofErr w:type="spellStart"/>
+            <w:r>
+              <w:t>borrowings_t</w:t>
+            </w:r>
+            <w:proofErr w:type="spellEnd"/>
+          </w:p>
+        </w:tc>
+        <w:tc>
+          <w:tcPr>
+            <w:tcW w:w="3260" w:type="dxa"/>
+            <w:shd w:val="clear" w:color="auto" w:fill="A6A6A6" w:themeFill="background1" w:themeFillShade="A6"/>
+          </w:tcPr>
+          <w:p>
+            <w:r>
+              <w:t>Pointeur sur la liste des emprunts (par adresse)</w:t>
+            </w:r>
+          </w:p>
+        </w:tc>
+      </w:tr>
+    </w:tbl>
+    <w:p/>
+    <w:p>
+      <w:r>
+        <w:t xml:space="preserve">Valeur de retour : </w:t>
+      </w:r>
+      <w:proofErr w:type="spellStart"/>
+      <w:r>
+        <w:t>void</w:t>
+      </w:r>
+      <w:proofErr w:type="spellEnd"/>
+    </w:p>
+    <w:p/>
+    <w:p>
       <w:pPr>
         <w:rPr>
           <w:sz w:val="28"/>
@@ -9294,6 +9707,182 @@
         </w:rPr>
         <w:t>menuChoise3</w:t>
       </w:r>
+      <w:r>
+        <w:rPr>
+          <w:sz w:val="28"/>
+        </w:rPr>
+        <w:t xml:space="preserve"> : </w:t>
+      </w:r>
+    </w:p>
+    <w:p/>
+    <w:p>
+      <w:r>
+        <w:t>Action à exécuter lors du choix 3 dans le menu</w:t>
+      </w:r>
+      <w:r>
+        <w:t> : lit le fichier des retours.</w:t>
+      </w:r>
+    </w:p>
+    <w:p/>
+    <w:p>
+      <w:r>
+        <w:t xml:space="preserve">Paramètre : </w:t>
+      </w:r>
+    </w:p>
+    <w:tbl>
+      <w:tblPr>
+        <w:tblStyle w:val="TableGrid"/>
+        <w:tblW w:w="0" w:type="auto"/>
+        <w:tblBorders>
+          <w:top w:val="single" w:sz="4" w:space="0" w:color="FFFFFF" w:themeColor="background1"/>
+          <w:left w:val="single" w:sz="4" w:space="0" w:color="FFFFFF" w:themeColor="background1"/>
+          <w:bottom w:val="single" w:sz="4" w:space="0" w:color="FFFFFF" w:themeColor="background1"/>
+          <w:right w:val="single" w:sz="4" w:space="0" w:color="FFFFFF" w:themeColor="background1"/>
+          <w:insideH w:val="single" w:sz="4" w:space="0" w:color="FFFFFF" w:themeColor="background1"/>
+          <w:insideV w:val="single" w:sz="4" w:space="0" w:color="FFFFFF" w:themeColor="background1"/>
+        </w:tblBorders>
+        <w:tblLook w:val="04A0" w:firstRow="1" w:lastRow="0" w:firstColumn="1" w:lastColumn="0" w:noHBand="0" w:noVBand="1"/>
+      </w:tblPr>
+      <w:tblGrid>
+        <w:gridCol w:w="3259"/>
+        <w:gridCol w:w="3259"/>
+        <w:gridCol w:w="3260"/>
+      </w:tblGrid>
+      <w:tr>
+        <w:tc>
+          <w:tcPr>
+            <w:tcW w:w="3259" w:type="dxa"/>
+            <w:shd w:val="clear" w:color="auto" w:fill="808080" w:themeFill="background1" w:themeFillShade="80"/>
+          </w:tcPr>
+          <w:p>
+            <w:r>
+              <w:t>Nom</w:t>
+            </w:r>
+          </w:p>
+        </w:tc>
+        <w:tc>
+          <w:tcPr>
+            <w:tcW w:w="3259" w:type="dxa"/>
+            <w:shd w:val="clear" w:color="auto" w:fill="808080" w:themeFill="background1" w:themeFillShade="80"/>
+          </w:tcPr>
+          <w:p>
+            <w:r>
+              <w:t>Type</w:t>
+            </w:r>
+          </w:p>
+        </w:tc>
+        <w:tc>
+          <w:tcPr>
+            <w:tcW w:w="3260" w:type="dxa"/>
+            <w:shd w:val="clear" w:color="auto" w:fill="808080" w:themeFill="background1" w:themeFillShade="80"/>
+          </w:tcPr>
+          <w:p>
+            <w:r>
+              <w:t>Détail</w:t>
+            </w:r>
+          </w:p>
+        </w:tc>
+      </w:tr>
+      <w:tr>
+        <w:tc>
+          <w:tcPr>
+            <w:tcW w:w="3259" w:type="dxa"/>
+            <w:shd w:val="clear" w:color="auto" w:fill="A6A6A6" w:themeFill="background1" w:themeFillShade="A6"/>
+          </w:tcPr>
+          <w:p>
+            <w:proofErr w:type="spellStart"/>
+            <w:r>
+              <w:t>library</w:t>
+            </w:r>
+            <w:proofErr w:type="spellEnd"/>
+          </w:p>
+        </w:tc>
+        <w:tc>
+          <w:tcPr>
+            <w:tcW w:w="3259" w:type="dxa"/>
+            <w:shd w:val="clear" w:color="auto" w:fill="A6A6A6" w:themeFill="background1" w:themeFillShade="A6"/>
+          </w:tcPr>
+          <w:p>
+            <w:proofErr w:type="spellStart"/>
+            <w:r>
+              <w:t>library_t</w:t>
+            </w:r>
+            <w:proofErr w:type="spellEnd"/>
+            <w:r>
+              <w:t xml:space="preserve"> *</w:t>
+            </w:r>
+          </w:p>
+        </w:tc>
+        <w:tc>
+          <w:tcPr>
+            <w:tcW w:w="3260" w:type="dxa"/>
+            <w:shd w:val="clear" w:color="auto" w:fill="A6A6A6" w:themeFill="background1" w:themeFillShade="A6"/>
+          </w:tcPr>
+          <w:p>
+            <w:r>
+              <w:t>Pointeur sur la bibliothèque</w:t>
+            </w:r>
+          </w:p>
+        </w:tc>
+      </w:tr>
+      <w:tr>
+        <w:tc>
+          <w:tcPr>
+            <w:tcW w:w="3259" w:type="dxa"/>
+            <w:shd w:val="clear" w:color="auto" w:fill="A6A6A6" w:themeFill="background1" w:themeFillShade="A6"/>
+          </w:tcPr>
+          <w:p>
+            <w:proofErr w:type="spellStart"/>
+            <w:r>
+              <w:t>borrowings</w:t>
+            </w:r>
+            <w:proofErr w:type="spellEnd"/>
+          </w:p>
+        </w:tc>
+        <w:tc>
+          <w:tcPr>
+            <w:tcW w:w="3259" w:type="dxa"/>
+            <w:shd w:val="clear" w:color="auto" w:fill="A6A6A6" w:themeFill="background1" w:themeFillShade="A6"/>
+          </w:tcPr>
+          <w:p>
+            <w:proofErr w:type="spellStart"/>
+            <w:r>
+              <w:t>borrowings_t</w:t>
+            </w:r>
+            <w:proofErr w:type="spellEnd"/>
+            <w:r>
+              <w:t xml:space="preserve"> **</w:t>
+            </w:r>
+          </w:p>
+        </w:tc>
+        <w:tc>
+          <w:tcPr>
+            <w:tcW w:w="3260" w:type="dxa"/>
+            <w:shd w:val="clear" w:color="auto" w:fill="A6A6A6" w:themeFill="background1" w:themeFillShade="A6"/>
+          </w:tcPr>
+          <w:p>
+            <w:proofErr w:type="spellStart"/>
+            <w:r>
+              <w:t>Pointuer</w:t>
+            </w:r>
+            <w:proofErr w:type="spellEnd"/>
+            <w:r>
+              <w:t xml:space="preserve"> sur la liste des emprunts (par adresse)</w:t>
+            </w:r>
+          </w:p>
+        </w:tc>
+      </w:tr>
+    </w:tbl>
+    <w:p/>
+    <w:p>
+      <w:r>
+        <w:t xml:space="preserve">Valeur de retour : </w:t>
+      </w:r>
+      <w:proofErr w:type="spellStart"/>
+      <w:r>
+        <w:t>void</w:t>
+      </w:r>
+      <w:proofErr w:type="spellEnd"/>
     </w:p>
     <w:p/>
     <w:p>
@@ -9309,16 +9898,145 @@
         <w:rPr>
           <w:sz w:val="28"/>
         </w:rPr>
-        <w:t>menuChoise4</w:t>
-      </w:r>
-      <w:r>
+        <w:t xml:space="preserve">menuChoise4 : </w:t>
+      </w:r>
+    </w:p>
+    <w:p/>
+    <w:p>
+      <w:r>
+        <w:t>Action à exécuter lors du choix 4 dans le menu</w:t>
+      </w:r>
+      <w:r>
+        <w:t> : affichage de la liste des emprunts avant le… .</w:t>
+      </w:r>
+    </w:p>
+    <w:p/>
+    <w:p>
+      <w:r>
+        <w:t xml:space="preserve">Paramètre : </w:t>
+      </w:r>
+    </w:p>
+    <w:tbl>
+      <w:tblPr>
+        <w:tblStyle w:val="TableGrid"/>
+        <w:tblW w:w="0" w:type="auto"/>
+        <w:tblBorders>
+          <w:top w:val="single" w:sz="4" w:space="0" w:color="FFFFFF" w:themeColor="background1"/>
+          <w:left w:val="single" w:sz="4" w:space="0" w:color="FFFFFF" w:themeColor="background1"/>
+          <w:bottom w:val="single" w:sz="4" w:space="0" w:color="FFFFFF" w:themeColor="background1"/>
+          <w:right w:val="single" w:sz="4" w:space="0" w:color="FFFFFF" w:themeColor="background1"/>
+          <w:insideH w:val="single" w:sz="4" w:space="0" w:color="FFFFFF" w:themeColor="background1"/>
+          <w:insideV w:val="single" w:sz="4" w:space="0" w:color="FFFFFF" w:themeColor="background1"/>
+        </w:tblBorders>
+        <w:tblLook w:val="04A0" w:firstRow="1" w:lastRow="0" w:firstColumn="1" w:lastColumn="0" w:noHBand="0" w:noVBand="1"/>
+      </w:tblPr>
+      <w:tblGrid>
+        <w:gridCol w:w="3259"/>
+        <w:gridCol w:w="3259"/>
+        <w:gridCol w:w="3260"/>
+      </w:tblGrid>
+      <w:tr>
+        <w:tc>
+          <w:tcPr>
+            <w:tcW w:w="3259" w:type="dxa"/>
+            <w:shd w:val="clear" w:color="auto" w:fill="808080" w:themeFill="background1" w:themeFillShade="80"/>
+          </w:tcPr>
+          <w:p>
+            <w:r>
+              <w:t>Nom</w:t>
+            </w:r>
+          </w:p>
+        </w:tc>
+        <w:tc>
+          <w:tcPr>
+            <w:tcW w:w="3259" w:type="dxa"/>
+            <w:shd w:val="clear" w:color="auto" w:fill="808080" w:themeFill="background1" w:themeFillShade="80"/>
+          </w:tcPr>
+          <w:p>
+            <w:r>
+              <w:t>Type</w:t>
+            </w:r>
+          </w:p>
+        </w:tc>
+        <w:tc>
+          <w:tcPr>
+            <w:tcW w:w="3260" w:type="dxa"/>
+            <w:shd w:val="clear" w:color="auto" w:fill="808080" w:themeFill="background1" w:themeFillShade="80"/>
+          </w:tcPr>
+          <w:p>
+            <w:r>
+              <w:t>Détail</w:t>
+            </w:r>
+          </w:p>
+        </w:tc>
+      </w:tr>
+      <w:tr>
+        <w:tc>
+          <w:tcPr>
+            <w:tcW w:w="3259" w:type="dxa"/>
+            <w:shd w:val="clear" w:color="auto" w:fill="A6A6A6" w:themeFill="background1" w:themeFillShade="A6"/>
+          </w:tcPr>
+          <w:p>
+            <w:proofErr w:type="spellStart"/>
+            <w:r>
+              <w:t>borrowings</w:t>
+            </w:r>
+            <w:proofErr w:type="spellEnd"/>
+          </w:p>
+        </w:tc>
+        <w:tc>
+          <w:tcPr>
+            <w:tcW w:w="3259" w:type="dxa"/>
+            <w:shd w:val="clear" w:color="auto" w:fill="A6A6A6" w:themeFill="background1" w:themeFillShade="A6"/>
+          </w:tcPr>
+          <w:p>
+            <w:proofErr w:type="spellStart"/>
+            <w:r>
+              <w:t>borrowings_t</w:t>
+            </w:r>
+            <w:proofErr w:type="spellEnd"/>
+            <w:r>
+              <w:t xml:space="preserve"> *</w:t>
+            </w:r>
+          </w:p>
+        </w:tc>
+        <w:tc>
+          <w:tcPr>
+            <w:tcW w:w="3260" w:type="dxa"/>
+            <w:shd w:val="clear" w:color="auto" w:fill="A6A6A6" w:themeFill="background1" w:themeFillShade="A6"/>
+          </w:tcPr>
+          <w:p>
+            <w:r>
+              <w:t>Pointeur sur la liste des emprunts</w:t>
+            </w:r>
+          </w:p>
+        </w:tc>
+      </w:tr>
+    </w:tbl>
+    <w:p/>
+    <w:p>
+      <w:r>
+        <w:t>Valeur de retou</w:t>
+      </w:r>
+      <w:r>
+        <w:t>r</w:t>
+      </w:r>
+      <w:r>
+        <w:t xml:space="preserve"> : </w:t>
+      </w:r>
+      <w:proofErr w:type="spellStart"/>
+      <w:r>
+        <w:t>void</w:t>
+      </w:r>
+      <w:proofErr w:type="spellEnd"/>
+    </w:p>
+    <w:p>
+      <w:pPr>
         <w:rPr>
           <w:sz w:val="28"/>
         </w:rPr>
-        <w:tab/>
-      </w:r>
-    </w:p>
-    <w:p/>
+      </w:pPr>
+    </w:p>
     <w:p>
       <w:pPr>
         <w:rPr>
@@ -9339,6 +10057,128 @@
         <w:rPr>
           <w:sz w:val="28"/>
         </w:rPr>
+        <w:t xml:space="preserve"> : </w:t>
+      </w:r>
+    </w:p>
+    <w:p/>
+    <w:p>
+      <w:r>
+        <w:t xml:space="preserve">Supprime le caractère \n de fin de chaine de caractère </w:t>
+      </w:r>
+      <w:r>
+        <w:t>s’il</w:t>
+      </w:r>
+      <w:r>
+        <w:t xml:space="preserve"> existe.</w:t>
+      </w:r>
+    </w:p>
+    <w:p/>
+    <w:p>
+      <w:r>
+        <w:t xml:space="preserve">Paramètre : </w:t>
+      </w:r>
+    </w:p>
+    <w:tbl>
+      <w:tblPr>
+        <w:tblStyle w:val="TableGrid"/>
+        <w:tblW w:w="0" w:type="auto"/>
+        <w:tblBorders>
+          <w:top w:val="single" w:sz="4" w:space="0" w:color="FFFFFF" w:themeColor="background1"/>
+          <w:left w:val="single" w:sz="4" w:space="0" w:color="FFFFFF" w:themeColor="background1"/>
+          <w:bottom w:val="single" w:sz="4" w:space="0" w:color="FFFFFF" w:themeColor="background1"/>
+          <w:right w:val="single" w:sz="4" w:space="0" w:color="FFFFFF" w:themeColor="background1"/>
+          <w:insideH w:val="single" w:sz="4" w:space="0" w:color="FFFFFF" w:themeColor="background1"/>
+          <w:insideV w:val="single" w:sz="4" w:space="0" w:color="FFFFFF" w:themeColor="background1"/>
+        </w:tblBorders>
+        <w:tblLook w:val="04A0" w:firstRow="1" w:lastRow="0" w:firstColumn="1" w:lastColumn="0" w:noHBand="0" w:noVBand="1"/>
+      </w:tblPr>
+      <w:tblGrid>
+        <w:gridCol w:w="3259"/>
+        <w:gridCol w:w="3259"/>
+        <w:gridCol w:w="3260"/>
+      </w:tblGrid>
+      <w:tr>
+        <w:tc>
+          <w:tcPr>
+            <w:tcW w:w="3259" w:type="dxa"/>
+            <w:shd w:val="clear" w:color="auto" w:fill="808080" w:themeFill="background1" w:themeFillShade="80"/>
+          </w:tcPr>
+          <w:p>
+            <w:r>
+              <w:t>Nom</w:t>
+            </w:r>
+          </w:p>
+        </w:tc>
+        <w:tc>
+          <w:tcPr>
+            <w:tcW w:w="3259" w:type="dxa"/>
+            <w:shd w:val="clear" w:color="auto" w:fill="808080" w:themeFill="background1" w:themeFillShade="80"/>
+          </w:tcPr>
+          <w:p>
+            <w:r>
+              <w:t>Type</w:t>
+            </w:r>
+          </w:p>
+        </w:tc>
+        <w:tc>
+          <w:tcPr>
+            <w:tcW w:w="3260" w:type="dxa"/>
+            <w:shd w:val="clear" w:color="auto" w:fill="808080" w:themeFill="background1" w:themeFillShade="80"/>
+          </w:tcPr>
+          <w:p>
+            <w:r>
+              <w:t>Détail</w:t>
+            </w:r>
+          </w:p>
+        </w:tc>
+      </w:tr>
+      <w:tr>
+        <w:tc>
+          <w:tcPr>
+            <w:tcW w:w="3259" w:type="dxa"/>
+            <w:shd w:val="clear" w:color="auto" w:fill="A6A6A6" w:themeFill="background1" w:themeFillShade="A6"/>
+          </w:tcPr>
+          <w:p>
+            <w:r>
+              <w:t xml:space="preserve">line </w:t>
+            </w:r>
+          </w:p>
+        </w:tc>
+        <w:tc>
+          <w:tcPr>
+            <w:tcW w:w="3259" w:type="dxa"/>
+            <w:shd w:val="clear" w:color="auto" w:fill="A6A6A6" w:themeFill="background1" w:themeFillShade="A6"/>
+          </w:tcPr>
+          <w:p>
+            <w:r>
+              <w:t>char *</w:t>
+            </w:r>
+          </w:p>
+        </w:tc>
+        <w:tc>
+          <w:tcPr>
+            <w:tcW w:w="3260" w:type="dxa"/>
+            <w:shd w:val="clear" w:color="auto" w:fill="A6A6A6" w:themeFill="background1" w:themeFillShade="A6"/>
+          </w:tcPr>
+          <w:p>
+            <w:r>
+              <w:t>Chaine de caractère</w:t>
+            </w:r>
+          </w:p>
+        </w:tc>
+      </w:tr>
+    </w:tbl>
+    <w:p>
+      <w:r>
+        <w:t xml:space="preserve">Valeur de retour : </w:t>
+      </w:r>
+      <w:proofErr w:type="spellStart"/>
+      <w:r>
+        <w:t>void</w:t>
+      </w:r>
+      <w:bookmarkStart w:id="9" w:name="_Toc34569418"/>
+      <w:proofErr w:type="spellEnd"/>
+      <w:r>
         <w:br w:type="page"/>
       </w:r>
     </w:p>
@@ -9354,117 +10194,61 @@
           <w:sz w:val="40"/>
         </w:rPr>
         <w:lastRenderedPageBreak/>
-        <w:t>Pas de fuite mémoire</w:t>
-      </w:r>
-      <w:bookmarkEnd w:id="6"/>
-    </w:p>
-    <w:p>
-      <w:pPr>
-        <w:rPr>
-          <w:color w:val="000000"/>
-          <w:sz w:val="36"/>
-        </w:rPr>
-      </w:pPr>
-    </w:p>
-    <w:p>
-      <w:pPr>
-        <w:rPr>
-          <w:color w:val="000000"/>
-          <w:sz w:val="36"/>
-        </w:rPr>
-      </w:pPr>
-      <w:r>
-        <w:rPr>
-          <w:color w:val="000000"/>
-          <w:sz w:val="36"/>
-        </w:rPr>
-        <w:t xml:space="preserve">Capture écran </w:t>
-      </w:r>
-      <w:r>
-        <w:rPr>
-          <w:color w:val="000000"/>
-          <w:sz w:val="36"/>
-        </w:rPr>
-        <w:t xml:space="preserve">de </w:t>
-      </w:r>
+        <w:t>Traces</w:t>
+      </w:r>
+    </w:p>
+    <w:p/>
+    <w:p>
+      <w:r>
+        <w:t>Nous détaillerons uniquement les traces des procédures qui modifient les structures.</w:t>
+      </w:r>
+    </w:p>
+    <w:p/>
+    <w:p>
+      <w:pPr>
+        <w:rPr>
+          <w:sz w:val="32"/>
+        </w:rPr>
+      </w:pPr>
       <w:proofErr w:type="spellStart"/>
-      <w:r>
-        <w:rPr>
-          <w:color w:val="000000"/>
-          <w:sz w:val="36"/>
-        </w:rPr>
-        <w:t>V</w:t>
-      </w:r>
-      <w:r>
-        <w:rPr>
-          <w:color w:val="000000"/>
-          <w:sz w:val="36"/>
-        </w:rPr>
-        <w:t>algrind</w:t>
+      <w:proofErr w:type="gramStart"/>
+      <w:r>
+        <w:rPr>
+          <w:sz w:val="32"/>
+        </w:rPr>
+        <w:t>createCategory</w:t>
       </w:r>
       <w:proofErr w:type="spellEnd"/>
-    </w:p>
-    <w:p>
-      <w:pPr>
-        <w:rPr>
-          <w:color w:val="000000"/>
-        </w:rPr>
-      </w:pPr>
-    </w:p>
-    <w:p>
-      <w:pPr>
-        <w:rPr>
-          <w:color w:val="000000"/>
-        </w:rPr>
-      </w:pPr>
-    </w:p>
-    <w:p>
-      <w:pPr>
-        <w:rPr>
-          <w:color w:val="000000"/>
-        </w:rPr>
-      </w:pPr>
-    </w:p>
-    <w:p>
-      <w:pPr>
-        <w:rPr>
-          <w:color w:val="000000"/>
-        </w:rPr>
-      </w:pPr>
-    </w:p>
-    <w:p>
-      <w:pPr>
-        <w:rPr>
-          <w:color w:val="000000"/>
-        </w:rPr>
-      </w:pPr>
+      <w:proofErr w:type="gramEnd"/>
+      <w:r>
+        <w:rPr>
+          <w:sz w:val="32"/>
+        </w:rPr>
+        <w:t xml:space="preserve"> : </w:t>
+      </w:r>
+    </w:p>
+    <w:p>
+      <w:pPr>
+        <w:ind w:firstLine="709"/>
+      </w:pPr>
+    </w:p>
+    <w:p>
+      <w:r>
+        <w:t>Créer une catégorie et l’ajoute dans la bibliothèque (en tête)</w:t>
+      </w:r>
+    </w:p>
+    <w:p/>
+    <w:p>
       <w:r>
         <w:rPr>
           <w:noProof/>
-          <w:color w:val="000000"/>
-          <w:lang w:bidi="ar-SA"/>
+          <w:lang w:eastAsia="fr-FR" w:bidi="ar-SA"/>
         </w:rPr>
         <w:drawing>
-          <wp:anchor distT="0" distB="0" distL="114300" distR="114300" simplePos="0" relativeHeight="251679744" behindDoc="1" locked="0" layoutInCell="1" allowOverlap="1" wp14:anchorId="03AA1D2B" wp14:editId="302DBDFC">
-            <wp:simplePos x="0" y="0"/>
-            <wp:positionH relativeFrom="column">
-              <wp:posOffset>-20320</wp:posOffset>
-            </wp:positionH>
-            <wp:positionV relativeFrom="paragraph">
-              <wp:posOffset>16510</wp:posOffset>
-            </wp:positionV>
-            <wp:extent cx="5601335" cy="1390650"/>
+          <wp:inline distT="0" distB="0" distL="0" distR="0">
+            <wp:extent cx="6124353" cy="4061637"/>
             <wp:effectExtent l="0" t="0" r="0" b="0"/>
-            <wp:wrapThrough wrapText="bothSides">
-              <wp:wrapPolygon edited="0">
-                <wp:start x="0" y="0"/>
-                <wp:lineTo x="0" y="21304"/>
-                <wp:lineTo x="21524" y="21304"/>
-                <wp:lineTo x="21524" y="0"/>
-                <wp:lineTo x="0" y="0"/>
-              </wp:wrapPolygon>
-            </wp:wrapThrough>
-            <wp:docPr id="14" name="Picture 14"/>
+            <wp:docPr id="292" name="Picture 292"/>
             <wp:cNvGraphicFramePr>
               <a:graphicFrameLocks xmlns:a="http://schemas.openxmlformats.org/drawingml/2006/main" noChangeAspect="1"/>
             </wp:cNvGraphicFramePr>
@@ -9472,7 +10256,7 @@
               <a:graphicData uri="http://schemas.openxmlformats.org/drawingml/2006/picture">
                 <pic:pic xmlns:pic="http://schemas.openxmlformats.org/drawingml/2006/picture">
                   <pic:nvPicPr>
-                    <pic:cNvPr id="0" name="leakFree_Valgrind.PNG"/>
+                    <pic:cNvPr id="0" name="createCategory.png"/>
                     <pic:cNvPicPr/>
                   </pic:nvPicPr>
                   <pic:blipFill>
@@ -9490,7 +10274,7 @@
                   <pic:spPr>
                     <a:xfrm>
                       <a:off x="0" y="0"/>
-                      <a:ext cx="5601335" cy="1390650"/>
+                      <a:ext cx="6124353" cy="4061637"/>
                     </a:xfrm>
                     <a:prstGeom prst="rect">
                       <a:avLst/>
@@ -9499,169 +10283,1120 @@
                 </pic:pic>
               </a:graphicData>
             </a:graphic>
-            <wp14:sizeRelH relativeFrom="page">
-              <wp14:pctWidth>0</wp14:pctWidth>
-            </wp14:sizeRelH>
-            <wp14:sizeRelV relativeFrom="page">
-              <wp14:pctHeight>0</wp14:pctHeight>
-            </wp14:sizeRelV>
-          </wp:anchor>
+          </wp:inline>
         </w:drawing>
       </w:r>
     </w:p>
-    <w:p>
-      <w:pPr>
-        <w:rPr>
-          <w:color w:val="000000"/>
-        </w:rPr>
-      </w:pPr>
-    </w:p>
-    <w:p>
-      <w:pPr>
-        <w:rPr>
-          <w:color w:val="000000"/>
-        </w:rPr>
-      </w:pPr>
-    </w:p>
-    <w:p>
-      <w:pPr>
-        <w:rPr>
-          <w:color w:val="000000"/>
-        </w:rPr>
-      </w:pPr>
-    </w:p>
-    <w:p>
-      <w:pPr>
-        <w:rPr>
-          <w:color w:val="000000"/>
-        </w:rPr>
-      </w:pPr>
-    </w:p>
-    <w:p>
-      <w:pPr>
-        <w:rPr>
-          <w:color w:val="000000"/>
-        </w:rPr>
-      </w:pPr>
-    </w:p>
-    <w:p>
-      <w:pPr>
-        <w:rPr>
-          <w:color w:val="000000"/>
-        </w:rPr>
-      </w:pPr>
-    </w:p>
-    <w:p>
-      <w:pPr>
-        <w:rPr>
-          <w:color w:val="000000"/>
-        </w:rPr>
-      </w:pPr>
-    </w:p>
-    <w:p>
-      <w:pPr>
-        <w:rPr>
-          <w:color w:val="000000"/>
-        </w:rPr>
-      </w:pPr>
-    </w:p>
-    <w:p>
-      <w:pPr>
-        <w:rPr>
-          <w:color w:val="000000"/>
-        </w:rPr>
-      </w:pPr>
-    </w:p>
-    <w:p>
-      <w:pPr>
-        <w:rPr>
-          <w:color w:val="000000"/>
-        </w:rPr>
-      </w:pPr>
-    </w:p>
-    <w:p>
-      <w:pPr>
-        <w:rPr>
-          <w:color w:val="000000"/>
-        </w:rPr>
-      </w:pPr>
-    </w:p>
-    <w:p>
-      <w:pPr>
-        <w:rPr>
-          <w:color w:val="000000"/>
-        </w:rPr>
-      </w:pPr>
-    </w:p>
-    <w:p>
-      <w:pPr>
-        <w:rPr>
-          <w:color w:val="000000"/>
-        </w:rPr>
-      </w:pPr>
-    </w:p>
-    <w:p>
-      <w:pPr>
-        <w:rPr>
-          <w:color w:val="000000"/>
-        </w:rPr>
-      </w:pPr>
-    </w:p>
-    <w:p>
-      <w:pPr>
-        <w:rPr>
-          <w:color w:val="000000"/>
-        </w:rPr>
-      </w:pPr>
-    </w:p>
-    <w:p>
-      <w:pPr>
-        <w:rPr>
-          <w:color w:val="000000"/>
-        </w:rPr>
-      </w:pPr>
-    </w:p>
-    <w:p>
-      <w:pPr>
-        <w:rPr>
-          <w:color w:val="000000"/>
-        </w:rPr>
-      </w:pPr>
-    </w:p>
-    <w:p>
-      <w:pPr>
-        <w:rPr>
-          <w:color w:val="000000"/>
-        </w:rPr>
-      </w:pPr>
-    </w:p>
-    <w:p>
-      <w:pPr>
-        <w:rPr>
-          <w:color w:val="000000"/>
-        </w:rPr>
-      </w:pPr>
-    </w:p>
-    <w:p>
-      <w:pPr>
-        <w:rPr>
-          <w:color w:val="000000"/>
-        </w:rPr>
-      </w:pPr>
-    </w:p>
-    <w:p>
-      <w:pPr>
-        <w:rPr>
-          <w:color w:val="000000"/>
-        </w:rPr>
-      </w:pPr>
-    </w:p>
-    <w:p>
-      <w:pPr>
-        <w:rPr>
-          <w:color w:val="000000"/>
-        </w:rPr>
-      </w:pPr>
+    <w:p/>
+    <w:p/>
+    <w:p/>
+    <w:p/>
+    <w:p/>
+    <w:p/>
+    <w:p/>
+    <w:p/>
+    <w:p/>
+    <w:p/>
+    <w:p/>
+    <w:p/>
+    <w:p/>
+    <w:p/>
+    <w:p/>
+    <w:p/>
+    <w:p/>
+    <w:p/>
+    <w:p/>
+    <w:p>
+      <w:pPr>
+        <w:tabs>
+          <w:tab w:val="left" w:pos="1658"/>
+        </w:tabs>
+        <w:rPr>
+          <w:sz w:val="32"/>
+        </w:rPr>
+      </w:pPr>
+      <w:proofErr w:type="spellStart"/>
+      <w:proofErr w:type="gramStart"/>
+      <w:r>
+        <w:rPr>
+          <w:sz w:val="32"/>
+        </w:rPr>
+        <w:lastRenderedPageBreak/>
+        <w:t>createBook</w:t>
+      </w:r>
+      <w:proofErr w:type="spellEnd"/>
+      <w:proofErr w:type="gramEnd"/>
+      <w:r>
+        <w:rPr>
+          <w:sz w:val="32"/>
+        </w:rPr>
+        <w:t xml:space="preserve"> : </w:t>
+      </w:r>
+    </w:p>
+    <w:p>
+      <w:pPr>
+        <w:tabs>
+          <w:tab w:val="left" w:pos="1658"/>
+        </w:tabs>
+      </w:pPr>
+    </w:p>
+    <w:p>
+      <w:r>
+        <w:t>Créer un livre et l’ajoute à la fin de la liste des livres.</w:t>
+      </w:r>
+    </w:p>
+    <w:p>
+      <w:pPr>
+        <w:tabs>
+          <w:tab w:val="left" w:pos="1658"/>
+        </w:tabs>
+      </w:pPr>
+    </w:p>
+    <w:p>
+      <w:pPr>
+        <w:tabs>
+          <w:tab w:val="left" w:pos="1658"/>
+        </w:tabs>
+      </w:pPr>
+      <w:r>
+        <w:rPr>
+          <w:noProof/>
+          <w:lang w:eastAsia="fr-FR" w:bidi="ar-SA"/>
+        </w:rPr>
+        <w:drawing>
+          <wp:inline distT="0" distB="0" distL="0" distR="0">
+            <wp:extent cx="6120130" cy="5312410"/>
+            <wp:effectExtent l="0" t="0" r="0" b="2540"/>
+            <wp:docPr id="293" name="Picture 293"/>
+            <wp:cNvGraphicFramePr>
+              <a:graphicFrameLocks xmlns:a="http://schemas.openxmlformats.org/drawingml/2006/main" noChangeAspect="1"/>
+            </wp:cNvGraphicFramePr>
+            <a:graphic xmlns:a="http://schemas.openxmlformats.org/drawingml/2006/main">
+              <a:graphicData uri="http://schemas.openxmlformats.org/drawingml/2006/picture">
+                <pic:pic xmlns:pic="http://schemas.openxmlformats.org/drawingml/2006/picture">
+                  <pic:nvPicPr>
+                    <pic:cNvPr id="0" name="createBook.png"/>
+                    <pic:cNvPicPr/>
+                  </pic:nvPicPr>
+                  <pic:blipFill>
+                    <a:blip r:embed="rId27">
+                      <a:extLst>
+                        <a:ext uri="{28A0092B-C50C-407E-A947-70E740481C1C}">
+                          <a14:useLocalDpi xmlns:a14="http://schemas.microsoft.com/office/drawing/2010/main" val="0"/>
+                        </a:ext>
+                      </a:extLst>
+                    </a:blip>
+                    <a:stretch>
+                      <a:fillRect/>
+                    </a:stretch>
+                  </pic:blipFill>
+                  <pic:spPr>
+                    <a:xfrm>
+                      <a:off x="0" y="0"/>
+                      <a:ext cx="6120130" cy="5312410"/>
+                    </a:xfrm>
+                    <a:prstGeom prst="rect">
+                      <a:avLst/>
+                    </a:prstGeom>
+                  </pic:spPr>
+                </pic:pic>
+              </a:graphicData>
+            </a:graphic>
+          </wp:inline>
+        </w:drawing>
+      </w:r>
+    </w:p>
+    <w:p>
+      <w:pPr>
+        <w:tabs>
+          <w:tab w:val="left" w:pos="1658"/>
+        </w:tabs>
+      </w:pPr>
+    </w:p>
+    <w:p>
+      <w:pPr>
+        <w:tabs>
+          <w:tab w:val="left" w:pos="1658"/>
+        </w:tabs>
+      </w:pPr>
+    </w:p>
+    <w:p>
+      <w:pPr>
+        <w:tabs>
+          <w:tab w:val="left" w:pos="1658"/>
+        </w:tabs>
+      </w:pPr>
+    </w:p>
+    <w:p>
+      <w:pPr>
+        <w:tabs>
+          <w:tab w:val="left" w:pos="1658"/>
+        </w:tabs>
+      </w:pPr>
+    </w:p>
+    <w:p>
+      <w:pPr>
+        <w:tabs>
+          <w:tab w:val="left" w:pos="1658"/>
+        </w:tabs>
+      </w:pPr>
+    </w:p>
+    <w:p>
+      <w:pPr>
+        <w:tabs>
+          <w:tab w:val="left" w:pos="1658"/>
+        </w:tabs>
+      </w:pPr>
+    </w:p>
+    <w:p>
+      <w:pPr>
+        <w:tabs>
+          <w:tab w:val="left" w:pos="1658"/>
+        </w:tabs>
+      </w:pPr>
+    </w:p>
+    <w:p>
+      <w:pPr>
+        <w:tabs>
+          <w:tab w:val="left" w:pos="1658"/>
+        </w:tabs>
+      </w:pPr>
+    </w:p>
+    <w:p>
+      <w:pPr>
+        <w:tabs>
+          <w:tab w:val="left" w:pos="1658"/>
+        </w:tabs>
+      </w:pPr>
+    </w:p>
+    <w:p>
+      <w:pPr>
+        <w:tabs>
+          <w:tab w:val="left" w:pos="1658"/>
+        </w:tabs>
+      </w:pPr>
+    </w:p>
+    <w:p>
+      <w:pPr>
+        <w:tabs>
+          <w:tab w:val="left" w:pos="1658"/>
+        </w:tabs>
+      </w:pPr>
+    </w:p>
+    <w:p>
+      <w:pPr>
+        <w:tabs>
+          <w:tab w:val="left" w:pos="1658"/>
+        </w:tabs>
+      </w:pPr>
+    </w:p>
+    <w:p>
+      <w:pPr>
+        <w:tabs>
+          <w:tab w:val="left" w:pos="1658"/>
+        </w:tabs>
+      </w:pPr>
+    </w:p>
+    <w:p>
+      <w:pPr>
+        <w:tabs>
+          <w:tab w:val="left" w:pos="1658"/>
+        </w:tabs>
+      </w:pPr>
+    </w:p>
+    <w:p>
+      <w:pPr>
+        <w:tabs>
+          <w:tab w:val="left" w:pos="1658"/>
+        </w:tabs>
+      </w:pPr>
+    </w:p>
+    <w:p>
+      <w:pPr>
+        <w:tabs>
+          <w:tab w:val="left" w:pos="1658"/>
+        </w:tabs>
+      </w:pPr>
+    </w:p>
+    <w:p>
+      <w:pPr>
+        <w:tabs>
+          <w:tab w:val="left" w:pos="1658"/>
+        </w:tabs>
+      </w:pPr>
+    </w:p>
+    <w:p>
+      <w:pPr>
+        <w:tabs>
+          <w:tab w:val="left" w:pos="1658"/>
+        </w:tabs>
+        <w:rPr>
+          <w:sz w:val="32"/>
+        </w:rPr>
+      </w:pPr>
+      <w:proofErr w:type="spellStart"/>
+      <w:proofErr w:type="gramStart"/>
+      <w:r>
+        <w:rPr>
+          <w:sz w:val="32"/>
+        </w:rPr>
+        <w:lastRenderedPageBreak/>
+        <w:t>createLibrary</w:t>
+      </w:r>
+      <w:proofErr w:type="spellEnd"/>
+      <w:proofErr w:type="gramEnd"/>
+      <w:r>
+        <w:rPr>
+          <w:sz w:val="32"/>
+        </w:rPr>
+        <w:t xml:space="preserve"> : </w:t>
+      </w:r>
+    </w:p>
+    <w:p>
+      <w:pPr>
+        <w:tabs>
+          <w:tab w:val="left" w:pos="1658"/>
+        </w:tabs>
+      </w:pPr>
+    </w:p>
+    <w:p>
+      <w:r>
+        <w:t>C</w:t>
+      </w:r>
+      <w:r>
+        <w:t>réer la bibliothèque.</w:t>
+      </w:r>
+    </w:p>
+    <w:p>
+      <w:pPr>
+        <w:tabs>
+          <w:tab w:val="left" w:pos="1658"/>
+        </w:tabs>
+      </w:pPr>
+    </w:p>
+    <w:p>
+      <w:pPr>
+        <w:tabs>
+          <w:tab w:val="left" w:pos="1658"/>
+        </w:tabs>
+      </w:pPr>
+      <w:r>
+        <w:rPr>
+          <w:noProof/>
+          <w:lang w:eastAsia="fr-FR" w:bidi="ar-SA"/>
+        </w:rPr>
+        <w:drawing>
+          <wp:inline distT="0" distB="0" distL="0" distR="0">
+            <wp:extent cx="5915025" cy="6677025"/>
+            <wp:effectExtent l="0" t="0" r="9525" b="9525"/>
+            <wp:docPr id="348" name="Picture 348"/>
+            <wp:cNvGraphicFramePr>
+              <a:graphicFrameLocks xmlns:a="http://schemas.openxmlformats.org/drawingml/2006/main" noChangeAspect="1"/>
+            </wp:cNvGraphicFramePr>
+            <a:graphic xmlns:a="http://schemas.openxmlformats.org/drawingml/2006/main">
+              <a:graphicData uri="http://schemas.openxmlformats.org/drawingml/2006/picture">
+                <pic:pic xmlns:pic="http://schemas.openxmlformats.org/drawingml/2006/picture">
+                  <pic:nvPicPr>
+                    <pic:cNvPr id="0" name="createLibrary-Page-1.png"/>
+                    <pic:cNvPicPr/>
+                  </pic:nvPicPr>
+                  <pic:blipFill>
+                    <a:blip r:embed="rId28">
+                      <a:extLst>
+                        <a:ext uri="{28A0092B-C50C-407E-A947-70E740481C1C}">
+                          <a14:useLocalDpi xmlns:a14="http://schemas.microsoft.com/office/drawing/2010/main" val="0"/>
+                        </a:ext>
+                      </a:extLst>
+                    </a:blip>
+                    <a:stretch>
+                      <a:fillRect/>
+                    </a:stretch>
+                  </pic:blipFill>
+                  <pic:spPr>
+                    <a:xfrm>
+                      <a:off x="0" y="0"/>
+                      <a:ext cx="5915025" cy="6677025"/>
+                    </a:xfrm>
+                    <a:prstGeom prst="rect">
+                      <a:avLst/>
+                    </a:prstGeom>
+                  </pic:spPr>
+                </pic:pic>
+              </a:graphicData>
+            </a:graphic>
+          </wp:inline>
+        </w:drawing>
+      </w:r>
+    </w:p>
+    <w:p>
+      <w:pPr>
+        <w:tabs>
+          <w:tab w:val="left" w:pos="1658"/>
+        </w:tabs>
+      </w:pPr>
+    </w:p>
+    <w:p>
+      <w:pPr>
+        <w:tabs>
+          <w:tab w:val="left" w:pos="1658"/>
+        </w:tabs>
+      </w:pPr>
+      <w:r>
+        <w:rPr>
+          <w:noProof/>
+          <w:lang w:eastAsia="fr-FR" w:bidi="ar-SA"/>
+        </w:rPr>
+        <w:lastRenderedPageBreak/>
+        <w:drawing>
+          <wp:inline distT="0" distB="0" distL="0" distR="0">
+            <wp:extent cx="6120130" cy="8881745"/>
+            <wp:effectExtent l="0" t="0" r="0" b="0"/>
+            <wp:docPr id="349" name="Picture 349"/>
+            <wp:cNvGraphicFramePr>
+              <a:graphicFrameLocks xmlns:a="http://schemas.openxmlformats.org/drawingml/2006/main" noChangeAspect="1"/>
+            </wp:cNvGraphicFramePr>
+            <a:graphic xmlns:a="http://schemas.openxmlformats.org/drawingml/2006/main">
+              <a:graphicData uri="http://schemas.openxmlformats.org/drawingml/2006/picture">
+                <pic:pic xmlns:pic="http://schemas.openxmlformats.org/drawingml/2006/picture">
+                  <pic:nvPicPr>
+                    <pic:cNvPr id="0" name="createLibrary-Page-2.png"/>
+                    <pic:cNvPicPr/>
+                  </pic:nvPicPr>
+                  <pic:blipFill>
+                    <a:blip r:embed="rId29">
+                      <a:extLst>
+                        <a:ext uri="{28A0092B-C50C-407E-A947-70E740481C1C}">
+                          <a14:useLocalDpi xmlns:a14="http://schemas.microsoft.com/office/drawing/2010/main" val="0"/>
+                        </a:ext>
+                      </a:extLst>
+                    </a:blip>
+                    <a:stretch>
+                      <a:fillRect/>
+                    </a:stretch>
+                  </pic:blipFill>
+                  <pic:spPr>
+                    <a:xfrm>
+                      <a:off x="0" y="0"/>
+                      <a:ext cx="6120130" cy="8881745"/>
+                    </a:xfrm>
+                    <a:prstGeom prst="rect">
+                      <a:avLst/>
+                    </a:prstGeom>
+                  </pic:spPr>
+                </pic:pic>
+              </a:graphicData>
+            </a:graphic>
+          </wp:inline>
+        </w:drawing>
+      </w:r>
+    </w:p>
+    <w:p>
+      <w:pPr>
+        <w:tabs>
+          <w:tab w:val="left" w:pos="1658"/>
+        </w:tabs>
+      </w:pPr>
+    </w:p>
+    <w:p>
+      <w:pPr>
+        <w:tabs>
+          <w:tab w:val="left" w:pos="1658"/>
+        </w:tabs>
+        <w:rPr>
+          <w:sz w:val="32"/>
+        </w:rPr>
+      </w:pPr>
+      <w:proofErr w:type="spellStart"/>
+      <w:proofErr w:type="gramStart"/>
+      <w:r>
+        <w:rPr>
+          <w:sz w:val="32"/>
+        </w:rPr>
+        <w:lastRenderedPageBreak/>
+        <w:t>freeLibrary</w:t>
+      </w:r>
+      <w:proofErr w:type="spellEnd"/>
+      <w:proofErr w:type="gramEnd"/>
+      <w:r>
+        <w:rPr>
+          <w:sz w:val="32"/>
+        </w:rPr>
+        <w:t xml:space="preserve"> : </w:t>
+      </w:r>
+    </w:p>
+    <w:p>
+      <w:pPr>
+        <w:tabs>
+          <w:tab w:val="left" w:pos="1658"/>
+        </w:tabs>
+      </w:pPr>
+    </w:p>
+    <w:p>
+      <w:pPr>
+        <w:tabs>
+          <w:tab w:val="left" w:pos="1658"/>
+        </w:tabs>
+      </w:pPr>
+      <w:r>
+        <w:t>Libère la mémoire de la bibliothèque.</w:t>
+      </w:r>
+    </w:p>
+    <w:p>
+      <w:pPr>
+        <w:tabs>
+          <w:tab w:val="left" w:pos="1658"/>
+        </w:tabs>
+      </w:pPr>
+    </w:p>
+    <w:p>
+      <w:pPr>
+        <w:tabs>
+          <w:tab w:val="left" w:pos="1658"/>
+        </w:tabs>
+      </w:pPr>
+      <w:r>
+        <w:rPr>
+          <w:noProof/>
+          <w:lang w:eastAsia="fr-FR" w:bidi="ar-SA"/>
+        </w:rPr>
+        <w:drawing>
+          <wp:inline distT="0" distB="0" distL="0" distR="0">
+            <wp:extent cx="4976037" cy="6926823"/>
+            <wp:effectExtent l="0" t="0" r="0" b="7620"/>
+            <wp:docPr id="350" name="Picture 350"/>
+            <wp:cNvGraphicFramePr>
+              <a:graphicFrameLocks xmlns:a="http://schemas.openxmlformats.org/drawingml/2006/main" noChangeAspect="1"/>
+            </wp:cNvGraphicFramePr>
+            <a:graphic xmlns:a="http://schemas.openxmlformats.org/drawingml/2006/main">
+              <a:graphicData uri="http://schemas.openxmlformats.org/drawingml/2006/picture">
+                <pic:pic xmlns:pic="http://schemas.openxmlformats.org/drawingml/2006/picture">
+                  <pic:nvPicPr>
+                    <pic:cNvPr id="0" name="freeLibrary-Page-1.png"/>
+                    <pic:cNvPicPr/>
+                  </pic:nvPicPr>
+                  <pic:blipFill>
+                    <a:blip r:embed="rId30">
+                      <a:extLst>
+                        <a:ext uri="{28A0092B-C50C-407E-A947-70E740481C1C}">
+                          <a14:useLocalDpi xmlns:a14="http://schemas.microsoft.com/office/drawing/2010/main" val="0"/>
+                        </a:ext>
+                      </a:extLst>
+                    </a:blip>
+                    <a:stretch>
+                      <a:fillRect/>
+                    </a:stretch>
+                  </pic:blipFill>
+                  <pic:spPr>
+                    <a:xfrm>
+                      <a:off x="0" y="0"/>
+                      <a:ext cx="4982330" cy="6935583"/>
+                    </a:xfrm>
+                    <a:prstGeom prst="rect">
+                      <a:avLst/>
+                    </a:prstGeom>
+                  </pic:spPr>
+                </pic:pic>
+              </a:graphicData>
+            </a:graphic>
+          </wp:inline>
+        </w:drawing>
+      </w:r>
+    </w:p>
+    <w:p>
+      <w:pPr>
+        <w:tabs>
+          <w:tab w:val="left" w:pos="1658"/>
+        </w:tabs>
+      </w:pPr>
+      <w:r>
+        <w:rPr>
+          <w:noProof/>
+          <w:lang w:eastAsia="fr-FR" w:bidi="ar-SA"/>
+        </w:rPr>
+        <w:lastRenderedPageBreak/>
+        <w:drawing>
+          <wp:inline distT="0" distB="0" distL="0" distR="0">
+            <wp:extent cx="5571460" cy="8089543"/>
+            <wp:effectExtent l="0" t="0" r="0" b="6985"/>
+            <wp:docPr id="351" name="Picture 351"/>
+            <wp:cNvGraphicFramePr>
+              <a:graphicFrameLocks xmlns:a="http://schemas.openxmlformats.org/drawingml/2006/main" noChangeAspect="1"/>
+            </wp:cNvGraphicFramePr>
+            <a:graphic xmlns:a="http://schemas.openxmlformats.org/drawingml/2006/main">
+              <a:graphicData uri="http://schemas.openxmlformats.org/drawingml/2006/picture">
+                <pic:pic xmlns:pic="http://schemas.openxmlformats.org/drawingml/2006/picture">
+                  <pic:nvPicPr>
+                    <pic:cNvPr id="0" name="freeLibrary-Page-2.png"/>
+                    <pic:cNvPicPr/>
+                  </pic:nvPicPr>
+                  <pic:blipFill>
+                    <a:blip r:embed="rId31">
+                      <a:extLst>
+                        <a:ext uri="{28A0092B-C50C-407E-A947-70E740481C1C}">
+                          <a14:useLocalDpi xmlns:a14="http://schemas.microsoft.com/office/drawing/2010/main" val="0"/>
+                        </a:ext>
+                      </a:extLst>
+                    </a:blip>
+                    <a:stretch>
+                      <a:fillRect/>
+                    </a:stretch>
+                  </pic:blipFill>
+                  <pic:spPr>
+                    <a:xfrm>
+                      <a:off x="0" y="0"/>
+                      <a:ext cx="5571045" cy="8088940"/>
+                    </a:xfrm>
+                    <a:prstGeom prst="rect">
+                      <a:avLst/>
+                    </a:prstGeom>
+                  </pic:spPr>
+                </pic:pic>
+              </a:graphicData>
+            </a:graphic>
+          </wp:inline>
+        </w:drawing>
+      </w:r>
+    </w:p>
+    <w:p>
+      <w:pPr>
+        <w:tabs>
+          <w:tab w:val="left" w:pos="1658"/>
+        </w:tabs>
+      </w:pPr>
+    </w:p>
+    <w:p>
+      <w:pPr>
+        <w:tabs>
+          <w:tab w:val="left" w:pos="1658"/>
+        </w:tabs>
+      </w:pPr>
+    </w:p>
+    <w:p>
+      <w:pPr>
+        <w:tabs>
+          <w:tab w:val="left" w:pos="1658"/>
+        </w:tabs>
+      </w:pPr>
+    </w:p>
+    <w:p>
+      <w:pPr>
+        <w:tabs>
+          <w:tab w:val="left" w:pos="1658"/>
+        </w:tabs>
+      </w:pPr>
+    </w:p>
+    <w:p>
+      <w:pPr>
+        <w:tabs>
+          <w:tab w:val="left" w:pos="1658"/>
+        </w:tabs>
+      </w:pPr>
+    </w:p>
+    <w:p>
+      <w:pPr>
+        <w:tabs>
+          <w:tab w:val="left" w:pos="1658"/>
+        </w:tabs>
+      </w:pPr>
+    </w:p>
+    <w:p>
+      <w:pPr>
+        <w:tabs>
+          <w:tab w:val="left" w:pos="2127"/>
+        </w:tabs>
+        <w:rPr>
+          <w:sz w:val="32"/>
+        </w:rPr>
+      </w:pPr>
+      <w:proofErr w:type="spellStart"/>
+      <w:proofErr w:type="gramStart"/>
+      <w:r>
+        <w:rPr>
+          <w:sz w:val="32"/>
+        </w:rPr>
+        <w:lastRenderedPageBreak/>
+        <w:t>borrowBook</w:t>
+      </w:r>
+      <w:proofErr w:type="spellEnd"/>
+      <w:proofErr w:type="gramEnd"/>
+      <w:r>
+        <w:rPr>
+          <w:sz w:val="32"/>
+        </w:rPr>
+        <w:t xml:space="preserve"> : </w:t>
+      </w:r>
+    </w:p>
+    <w:p/>
+    <w:p>
+      <w:r>
+        <w:t>Lit le fichier des emprunts et rempli le liste chainée.</w:t>
+      </w:r>
+    </w:p>
+    <w:p>
+      <w:pPr>
+        <w:tabs>
+          <w:tab w:val="left" w:pos="1658"/>
+        </w:tabs>
+      </w:pPr>
+    </w:p>
+    <w:p>
+      <w:pPr>
+        <w:tabs>
+          <w:tab w:val="left" w:pos="1658"/>
+        </w:tabs>
+      </w:pPr>
+      <w:r>
+        <w:rPr>
+          <w:noProof/>
+          <w:lang w:eastAsia="fr-FR" w:bidi="ar-SA"/>
+        </w:rPr>
+        <w:drawing>
+          <wp:inline distT="0" distB="0" distL="0" distR="0">
+            <wp:extent cx="4741103" cy="3411941"/>
+            <wp:effectExtent l="0" t="0" r="2540" b="0"/>
+            <wp:docPr id="354" name="Picture 354"/>
+            <wp:cNvGraphicFramePr>
+              <a:graphicFrameLocks xmlns:a="http://schemas.openxmlformats.org/drawingml/2006/main" noChangeAspect="1"/>
+            </wp:cNvGraphicFramePr>
+            <a:graphic xmlns:a="http://schemas.openxmlformats.org/drawingml/2006/main">
+              <a:graphicData uri="http://schemas.openxmlformats.org/drawingml/2006/picture">
+                <pic:pic xmlns:pic="http://schemas.openxmlformats.org/drawingml/2006/picture">
+                  <pic:nvPicPr>
+                    <pic:cNvPr id="0" name="borrowBook.png"/>
+                    <pic:cNvPicPr/>
+                  </pic:nvPicPr>
+                  <pic:blipFill>
+                    <a:blip r:embed="rId32">
+                      <a:extLst>
+                        <a:ext uri="{28A0092B-C50C-407E-A947-70E740481C1C}">
+                          <a14:useLocalDpi xmlns:a14="http://schemas.microsoft.com/office/drawing/2010/main" val="0"/>
+                        </a:ext>
+                      </a:extLst>
+                    </a:blip>
+                    <a:stretch>
+                      <a:fillRect/>
+                    </a:stretch>
+                  </pic:blipFill>
+                  <pic:spPr>
+                    <a:xfrm>
+                      <a:off x="0" y="0"/>
+                      <a:ext cx="4745704" cy="3415252"/>
+                    </a:xfrm>
+                    <a:prstGeom prst="rect">
+                      <a:avLst/>
+                    </a:prstGeom>
+                  </pic:spPr>
+                </pic:pic>
+              </a:graphicData>
+            </a:graphic>
+          </wp:inline>
+        </w:drawing>
+      </w:r>
+      <w:bookmarkStart w:id="10" w:name="_GoBack"/>
+      <w:bookmarkEnd w:id="10"/>
+    </w:p>
+    <w:p>
+      <w:pPr>
+        <w:tabs>
+          <w:tab w:val="left" w:pos="1658"/>
+        </w:tabs>
+      </w:pPr>
+    </w:p>
+    <w:p>
+      <w:pPr>
+        <w:rPr>
+          <w:sz w:val="32"/>
+        </w:rPr>
+      </w:pPr>
+      <w:proofErr w:type="spellStart"/>
+      <w:proofErr w:type="gramStart"/>
+      <w:r>
+        <w:rPr>
+          <w:sz w:val="32"/>
+        </w:rPr>
+        <w:t>insertBorrowing</w:t>
+      </w:r>
+      <w:proofErr w:type="spellEnd"/>
+      <w:proofErr w:type="gramEnd"/>
+      <w:r>
+        <w:rPr>
+          <w:sz w:val="32"/>
+        </w:rPr>
+        <w:t xml:space="preserve"> : </w:t>
+      </w:r>
+    </w:p>
+    <w:p>
+      <w:pPr>
+        <w:rPr>
+          <w:sz w:val="28"/>
+        </w:rPr>
+      </w:pPr>
+    </w:p>
+    <w:p>
+      <w:r>
+        <w:t xml:space="preserve">Insère le livre emprunté dans la liste des emprunts et modifie la valeur de </w:t>
+      </w:r>
+      <w:proofErr w:type="spellStart"/>
+      <w:r>
+        <w:t>isBorrowed</w:t>
+      </w:r>
+      <w:proofErr w:type="spellEnd"/>
+      <w:r>
+        <w:t xml:space="preserve"> du livre dans la bibliothèque.</w:t>
+      </w:r>
+    </w:p>
+    <w:p/>
+    <w:p>
+      <w:r>
+        <w:rPr>
+          <w:noProof/>
+          <w:lang w:eastAsia="fr-FR" w:bidi="ar-SA"/>
+        </w:rPr>
+        <w:drawing>
+          <wp:inline distT="0" distB="0" distL="0" distR="0">
+            <wp:extent cx="4476466" cy="3829939"/>
+            <wp:effectExtent l="0" t="0" r="635" b="0"/>
+            <wp:docPr id="355" name="Picture 355"/>
+            <wp:cNvGraphicFramePr>
+              <a:graphicFrameLocks xmlns:a="http://schemas.openxmlformats.org/drawingml/2006/main" noChangeAspect="1"/>
+            </wp:cNvGraphicFramePr>
+            <a:graphic xmlns:a="http://schemas.openxmlformats.org/drawingml/2006/main">
+              <a:graphicData uri="http://schemas.openxmlformats.org/drawingml/2006/picture">
+                <pic:pic xmlns:pic="http://schemas.openxmlformats.org/drawingml/2006/picture">
+                  <pic:nvPicPr>
+                    <pic:cNvPr id="0" name="insertBorrowing.png"/>
+                    <pic:cNvPicPr/>
+                  </pic:nvPicPr>
+                  <pic:blipFill>
+                    <a:blip r:embed="rId33">
+                      <a:extLst>
+                        <a:ext uri="{28A0092B-C50C-407E-A947-70E740481C1C}">
+                          <a14:useLocalDpi xmlns:a14="http://schemas.microsoft.com/office/drawing/2010/main" val="0"/>
+                        </a:ext>
+                      </a:extLst>
+                    </a:blip>
+                    <a:stretch>
+                      <a:fillRect/>
+                    </a:stretch>
+                  </pic:blipFill>
+                  <pic:spPr>
+                    <a:xfrm>
+                      <a:off x="0" y="0"/>
+                      <a:ext cx="4481409" cy="3834168"/>
+                    </a:xfrm>
+                    <a:prstGeom prst="rect">
+                      <a:avLst/>
+                    </a:prstGeom>
+                  </pic:spPr>
+                </pic:pic>
+              </a:graphicData>
+            </a:graphic>
+          </wp:inline>
+        </w:drawing>
+      </w:r>
+    </w:p>
+    <w:p>
+      <w:pPr>
+        <w:tabs>
+          <w:tab w:val="left" w:pos="2708"/>
+        </w:tabs>
+        <w:rPr>
+          <w:sz w:val="32"/>
+        </w:rPr>
+      </w:pPr>
+      <w:proofErr w:type="spellStart"/>
+      <w:proofErr w:type="gramStart"/>
+      <w:r>
+        <w:rPr>
+          <w:sz w:val="32"/>
+        </w:rPr>
+        <w:lastRenderedPageBreak/>
+        <w:t>broughtBackBook</w:t>
+      </w:r>
+      <w:proofErr w:type="spellEnd"/>
+      <w:proofErr w:type="gramEnd"/>
+      <w:r>
+        <w:rPr>
+          <w:sz w:val="32"/>
+        </w:rPr>
+        <w:t xml:space="preserve"> : </w:t>
+      </w:r>
+      <w:r>
+        <w:rPr>
+          <w:sz w:val="32"/>
+        </w:rPr>
+        <w:tab/>
+      </w:r>
+    </w:p>
+    <w:p/>
+    <w:p>
+      <w:r>
+        <w:t>Lit le fichier des retours, supprime les livres rendus de la liste des emp</w:t>
+      </w:r>
+      <w:r>
+        <w:t>runts.</w:t>
+      </w:r>
+    </w:p>
+    <w:p>
+      <w:pPr>
+        <w:tabs>
+          <w:tab w:val="left" w:pos="1658"/>
+        </w:tabs>
+      </w:pPr>
+    </w:p>
+    <w:p>
+      <w:pPr>
+        <w:tabs>
+          <w:tab w:val="left" w:pos="1658"/>
+        </w:tabs>
+      </w:pPr>
+      <w:r>
+        <w:rPr>
+          <w:noProof/>
+          <w:lang w:eastAsia="fr-FR" w:bidi="ar-SA"/>
+        </w:rPr>
+        <w:drawing>
+          <wp:inline distT="0" distB="0" distL="0" distR="0">
+            <wp:extent cx="5895833" cy="3428123"/>
+            <wp:effectExtent l="0" t="0" r="0" b="1270"/>
+            <wp:docPr id="356" name="Picture 356"/>
+            <wp:cNvGraphicFramePr>
+              <a:graphicFrameLocks xmlns:a="http://schemas.openxmlformats.org/drawingml/2006/main" noChangeAspect="1"/>
+            </wp:cNvGraphicFramePr>
+            <a:graphic xmlns:a="http://schemas.openxmlformats.org/drawingml/2006/main">
+              <a:graphicData uri="http://schemas.openxmlformats.org/drawingml/2006/picture">
+                <pic:pic xmlns:pic="http://schemas.openxmlformats.org/drawingml/2006/picture">
+                  <pic:nvPicPr>
+                    <pic:cNvPr id="0" name="broughtBackBook.png"/>
+                    <pic:cNvPicPr/>
+                  </pic:nvPicPr>
+                  <pic:blipFill>
+                    <a:blip r:embed="rId34">
+                      <a:extLst>
+                        <a:ext uri="{28A0092B-C50C-407E-A947-70E740481C1C}">
+                          <a14:useLocalDpi xmlns:a14="http://schemas.microsoft.com/office/drawing/2010/main" val="0"/>
+                        </a:ext>
+                      </a:extLst>
+                    </a:blip>
+                    <a:stretch>
+                      <a:fillRect/>
+                    </a:stretch>
+                  </pic:blipFill>
+                  <pic:spPr>
+                    <a:xfrm>
+                      <a:off x="0" y="0"/>
+                      <a:ext cx="5901554" cy="3431450"/>
+                    </a:xfrm>
+                    <a:prstGeom prst="rect">
+                      <a:avLst/>
+                    </a:prstGeom>
+                  </pic:spPr>
+                </pic:pic>
+              </a:graphicData>
+            </a:graphic>
+          </wp:inline>
+        </w:drawing>
+      </w:r>
+    </w:p>
+    <w:p>
+      <w:pPr>
+        <w:tabs>
+          <w:tab w:val="left" w:pos="1658"/>
+        </w:tabs>
+      </w:pPr>
+    </w:p>
+    <w:p>
+      <w:pPr>
+        <w:rPr>
+          <w:sz w:val="32"/>
+        </w:rPr>
+      </w:pPr>
+      <w:proofErr w:type="spellStart"/>
+      <w:proofErr w:type="gramStart"/>
+      <w:r>
+        <w:rPr>
+          <w:sz w:val="32"/>
+        </w:rPr>
+        <w:t>deleteBorrowing</w:t>
+      </w:r>
+      <w:proofErr w:type="spellEnd"/>
+      <w:proofErr w:type="gramEnd"/>
+      <w:r>
+        <w:rPr>
+          <w:sz w:val="32"/>
+        </w:rPr>
+        <w:t xml:space="preserve"> : </w:t>
+      </w:r>
+    </w:p>
+    <w:p/>
+    <w:p>
+      <w:r>
+        <w:t>Supprime de la liste des emprunts le livre dont le numéro est passé en paramètre.</w:t>
+      </w:r>
+    </w:p>
+    <w:p>
+      <w:pPr>
+        <w:tabs>
+          <w:tab w:val="left" w:pos="1658"/>
+        </w:tabs>
+      </w:pPr>
+    </w:p>
+    <w:p>
+      <w:pPr>
+        <w:tabs>
+          <w:tab w:val="left" w:pos="1658"/>
+        </w:tabs>
+      </w:pPr>
+      <w:r>
+        <w:rPr>
+          <w:noProof/>
+          <w:lang w:eastAsia="fr-FR" w:bidi="ar-SA"/>
+        </w:rPr>
+        <w:drawing>
+          <wp:inline distT="0" distB="0" distL="0" distR="0">
+            <wp:extent cx="4544705" cy="3998664"/>
+            <wp:effectExtent l="0" t="0" r="8255" b="1905"/>
+            <wp:docPr id="357" name="Picture 357"/>
+            <wp:cNvGraphicFramePr>
+              <a:graphicFrameLocks xmlns:a="http://schemas.openxmlformats.org/drawingml/2006/main" noChangeAspect="1"/>
+            </wp:cNvGraphicFramePr>
+            <a:graphic xmlns:a="http://schemas.openxmlformats.org/drawingml/2006/main">
+              <a:graphicData uri="http://schemas.openxmlformats.org/drawingml/2006/picture">
+                <pic:pic xmlns:pic="http://schemas.openxmlformats.org/drawingml/2006/picture">
+                  <pic:nvPicPr>
+                    <pic:cNvPr id="0" name="deleteBorrowing.png"/>
+                    <pic:cNvPicPr/>
+                  </pic:nvPicPr>
+                  <pic:blipFill>
+                    <a:blip r:embed="rId35">
+                      <a:extLst>
+                        <a:ext uri="{28A0092B-C50C-407E-A947-70E740481C1C}">
+                          <a14:useLocalDpi xmlns:a14="http://schemas.microsoft.com/office/drawing/2010/main" val="0"/>
+                        </a:ext>
+                      </a:extLst>
+                    </a:blip>
+                    <a:stretch>
+                      <a:fillRect/>
+                    </a:stretch>
+                  </pic:blipFill>
+                  <pic:spPr>
+                    <a:xfrm>
+                      <a:off x="0" y="0"/>
+                      <a:ext cx="4586367" cy="4035321"/>
+                    </a:xfrm>
+                    <a:prstGeom prst="rect">
+                      <a:avLst/>
+                    </a:prstGeom>
+                  </pic:spPr>
+                </pic:pic>
+              </a:graphicData>
+            </a:graphic>
+          </wp:inline>
+        </w:drawing>
+      </w:r>
+    </w:p>
+    <w:p>
+      <w:pPr>
+        <w:tabs>
+          <w:tab w:val="left" w:pos="2386"/>
+        </w:tabs>
+        <w:rPr>
+          <w:sz w:val="32"/>
+        </w:rPr>
+      </w:pPr>
+      <w:proofErr w:type="spellStart"/>
+      <w:proofErr w:type="gramStart"/>
+      <w:r>
+        <w:rPr>
+          <w:sz w:val="32"/>
+        </w:rPr>
+        <w:lastRenderedPageBreak/>
+        <w:t>freeBorrowings</w:t>
+      </w:r>
+      <w:proofErr w:type="spellEnd"/>
+      <w:proofErr w:type="gramEnd"/>
+      <w:r>
+        <w:rPr>
+          <w:sz w:val="32"/>
+        </w:rPr>
+        <w:t xml:space="preserve"> : </w:t>
+      </w:r>
+      <w:r>
+        <w:rPr>
+          <w:sz w:val="32"/>
+        </w:rPr>
+        <w:tab/>
+      </w:r>
+    </w:p>
+    <w:p/>
+    <w:p>
+      <w:r>
+        <w:t>Libère la mémoire de la liste des emprunts.</w:t>
+      </w:r>
+    </w:p>
+    <w:p>
+      <w:pPr>
+        <w:tabs>
+          <w:tab w:val="left" w:pos="1658"/>
+        </w:tabs>
+        <w:rPr>
+          <w:sz w:val="32"/>
+        </w:rPr>
+      </w:pPr>
+    </w:p>
+    <w:p>
+      <w:pPr>
+        <w:tabs>
+          <w:tab w:val="left" w:pos="1658"/>
+        </w:tabs>
+      </w:pPr>
+      <w:r>
+        <w:rPr>
+          <w:noProof/>
+          <w:lang w:eastAsia="fr-FR" w:bidi="ar-SA"/>
+        </w:rPr>
+        <w:drawing>
+          <wp:inline distT="0" distB="0" distL="0" distR="0">
+            <wp:extent cx="6120130" cy="4167505"/>
+            <wp:effectExtent l="0" t="0" r="0" b="4445"/>
+            <wp:docPr id="358" name="Picture 358"/>
+            <wp:cNvGraphicFramePr>
+              <a:graphicFrameLocks xmlns:a="http://schemas.openxmlformats.org/drawingml/2006/main" noChangeAspect="1"/>
+            </wp:cNvGraphicFramePr>
+            <a:graphic xmlns:a="http://schemas.openxmlformats.org/drawingml/2006/main">
+              <a:graphicData uri="http://schemas.openxmlformats.org/drawingml/2006/picture">
+                <pic:pic xmlns:pic="http://schemas.openxmlformats.org/drawingml/2006/picture">
+                  <pic:nvPicPr>
+                    <pic:cNvPr id="0" name="freeborrowing.png"/>
+                    <pic:cNvPicPr/>
+                  </pic:nvPicPr>
+                  <pic:blipFill>
+                    <a:blip r:embed="rId36">
+                      <a:extLst>
+                        <a:ext uri="{28A0092B-C50C-407E-A947-70E740481C1C}">
+                          <a14:useLocalDpi xmlns:a14="http://schemas.microsoft.com/office/drawing/2010/main" val="0"/>
+                        </a:ext>
+                      </a:extLst>
+                    </a:blip>
+                    <a:stretch>
+                      <a:fillRect/>
+                    </a:stretch>
+                  </pic:blipFill>
+                  <pic:spPr>
+                    <a:xfrm>
+                      <a:off x="0" y="0"/>
+                      <a:ext cx="6120130" cy="4167505"/>
+                    </a:xfrm>
+                    <a:prstGeom prst="rect">
+                      <a:avLst/>
+                    </a:prstGeom>
+                  </pic:spPr>
+                </pic:pic>
+              </a:graphicData>
+            </a:graphic>
+          </wp:inline>
+        </w:drawing>
+      </w:r>
     </w:p>
     <w:p>
       <w:pPr>
@@ -9670,7 +11405,6 @@
           <w:sz w:val="40"/>
         </w:rPr>
       </w:pPr>
-      <w:bookmarkStart w:id="7" w:name="_Toc34253848"/>
       <w:r>
         <w:rPr>
           <w:sz w:val="40"/>
@@ -9682,7 +11416,7 @@
       <w:pPr>
         <w:pStyle w:val="Heading1"/>
         <w:rPr>
-          <w:sz w:val="36"/>
+          <w:sz w:val="24"/>
         </w:rPr>
       </w:pPr>
       <w:r>
@@ -9692,7 +11426,7 @@
         <w:lastRenderedPageBreak/>
         <w:t>Jeux d’essais, liste des cas</w:t>
       </w:r>
-      <w:bookmarkEnd w:id="7"/>
+      <w:bookmarkEnd w:id="9"/>
       <w:r>
         <w:rPr>
           <w:sz w:val="36"/>
@@ -9713,11 +11447,11 @@
           <w:noProof/>
           <w:color w:val="000000"/>
           <w:sz w:val="40"/>
-          <w:lang w:bidi="ar-SA"/>
+          <w:lang w:eastAsia="fr-FR" w:bidi="ar-SA"/>
         </w:rPr>
         <w:lastRenderedPageBreak/>
         <w:drawing>
-          <wp:anchor distT="0" distB="0" distL="114300" distR="114300" simplePos="0" relativeHeight="251658240" behindDoc="1" locked="0" layoutInCell="1" allowOverlap="1" wp14:anchorId="65DE2B56" wp14:editId="17316453">
+          <wp:anchor distT="0" distB="0" distL="114300" distR="114300" simplePos="0" relativeHeight="251658240" behindDoc="1" locked="0" layoutInCell="1" allowOverlap="1" wp14:anchorId="560CCFD1" wp14:editId="448D673B">
             <wp:simplePos x="0" y="0"/>
             <wp:positionH relativeFrom="column">
               <wp:posOffset>704850</wp:posOffset>
@@ -9748,7 +11482,7 @@
                     <pic:cNvPicPr/>
                   </pic:nvPicPr>
                   <pic:blipFill>
-                    <a:blip r:embed="rId27">
+                    <a:blip r:embed="rId37">
                       <a:extLst>
                         <a:ext uri="{28A0092B-C50C-407E-A947-70E740481C1C}">
                           <a14:useLocalDpi xmlns:a14="http://schemas.microsoft.com/office/drawing/2010/main" val="0"/>
@@ -9786,12 +11520,12 @@
           <w:noProof/>
           <w:color w:val="000000"/>
           <w:sz w:val="40"/>
-          <w:lang w:bidi="ar-SA"/>
+          <w:lang w:eastAsia="fr-FR" w:bidi="ar-SA"/>
         </w:rPr>
         <mc:AlternateContent>
           <mc:Choice Requires="wps">
             <w:drawing>
-              <wp:anchor distT="0" distB="0" distL="114300" distR="114300" simplePos="0" relativeHeight="251660288" behindDoc="0" locked="0" layoutInCell="1" allowOverlap="1" wp14:anchorId="5CE29513" wp14:editId="7B7DDA55">
+              <wp:anchor distT="0" distB="0" distL="114300" distR="114300" simplePos="0" relativeHeight="251660288" behindDoc="0" locked="0" layoutInCell="1" allowOverlap="1" wp14:anchorId="38682647" wp14:editId="0E9152D4">
                 <wp:simplePos x="0" y="0"/>
                 <wp:positionH relativeFrom="column">
                   <wp:posOffset>-367665</wp:posOffset>
@@ -10431,7 +12165,7 @@
         <w:rPr>
           <w:noProof/>
           <w:color w:val="000000"/>
-          <w:lang w:bidi="ar-SA"/>
+          <w:lang w:eastAsia="fr-FR" w:bidi="ar-SA"/>
         </w:rPr>
         <w:drawing>
           <wp:anchor distT="0" distB="0" distL="114300" distR="114300" simplePos="0" relativeHeight="251663360" behindDoc="1" locked="0" layoutInCell="1" allowOverlap="1" wp14:anchorId="262DE651" wp14:editId="49E97995">
@@ -10465,7 +12199,7 @@
                     <pic:cNvPicPr/>
                   </pic:nvPicPr>
                   <pic:blipFill>
-                    <a:blip r:embed="rId28">
+                    <a:blip r:embed="rId38">
                       <a:extLst>
                         <a:ext uri="{28A0092B-C50C-407E-A947-70E740481C1C}">
                           <a14:useLocalDpi xmlns:a14="http://schemas.microsoft.com/office/drawing/2010/main" val="0"/>
@@ -10501,7 +12235,7 @@
         <w:rPr>
           <w:noProof/>
           <w:color w:val="000000"/>
-          <w:lang w:bidi="ar-SA"/>
+          <w:lang w:eastAsia="fr-FR" w:bidi="ar-SA"/>
         </w:rPr>
         <mc:AlternateContent>
           <mc:Choice Requires="wps">
@@ -11064,7 +12798,7 @@
           <w:noProof/>
           <w:color w:val="000000"/>
           <w:sz w:val="40"/>
-          <w:lang w:bidi="ar-SA"/>
+          <w:lang w:eastAsia="fr-FR" w:bidi="ar-SA"/>
         </w:rPr>
         <w:lastRenderedPageBreak/>
         <w:drawing>
@@ -11099,7 +12833,7 @@
                     <pic:cNvPicPr/>
                   </pic:nvPicPr>
                   <pic:blipFill>
-                    <a:blip r:embed="rId29">
+                    <a:blip r:embed="rId39">
                       <a:extLst>
                         <a:ext uri="{28A0092B-C50C-407E-A947-70E740481C1C}">
                           <a14:useLocalDpi xmlns:a14="http://schemas.microsoft.com/office/drawing/2010/main" val="0"/>
@@ -11137,7 +12871,7 @@
           <w:noProof/>
           <w:color w:val="000000"/>
           <w:sz w:val="40"/>
-          <w:lang w:bidi="ar-SA"/>
+          <w:lang w:eastAsia="fr-FR" w:bidi="ar-SA"/>
         </w:rPr>
         <mc:AlternateContent>
           <mc:Choice Requires="wps">
@@ -11991,7 +13725,7 @@
           <w:noProof/>
           <w:color w:val="000000"/>
           <w:sz w:val="40"/>
-          <w:lang w:bidi="ar-SA"/>
+          <w:lang w:eastAsia="fr-FR" w:bidi="ar-SA"/>
         </w:rPr>
         <w:lastRenderedPageBreak/>
         <w:drawing>
@@ -12026,7 +13760,7 @@
                     <pic:cNvPicPr/>
                   </pic:nvPicPr>
                   <pic:blipFill>
-                    <a:blip r:embed="rId30">
+                    <a:blip r:embed="rId40">
                       <a:extLst>
                         <a:ext uri="{28A0092B-C50C-407E-A947-70E740481C1C}">
                           <a14:useLocalDpi xmlns:a14="http://schemas.microsoft.com/office/drawing/2010/main" val="0"/>
@@ -12064,7 +13798,7 @@
           <w:noProof/>
           <w:color w:val="000000"/>
           <w:sz w:val="40"/>
-          <w:lang w:bidi="ar-SA"/>
+          <w:lang w:eastAsia="fr-FR" w:bidi="ar-SA"/>
         </w:rPr>
         <mc:AlternateContent>
           <mc:Choice Requires="wps">
@@ -12781,7 +14515,7 @@
         <w:rPr>
           <w:noProof/>
           <w:color w:val="000000"/>
-          <w:lang w:bidi="ar-SA"/>
+          <w:lang w:eastAsia="fr-FR" w:bidi="ar-SA"/>
         </w:rPr>
         <w:drawing>
           <wp:anchor distT="0" distB="0" distL="114300" distR="114300" simplePos="0" relativeHeight="251672576" behindDoc="1" locked="0" layoutInCell="1" allowOverlap="1" wp14:anchorId="4284A0AC" wp14:editId="7514C617">
@@ -12815,7 +14549,7 @@
                     <pic:cNvPicPr/>
                   </pic:nvPicPr>
                   <pic:blipFill>
-                    <a:blip r:embed="rId31">
+                    <a:blip r:embed="rId41">
                       <a:extLst>
                         <a:ext uri="{28A0092B-C50C-407E-A947-70E740481C1C}">
                           <a14:useLocalDpi xmlns:a14="http://schemas.microsoft.com/office/drawing/2010/main" val="0"/>
@@ -12851,7 +14585,7 @@
         <w:rPr>
           <w:noProof/>
           <w:color w:val="000000"/>
-          <w:lang w:bidi="ar-SA"/>
+          <w:lang w:eastAsia="fr-FR" w:bidi="ar-SA"/>
         </w:rPr>
         <mc:AlternateContent>
           <mc:Choice Requires="wps">
@@ -13340,7 +15074,7 @@
           <w:noProof/>
           <w:color w:val="000000"/>
           <w:sz w:val="40"/>
-          <w:lang w:bidi="ar-SA"/>
+          <w:lang w:eastAsia="fr-FR" w:bidi="ar-SA"/>
         </w:rPr>
         <w:lastRenderedPageBreak/>
         <w:drawing>
@@ -13375,7 +15109,7 @@
                     <pic:cNvPicPr/>
                   </pic:nvPicPr>
                   <pic:blipFill>
-                    <a:blip r:embed="rId32">
+                    <a:blip r:embed="rId42">
                       <a:extLst>
                         <a:ext uri="{28A0092B-C50C-407E-A947-70E740481C1C}">
                           <a14:useLocalDpi xmlns:a14="http://schemas.microsoft.com/office/drawing/2010/main" val="0"/>
@@ -13413,7 +15147,7 @@
           <w:noProof/>
           <w:color w:val="000000"/>
           <w:sz w:val="40"/>
-          <w:lang w:bidi="ar-SA"/>
+          <w:lang w:eastAsia="fr-FR" w:bidi="ar-SA"/>
         </w:rPr>
         <mc:AlternateContent>
           <mc:Choice Requires="wps">
@@ -13964,7 +15698,7 @@
           <w:noProof/>
           <w:color w:val="000000"/>
           <w:sz w:val="40"/>
-          <w:lang w:bidi="ar-SA"/>
+          <w:lang w:eastAsia="fr-FR" w:bidi="ar-SA"/>
         </w:rPr>
         <w:lastRenderedPageBreak/>
         <w:drawing>
@@ -13999,7 +15733,7 @@
                     <pic:cNvPicPr/>
                   </pic:nvPicPr>
                   <pic:blipFill>
-                    <a:blip r:embed="rId33">
+                    <a:blip r:embed="rId43">
                       <a:extLst>
                         <a:ext uri="{28A0092B-C50C-407E-A947-70E740481C1C}">
                           <a14:useLocalDpi xmlns:a14="http://schemas.microsoft.com/office/drawing/2010/main" val="0"/>
@@ -14037,7 +15771,7 @@
           <w:noProof/>
           <w:color w:val="000000"/>
           <w:sz w:val="40"/>
-          <w:lang w:bidi="ar-SA"/>
+          <w:lang w:eastAsia="fr-FR" w:bidi="ar-SA"/>
         </w:rPr>
         <mc:AlternateContent>
           <mc:Choice Requires="wps">
@@ -14617,7 +16351,7 @@
           <w:sz w:val="40"/>
         </w:rPr>
       </w:pPr>
-      <w:bookmarkStart w:id="8" w:name="_Toc34253849"/>
+      <w:bookmarkStart w:id="11" w:name="_Toc34569419"/>
       <w:r>
         <w:rPr>
           <w:sz w:val="40"/>
@@ -14625,7 +16359,7 @@
         <w:lastRenderedPageBreak/>
         <w:t>Annexes</w:t>
       </w:r>
-      <w:bookmarkEnd w:id="8"/>
+      <w:bookmarkEnd w:id="11"/>
     </w:p>
     <w:p/>
     <w:p>
@@ -14690,7 +16424,7 @@
       <w:r>
         <w:rPr>
           <w:noProof/>
-          <w:lang w:bidi="ar-SA"/>
+          <w:lang w:eastAsia="fr-FR" w:bidi="ar-SA"/>
         </w:rPr>
         <w:lastRenderedPageBreak/>
         <w:drawing>
@@ -14725,7 +16459,7 @@
                     <pic:cNvPicPr/>
                   </pic:nvPicPr>
                   <pic:blipFill>
-                    <a:blip r:embed="rId34">
+                    <a:blip r:embed="rId44">
                       <a:extLst>
                         <a:ext uri="{28A0092B-C50C-407E-A947-70E740481C1C}">
                           <a14:useLocalDpi xmlns:a14="http://schemas.microsoft.com/office/drawing/2010/main" val="0"/>
@@ -14783,7 +16517,7 @@
       <w:r>
         <w:rPr>
           <w:noProof/>
-          <w:lang w:bidi="ar-SA"/>
+          <w:lang w:eastAsia="fr-FR" w:bidi="ar-SA"/>
         </w:rPr>
         <w:lastRenderedPageBreak/>
         <w:drawing>
@@ -14818,7 +16552,7 @@
                     <pic:cNvPicPr/>
                   </pic:nvPicPr>
                   <pic:blipFill>
-                    <a:blip r:embed="rId35">
+                    <a:blip r:embed="rId45">
                       <a:extLst>
                         <a:ext uri="{28A0092B-C50C-407E-A947-70E740481C1C}">
                           <a14:useLocalDpi xmlns:a14="http://schemas.microsoft.com/office/drawing/2010/main" val="0"/>
@@ -14853,7 +16587,7 @@
       <w:r>
         <w:rPr>
           <w:noProof/>
-          <w:lang w:bidi="ar-SA"/>
+          <w:lang w:eastAsia="fr-FR" w:bidi="ar-SA"/>
         </w:rPr>
         <w:drawing>
           <wp:anchor distT="0" distB="0" distL="114300" distR="114300" simplePos="0" relativeHeight="251687936" behindDoc="1" locked="0" layoutInCell="1" allowOverlap="1" wp14:anchorId="79CBD443" wp14:editId="1B9B0F4B">
@@ -14887,7 +16621,7 @@
                     <pic:cNvPicPr/>
                   </pic:nvPicPr>
                   <pic:blipFill>
-                    <a:blip r:embed="rId36">
+                    <a:blip r:embed="rId46">
                       <a:extLst>
                         <a:ext uri="{28A0092B-C50C-407E-A947-70E740481C1C}">
                           <a14:useLocalDpi xmlns:a14="http://schemas.microsoft.com/office/drawing/2010/main" val="0"/>
@@ -14922,7 +16656,7 @@
       <w:r>
         <w:rPr>
           <w:noProof/>
-          <w:lang w:bidi="ar-SA"/>
+          <w:lang w:eastAsia="fr-FR" w:bidi="ar-SA"/>
         </w:rPr>
         <w:drawing>
           <wp:anchor distT="0" distB="0" distL="114300" distR="114300" simplePos="0" relativeHeight="251686912" behindDoc="1" locked="0" layoutInCell="1" allowOverlap="1" wp14:anchorId="26A67AF4" wp14:editId="5BC799C9">
@@ -14956,7 +16690,7 @@
                     <pic:cNvPicPr/>
                   </pic:nvPicPr>
                   <pic:blipFill>
-                    <a:blip r:embed="rId37">
+                    <a:blip r:embed="rId47">
                       <a:extLst>
                         <a:ext uri="{28A0092B-C50C-407E-A947-70E740481C1C}">
                           <a14:useLocalDpi xmlns:a14="http://schemas.microsoft.com/office/drawing/2010/main" val="0"/>
@@ -15012,7 +16746,7 @@
       <w:r>
         <w:rPr>
           <w:noProof/>
-          <w:lang w:bidi="ar-SA"/>
+          <w:lang w:eastAsia="fr-FR" w:bidi="ar-SA"/>
         </w:rPr>
         <w:lastRenderedPageBreak/>
         <w:drawing>
@@ -15047,7 +16781,7 @@
                     <pic:cNvPicPr/>
                   </pic:nvPicPr>
                   <pic:blipFill>
-                    <a:blip r:embed="rId38">
+                    <a:blip r:embed="rId48">
                       <a:extLst>
                         <a:ext uri="{28A0092B-C50C-407E-A947-70E740481C1C}">
                           <a14:useLocalDpi xmlns:a14="http://schemas.microsoft.com/office/drawing/2010/main" val="0"/>
@@ -15082,7 +16816,7 @@
       <w:r>
         <w:rPr>
           <w:noProof/>
-          <w:lang w:bidi="ar-SA"/>
+          <w:lang w:eastAsia="fr-FR" w:bidi="ar-SA"/>
         </w:rPr>
         <w:drawing>
           <wp:anchor distT="0" distB="0" distL="114300" distR="114300" simplePos="0" relativeHeight="251681792" behindDoc="1" locked="0" layoutInCell="1" allowOverlap="1" wp14:anchorId="52AFF41F" wp14:editId="43352859">
@@ -15116,7 +16850,7 @@
                     <pic:cNvPicPr/>
                   </pic:nvPicPr>
                   <pic:blipFill>
-                    <a:blip r:embed="rId39">
+                    <a:blip r:embed="rId49">
                       <a:extLst>
                         <a:ext uri="{28A0092B-C50C-407E-A947-70E740481C1C}">
                           <a14:useLocalDpi xmlns:a14="http://schemas.microsoft.com/office/drawing/2010/main" val="0"/>
@@ -15164,7 +16898,7 @@
       <w:r>
         <w:rPr>
           <w:noProof/>
-          <w:lang w:bidi="ar-SA"/>
+          <w:lang w:eastAsia="fr-FR" w:bidi="ar-SA"/>
         </w:rPr>
         <w:lastRenderedPageBreak/>
         <w:drawing>
@@ -15199,7 +16933,7 @@
                     <pic:cNvPicPr/>
                   </pic:nvPicPr>
                   <pic:blipFill>
-                    <a:blip r:embed="rId40">
+                    <a:blip r:embed="rId50">
                       <a:extLst>
                         <a:ext uri="{28A0092B-C50C-407E-A947-70E740481C1C}">
                           <a14:useLocalDpi xmlns:a14="http://schemas.microsoft.com/office/drawing/2010/main" val="0"/>
@@ -15234,7 +16968,7 @@
       <w:r>
         <w:rPr>
           <w:noProof/>
-          <w:lang w:bidi="ar-SA"/>
+          <w:lang w:eastAsia="fr-FR" w:bidi="ar-SA"/>
         </w:rPr>
         <w:drawing>
           <wp:anchor distT="0" distB="0" distL="114300" distR="114300" simplePos="0" relativeHeight="251683840" behindDoc="1" locked="0" layoutInCell="1" allowOverlap="1" wp14:anchorId="36EF294D" wp14:editId="101050C2">
@@ -15268,7 +17002,7 @@
                     <pic:cNvPicPr/>
                   </pic:nvPicPr>
                   <pic:blipFill>
-                    <a:blip r:embed="rId41">
+                    <a:blip r:embed="rId51">
                       <a:extLst>
                         <a:ext uri="{28A0092B-C50C-407E-A947-70E740481C1C}">
                           <a14:useLocalDpi xmlns:a14="http://schemas.microsoft.com/office/drawing/2010/main" val="0"/>
@@ -15316,7 +17050,7 @@
       <w:r>
         <w:rPr>
           <w:noProof/>
-          <w:lang w:bidi="ar-SA"/>
+          <w:lang w:eastAsia="fr-FR" w:bidi="ar-SA"/>
         </w:rPr>
         <w:lastRenderedPageBreak/>
         <w:drawing>
@@ -15351,7 +17085,7 @@
                     <pic:cNvPicPr/>
                   </pic:nvPicPr>
                   <pic:blipFill>
-                    <a:blip r:embed="rId42">
+                    <a:blip r:embed="rId52">
                       <a:extLst>
                         <a:ext uri="{28A0092B-C50C-407E-A947-70E740481C1C}">
                           <a14:useLocalDpi xmlns:a14="http://schemas.microsoft.com/office/drawing/2010/main" val="0"/>
@@ -15386,7 +17120,7 @@
       <w:r>
         <w:rPr>
           <w:noProof/>
-          <w:lang w:bidi="ar-SA"/>
+          <w:lang w:eastAsia="fr-FR" w:bidi="ar-SA"/>
         </w:rPr>
         <w:drawing>
           <wp:anchor distT="0" distB="0" distL="114300" distR="114300" simplePos="0" relativeHeight="251691008" behindDoc="1" locked="0" layoutInCell="1" allowOverlap="1" wp14:anchorId="006A5D29" wp14:editId="0B849DA1">
@@ -15420,7 +17154,7 @@
                     <pic:cNvPicPr/>
                   </pic:nvPicPr>
                   <pic:blipFill>
-                    <a:blip r:embed="rId43">
+                    <a:blip r:embed="rId53">
                       <a:extLst>
                         <a:ext uri="{28A0092B-C50C-407E-A947-70E740481C1C}">
                           <a14:useLocalDpi xmlns:a14="http://schemas.microsoft.com/office/drawing/2010/main" val="0"/>
@@ -15468,7 +17202,7 @@
       <w:r>
         <w:rPr>
           <w:noProof/>
-          <w:lang w:bidi="ar-SA"/>
+          <w:lang w:eastAsia="fr-FR" w:bidi="ar-SA"/>
         </w:rPr>
         <w:lastRenderedPageBreak/>
         <w:drawing>
@@ -15503,7 +17237,7 @@
                     <pic:cNvPicPr/>
                   </pic:nvPicPr>
                   <pic:blipFill>
-                    <a:blip r:embed="rId44">
+                    <a:blip r:embed="rId54">
                       <a:extLst>
                         <a:ext uri="{28A0092B-C50C-407E-A947-70E740481C1C}">
                           <a14:useLocalDpi xmlns:a14="http://schemas.microsoft.com/office/drawing/2010/main" val="0"/>
@@ -15538,7 +17272,7 @@
       <w:r>
         <w:rPr>
           <w:noProof/>
-          <w:lang w:bidi="ar-SA"/>
+          <w:lang w:eastAsia="fr-FR" w:bidi="ar-SA"/>
         </w:rPr>
         <w:drawing>
           <wp:anchor distT="0" distB="0" distL="114300" distR="114300" simplePos="0" relativeHeight="251692032" behindDoc="1" locked="0" layoutInCell="1" allowOverlap="1" wp14:anchorId="7FF52C93" wp14:editId="7BBC03D4">
@@ -15572,7 +17306,7 @@
                     <pic:cNvPicPr/>
                   </pic:nvPicPr>
                   <pic:blipFill>
-                    <a:blip r:embed="rId45">
+                    <a:blip r:embed="rId55">
                       <a:extLst>
                         <a:ext uri="{28A0092B-C50C-407E-A947-70E740481C1C}">
                           <a14:useLocalDpi xmlns:a14="http://schemas.microsoft.com/office/drawing/2010/main" val="0"/>
@@ -15620,7 +17354,7 @@
       <w:r>
         <w:rPr>
           <w:noProof/>
-          <w:lang w:bidi="ar-SA"/>
+          <w:lang w:eastAsia="fr-FR" w:bidi="ar-SA"/>
         </w:rPr>
         <w:lastRenderedPageBreak/>
         <w:drawing>
@@ -15655,7 +17389,7 @@
                     <pic:cNvPicPr/>
                   </pic:nvPicPr>
                   <pic:blipFill>
-                    <a:blip r:embed="rId46">
+                    <a:blip r:embed="rId56">
                       <a:extLst>
                         <a:ext uri="{28A0092B-C50C-407E-A947-70E740481C1C}">
                           <a14:useLocalDpi xmlns:a14="http://schemas.microsoft.com/office/drawing/2010/main" val="0"/>
@@ -15690,7 +17424,7 @@
       <w:r>
         <w:rPr>
           <w:noProof/>
-          <w:lang w:bidi="ar-SA"/>
+          <w:lang w:eastAsia="fr-FR" w:bidi="ar-SA"/>
         </w:rPr>
         <w:drawing>
           <wp:anchor distT="0" distB="0" distL="114300" distR="114300" simplePos="0" relativeHeight="251694080" behindDoc="1" locked="0" layoutInCell="1" allowOverlap="1" wp14:anchorId="6B269EBC" wp14:editId="43A491C0">
@@ -15724,7 +17458,7 @@
                     <pic:cNvPicPr/>
                   </pic:nvPicPr>
                   <pic:blipFill>
-                    <a:blip r:embed="rId47">
+                    <a:blip r:embed="rId57">
                       <a:extLst>
                         <a:ext uri="{28A0092B-C50C-407E-A947-70E740481C1C}">
                           <a14:useLocalDpi xmlns:a14="http://schemas.microsoft.com/office/drawing/2010/main" val="0"/>
@@ -15772,7 +17506,7 @@
       <w:r>
         <w:rPr>
           <w:noProof/>
-          <w:lang w:bidi="ar-SA"/>
+          <w:lang w:eastAsia="fr-FR" w:bidi="ar-SA"/>
         </w:rPr>
         <w:lastRenderedPageBreak/>
         <w:drawing>
@@ -15807,7 +17541,7 @@
                     <pic:cNvPicPr/>
                   </pic:nvPicPr>
                   <pic:blipFill>
-                    <a:blip r:embed="rId48">
+                    <a:blip r:embed="rId58">
                       <a:extLst>
                         <a:ext uri="{28A0092B-C50C-407E-A947-70E740481C1C}">
                           <a14:useLocalDpi xmlns:a14="http://schemas.microsoft.com/office/drawing/2010/main" val="0"/>
@@ -15842,7 +17576,7 @@
       <w:r>
         <w:rPr>
           <w:noProof/>
-          <w:lang w:bidi="ar-SA"/>
+          <w:lang w:eastAsia="fr-FR" w:bidi="ar-SA"/>
         </w:rPr>
         <w:drawing>
           <wp:anchor distT="0" distB="0" distL="114300" distR="114300" simplePos="0" relativeHeight="251696128" behindDoc="1" locked="0" layoutInCell="1" allowOverlap="1" wp14:anchorId="47A35FF7" wp14:editId="61A54FC9">
@@ -15876,7 +17610,7 @@
                     <pic:cNvPicPr/>
                   </pic:nvPicPr>
                   <pic:blipFill>
-                    <a:blip r:embed="rId49">
+                    <a:blip r:embed="rId59">
                       <a:extLst>
                         <a:ext uri="{28A0092B-C50C-407E-A947-70E740481C1C}">
                           <a14:useLocalDpi xmlns:a14="http://schemas.microsoft.com/office/drawing/2010/main" val="0"/>
@@ -15924,7 +17658,7 @@
       <w:r>
         <w:rPr>
           <w:noProof/>
-          <w:lang w:bidi="ar-SA"/>
+          <w:lang w:eastAsia="fr-FR" w:bidi="ar-SA"/>
         </w:rPr>
         <w:lastRenderedPageBreak/>
         <w:drawing>
@@ -15959,7 +17693,7 @@
                     <pic:cNvPicPr/>
                   </pic:nvPicPr>
                   <pic:blipFill>
-                    <a:blip r:embed="rId50">
+                    <a:blip r:embed="rId60">
                       <a:extLst>
                         <a:ext uri="{28A0092B-C50C-407E-A947-70E740481C1C}">
                           <a14:useLocalDpi xmlns:a14="http://schemas.microsoft.com/office/drawing/2010/main" val="0"/>
@@ -15994,7 +17728,7 @@
       <w:r>
         <w:rPr>
           <w:noProof/>
-          <w:lang w:bidi="ar-SA"/>
+          <w:lang w:eastAsia="fr-FR" w:bidi="ar-SA"/>
         </w:rPr>
         <w:drawing>
           <wp:anchor distT="0" distB="0" distL="114300" distR="114300" simplePos="0" relativeHeight="251698176" behindDoc="1" locked="0" layoutInCell="1" allowOverlap="1" wp14:anchorId="7F6A0107" wp14:editId="20B6713E">
@@ -16028,7 +17762,7 @@
                     <pic:cNvPicPr/>
                   </pic:nvPicPr>
                   <pic:blipFill>
-                    <a:blip r:embed="rId51">
+                    <a:blip r:embed="rId61">
                       <a:extLst>
                         <a:ext uri="{28A0092B-C50C-407E-A947-70E740481C1C}">
                           <a14:useLocalDpi xmlns:a14="http://schemas.microsoft.com/office/drawing/2010/main" val="0"/>
@@ -16076,7 +17810,7 @@
       <w:r>
         <w:rPr>
           <w:noProof/>
-          <w:lang w:bidi="ar-SA"/>
+          <w:lang w:eastAsia="fr-FR" w:bidi="ar-SA"/>
         </w:rPr>
         <w:lastRenderedPageBreak/>
         <w:drawing>
@@ -16111,7 +17845,7 @@
                     <pic:cNvPicPr/>
                   </pic:nvPicPr>
                   <pic:blipFill>
-                    <a:blip r:embed="rId52">
+                    <a:blip r:embed="rId62">
                       <a:extLst>
                         <a:ext uri="{28A0092B-C50C-407E-A947-70E740481C1C}">
                           <a14:useLocalDpi xmlns:a14="http://schemas.microsoft.com/office/drawing/2010/main" val="0"/>
@@ -16146,7 +17880,7 @@
       <w:r>
         <w:rPr>
           <w:noProof/>
-          <w:lang w:bidi="ar-SA"/>
+          <w:lang w:eastAsia="fr-FR" w:bidi="ar-SA"/>
         </w:rPr>
         <w:drawing>
           <wp:anchor distT="0" distB="0" distL="114300" distR="114300" simplePos="0" relativeHeight="251702272" behindDoc="1" locked="0" layoutInCell="1" allowOverlap="1" wp14:anchorId="2107D50B" wp14:editId="4484CBC8">
@@ -16180,7 +17914,7 @@
                     <pic:cNvPicPr/>
                   </pic:nvPicPr>
                   <pic:blipFill>
-                    <a:blip r:embed="rId53">
+                    <a:blip r:embed="rId63">
                       <a:extLst>
                         <a:ext uri="{28A0092B-C50C-407E-A947-70E740481C1C}">
                           <a14:useLocalDpi xmlns:a14="http://schemas.microsoft.com/office/drawing/2010/main" val="0"/>
@@ -16234,7 +17968,7 @@
       <w:r>
         <w:rPr>
           <w:noProof/>
-          <w:lang w:bidi="ar-SA"/>
+          <w:lang w:eastAsia="fr-FR" w:bidi="ar-SA"/>
         </w:rPr>
         <w:lastRenderedPageBreak/>
         <w:drawing>
@@ -16269,7 +18003,7 @@
                     <pic:cNvPicPr/>
                   </pic:nvPicPr>
                   <pic:blipFill>
-                    <a:blip r:embed="rId54">
+                    <a:blip r:embed="rId64">
                       <a:extLst>
                         <a:ext uri="{28A0092B-C50C-407E-A947-70E740481C1C}">
                           <a14:useLocalDpi xmlns:a14="http://schemas.microsoft.com/office/drawing/2010/main" val="0"/>
@@ -16304,7 +18038,7 @@
       <w:r>
         <w:rPr>
           <w:noProof/>
-          <w:lang w:bidi="ar-SA"/>
+          <w:lang w:eastAsia="fr-FR" w:bidi="ar-SA"/>
         </w:rPr>
         <w:drawing>
           <wp:anchor distT="0" distB="0" distL="114300" distR="114300" simplePos="0" relativeHeight="251704320" behindDoc="1" locked="0" layoutInCell="1" allowOverlap="1" wp14:anchorId="360AC6CE" wp14:editId="567990B8">
@@ -16338,7 +18072,7 @@
                     <pic:cNvPicPr/>
                   </pic:nvPicPr>
                   <pic:blipFill>
-                    <a:blip r:embed="rId55">
+                    <a:blip r:embed="rId65">
                       <a:extLst>
                         <a:ext uri="{28A0092B-C50C-407E-A947-70E740481C1C}">
                           <a14:useLocalDpi xmlns:a14="http://schemas.microsoft.com/office/drawing/2010/main" val="0"/>
@@ -16386,7 +18120,7 @@
       <w:r>
         <w:rPr>
           <w:noProof/>
-          <w:lang w:bidi="ar-SA"/>
+          <w:lang w:eastAsia="fr-FR" w:bidi="ar-SA"/>
         </w:rPr>
         <w:lastRenderedPageBreak/>
         <w:drawing>
@@ -16421,7 +18155,7 @@
                     <pic:cNvPicPr/>
                   </pic:nvPicPr>
                   <pic:blipFill>
-                    <a:blip r:embed="rId56">
+                    <a:blip r:embed="rId66">
                       <a:extLst>
                         <a:ext uri="{28A0092B-C50C-407E-A947-70E740481C1C}">
                           <a14:useLocalDpi xmlns:a14="http://schemas.microsoft.com/office/drawing/2010/main" val="0"/>
@@ -16456,7 +18190,7 @@
       <w:r>
         <w:rPr>
           <w:noProof/>
-          <w:lang w:bidi="ar-SA"/>
+          <w:lang w:eastAsia="fr-FR" w:bidi="ar-SA"/>
         </w:rPr>
         <w:drawing>
           <wp:anchor distT="0" distB="0" distL="114300" distR="114300" simplePos="0" relativeHeight="251706368" behindDoc="1" locked="0" layoutInCell="1" allowOverlap="1" wp14:anchorId="4703D992" wp14:editId="79BE7DD1">
@@ -16490,7 +18224,7 @@
                     <pic:cNvPicPr/>
                   </pic:nvPicPr>
                   <pic:blipFill>
-                    <a:blip r:embed="rId57">
+                    <a:blip r:embed="rId67">
                       <a:extLst>
                         <a:ext uri="{28A0092B-C50C-407E-A947-70E740481C1C}">
                           <a14:useLocalDpi xmlns:a14="http://schemas.microsoft.com/office/drawing/2010/main" val="0"/>
@@ -16538,7 +18272,7 @@
       <w:r>
         <w:rPr>
           <w:noProof/>
-          <w:lang w:bidi="ar-SA"/>
+          <w:lang w:eastAsia="fr-FR" w:bidi="ar-SA"/>
         </w:rPr>
         <w:lastRenderedPageBreak/>
         <w:drawing>
@@ -16573,7 +18307,7 @@
                     <pic:cNvPicPr/>
                   </pic:nvPicPr>
                   <pic:blipFill>
-                    <a:blip r:embed="rId58">
+                    <a:blip r:embed="rId68">
                       <a:extLst>
                         <a:ext uri="{28A0092B-C50C-407E-A947-70E740481C1C}">
                           <a14:useLocalDpi xmlns:a14="http://schemas.microsoft.com/office/drawing/2010/main" val="0"/>
@@ -16608,7 +18342,7 @@
       <w:r>
         <w:rPr>
           <w:noProof/>
-          <w:lang w:bidi="ar-SA"/>
+          <w:lang w:eastAsia="fr-FR" w:bidi="ar-SA"/>
         </w:rPr>
         <w:drawing>
           <wp:anchor distT="0" distB="0" distL="114300" distR="114300" simplePos="0" relativeHeight="251708416" behindDoc="1" locked="0" layoutInCell="1" allowOverlap="1" wp14:anchorId="1EEC3200" wp14:editId="6646F65A">
@@ -16642,7 +18376,7 @@
                     <pic:cNvPicPr/>
                   </pic:nvPicPr>
                   <pic:blipFill>
-                    <a:blip r:embed="rId59">
+                    <a:blip r:embed="rId69">
                       <a:extLst>
                         <a:ext uri="{28A0092B-C50C-407E-A947-70E740481C1C}">
                           <a14:useLocalDpi xmlns:a14="http://schemas.microsoft.com/office/drawing/2010/main" val="0"/>
@@ -16690,7 +18424,7 @@
       <w:r>
         <w:rPr>
           <w:noProof/>
-          <w:lang w:bidi="ar-SA"/>
+          <w:lang w:eastAsia="fr-FR" w:bidi="ar-SA"/>
         </w:rPr>
         <w:lastRenderedPageBreak/>
         <w:drawing>
@@ -16725,7 +18459,7 @@
                     <pic:cNvPicPr/>
                   </pic:nvPicPr>
                   <pic:blipFill>
-                    <a:blip r:embed="rId60">
+                    <a:blip r:embed="rId70">
                       <a:extLst>
                         <a:ext uri="{28A0092B-C50C-407E-A947-70E740481C1C}">
                           <a14:useLocalDpi xmlns:a14="http://schemas.microsoft.com/office/drawing/2010/main" val="0"/>
@@ -16760,7 +18494,7 @@
       <w:r>
         <w:rPr>
           <w:noProof/>
-          <w:lang w:bidi="ar-SA"/>
+          <w:lang w:eastAsia="fr-FR" w:bidi="ar-SA"/>
         </w:rPr>
         <w:drawing>
           <wp:anchor distT="0" distB="0" distL="114300" distR="114300" simplePos="0" relativeHeight="251712512" behindDoc="1" locked="0" layoutInCell="1" allowOverlap="1" wp14:anchorId="3D1CE24D" wp14:editId="182283CF">
@@ -16794,7 +18528,7 @@
                     <pic:cNvPicPr/>
                   </pic:nvPicPr>
                   <pic:blipFill>
-                    <a:blip r:embed="rId61">
+                    <a:blip r:embed="rId71">
                       <a:extLst>
                         <a:ext uri="{28A0092B-C50C-407E-A947-70E740481C1C}">
                           <a14:useLocalDpi xmlns:a14="http://schemas.microsoft.com/office/drawing/2010/main" val="0"/>
@@ -16829,7 +18563,7 @@
       <w:r>
         <w:rPr>
           <w:noProof/>
-          <w:lang w:bidi="ar-SA"/>
+          <w:lang w:eastAsia="fr-FR" w:bidi="ar-SA"/>
         </w:rPr>
         <w:drawing>
           <wp:anchor distT="0" distB="0" distL="114300" distR="114300" simplePos="0" relativeHeight="251713536" behindDoc="1" locked="0" layoutInCell="1" allowOverlap="1" wp14:anchorId="7F275BE2" wp14:editId="23FCFC71">
@@ -16863,7 +18597,7 @@
                     <pic:cNvPicPr/>
                   </pic:nvPicPr>
                   <pic:blipFill>
-                    <a:blip r:embed="rId62">
+                    <a:blip r:embed="rId72">
                       <a:extLst>
                         <a:ext uri="{28A0092B-C50C-407E-A947-70E740481C1C}">
                           <a14:useLocalDpi xmlns:a14="http://schemas.microsoft.com/office/drawing/2010/main" val="0"/>
@@ -16898,7 +18632,7 @@
       <w:r>
         <w:rPr>
           <w:noProof/>
-          <w:lang w:bidi="ar-SA"/>
+          <w:lang w:eastAsia="fr-FR" w:bidi="ar-SA"/>
         </w:rPr>
         <w:drawing>
           <wp:anchor distT="0" distB="0" distL="114300" distR="114300" simplePos="0" relativeHeight="251710464" behindDoc="1" locked="0" layoutInCell="1" allowOverlap="1" wp14:anchorId="3B6D40F6" wp14:editId="6961E2E6">
@@ -16932,7 +18666,7 @@
                     <pic:cNvPicPr/>
                   </pic:nvPicPr>
                   <pic:blipFill>
-                    <a:blip r:embed="rId63">
+                    <a:blip r:embed="rId73">
                       <a:extLst>
                         <a:ext uri="{28A0092B-C50C-407E-A947-70E740481C1C}">
                           <a14:useLocalDpi xmlns:a14="http://schemas.microsoft.com/office/drawing/2010/main" val="0"/>
@@ -16980,7 +18714,7 @@
       <w:r>
         <w:rPr>
           <w:noProof/>
-          <w:lang w:bidi="ar-SA"/>
+          <w:lang w:eastAsia="fr-FR" w:bidi="ar-SA"/>
         </w:rPr>
         <w:lastRenderedPageBreak/>
         <w:drawing>
@@ -17015,7 +18749,7 @@
                     <pic:cNvPicPr/>
                   </pic:nvPicPr>
                   <pic:blipFill>
-                    <a:blip r:embed="rId64">
+                    <a:blip r:embed="rId74">
                       <a:extLst>
                         <a:ext uri="{28A0092B-C50C-407E-A947-70E740481C1C}">
                           <a14:useLocalDpi xmlns:a14="http://schemas.microsoft.com/office/drawing/2010/main" val="0"/>
@@ -17065,7 +18799,7 @@
       <w:r>
         <w:rPr>
           <w:noProof/>
-          <w:lang w:bidi="ar-SA"/>
+          <w:lang w:eastAsia="fr-FR" w:bidi="ar-SA"/>
         </w:rPr>
         <w:drawing>
           <wp:anchor distT="0" distB="0" distL="114300" distR="114300" simplePos="0" relativeHeight="251715584" behindDoc="1" locked="0" layoutInCell="1" allowOverlap="1" wp14:anchorId="2D1E90D6" wp14:editId="08A736B7">
@@ -17099,7 +18833,7 @@
                     <pic:cNvPicPr/>
                   </pic:nvPicPr>
                   <pic:blipFill>
-                    <a:blip r:embed="rId65">
+                    <a:blip r:embed="rId75">
                       <a:extLst>
                         <a:ext uri="{28A0092B-C50C-407E-A947-70E740481C1C}">
                           <a14:useLocalDpi xmlns:a14="http://schemas.microsoft.com/office/drawing/2010/main" val="0"/>
@@ -17147,7 +18881,7 @@
       <w:r>
         <w:rPr>
           <w:noProof/>
-          <w:lang w:bidi="ar-SA"/>
+          <w:lang w:eastAsia="fr-FR" w:bidi="ar-SA"/>
         </w:rPr>
         <w:lastRenderedPageBreak/>
         <w:drawing>
@@ -17182,7 +18916,7 @@
                     <pic:cNvPicPr/>
                   </pic:nvPicPr>
                   <pic:blipFill>
-                    <a:blip r:embed="rId66">
+                    <a:blip r:embed="rId76">
                       <a:extLst>
                         <a:ext uri="{28A0092B-C50C-407E-A947-70E740481C1C}">
                           <a14:useLocalDpi xmlns:a14="http://schemas.microsoft.com/office/drawing/2010/main" val="0"/>
@@ -17217,7 +18951,7 @@
       <w:r>
         <w:rPr>
           <w:noProof/>
-          <w:lang w:bidi="ar-SA"/>
+          <w:lang w:eastAsia="fr-FR" w:bidi="ar-SA"/>
         </w:rPr>
         <w:drawing>
           <wp:anchor distT="0" distB="0" distL="114300" distR="114300" simplePos="0" relativeHeight="251716608" behindDoc="1" locked="0" layoutInCell="1" allowOverlap="1" wp14:anchorId="696C7054" wp14:editId="001E3770">
@@ -17251,7 +18985,7 @@
                     <pic:cNvPicPr/>
                   </pic:nvPicPr>
                   <pic:blipFill>
-                    <a:blip r:embed="rId67">
+                    <a:blip r:embed="rId77">
                       <a:extLst>
                         <a:ext uri="{28A0092B-C50C-407E-A947-70E740481C1C}">
                           <a14:useLocalDpi xmlns:a14="http://schemas.microsoft.com/office/drawing/2010/main" val="0"/>
@@ -17299,7 +19033,7 @@
       <w:r>
         <w:rPr>
           <w:noProof/>
-          <w:lang w:bidi="ar-SA"/>
+          <w:lang w:eastAsia="fr-FR" w:bidi="ar-SA"/>
         </w:rPr>
         <w:lastRenderedPageBreak/>
         <w:drawing>
@@ -17334,7 +19068,7 @@
                     <pic:cNvPicPr/>
                   </pic:nvPicPr>
                   <pic:blipFill>
-                    <a:blip r:embed="rId68">
+                    <a:blip r:embed="rId78">
                       <a:extLst>
                         <a:ext uri="{28A0092B-C50C-407E-A947-70E740481C1C}">
                           <a14:useLocalDpi xmlns:a14="http://schemas.microsoft.com/office/drawing/2010/main" val="0"/>
@@ -17369,7 +19103,7 @@
       <w:r>
         <w:rPr>
           <w:noProof/>
-          <w:lang w:bidi="ar-SA"/>
+          <w:lang w:eastAsia="fr-FR" w:bidi="ar-SA"/>
         </w:rPr>
         <w:drawing>
           <wp:anchor distT="0" distB="0" distL="114300" distR="114300" simplePos="0" relativeHeight="251718656" behindDoc="1" locked="0" layoutInCell="1" allowOverlap="1" wp14:anchorId="46DC8237" wp14:editId="147C5AD0">
@@ -17403,7 +19137,7 @@
                     <pic:cNvPicPr/>
                   </pic:nvPicPr>
                   <pic:blipFill>
-                    <a:blip r:embed="rId69">
+                    <a:blip r:embed="rId79">
                       <a:extLst>
                         <a:ext uri="{28A0092B-C50C-407E-A947-70E740481C1C}">
                           <a14:useLocalDpi xmlns:a14="http://schemas.microsoft.com/office/drawing/2010/main" val="0"/>
@@ -17451,7 +19185,7 @@
       <w:r>
         <w:rPr>
           <w:noProof/>
-          <w:lang w:bidi="ar-SA"/>
+          <w:lang w:eastAsia="fr-FR" w:bidi="ar-SA"/>
         </w:rPr>
         <w:lastRenderedPageBreak/>
         <w:drawing>
@@ -17486,7 +19220,7 @@
                     <pic:cNvPicPr/>
                   </pic:nvPicPr>
                   <pic:blipFill>
-                    <a:blip r:embed="rId70">
+                    <a:blip r:embed="rId80">
                       <a:extLst>
                         <a:ext uri="{28A0092B-C50C-407E-A947-70E740481C1C}">
                           <a14:useLocalDpi xmlns:a14="http://schemas.microsoft.com/office/drawing/2010/main" val="0"/>
@@ -17521,7 +19255,7 @@
       <w:r>
         <w:rPr>
           <w:noProof/>
-          <w:lang w:bidi="ar-SA"/>
+          <w:lang w:eastAsia="fr-FR" w:bidi="ar-SA"/>
         </w:rPr>
         <w:drawing>
           <wp:anchor distT="0" distB="0" distL="114300" distR="114300" simplePos="0" relativeHeight="251720704" behindDoc="1" locked="0" layoutInCell="1" allowOverlap="1" wp14:anchorId="30627D0A" wp14:editId="4D63A46A">
@@ -17555,7 +19289,7 @@
                     <pic:cNvPicPr/>
                   </pic:nvPicPr>
                   <pic:blipFill>
-                    <a:blip r:embed="rId71">
+                    <a:blip r:embed="rId81">
                       <a:extLst>
                         <a:ext uri="{28A0092B-C50C-407E-A947-70E740481C1C}">
                           <a14:useLocalDpi xmlns:a14="http://schemas.microsoft.com/office/drawing/2010/main" val="0"/>
@@ -17603,7 +19337,7 @@
       <w:r>
         <w:rPr>
           <w:noProof/>
-          <w:lang w:bidi="ar-SA"/>
+          <w:lang w:eastAsia="fr-FR" w:bidi="ar-SA"/>
         </w:rPr>
         <w:lastRenderedPageBreak/>
         <w:drawing>
@@ -17638,7 +19372,7 @@
                     <pic:cNvPicPr/>
                   </pic:nvPicPr>
                   <pic:blipFill>
-                    <a:blip r:embed="rId72">
+                    <a:blip r:embed="rId82">
                       <a:extLst>
                         <a:ext uri="{28A0092B-C50C-407E-A947-70E740481C1C}">
                           <a14:useLocalDpi xmlns:a14="http://schemas.microsoft.com/office/drawing/2010/main" val="0"/>
@@ -17673,7 +19407,7 @@
       <w:r>
         <w:rPr>
           <w:noProof/>
-          <w:lang w:bidi="ar-SA"/>
+          <w:lang w:eastAsia="fr-FR" w:bidi="ar-SA"/>
         </w:rPr>
         <w:drawing>
           <wp:anchor distT="0" distB="0" distL="114300" distR="114300" simplePos="0" relativeHeight="251722752" behindDoc="1" locked="0" layoutInCell="1" allowOverlap="1" wp14:anchorId="519DC1EE" wp14:editId="2C25B8AE">
@@ -17707,7 +19441,7 @@
                     <pic:cNvPicPr/>
                   </pic:nvPicPr>
                   <pic:blipFill>
-                    <a:blip r:embed="rId73">
+                    <a:blip r:embed="rId83">
                       <a:extLst>
                         <a:ext uri="{28A0092B-C50C-407E-A947-70E740481C1C}">
                           <a14:useLocalDpi xmlns:a14="http://schemas.microsoft.com/office/drawing/2010/main" val="0"/>
@@ -17755,7 +19489,7 @@
       <w:r>
         <w:rPr>
           <w:noProof/>
-          <w:lang w:bidi="ar-SA"/>
+          <w:lang w:eastAsia="fr-FR" w:bidi="ar-SA"/>
         </w:rPr>
         <w:lastRenderedPageBreak/>
         <w:drawing>
@@ -17790,7 +19524,7 @@
                     <pic:cNvPicPr/>
                   </pic:nvPicPr>
                   <pic:blipFill>
-                    <a:blip r:embed="rId74">
+                    <a:blip r:embed="rId84">
                       <a:extLst>
                         <a:ext uri="{28A0092B-C50C-407E-A947-70E740481C1C}">
                           <a14:useLocalDpi xmlns:a14="http://schemas.microsoft.com/office/drawing/2010/main" val="0"/>
@@ -17825,7 +19559,7 @@
       <w:r>
         <w:rPr>
           <w:noProof/>
-          <w:lang w:bidi="ar-SA"/>
+          <w:lang w:eastAsia="fr-FR" w:bidi="ar-SA"/>
         </w:rPr>
         <w:drawing>
           <wp:anchor distT="0" distB="0" distL="114300" distR="114300" simplePos="0" relativeHeight="251724800" behindDoc="1" locked="0" layoutInCell="1" allowOverlap="1" wp14:anchorId="2C66495E" wp14:editId="6B1974AF">
@@ -17859,7 +19593,7 @@
                     <pic:cNvPicPr/>
                   </pic:nvPicPr>
                   <pic:blipFill>
-                    <a:blip r:embed="rId75">
+                    <a:blip r:embed="rId85">
                       <a:extLst>
                         <a:ext uri="{28A0092B-C50C-407E-A947-70E740481C1C}">
                           <a14:useLocalDpi xmlns:a14="http://schemas.microsoft.com/office/drawing/2010/main" val="0"/>
@@ -17907,7 +19641,7 @@
       <w:r>
         <w:rPr>
           <w:noProof/>
-          <w:lang w:bidi="ar-SA"/>
+          <w:lang w:eastAsia="fr-FR" w:bidi="ar-SA"/>
         </w:rPr>
         <w:lastRenderedPageBreak/>
         <w:drawing>
@@ -17942,7 +19676,7 @@
                     <pic:cNvPicPr/>
                   </pic:nvPicPr>
                   <pic:blipFill>
-                    <a:blip r:embed="rId76">
+                    <a:blip r:embed="rId86">
                       <a:extLst>
                         <a:ext uri="{28A0092B-C50C-407E-A947-70E740481C1C}">
                           <a14:useLocalDpi xmlns:a14="http://schemas.microsoft.com/office/drawing/2010/main" val="0"/>
@@ -17977,7 +19711,7 @@
       <w:r>
         <w:rPr>
           <w:noProof/>
-          <w:lang w:bidi="ar-SA"/>
+          <w:lang w:eastAsia="fr-FR" w:bidi="ar-SA"/>
         </w:rPr>
         <w:drawing>
           <wp:anchor distT="0" distB="0" distL="114300" distR="114300" simplePos="0" relativeHeight="251739136" behindDoc="1" locked="0" layoutInCell="1" allowOverlap="1" wp14:anchorId="0C6DAB7A" wp14:editId="6658128D">
@@ -18011,7 +19745,7 @@
                     <pic:cNvPicPr/>
                   </pic:nvPicPr>
                   <pic:blipFill>
-                    <a:blip r:embed="rId77">
+                    <a:blip r:embed="rId87">
                       <a:extLst>
                         <a:ext uri="{28A0092B-C50C-407E-A947-70E740481C1C}">
                           <a14:useLocalDpi xmlns:a14="http://schemas.microsoft.com/office/drawing/2010/main" val="0"/>
@@ -18046,7 +19780,7 @@
       <w:r>
         <w:rPr>
           <w:noProof/>
-          <w:lang w:bidi="ar-SA"/>
+          <w:lang w:eastAsia="fr-FR" w:bidi="ar-SA"/>
         </w:rPr>
         <w:drawing>
           <wp:anchor distT="0" distB="0" distL="114300" distR="114300" simplePos="0" relativeHeight="251738112" behindDoc="1" locked="0" layoutInCell="1" allowOverlap="1" wp14:anchorId="5BCCA401" wp14:editId="54BCB312">
@@ -18080,7 +19814,7 @@
                     <pic:cNvPicPr/>
                   </pic:nvPicPr>
                   <pic:blipFill>
-                    <a:blip r:embed="rId78">
+                    <a:blip r:embed="rId88">
                       <a:extLst>
                         <a:ext uri="{28A0092B-C50C-407E-A947-70E740481C1C}">
                           <a14:useLocalDpi xmlns:a14="http://schemas.microsoft.com/office/drawing/2010/main" val="0"/>
@@ -18115,7 +19849,7 @@
       <w:r>
         <w:rPr>
           <w:noProof/>
-          <w:lang w:bidi="ar-SA"/>
+          <w:lang w:eastAsia="fr-FR" w:bidi="ar-SA"/>
         </w:rPr>
         <w:drawing>
           <wp:anchor distT="0" distB="0" distL="114300" distR="114300" simplePos="0" relativeHeight="251726848" behindDoc="1" locked="0" layoutInCell="1" allowOverlap="1" wp14:anchorId="662EAB47" wp14:editId="276DB8A8">
@@ -18149,7 +19883,7 @@
                     <pic:cNvPicPr/>
                   </pic:nvPicPr>
                   <pic:blipFill>
-                    <a:blip r:embed="rId79">
+                    <a:blip r:embed="rId89">
                       <a:extLst>
                         <a:ext uri="{28A0092B-C50C-407E-A947-70E740481C1C}">
                           <a14:useLocalDpi xmlns:a14="http://schemas.microsoft.com/office/drawing/2010/main" val="0"/>
@@ -18197,7 +19931,7 @@
       <w:r>
         <w:rPr>
           <w:noProof/>
-          <w:lang w:bidi="ar-SA"/>
+          <w:lang w:eastAsia="fr-FR" w:bidi="ar-SA"/>
         </w:rPr>
         <w:lastRenderedPageBreak/>
         <w:drawing>
@@ -18232,7 +19966,7 @@
                     <pic:cNvPicPr/>
                   </pic:nvPicPr>
                   <pic:blipFill>
-                    <a:blip r:embed="rId80">
+                    <a:blip r:embed="rId90">
                       <a:extLst>
                         <a:ext uri="{28A0092B-C50C-407E-A947-70E740481C1C}">
                           <a14:useLocalDpi xmlns:a14="http://schemas.microsoft.com/office/drawing/2010/main" val="0"/>
@@ -18267,7 +20001,7 @@
       <w:r>
         <w:rPr>
           <w:noProof/>
-          <w:lang w:bidi="ar-SA"/>
+          <w:lang w:eastAsia="fr-FR" w:bidi="ar-SA"/>
         </w:rPr>
         <w:drawing>
           <wp:anchor distT="0" distB="0" distL="114300" distR="114300" simplePos="0" relativeHeight="251728896" behindDoc="1" locked="0" layoutInCell="1" allowOverlap="1" wp14:anchorId="40B30699" wp14:editId="2F1100F6">
@@ -18301,7 +20035,7 @@
                     <pic:cNvPicPr/>
                   </pic:nvPicPr>
                   <pic:blipFill>
-                    <a:blip r:embed="rId81">
+                    <a:blip r:embed="rId91">
                       <a:extLst>
                         <a:ext uri="{28A0092B-C50C-407E-A947-70E740481C1C}">
                           <a14:useLocalDpi xmlns:a14="http://schemas.microsoft.com/office/drawing/2010/main" val="0"/>
@@ -18349,7 +20083,7 @@
       <w:r>
         <w:rPr>
           <w:noProof/>
-          <w:lang w:bidi="ar-SA"/>
+          <w:lang w:eastAsia="fr-FR" w:bidi="ar-SA"/>
         </w:rPr>
         <w:lastRenderedPageBreak/>
         <w:drawing>
@@ -18384,7 +20118,7 @@
                     <pic:cNvPicPr/>
                   </pic:nvPicPr>
                   <pic:blipFill>
-                    <a:blip r:embed="rId82">
+                    <a:blip r:embed="rId92">
                       <a:extLst>
                         <a:ext uri="{28A0092B-C50C-407E-A947-70E740481C1C}">
                           <a14:useLocalDpi xmlns:a14="http://schemas.microsoft.com/office/drawing/2010/main" val="0"/>
@@ -18419,7 +20153,7 @@
       <w:r>
         <w:rPr>
           <w:noProof/>
-          <w:lang w:bidi="ar-SA"/>
+          <w:lang w:eastAsia="fr-FR" w:bidi="ar-SA"/>
         </w:rPr>
         <w:drawing>
           <wp:anchor distT="0" distB="0" distL="114300" distR="114300" simplePos="0" relativeHeight="251730944" behindDoc="1" locked="0" layoutInCell="1" allowOverlap="1" wp14:anchorId="552AA5EF" wp14:editId="602CAEB2">
@@ -18453,7 +20187,7 @@
                     <pic:cNvPicPr/>
                   </pic:nvPicPr>
                   <pic:blipFill>
-                    <a:blip r:embed="rId83">
+                    <a:blip r:embed="rId93">
                       <a:extLst>
                         <a:ext uri="{28A0092B-C50C-407E-A947-70E740481C1C}">
                           <a14:useLocalDpi xmlns:a14="http://schemas.microsoft.com/office/drawing/2010/main" val="0"/>
@@ -18501,7 +20235,7 @@
       <w:r>
         <w:rPr>
           <w:noProof/>
-          <w:lang w:bidi="ar-SA"/>
+          <w:lang w:eastAsia="fr-FR" w:bidi="ar-SA"/>
         </w:rPr>
         <w:lastRenderedPageBreak/>
         <w:drawing>
@@ -18536,7 +20270,7 @@
                     <pic:cNvPicPr/>
                   </pic:nvPicPr>
                   <pic:blipFill>
-                    <a:blip r:embed="rId84">
+                    <a:blip r:embed="rId94">
                       <a:extLst>
                         <a:ext uri="{28A0092B-C50C-407E-A947-70E740481C1C}">
                           <a14:useLocalDpi xmlns:a14="http://schemas.microsoft.com/office/drawing/2010/main" val="0"/>
@@ -18571,7 +20305,7 @@
       <w:r>
         <w:rPr>
           <w:noProof/>
-          <w:lang w:bidi="ar-SA"/>
+          <w:lang w:eastAsia="fr-FR" w:bidi="ar-SA"/>
         </w:rPr>
         <w:drawing>
           <wp:anchor distT="0" distB="0" distL="114300" distR="114300" simplePos="0" relativeHeight="251732992" behindDoc="1" locked="0" layoutInCell="1" allowOverlap="1" wp14:anchorId="1B7EA96D" wp14:editId="65367A36">
@@ -18605,7 +20339,7 @@
                     <pic:cNvPicPr/>
                   </pic:nvPicPr>
                   <pic:blipFill>
-                    <a:blip r:embed="rId85">
+                    <a:blip r:embed="rId95">
                       <a:extLst>
                         <a:ext uri="{28A0092B-C50C-407E-A947-70E740481C1C}">
                           <a14:useLocalDpi xmlns:a14="http://schemas.microsoft.com/office/drawing/2010/main" val="0"/>
@@ -18653,7 +20387,7 @@
       <w:r>
         <w:rPr>
           <w:noProof/>
-          <w:lang w:bidi="ar-SA"/>
+          <w:lang w:eastAsia="fr-FR" w:bidi="ar-SA"/>
         </w:rPr>
         <w:lastRenderedPageBreak/>
         <w:drawing>
@@ -18688,7 +20422,7 @@
                     <pic:cNvPicPr/>
                   </pic:nvPicPr>
                   <pic:blipFill>
-                    <a:blip r:embed="rId86">
+                    <a:blip r:embed="rId96">
                       <a:extLst>
                         <a:ext uri="{28A0092B-C50C-407E-A947-70E740481C1C}">
                           <a14:useLocalDpi xmlns:a14="http://schemas.microsoft.com/office/drawing/2010/main" val="0"/>
@@ -18723,7 +20457,7 @@
       <w:r>
         <w:rPr>
           <w:noProof/>
-          <w:lang w:bidi="ar-SA"/>
+          <w:lang w:eastAsia="fr-FR" w:bidi="ar-SA"/>
         </w:rPr>
         <w:drawing>
           <wp:anchor distT="0" distB="0" distL="114300" distR="114300" simplePos="0" relativeHeight="251735040" behindDoc="1" locked="0" layoutInCell="1" allowOverlap="1" wp14:anchorId="0A2FFAE6" wp14:editId="6DB8FADB">
@@ -18757,7 +20491,7 @@
                     <pic:cNvPicPr/>
                   </pic:nvPicPr>
                   <pic:blipFill>
-                    <a:blip r:embed="rId87">
+                    <a:blip r:embed="rId97">
                       <a:extLst>
                         <a:ext uri="{28A0092B-C50C-407E-A947-70E740481C1C}">
                           <a14:useLocalDpi xmlns:a14="http://schemas.microsoft.com/office/drawing/2010/main" val="0"/>
@@ -18798,8 +20532,8 @@
       </w:pPr>
     </w:p>
     <w:sectPr>
-      <w:headerReference w:type="default" r:id="rId88"/>
-      <w:footerReference w:type="default" r:id="rId89"/>
+      <w:headerReference w:type="default" r:id="rId98"/>
+      <w:footerReference w:type="default" r:id="rId99"/>
       <w:pgSz w:w="11906" w:h="16838"/>
       <w:pgMar w:top="1134" w:right="1134" w:bottom="1134" w:left="1134" w:header="720" w:footer="720" w:gutter="0"/>
       <w:cols w:space="720"/>
@@ -18900,7 +20634,7 @@
                 <w:noProof/>
                 <w:color w:val="000000" w:themeColor="text1"/>
               </w:rPr>
-              <w:t>3</w:t>
+              <w:t>24</w:t>
             </w:r>
             <w:r>
               <w:rPr>
@@ -18950,7 +20684,7 @@
                 <w:noProof/>
                 <w:color w:val="000000" w:themeColor="text1"/>
               </w:rPr>
-              <w:t>51</w:t>
+              <w:t>59</w:t>
             </w:r>
             <w:r>
               <w:rPr>
@@ -19030,7 +20764,7 @@
         <w:noProof/>
         <w:color w:val="000000" w:themeColor="text1"/>
         <w:sz w:val="32"/>
-        <w:lang w:bidi="ar-SA"/>
+        <w:lang w:eastAsia="fr-FR" w:bidi="ar-SA"/>
       </w:rPr>
       <w:drawing>
         <wp:anchor distT="0" distB="0" distL="114300" distR="114300" simplePos="0" relativeHeight="251659264" behindDoc="1" locked="0" layoutInCell="1" allowOverlap="1" wp14:anchorId="21A8196B" wp14:editId="48E3E700">
@@ -19445,6 +21179,7 @@
     <w:uiPriority w:val="59"/>
     <w:rsid w:val="009C13FD"/>
     <w:tblPr>
+      <w:tblInd w:w="0" w:type="dxa"/>
       <w:tblBorders>
         <w:top w:val="single" w:sz="4" w:space="0" w:color="auto"/>
         <w:left w:val="single" w:sz="4" w:space="0" w:color="auto"/>
@@ -19453,6 +21188,12 @@
         <w:insideH w:val="single" w:sz="4" w:space="0" w:color="auto"/>
         <w:insideV w:val="single" w:sz="4" w:space="0" w:color="auto"/>
       </w:tblBorders>
+      <w:tblCellMar>
+        <w:top w:w="0" w:type="dxa"/>
+        <w:left w:w="108" w:type="dxa"/>
+        <w:bottom w:w="0" w:type="dxa"/>
+        <w:right w:w="108" w:type="dxa"/>
+      </w:tblCellMar>
     </w:tblPr>
   </w:style>
   <w:style w:type="paragraph" w:styleId="Header">
@@ -19599,6 +21340,23 @@
       <w:color w:val="4F81BD" w:themeColor="accent1"/>
       <w:sz w:val="26"/>
       <w:szCs w:val="23"/>
+    </w:rPr>
+  </w:style>
+  <w:style w:type="paragraph" w:styleId="TOC2">
+    <w:name w:val="toc 2"/>
+    <w:basedOn w:val="Normal"/>
+    <w:next w:val="Normal"/>
+    <w:autoRedefine/>
+    <w:uiPriority w:val="39"/>
+    <w:unhideWhenUsed/>
+    <w:rsid w:val="0078587E"/>
+    <w:pPr>
+      <w:spacing w:after="100"/>
+      <w:ind w:left="240"/>
+    </w:pPr>
+    <w:rPr>
+      <w:rFonts w:cs="Mangal"/>
+      <w:szCs w:val="21"/>
     </w:rPr>
   </w:style>
 </w:styles>
@@ -19921,6 +21679,7 @@
     <w:uiPriority w:val="59"/>
     <w:rsid w:val="009C13FD"/>
     <w:tblPr>
+      <w:tblInd w:w="0" w:type="dxa"/>
       <w:tblBorders>
         <w:top w:val="single" w:sz="4" w:space="0" w:color="auto"/>
         <w:left w:val="single" w:sz="4" w:space="0" w:color="auto"/>
@@ -19929,6 +21688,12 @@
         <w:insideH w:val="single" w:sz="4" w:space="0" w:color="auto"/>
         <w:insideV w:val="single" w:sz="4" w:space="0" w:color="auto"/>
       </w:tblBorders>
+      <w:tblCellMar>
+        <w:top w:w="0" w:type="dxa"/>
+        <w:left w:w="108" w:type="dxa"/>
+        <w:bottom w:w="0" w:type="dxa"/>
+        <w:right w:w="108" w:type="dxa"/>
+      </w:tblCellMar>
     </w:tblPr>
   </w:style>
   <w:style w:type="paragraph" w:styleId="Header">
@@ -20075,6 +21840,23 @@
       <w:color w:val="4F81BD" w:themeColor="accent1"/>
       <w:sz w:val="26"/>
       <w:szCs w:val="23"/>
+    </w:rPr>
+  </w:style>
+  <w:style w:type="paragraph" w:styleId="TOC2">
+    <w:name w:val="toc 2"/>
+    <w:basedOn w:val="Normal"/>
+    <w:next w:val="Normal"/>
+    <w:autoRedefine/>
+    <w:uiPriority w:val="39"/>
+    <w:unhideWhenUsed/>
+    <w:rsid w:val="0078587E"/>
+    <w:pPr>
+      <w:spacing w:after="100"/>
+      <w:ind w:left="240"/>
+    </w:pPr>
+    <w:rPr>
+      <w:rFonts w:cs="Mangal"/>
+      <w:szCs w:val="21"/>
     </w:rPr>
   </w:style>
 </w:styles>
@@ -20370,7 +22152,7 @@
 </file>
 
 <file path=customXml/itemProps1.xml><?xml version="1.0" encoding="utf-8"?>
-<ds:datastoreItem xmlns:ds="http://schemas.openxmlformats.org/officeDocument/2006/customXml" ds:itemID="{8B4BABC3-3971-4FA1-A1B8-D7572645E452}">
+<ds:datastoreItem xmlns:ds="http://schemas.openxmlformats.org/officeDocument/2006/customXml" ds:itemID="{E15467BB-5BEE-4B36-9BA4-EAA3DE56BD66}">
   <ds:schemaRefs>
     <ds:schemaRef ds:uri="http://schemas.openxmlformats.org/officeDocument/2006/bibliography"/>
   </ds:schemaRefs>

</xml_diff>

<commit_message>
colors titles, corrects ortho
</commit_message>
<xml_diff>
--- a/rapport/RAPPORT TP1.docx
+++ b/rapport/RAPPORT TP1.docx
@@ -262,6 +262,8 @@
           <w:sz w:val="40"/>
         </w:rPr>
       </w:pPr>
+      <w:bookmarkStart w:id="0" w:name="_GoBack"/>
+      <w:bookmarkEnd w:id="0"/>
     </w:p>
     <w:p>
       <w:pPr>
@@ -703,6 +705,17 @@
             <w:tabs>
               <w:tab w:val="right" w:leader="dot" w:pos="9628"/>
             </w:tabs>
+          </w:pPr>
+          <w:r>
+            <w:t>Mode d'emploi</w:t>
+          </w:r>
+        </w:p>
+        <w:p>
+          <w:pPr>
+            <w:pStyle w:val="TOC1"/>
+            <w:tabs>
+              <w:tab w:val="right" w:leader="dot" w:pos="9628"/>
+            </w:tabs>
             <w:rPr>
               <w:rFonts w:asciiTheme="minorHAnsi" w:eastAsiaTheme="minorEastAsia" w:hAnsiTheme="minorHAnsi" w:cstheme="minorBidi"/>
               <w:noProof/>
@@ -1265,14 +1278,14 @@
           <w:sz w:val="40"/>
         </w:rPr>
       </w:pPr>
-      <w:bookmarkStart w:id="0" w:name="_Toc34569408"/>
+      <w:bookmarkStart w:id="1" w:name="_Toc34569408"/>
       <w:r>
         <w:rPr>
           <w:sz w:val="40"/>
         </w:rPr>
         <w:t>Description du TP</w:t>
       </w:r>
-      <w:bookmarkEnd w:id="0"/>
+      <w:bookmarkEnd w:id="1"/>
     </w:p>
     <w:p>
       <w:pPr>
@@ -1321,7 +1334,7 @@
           <w:sz w:val="40"/>
         </w:rPr>
       </w:pPr>
-      <w:bookmarkStart w:id="1" w:name="_Toc34569409"/>
+      <w:bookmarkStart w:id="2" w:name="_Toc34569409"/>
       <w:r>
         <w:rPr>
           <w:sz w:val="40"/>
@@ -1340,7 +1353,7 @@
         </w:rPr>
         <w:t xml:space="preserve"> des données</w:t>
       </w:r>
-      <w:bookmarkEnd w:id="1"/>
+      <w:bookmarkEnd w:id="2"/>
     </w:p>
     <w:p/>
     <w:p/>
@@ -1416,18 +1429,33 @@
     <w:p>
       <w:pPr>
         <w:rPr>
+          <w:rFonts w:asciiTheme="majorHAnsi" w:eastAsiaTheme="majorEastAsia" w:hAnsiTheme="majorHAnsi" w:cs="Mangal"/>
+          <w:b/>
+          <w:bCs/>
+          <w:color w:val="365F91" w:themeColor="accent1" w:themeShade="BF"/>
           <w:sz w:val="32"/>
-        </w:rPr>
-      </w:pPr>
-      <w:r>
-        <w:rPr>
+          <w:szCs w:val="25"/>
+        </w:rPr>
+      </w:pPr>
+      <w:r>
+        <w:rPr>
+          <w:rFonts w:asciiTheme="majorHAnsi" w:eastAsiaTheme="majorEastAsia" w:hAnsiTheme="majorHAnsi" w:cs="Mangal"/>
+          <w:b/>
+          <w:bCs/>
+          <w:color w:val="365F91" w:themeColor="accent1" w:themeShade="BF"/>
           <w:sz w:val="32"/>
+          <w:szCs w:val="25"/>
         </w:rPr>
         <w:t>Library</w:t>
       </w:r>
       <w:r>
         <w:rPr>
+          <w:rFonts w:asciiTheme="majorHAnsi" w:eastAsiaTheme="majorEastAsia" w:hAnsiTheme="majorHAnsi" w:cs="Mangal"/>
+          <w:b/>
+          <w:bCs/>
+          <w:color w:val="365F91" w:themeColor="accent1" w:themeShade="BF"/>
           <w:sz w:val="32"/>
+          <w:szCs w:val="25"/>
         </w:rPr>
         <w:t> :</w:t>
       </w:r>
@@ -1551,7 +1579,7 @@
       <w:r>
         <w:rPr>
           <w:noProof/>
-          <w:lang w:eastAsia="fr-FR" w:bidi="ar-SA"/>
+          <w:lang w:bidi="ar-SA"/>
         </w:rPr>
         <w:drawing>
           <wp:inline distT="0" distB="0" distL="0" distR="0" wp14:anchorId="1A83D1F7" wp14:editId="4E1AAF85">
@@ -1601,7 +1629,7 @@
       <w:r>
         <w:rPr>
           <w:noProof/>
-          <w:lang w:eastAsia="fr-FR" w:bidi="ar-SA"/>
+          <w:lang w:bidi="ar-SA"/>
         </w:rPr>
         <w:drawing>
           <wp:inline distT="0" distB="0" distL="0" distR="0" wp14:anchorId="15326043" wp14:editId="48A39A72">
@@ -1704,7 +1732,7 @@
         <w:rPr>
           <w:noProof/>
           <w:sz w:val="20"/>
-          <w:lang w:eastAsia="fr-FR" w:bidi="ar-SA"/>
+          <w:lang w:bidi="ar-SA"/>
         </w:rPr>
         <w:lastRenderedPageBreak/>
         <w:drawing>
@@ -1830,26 +1858,46 @@
           <w:tab w:val="left" w:pos="1777"/>
         </w:tabs>
         <w:rPr>
+          <w:rFonts w:asciiTheme="majorHAnsi" w:eastAsiaTheme="majorEastAsia" w:hAnsiTheme="majorHAnsi" w:cs="Mangal"/>
+          <w:b/>
+          <w:bCs/>
+          <w:color w:val="365F91" w:themeColor="accent1" w:themeShade="BF"/>
           <w:sz w:val="32"/>
+          <w:szCs w:val="25"/>
         </w:rPr>
       </w:pPr>
       <w:proofErr w:type="spellStart"/>
       <w:r>
         <w:rPr>
+          <w:rFonts w:asciiTheme="majorHAnsi" w:eastAsiaTheme="majorEastAsia" w:hAnsiTheme="majorHAnsi" w:cs="Mangal"/>
+          <w:b/>
+          <w:bCs/>
+          <w:color w:val="365F91" w:themeColor="accent1" w:themeShade="BF"/>
           <w:sz w:val="32"/>
+          <w:szCs w:val="25"/>
         </w:rPr>
         <w:t>Borrowings</w:t>
       </w:r>
       <w:proofErr w:type="spellEnd"/>
       <w:r>
         <w:rPr>
+          <w:rFonts w:asciiTheme="majorHAnsi" w:eastAsiaTheme="majorEastAsia" w:hAnsiTheme="majorHAnsi" w:cs="Mangal"/>
+          <w:b/>
+          <w:bCs/>
+          <w:color w:val="365F91" w:themeColor="accent1" w:themeShade="BF"/>
           <w:sz w:val="32"/>
+          <w:szCs w:val="25"/>
         </w:rPr>
         <w:t xml:space="preserve"> </w:t>
       </w:r>
       <w:r>
         <w:rPr>
+          <w:rFonts w:asciiTheme="majorHAnsi" w:eastAsiaTheme="majorEastAsia" w:hAnsiTheme="majorHAnsi" w:cs="Mangal"/>
+          <w:b/>
+          <w:bCs/>
+          <w:color w:val="365F91" w:themeColor="accent1" w:themeShade="BF"/>
           <w:sz w:val="32"/>
+          <w:szCs w:val="25"/>
         </w:rPr>
         <w:t>:</w:t>
       </w:r>
@@ -1937,7 +1985,7 @@
       <w:r>
         <w:rPr>
           <w:noProof/>
-          <w:lang w:eastAsia="fr-FR" w:bidi="ar-SA"/>
+          <w:lang w:bidi="ar-SA"/>
         </w:rPr>
         <w:drawing>
           <wp:inline distT="0" distB="0" distL="0" distR="0">
@@ -2009,7 +2057,7 @@
       <w:r>
         <w:rPr>
           <w:noProof/>
-          <w:lang w:eastAsia="fr-FR" w:bidi="ar-SA"/>
+          <w:lang w:bidi="ar-SA"/>
         </w:rPr>
         <w:drawing>
           <wp:inline distT="0" distB="0" distL="0" distR="0">
@@ -2113,7 +2161,7 @@
           <w:sz w:val="40"/>
         </w:rPr>
       </w:pPr>
-      <w:bookmarkStart w:id="2" w:name="_Toc34569410"/>
+      <w:bookmarkStart w:id="3" w:name="_Toc34569410"/>
       <w:r>
         <w:rPr>
           <w:sz w:val="40"/>
@@ -2121,7 +2169,7 @@
         <w:lastRenderedPageBreak/>
         <w:t>Format des fichiers textes</w:t>
       </w:r>
-      <w:bookmarkEnd w:id="2"/>
+      <w:bookmarkEnd w:id="3"/>
     </w:p>
     <w:p>
       <w:pPr>
@@ -2136,7 +2184,6 @@
     </w:p>
     <w:p>
       <w:pPr>
-        <w:pStyle w:val="Standard"/>
         <w:rPr>
           <w:color w:val="000000" w:themeColor="text1"/>
           <w:sz w:val="32"/>
@@ -2144,31 +2191,36 @@
       </w:pPr>
       <w:r>
         <w:rPr>
-          <w:color w:val="000000" w:themeColor="text1"/>
+          <w:rFonts w:asciiTheme="majorHAnsi" w:eastAsiaTheme="majorEastAsia" w:hAnsiTheme="majorHAnsi" w:cs="Mangal"/>
+          <w:b/>
+          <w:bCs/>
+          <w:color w:val="365F91" w:themeColor="accent1" w:themeShade="BF"/>
           <w:sz w:val="32"/>
+          <w:szCs w:val="25"/>
         </w:rPr>
         <w:t xml:space="preserve">Fichiers </w:t>
       </w:r>
       <w:r>
         <w:rPr>
-          <w:color w:val="000000" w:themeColor="text1"/>
+          <w:rFonts w:asciiTheme="majorHAnsi" w:eastAsiaTheme="majorEastAsia" w:hAnsiTheme="majorHAnsi" w:cs="Mangal"/>
+          <w:b/>
+          <w:bCs/>
+          <w:color w:val="365F91" w:themeColor="accent1" w:themeShade="BF"/>
           <w:sz w:val="32"/>
+          <w:szCs w:val="25"/>
         </w:rPr>
         <w:t>des livres de</w:t>
       </w:r>
       <w:r>
         <w:rPr>
-          <w:color w:val="000000" w:themeColor="text1"/>
+          <w:rFonts w:asciiTheme="majorHAnsi" w:eastAsiaTheme="majorEastAsia" w:hAnsiTheme="majorHAnsi" w:cs="Mangal"/>
+          <w:b/>
+          <w:bCs/>
+          <w:color w:val="365F91" w:themeColor="accent1" w:themeShade="BF"/>
           <w:sz w:val="32"/>
-        </w:rPr>
-        <w:t xml:space="preserve"> la bibliothèque</w:t>
-      </w:r>
-      <w:r>
-        <w:rPr>
-          <w:color w:val="000000" w:themeColor="text1"/>
-          <w:sz w:val="32"/>
-        </w:rPr>
-        <w:t> : library.txt</w:t>
+          <w:szCs w:val="25"/>
+        </w:rPr>
+        <w:t xml:space="preserve"> la bibliothèque : library.txt</w:t>
       </w:r>
     </w:p>
     <w:p>
@@ -2544,20 +2596,34 @@
     </w:p>
     <w:p>
       <w:pPr>
-        <w:pStyle w:val="Standard"/>
-        <w:rPr>
+        <w:rPr>
+          <w:rFonts w:asciiTheme="majorHAnsi" w:eastAsiaTheme="majorEastAsia" w:hAnsiTheme="majorHAnsi" w:cs="Mangal"/>
+          <w:b/>
+          <w:bCs/>
+          <w:color w:val="365F91" w:themeColor="accent1" w:themeShade="BF"/>
           <w:sz w:val="32"/>
-        </w:rPr>
-      </w:pPr>
-      <w:r>
-        <w:rPr>
+          <w:szCs w:val="25"/>
+        </w:rPr>
+      </w:pPr>
+      <w:r>
+        <w:rPr>
+          <w:rFonts w:asciiTheme="majorHAnsi" w:eastAsiaTheme="majorEastAsia" w:hAnsiTheme="majorHAnsi" w:cs="Mangal"/>
+          <w:b/>
+          <w:bCs/>
+          <w:color w:val="365F91" w:themeColor="accent1" w:themeShade="BF"/>
           <w:sz w:val="32"/>
+          <w:szCs w:val="25"/>
         </w:rPr>
         <w:t>Fichier des emprunts</w:t>
       </w:r>
       <w:r>
         <w:rPr>
+          <w:rFonts w:asciiTheme="majorHAnsi" w:eastAsiaTheme="majorEastAsia" w:hAnsiTheme="majorHAnsi" w:cs="Mangal"/>
+          <w:b/>
+          <w:bCs/>
+          <w:color w:val="365F91" w:themeColor="accent1" w:themeShade="BF"/>
           <w:sz w:val="32"/>
+          <w:szCs w:val="25"/>
         </w:rPr>
         <w:t> : borrowings.txt</w:t>
       </w:r>
@@ -2839,27 +2905,46 @@
     </w:p>
     <w:p>
       <w:pPr>
-        <w:pStyle w:val="Standard"/>
-        <w:rPr>
+        <w:rPr>
+          <w:rFonts w:asciiTheme="majorHAnsi" w:eastAsiaTheme="majorEastAsia" w:hAnsiTheme="majorHAnsi" w:cs="Mangal"/>
+          <w:b/>
+          <w:bCs/>
+          <w:color w:val="365F91" w:themeColor="accent1" w:themeShade="BF"/>
           <w:sz w:val="32"/>
-        </w:rPr>
-      </w:pPr>
-      <w:r>
-        <w:rPr>
+          <w:szCs w:val="25"/>
+        </w:rPr>
+      </w:pPr>
+      <w:r>
+        <w:rPr>
+          <w:rFonts w:asciiTheme="majorHAnsi" w:eastAsiaTheme="majorEastAsia" w:hAnsiTheme="majorHAnsi" w:cs="Mangal"/>
+          <w:b/>
+          <w:bCs/>
+          <w:color w:val="365F91" w:themeColor="accent1" w:themeShade="BF"/>
           <w:sz w:val="32"/>
+          <w:szCs w:val="25"/>
         </w:rPr>
         <w:lastRenderedPageBreak/>
         <w:t xml:space="preserve">Fichier des livres </w:t>
       </w:r>
       <w:r>
         <w:rPr>
+          <w:rFonts w:asciiTheme="majorHAnsi" w:eastAsiaTheme="majorEastAsia" w:hAnsiTheme="majorHAnsi" w:cs="Mangal"/>
+          <w:b/>
+          <w:bCs/>
+          <w:color w:val="365F91" w:themeColor="accent1" w:themeShade="BF"/>
           <w:sz w:val="32"/>
+          <w:szCs w:val="25"/>
         </w:rPr>
         <w:t>à</w:t>
       </w:r>
       <w:r>
         <w:rPr>
+          <w:rFonts w:asciiTheme="majorHAnsi" w:eastAsiaTheme="majorEastAsia" w:hAnsiTheme="majorHAnsi" w:cs="Mangal"/>
+          <w:b/>
+          <w:bCs/>
+          <w:color w:val="365F91" w:themeColor="accent1" w:themeShade="BF"/>
           <w:sz w:val="32"/>
+          <w:szCs w:val="25"/>
         </w:rPr>
         <w:t xml:space="preserve"> rendre : brought_back.txt</w:t>
       </w:r>
@@ -3132,7 +3217,7 @@
           <w:sz w:val="40"/>
         </w:rPr>
       </w:pPr>
-      <w:bookmarkStart w:id="3" w:name="_Toc34569411"/>
+      <w:bookmarkStart w:id="4" w:name="_Toc34569411"/>
       <w:r>
         <w:rPr>
           <w:sz w:val="40"/>
@@ -3146,7 +3231,7 @@
         </w:rPr>
         <w:t xml:space="preserve"> du projet</w:t>
       </w:r>
-      <w:bookmarkEnd w:id="3"/>
+      <w:bookmarkEnd w:id="4"/>
     </w:p>
     <w:p>
       <w:pPr>
@@ -3173,7 +3258,7 @@
           <w:noProof/>
           <w:color w:val="395511"/>
           <w:sz w:val="28"/>
-          <w:lang w:eastAsia="fr-FR" w:bidi="ar-SA"/>
+          <w:lang w:bidi="ar-SA"/>
         </w:rPr>
         <w:drawing>
           <wp:inline distT="0" distB="0" distL="0" distR="0">
@@ -3256,7 +3341,7 @@
           <w:sz w:val="40"/>
         </w:rPr>
       </w:pPr>
-      <w:bookmarkStart w:id="4" w:name="_Toc34569412"/>
+      <w:bookmarkStart w:id="5" w:name="_Toc34569412"/>
       <w:proofErr w:type="spellStart"/>
       <w:r>
         <w:rPr>
@@ -3265,7 +3350,7 @@
         <w:lastRenderedPageBreak/>
         <w:t>Makefile</w:t>
       </w:r>
-      <w:bookmarkEnd w:id="4"/>
+      <w:bookmarkEnd w:id="5"/>
       <w:proofErr w:type="spellEnd"/>
     </w:p>
     <w:p>
@@ -3348,32 +3433,234 @@
       </w:pPr>
     </w:p>
     <w:p>
+      <w:proofErr w:type="gramStart"/>
+      <w:r>
+        <w:rPr>
+          <w:rFonts w:asciiTheme="majorHAnsi" w:eastAsiaTheme="majorEastAsia" w:hAnsiTheme="majorHAnsi" w:cs="Mangal"/>
+          <w:b/>
+          <w:bCs/>
+          <w:color w:val="365F91" w:themeColor="accent1" w:themeShade="BF"/>
+          <w:sz w:val="32"/>
+          <w:szCs w:val="25"/>
+        </w:rPr>
+        <w:t>Cibles</w:t>
+      </w:r>
+      <w:proofErr w:type="gramEnd"/>
+      <w:r>
+        <w:rPr>
+          <w:rFonts w:asciiTheme="majorHAnsi" w:eastAsiaTheme="majorEastAsia" w:hAnsiTheme="majorHAnsi" w:cs="Mangal"/>
+          <w:b/>
+          <w:bCs/>
+          <w:color w:val="365F91" w:themeColor="accent1" w:themeShade="BF"/>
+          <w:sz w:val="32"/>
+          <w:szCs w:val="25"/>
+        </w:rPr>
+        <w:t xml:space="preserve"> :</w:t>
+      </w:r>
+      <w:r>
+        <w:tab/>
+      </w:r>
+    </w:p>
+    <w:p>
       <w:pPr>
         <w:pStyle w:val="Standard"/>
-        <w:tabs>
-          <w:tab w:val="left" w:pos="1552"/>
-        </w:tabs>
-      </w:pPr>
+      </w:pPr>
+      <w:r>
+        <w:tab/>
+      </w:r>
+      <w:r>
+        <w:rPr>
+          <w:b/>
+        </w:rPr>
+        <w:t>a</w:t>
+      </w:r>
+      <w:r>
+        <w:rPr>
+          <w:b/>
+        </w:rPr>
+        <w:t>ll</w:t>
+      </w:r>
+      <w:r>
+        <w:rPr>
+          <w:b/>
+        </w:rPr>
+        <w:t xml:space="preserve">         </w:t>
+      </w:r>
+      <w:r>
+        <w:t xml:space="preserve"> </w:t>
+      </w:r>
       <w:proofErr w:type="gramStart"/>
       <w:r>
-        <w:rPr>
+        <w:t xml:space="preserve">: </w:t>
+      </w:r>
+      <w:r>
+        <w:t xml:space="preserve"> regroupe</w:t>
+      </w:r>
+      <w:proofErr w:type="gramEnd"/>
+      <w:r>
+        <w:t xml:space="preserve"> da</w:t>
+      </w:r>
+      <w:r>
+        <w:t>ns s</w:t>
+      </w:r>
+      <w:r>
+        <w:t>es dépendances l’</w:t>
+      </w:r>
+      <w:proofErr w:type="spellStart"/>
+      <w:r>
+        <w:t>executable</w:t>
+      </w:r>
+      <w:proofErr w:type="spellEnd"/>
+      <w:r>
+        <w:t xml:space="preserve"> à produire.</w:t>
+      </w:r>
+    </w:p>
+    <w:p>
+      <w:pPr>
+        <w:pStyle w:val="Standard"/>
+      </w:pPr>
+      <w:r>
+        <w:tab/>
+      </w:r>
+      <w:r>
+        <w:t>c</w:t>
+      </w:r>
+      <w:r>
+        <w:rPr>
+          <w:b/>
+        </w:rPr>
+        <w:t>lean</w:t>
+      </w:r>
+      <w:r>
+        <w:rPr>
+          <w:b/>
+        </w:rPr>
+        <w:t xml:space="preserve">     </w:t>
+      </w:r>
+      <w:r>
+        <w:t xml:space="preserve"> </w:t>
+      </w:r>
+      <w:proofErr w:type="gramStart"/>
+      <w:r>
+        <w:t>:</w:t>
+      </w:r>
+      <w:r>
+        <w:t xml:space="preserve">  </w:t>
+      </w:r>
+      <w:r>
+        <w:t>permet</w:t>
+      </w:r>
+      <w:proofErr w:type="gramEnd"/>
+      <w:r>
+        <w:t xml:space="preserve"> de supprimer tous les fichiers intermédiaires.</w:t>
+      </w:r>
+    </w:p>
+    <w:p>
+      <w:pPr>
+        <w:pStyle w:val="Standard"/>
+      </w:pPr>
+      <w:r>
+        <w:tab/>
+      </w:r>
+      <w:r>
+        <w:rPr>
+          <w:b/>
+        </w:rPr>
+        <w:t>.PHONY</w:t>
+      </w:r>
+      <w:r>
+        <w:t xml:space="preserve"> : permet de reconstruire les dépendances de la cible (dépendante de .PHONY), </w:t>
+      </w:r>
+      <w:r>
+        <w:tab/>
+      </w:r>
+      <w:r>
+        <w:tab/>
+      </w:r>
+      <w:r>
+        <w:t xml:space="preserve">                 </w:t>
+      </w:r>
+      <w:r>
+        <w:t>dans le cas où des fichiers porteraient le même nom.</w:t>
+      </w:r>
+    </w:p>
+    <w:p>
+      <w:pPr>
+        <w:pStyle w:val="Standard"/>
+      </w:pPr>
+    </w:p>
+    <w:p>
+      <w:pPr>
+        <w:rPr>
+          <w:rFonts w:asciiTheme="majorHAnsi" w:eastAsiaTheme="majorEastAsia" w:hAnsiTheme="majorHAnsi" w:cs="Mangal"/>
+          <w:b/>
+          <w:bCs/>
+          <w:color w:val="365F91" w:themeColor="accent1" w:themeShade="BF"/>
           <w:sz w:val="32"/>
-        </w:rPr>
-        <w:t>Cibles</w:t>
+          <w:szCs w:val="25"/>
+        </w:rPr>
+      </w:pPr>
+      <w:r>
+        <w:rPr>
+          <w:rFonts w:asciiTheme="majorHAnsi" w:eastAsiaTheme="majorEastAsia" w:hAnsiTheme="majorHAnsi" w:cs="Mangal"/>
+          <w:b/>
+          <w:bCs/>
+          <w:color w:val="365F91" w:themeColor="accent1" w:themeShade="BF"/>
+          <w:sz w:val="32"/>
+          <w:szCs w:val="25"/>
+        </w:rPr>
+        <w:t>Variables :</w:t>
+      </w:r>
+    </w:p>
+    <w:p>
+      <w:pPr>
+        <w:pStyle w:val="Standard"/>
+      </w:pPr>
+      <w:r>
+        <w:tab/>
+      </w:r>
+      <w:proofErr w:type="gramStart"/>
+      <w:r>
+        <w:rPr>
+          <w:b/>
+        </w:rPr>
+        <w:t>CFLAGS</w:t>
+      </w:r>
+      <w:r>
+        <w:rPr>
+          <w:b/>
+        </w:rPr>
+        <w:t xml:space="preserve"> </w:t>
+      </w:r>
+      <w:r>
+        <w:t xml:space="preserve"> :</w:t>
       </w:r>
       <w:proofErr w:type="gramEnd"/>
       <w:r>
-        <w:rPr>
-          <w:sz w:val="32"/>
-        </w:rPr>
-        <w:t xml:space="preserve"> </w:t>
-      </w:r>
-      <w:r>
-        <w:t>:</w:t>
-      </w:r>
+        <w:t xml:space="preserve"> regroupe les options de compilation.</w:t>
+      </w:r>
+    </w:p>
+    <w:p>
+      <w:pPr>
+        <w:pStyle w:val="Standard"/>
+      </w:pPr>
       <w:r>
         <w:tab/>
       </w:r>
+      <w:r>
+        <w:tab/>
+      </w:r>
+      <w:r>
+        <w:t>-Wall -</w:t>
+      </w:r>
+      <w:proofErr w:type="spellStart"/>
+      <w:r>
+        <w:t>Wextra</w:t>
+      </w:r>
+      <w:proofErr w:type="spellEnd"/>
+      <w:r>
+        <w:t xml:space="preserve"> : warnings de compilation</w:t>
+      </w:r>
     </w:p>
     <w:p>
       <w:pPr>
@@ -3382,30 +3669,57 @@
       <w:r>
         <w:tab/>
       </w:r>
-      <w:proofErr w:type="gramStart"/>
+      <w:r>
+        <w:tab/>
+      </w:r>
+      <w:r>
+        <w:t xml:space="preserve">-g </w:t>
+      </w:r>
+      <w:r>
+        <w:t xml:space="preserve">                   </w:t>
+      </w:r>
+      <w:r>
+        <w:t>: Génère les informations de débogage.</w:t>
+      </w:r>
+    </w:p>
+    <w:p>
+      <w:pPr>
+        <w:pStyle w:val="Standard"/>
+      </w:pPr>
+      <w:r>
+        <w:tab/>
+      </w:r>
+      <w:r>
+        <w:tab/>
+        <w:t>-MMD</w:t>
+      </w:r>
+      <w:r>
+        <w:t xml:space="preserve">           </w:t>
+      </w:r>
+      <w:r>
+        <w:t xml:space="preserve"> : permet la génération des fichiers .d pour les dépendances.</w:t>
+      </w:r>
+    </w:p>
+    <w:p>
+      <w:pPr>
+        <w:pStyle w:val="Standard"/>
+      </w:pPr>
+    </w:p>
+    <w:p>
+      <w:pPr>
+        <w:pStyle w:val="Standard"/>
+      </w:pPr>
+      <w:r>
+        <w:tab/>
+      </w:r>
       <w:r>
         <w:rPr>
           <w:b/>
         </w:rPr>
-        <w:t>all</w:t>
-      </w:r>
-      <w:proofErr w:type="gramEnd"/>
-      <w:r>
-        <w:t xml:space="preserve"> : regroupe da</w:t>
-      </w:r>
-      <w:r>
-        <w:t>ns s</w:t>
-      </w:r>
-      <w:r>
-        <w:t>es dépendances l’</w:t>
-      </w:r>
-      <w:proofErr w:type="spellStart"/>
-      <w:r>
-        <w:t>executable</w:t>
-      </w:r>
-      <w:proofErr w:type="spellEnd"/>
-      <w:r>
-        <w:t xml:space="preserve"> à produire.</w:t>
+        <w:t>LIB</w:t>
+      </w:r>
+      <w:r>
+        <w:t xml:space="preserve"> : regroupe les options de l’édition de liens.</w:t>
       </w:r>
     </w:p>
     <w:p>
@@ -3415,164 +3729,15 @@
       <w:r>
         <w:tab/>
       </w:r>
-      <w:proofErr w:type="gramStart"/>
-      <w:r>
-        <w:rPr>
-          <w:b/>
-        </w:rPr>
-        <w:t>clean</w:t>
-      </w:r>
-      <w:proofErr w:type="gramEnd"/>
-      <w:r>
-        <w:t xml:space="preserve"> : permet de supprimer tous les fichiers intermédiaires.</w:t>
-      </w:r>
-    </w:p>
-    <w:p>
-      <w:pPr>
-        <w:pStyle w:val="Standard"/>
-      </w:pPr>
       <w:r>
         <w:tab/>
-      </w:r>
-      <w:r>
-        <w:rPr>
-          <w:b/>
-        </w:rPr>
-        <w:t>.PHONY</w:t>
-      </w:r>
-      <w:r>
-        <w:t xml:space="preserve"> : permet de reconstruire les dépendances de la cible (dépendante de .PHONY), </w:t>
-      </w:r>
-      <w:r>
-        <w:tab/>
-      </w:r>
-      <w:r>
-        <w:tab/>
-        <w:t>dans le cas où des fichiers porteraient le même nom.</w:t>
-      </w:r>
-    </w:p>
-    <w:p>
-      <w:pPr>
-        <w:pStyle w:val="Standard"/>
-      </w:pPr>
-    </w:p>
-    <w:p>
-      <w:pPr>
-        <w:pStyle w:val="Standard"/>
-      </w:pPr>
-      <w:r>
-        <w:rPr>
-          <w:sz w:val="32"/>
-        </w:rPr>
-        <w:t>Variables</w:t>
-      </w:r>
-      <w:r>
-        <w:rPr>
-          <w:sz w:val="32"/>
-        </w:rPr>
-        <w:t xml:space="preserve"> </w:t>
-      </w:r>
-      <w:r>
-        <w:t>:</w:t>
-      </w:r>
-    </w:p>
-    <w:p>
-      <w:pPr>
-        <w:pStyle w:val="Standard"/>
-      </w:pPr>
-      <w:r>
-        <w:tab/>
-      </w:r>
-      <w:r>
-        <w:rPr>
-          <w:b/>
-        </w:rPr>
-        <w:t>CFLAGS</w:t>
-      </w:r>
-      <w:r>
-        <w:t xml:space="preserve"> : regroupe les options de compilation.</w:t>
-      </w:r>
-    </w:p>
-    <w:p>
-      <w:pPr>
-        <w:pStyle w:val="Standard"/>
-      </w:pPr>
-      <w:r>
-        <w:tab/>
-      </w:r>
-      <w:r>
-        <w:tab/>
-      </w:r>
-      <w:r>
-        <w:t>-Wall -</w:t>
-      </w:r>
-      <w:proofErr w:type="spellStart"/>
-      <w:r>
-        <w:t>Wextra</w:t>
-      </w:r>
-      <w:proofErr w:type="spellEnd"/>
-      <w:r>
-        <w:t xml:space="preserve"> : warnings de compilation</w:t>
-      </w:r>
-    </w:p>
-    <w:p>
-      <w:pPr>
-        <w:pStyle w:val="Standard"/>
-      </w:pPr>
-      <w:r>
-        <w:tab/>
-      </w:r>
-      <w:r>
-        <w:tab/>
-      </w:r>
-      <w:r>
-        <w:t>-g : Génère les informations de débogage.</w:t>
-      </w:r>
-    </w:p>
-    <w:p>
-      <w:pPr>
-        <w:pStyle w:val="Standard"/>
-      </w:pPr>
-      <w:r>
-        <w:tab/>
-      </w:r>
-      <w:r>
-        <w:tab/>
-        <w:t>-MMD : permet la génération des fichiers .d pour les dépendances.</w:t>
-      </w:r>
-    </w:p>
-    <w:p>
-      <w:pPr>
-        <w:pStyle w:val="Standard"/>
-      </w:pPr>
-    </w:p>
-    <w:p>
-      <w:pPr>
-        <w:pStyle w:val="Standard"/>
-      </w:pPr>
-      <w:r>
-        <w:tab/>
-      </w:r>
-      <w:r>
-        <w:rPr>
-          <w:b/>
-        </w:rPr>
-        <w:t>LIB</w:t>
-      </w:r>
-      <w:r>
-        <w:t xml:space="preserve"> : regroupe les options de l’édition de liens.</w:t>
-      </w:r>
-    </w:p>
-    <w:p>
-      <w:pPr>
-        <w:pStyle w:val="Standard"/>
-      </w:pPr>
-      <w:r>
-        <w:tab/>
-      </w:r>
-      <w:r>
-        <w:tab/>
-        <w:t>-lm : bibliothèque maths</w:t>
+        <w:t xml:space="preserve">-lm </w:t>
+      </w:r>
+      <w:r>
+        <w:t xml:space="preserve">                </w:t>
+      </w:r>
+      <w:r>
+        <w:t>: bibliothèque maths</w:t>
       </w:r>
     </w:p>
     <w:p>
@@ -3711,16 +3876,25 @@
     </w:p>
     <w:p>
       <w:pPr>
-        <w:pStyle w:val="Standard"/>
-      </w:pPr>
-      <w:r>
-        <w:rPr>
+        <w:rPr>
+          <w:rFonts w:asciiTheme="majorHAnsi" w:eastAsiaTheme="majorEastAsia" w:hAnsiTheme="majorHAnsi" w:cs="Mangal"/>
+          <w:b/>
+          <w:bCs/>
+          <w:color w:val="365F91" w:themeColor="accent1" w:themeShade="BF"/>
           <w:sz w:val="32"/>
-        </w:rPr>
-        <w:t xml:space="preserve">Variables internes </w:t>
-      </w:r>
-      <w:r>
-        <w:t>:</w:t>
+          <w:szCs w:val="25"/>
+        </w:rPr>
+      </w:pPr>
+      <w:r>
+        <w:rPr>
+          <w:rFonts w:asciiTheme="majorHAnsi" w:eastAsiaTheme="majorEastAsia" w:hAnsiTheme="majorHAnsi" w:cs="Mangal"/>
+          <w:b/>
+          <w:bCs/>
+          <w:color w:val="365F91" w:themeColor="accent1" w:themeShade="BF"/>
+          <w:sz w:val="32"/>
+          <w:szCs w:val="25"/>
+        </w:rPr>
+        <w:t>Variables internes :</w:t>
       </w:r>
     </w:p>
     <w:p>
@@ -3738,7 +3912,13 @@
       </w:pPr>
       <w:r>
         <w:tab/>
-        <w:t>$&lt; : Le nom de la première dépendance.</w:t>
+        <w:t xml:space="preserve">$&lt; </w:t>
+      </w:r>
+      <w:r>
+        <w:t xml:space="preserve">  </w:t>
+      </w:r>
+      <w:r>
+        <w:t>: Le nom de la première dépendance.</w:t>
       </w:r>
     </w:p>
     <w:p>
@@ -3747,7 +3927,13 @@
       </w:pPr>
       <w:r>
         <w:tab/>
-        <w:t>$^ : La liste des dépendances.</w:t>
+        <w:t xml:space="preserve">$^ </w:t>
+      </w:r>
+      <w:r>
+        <w:t xml:space="preserve">  </w:t>
+      </w:r>
+      <w:r>
+        <w:t>: La liste des dépendances.</w:t>
       </w:r>
     </w:p>
     <w:p>
@@ -3756,7 +3942,13 @@
       </w:pPr>
       <w:r>
         <w:tab/>
-        <w:t xml:space="preserve">@ : </w:t>
+        <w:t xml:space="preserve">@ </w:t>
+      </w:r>
+      <w:r>
+        <w:t xml:space="preserve">  </w:t>
+      </w:r>
+      <w:r>
+        <w:t xml:space="preserve">: </w:t>
       </w:r>
       <w:r>
         <w:t>Permet</w:t>
@@ -3935,7 +4127,7 @@
       <w:r>
         <w:rPr>
           <w:noProof/>
-          <w:lang w:eastAsia="fr-FR" w:bidi="ar-SA"/>
+          <w:lang w:bidi="ar-SA"/>
         </w:rPr>
         <w:drawing>
           <wp:anchor distT="0" distB="0" distL="114300" distR="114300" simplePos="0" relativeHeight="251741184" behindDoc="1" locked="0" layoutInCell="1" allowOverlap="1" wp14:anchorId="71D0BA2F" wp14:editId="6F839EB3">
@@ -4016,7 +4208,7 @@
       <w:r>
         <w:rPr>
           <w:noProof/>
-          <w:lang w:eastAsia="fr-FR" w:bidi="ar-SA"/>
+          <w:lang w:bidi="ar-SA"/>
         </w:rPr>
         <w:drawing>
           <wp:anchor distT="0" distB="0" distL="114300" distR="114300" simplePos="0" relativeHeight="251744256" behindDoc="1" locked="0" layoutInCell="1" allowOverlap="1" wp14:anchorId="3ABAE409" wp14:editId="2ECAF7C0">
@@ -4082,7 +4274,7 @@
       <w:r>
         <w:rPr>
           <w:noProof/>
-          <w:lang w:eastAsia="fr-FR" w:bidi="ar-SA"/>
+          <w:lang w:bidi="ar-SA"/>
         </w:rPr>
         <w:drawing>
           <wp:anchor distT="0" distB="0" distL="114300" distR="114300" simplePos="0" relativeHeight="251742208" behindDoc="1" locked="0" layoutInCell="1" allowOverlap="1" wp14:anchorId="388BF4B0" wp14:editId="6C36C8A5">
@@ -4194,32 +4386,36 @@
     <w:p>
       <w:r>
         <w:rPr>
+          <w:rFonts w:asciiTheme="majorHAnsi" w:eastAsiaTheme="majorEastAsia" w:hAnsiTheme="majorHAnsi" w:cs="Mangal"/>
+          <w:b/>
+          <w:bCs/>
+          <w:color w:val="365F91" w:themeColor="accent1" w:themeShade="BF"/>
+          <w:sz w:val="32"/>
+          <w:szCs w:val="25"/>
+        </w:rPr>
+        <w:t>Option 3 :</w:t>
+      </w:r>
+      <w:r>
+        <w:rPr>
           <w:sz w:val="28"/>
           <w:szCs w:val="28"/>
         </w:rPr>
-        <w:t>Option</w:t>
-      </w:r>
-      <w:r>
+        <w:t xml:space="preserve"> Lit le fichier des retours :</w:t>
+      </w:r>
+    </w:p>
+    <w:p>
+      <w:pPr>
         <w:rPr>
           <w:sz w:val="28"/>
           <w:szCs w:val="28"/>
         </w:rPr>
-        <w:t xml:space="preserve"> 3 : Lit le fichier des retours :</w:t>
-      </w:r>
-    </w:p>
-    <w:p>
-      <w:pPr>
-        <w:rPr>
-          <w:sz w:val="28"/>
-          <w:szCs w:val="28"/>
-        </w:rPr>
       </w:pPr>
     </w:p>
     <w:p>
       <w:r>
         <w:rPr>
           <w:noProof/>
-          <w:lang w:eastAsia="fr-FR" w:bidi="ar-SA"/>
+          <w:lang w:bidi="ar-SA"/>
         </w:rPr>
         <w:drawing>
           <wp:anchor distT="0" distB="0" distL="114300" distR="114300" simplePos="0" relativeHeight="251743232" behindDoc="1" locked="0" layoutInCell="1" allowOverlap="1" wp14:anchorId="09C317FC" wp14:editId="1C7BE26F">
@@ -4322,30 +4518,35 @@
       </w:pPr>
       <w:r>
         <w:rPr>
+          <w:rFonts w:asciiTheme="majorHAnsi" w:eastAsiaTheme="majorEastAsia" w:hAnsiTheme="majorHAnsi" w:cs="Mangal"/>
+          <w:b/>
+          <w:bCs/>
+          <w:color w:val="365F91" w:themeColor="accent1" w:themeShade="BF"/>
+          <w:sz w:val="32"/>
+          <w:szCs w:val="25"/>
+        </w:rPr>
+        <w:lastRenderedPageBreak/>
+        <w:t>Option 4 :</w:t>
+      </w:r>
+      <w:r>
+        <w:rPr>
           <w:sz w:val="28"/>
         </w:rPr>
-        <w:lastRenderedPageBreak/>
-        <w:t>Option</w:t>
-      </w:r>
-      <w:r>
+        <w:t xml:space="preserve"> Affiche la liste des emprunts à rendre avant le… :</w:t>
+      </w:r>
+    </w:p>
+    <w:p>
+      <w:pPr>
         <w:rPr>
           <w:sz w:val="28"/>
         </w:rPr>
-        <w:t xml:space="preserve"> 4 : Affiche la liste des emprunts à rendre avant le… :</w:t>
-      </w:r>
-    </w:p>
-    <w:p>
-      <w:pPr>
-        <w:rPr>
-          <w:sz w:val="28"/>
-        </w:rPr>
       </w:pPr>
     </w:p>
     <w:p>
       <w:r>
         <w:rPr>
           <w:noProof/>
-          <w:lang w:eastAsia="fr-FR" w:bidi="ar-SA"/>
+          <w:lang w:bidi="ar-SA"/>
         </w:rPr>
         <w:drawing>
           <wp:anchor distT="0" distB="0" distL="114300" distR="114300" simplePos="0" relativeHeight="251745280" behindDoc="1" locked="0" layoutInCell="1" allowOverlap="1" wp14:anchorId="46E2323B" wp14:editId="6EADCAA3">
@@ -4424,9 +4625,20 @@
       </w:pPr>
       <w:r>
         <w:rPr>
+          <w:rFonts w:asciiTheme="majorHAnsi" w:eastAsiaTheme="majorEastAsia" w:hAnsiTheme="majorHAnsi" w:cs="Mangal"/>
+          <w:b/>
+          <w:bCs/>
+          <w:color w:val="365F91" w:themeColor="accent1" w:themeShade="BF"/>
+          <w:sz w:val="32"/>
+          <w:szCs w:val="25"/>
+        </w:rPr>
+        <w:t>Option 5 :</w:t>
+      </w:r>
+      <w:r>
+        <w:rPr>
           <w:sz w:val="28"/>
         </w:rPr>
-        <w:t>Option 5 : Sauvegarde les emprunts dans un fichier :</w:t>
+        <w:t xml:space="preserve"> Sauvegarde les emprunts dans un fichier :</w:t>
       </w:r>
     </w:p>
     <w:p>
@@ -4438,7 +4650,7 @@
       <w:r>
         <w:rPr>
           <w:noProof/>
-          <w:lang w:eastAsia="fr-FR" w:bidi="ar-SA"/>
+          <w:lang w:bidi="ar-SA"/>
         </w:rPr>
         <w:drawing>
           <wp:anchor distT="0" distB="0" distL="114300" distR="114300" simplePos="0" relativeHeight="251746304" behindDoc="1" locked="0" layoutInCell="1" allowOverlap="1" wp14:anchorId="3D1740B6" wp14:editId="401A576A">
@@ -4523,16 +4735,27 @@
       </w:pPr>
       <w:r>
         <w:rPr>
+          <w:rFonts w:asciiTheme="majorHAnsi" w:eastAsiaTheme="majorEastAsia" w:hAnsiTheme="majorHAnsi" w:cs="Mangal"/>
+          <w:b/>
+          <w:bCs/>
+          <w:color w:val="365F91" w:themeColor="accent1" w:themeShade="BF"/>
+          <w:sz w:val="32"/>
+          <w:szCs w:val="25"/>
+        </w:rPr>
+        <w:t>Option 0 :</w:t>
+      </w:r>
+      <w:r>
+        <w:rPr>
           <w:sz w:val="28"/>
         </w:rPr>
-        <w:t>Option 0 : Quitter le programme :</w:t>
+        <w:t xml:space="preserve"> Quitter le programme :</w:t>
       </w:r>
     </w:p>
     <w:p>
       <w:r>
         <w:rPr>
           <w:noProof/>
-          <w:lang w:eastAsia="fr-FR" w:bidi="ar-SA"/>
+          <w:lang w:bidi="ar-SA"/>
         </w:rPr>
         <w:drawing>
           <wp:anchor distT="0" distB="0" distL="114300" distR="114300" simplePos="0" relativeHeight="251752448" behindDoc="1" locked="0" layoutInCell="1" allowOverlap="1" wp14:anchorId="6FDA67D0" wp14:editId="28CD9AF6">
@@ -4602,12 +4825,22 @@
     <w:p>
       <w:pPr>
         <w:rPr>
-          <w:sz w:val="28"/>
-        </w:rPr>
-      </w:pPr>
-      <w:r>
-        <w:rPr>
-          <w:sz w:val="28"/>
+          <w:rFonts w:asciiTheme="majorHAnsi" w:eastAsiaTheme="majorEastAsia" w:hAnsiTheme="majorHAnsi" w:cs="Mangal"/>
+          <w:b/>
+          <w:bCs/>
+          <w:color w:val="365F91" w:themeColor="accent1" w:themeShade="BF"/>
+          <w:sz w:val="32"/>
+          <w:szCs w:val="25"/>
+        </w:rPr>
+      </w:pPr>
+      <w:r>
+        <w:rPr>
+          <w:rFonts w:asciiTheme="majorHAnsi" w:eastAsiaTheme="majorEastAsia" w:hAnsiTheme="majorHAnsi" w:cs="Mangal"/>
+          <w:b/>
+          <w:bCs/>
+          <w:color w:val="365F91" w:themeColor="accent1" w:themeShade="BF"/>
+          <w:sz w:val="32"/>
+          <w:szCs w:val="25"/>
         </w:rPr>
         <w:t>Messages d’erreurs :</w:t>
       </w:r>
@@ -4625,7 +4858,7 @@
       <w:r>
         <w:rPr>
           <w:noProof/>
-          <w:lang w:eastAsia="fr-FR" w:bidi="ar-SA"/>
+          <w:lang w:bidi="ar-SA"/>
         </w:rPr>
         <w:drawing>
           <wp:anchor distT="0" distB="0" distL="114300" distR="114300" simplePos="0" relativeHeight="251751424" behindDoc="1" locked="0" layoutInCell="1" allowOverlap="1" wp14:anchorId="0ADDAF77" wp14:editId="75A12106">
@@ -4689,7 +4922,7 @@
       <w:r>
         <w:rPr>
           <w:noProof/>
-          <w:lang w:eastAsia="fr-FR" w:bidi="ar-SA"/>
+          <w:lang w:bidi="ar-SA"/>
         </w:rPr>
         <w:drawing>
           <wp:anchor distT="0" distB="0" distL="114300" distR="114300" simplePos="0" relativeHeight="251748352" behindDoc="1" locked="0" layoutInCell="1" allowOverlap="1" wp14:anchorId="6CFE67F5" wp14:editId="76E709DA">
@@ -4750,7 +4983,7 @@
       <w:r>
         <w:rPr>
           <w:noProof/>
-          <w:lang w:eastAsia="fr-FR" w:bidi="ar-SA"/>
+          <w:lang w:bidi="ar-SA"/>
         </w:rPr>
         <w:drawing>
           <wp:anchor distT="0" distB="0" distL="114300" distR="114300" simplePos="0" relativeHeight="251747328" behindDoc="1" locked="0" layoutInCell="1" allowOverlap="1" wp14:anchorId="30E0E4E2" wp14:editId="3EB97D08">
@@ -4811,7 +5044,7 @@
       <w:r>
         <w:rPr>
           <w:noProof/>
-          <w:lang w:eastAsia="fr-FR" w:bidi="ar-SA"/>
+          <w:lang w:bidi="ar-SA"/>
         </w:rPr>
         <w:drawing>
           <wp:anchor distT="0" distB="0" distL="114300" distR="114300" simplePos="0" relativeHeight="251749376" behindDoc="1" locked="0" layoutInCell="1" allowOverlap="1" wp14:anchorId="370F20A0" wp14:editId="5A635C83">
@@ -4872,7 +5105,7 @@
       <w:r>
         <w:rPr>
           <w:noProof/>
-          <w:lang w:eastAsia="fr-FR" w:bidi="ar-SA"/>
+          <w:lang w:bidi="ar-SA"/>
         </w:rPr>
         <w:drawing>
           <wp:anchor distT="0" distB="0" distL="114300" distR="114300" simplePos="0" relativeHeight="251750400" behindDoc="1" locked="0" layoutInCell="1" allowOverlap="1" wp14:anchorId="597CEF41" wp14:editId="28F386C7">
@@ -4944,7 +5177,7 @@
       <w:pPr>
         <w:pStyle w:val="Heading1"/>
       </w:pPr>
-      <w:bookmarkStart w:id="5" w:name="_Toc34569413"/>
+      <w:bookmarkStart w:id="6" w:name="_Toc34569413"/>
       <w:r>
         <w:rPr>
           <w:sz w:val="40"/>
@@ -4964,7 +5197,7 @@
         </w:rPr>
         <w:t>dures</w:t>
       </w:r>
-      <w:bookmarkEnd w:id="5"/>
+      <w:bookmarkEnd w:id="6"/>
     </w:p>
     <w:p>
       <w:pPr>
@@ -4989,7 +5222,7 @@
           <w:sz w:val="32"/>
         </w:rPr>
       </w:pPr>
-      <w:bookmarkStart w:id="6" w:name="_Toc34569414"/>
+      <w:bookmarkStart w:id="7" w:name="_Toc34569414"/>
       <w:proofErr w:type="spellStart"/>
       <w:r>
         <w:rPr>
@@ -4997,8 +5230,47 @@
         </w:rPr>
         <w:t>Lists.h</w:t>
       </w:r>
-      <w:bookmarkEnd w:id="6"/>
+      <w:bookmarkEnd w:id="7"/>
       <w:proofErr w:type="spellEnd"/>
+    </w:p>
+    <w:p/>
+    <w:p>
+      <w:pPr>
+        <w:rPr>
+          <w:rFonts w:asciiTheme="majorHAnsi" w:eastAsiaTheme="majorEastAsia" w:hAnsiTheme="majorHAnsi" w:cs="Mangal"/>
+          <w:b/>
+          <w:bCs/>
+          <w:color w:val="365F91" w:themeColor="accent1" w:themeShade="BF"/>
+          <w:sz w:val="32"/>
+          <w:szCs w:val="25"/>
+        </w:rPr>
+      </w:pPr>
+      <w:proofErr w:type="spellStart"/>
+      <w:proofErr w:type="gramStart"/>
+      <w:r>
+        <w:rPr>
+          <w:rFonts w:asciiTheme="majorHAnsi" w:eastAsiaTheme="majorEastAsia" w:hAnsiTheme="majorHAnsi" w:cs="Mangal"/>
+          <w:b/>
+          <w:bCs/>
+          <w:color w:val="365F91" w:themeColor="accent1" w:themeShade="BF"/>
+          <w:sz w:val="32"/>
+          <w:szCs w:val="25"/>
+        </w:rPr>
+        <w:t>displayLibrary</w:t>
+      </w:r>
+      <w:proofErr w:type="spellEnd"/>
+      <w:proofErr w:type="gramEnd"/>
+      <w:r>
+        <w:rPr>
+          <w:rFonts w:asciiTheme="majorHAnsi" w:eastAsiaTheme="majorEastAsia" w:hAnsiTheme="majorHAnsi" w:cs="Mangal"/>
+          <w:b/>
+          <w:bCs/>
+          <w:color w:val="365F91" w:themeColor="accent1" w:themeShade="BF"/>
+          <w:sz w:val="32"/>
+          <w:szCs w:val="25"/>
+        </w:rPr>
+        <w:t> :</w:t>
+      </w:r>
     </w:p>
     <w:p/>
     <w:p>
@@ -5006,40 +5278,20 @@
         <w:tabs>
           <w:tab w:val="left" w:pos="1926"/>
         </w:tabs>
-        <w:rPr>
-          <w:sz w:val="28"/>
-        </w:rPr>
-      </w:pPr>
-      <w:proofErr w:type="spellStart"/>
-      <w:proofErr w:type="gramStart"/>
-      <w:r>
-        <w:rPr>
-          <w:sz w:val="28"/>
-        </w:rPr>
-        <w:t>displayLibrary</w:t>
-      </w:r>
-      <w:proofErr w:type="spellEnd"/>
-      <w:proofErr w:type="gramEnd"/>
-      <w:r>
-        <w:rPr>
-          <w:sz w:val="28"/>
-        </w:rPr>
-        <w:t> :</w:t>
-      </w:r>
-    </w:p>
-    <w:p/>
+      </w:pPr>
+      <w:r>
+        <w:t>Affiche la bibliothèque</w:t>
+      </w:r>
+      <w:r>
+        <w:t>.</w:t>
+      </w:r>
+    </w:p>
     <w:p>
       <w:pPr>
         <w:tabs>
           <w:tab w:val="left" w:pos="1926"/>
         </w:tabs>
       </w:pPr>
-      <w:r>
-        <w:t>Affiche la bibliothèque</w:t>
-      </w:r>
-      <w:r>
-        <w:t>.</w:t>
-      </w:r>
     </w:p>
     <w:p>
       <w:pPr>
@@ -5047,15 +5299,16 @@
           <w:tab w:val="left" w:pos="1926"/>
         </w:tabs>
       </w:pPr>
-    </w:p>
-    <w:p>
-      <w:pPr>
-        <w:tabs>
-          <w:tab w:val="left" w:pos="1926"/>
-        </w:tabs>
-      </w:pPr>
-      <w:r>
-        <w:t>Paramètre :</w:t>
+      <w:proofErr w:type="gramStart"/>
+      <w:r>
+        <w:t>Paramètre</w:t>
+      </w:r>
+      <w:r>
+        <w:t>s</w:t>
+      </w:r>
+      <w:proofErr w:type="gramEnd"/>
+      <w:r>
+        <w:t> :</w:t>
       </w:r>
       <w:r>
         <w:t xml:space="preserve"> </w:t>
@@ -5196,8 +5449,24 @@
               </w:tabs>
               <w:jc w:val="center"/>
             </w:pPr>
-            <w:r>
-              <w:t>library_t cons *</w:t>
+            <w:proofErr w:type="spellStart"/>
+            <w:r>
+              <w:t>library_t</w:t>
+            </w:r>
+            <w:proofErr w:type="spellEnd"/>
+            <w:r>
+              <w:t xml:space="preserve"> </w:t>
+            </w:r>
+            <w:proofErr w:type="spellStart"/>
+            <w:r>
+              <w:t>cons</w:t>
+            </w:r>
+            <w:r>
+              <w:t>t</w:t>
+            </w:r>
+            <w:proofErr w:type="spellEnd"/>
+            <w:r>
+              <w:t xml:space="preserve"> *</w:t>
             </w:r>
           </w:p>
         </w:tc>
@@ -5259,14 +5528,24 @@
     <w:p>
       <w:pPr>
         <w:rPr>
-          <w:sz w:val="28"/>
+          <w:rFonts w:asciiTheme="majorHAnsi" w:eastAsiaTheme="majorEastAsia" w:hAnsiTheme="majorHAnsi" w:cs="Mangal"/>
+          <w:b/>
+          <w:bCs/>
+          <w:color w:val="365F91" w:themeColor="accent1" w:themeShade="BF"/>
+          <w:sz w:val="32"/>
+          <w:szCs w:val="25"/>
         </w:rPr>
       </w:pPr>
       <w:proofErr w:type="spellStart"/>
       <w:proofErr w:type="gramStart"/>
       <w:r>
         <w:rPr>
-          <w:sz w:val="28"/>
+          <w:rFonts w:asciiTheme="majorHAnsi" w:eastAsiaTheme="majorEastAsia" w:hAnsiTheme="majorHAnsi" w:cs="Mangal"/>
+          <w:b/>
+          <w:bCs/>
+          <w:color w:val="365F91" w:themeColor="accent1" w:themeShade="BF"/>
+          <w:sz w:val="32"/>
+          <w:szCs w:val="25"/>
         </w:rPr>
         <w:t>createCategory</w:t>
       </w:r>
@@ -5274,7 +5553,12 @@
       <w:proofErr w:type="gramEnd"/>
       <w:r>
         <w:rPr>
-          <w:sz w:val="28"/>
+          <w:rFonts w:asciiTheme="majorHAnsi" w:eastAsiaTheme="majorEastAsia" w:hAnsiTheme="majorHAnsi" w:cs="Mangal"/>
+          <w:b/>
+          <w:bCs/>
+          <w:color w:val="365F91" w:themeColor="accent1" w:themeShade="BF"/>
+          <w:sz w:val="32"/>
+          <w:szCs w:val="25"/>
         </w:rPr>
         <w:t xml:space="preserve"> : </w:t>
       </w:r>
@@ -5290,8 +5574,16 @@
     </w:p>
     <w:p/>
     <w:p>
-      <w:r>
-        <w:t xml:space="preserve">Paramètre : </w:t>
+      <w:proofErr w:type="gramStart"/>
+      <w:r>
+        <w:t>Paramètre</w:t>
+      </w:r>
+      <w:r>
+        <w:t>s</w:t>
+      </w:r>
+      <w:proofErr w:type="gramEnd"/>
+      <w:r>
+        <w:t xml:space="preserve"> : </w:t>
       </w:r>
     </w:p>
     <w:tbl>
@@ -5481,14 +5773,24 @@
     <w:p>
       <w:pPr>
         <w:rPr>
-          <w:sz w:val="28"/>
+          <w:rFonts w:asciiTheme="majorHAnsi" w:eastAsiaTheme="majorEastAsia" w:hAnsiTheme="majorHAnsi" w:cs="Mangal"/>
+          <w:b/>
+          <w:bCs/>
+          <w:color w:val="365F91" w:themeColor="accent1" w:themeShade="BF"/>
+          <w:sz w:val="32"/>
+          <w:szCs w:val="25"/>
         </w:rPr>
       </w:pPr>
       <w:proofErr w:type="spellStart"/>
       <w:proofErr w:type="gramStart"/>
       <w:r>
         <w:rPr>
-          <w:sz w:val="28"/>
+          <w:rFonts w:asciiTheme="majorHAnsi" w:eastAsiaTheme="majorEastAsia" w:hAnsiTheme="majorHAnsi" w:cs="Mangal"/>
+          <w:b/>
+          <w:bCs/>
+          <w:color w:val="365F91" w:themeColor="accent1" w:themeShade="BF"/>
+          <w:sz w:val="32"/>
+          <w:szCs w:val="25"/>
         </w:rPr>
         <w:t>createBook</w:t>
       </w:r>
@@ -5496,7 +5798,12 @@
       <w:proofErr w:type="gramEnd"/>
       <w:r>
         <w:rPr>
-          <w:sz w:val="28"/>
+          <w:rFonts w:asciiTheme="majorHAnsi" w:eastAsiaTheme="majorEastAsia" w:hAnsiTheme="majorHAnsi" w:cs="Mangal"/>
+          <w:b/>
+          <w:bCs/>
+          <w:color w:val="365F91" w:themeColor="accent1" w:themeShade="BF"/>
+          <w:sz w:val="32"/>
+          <w:szCs w:val="25"/>
         </w:rPr>
         <w:t xml:space="preserve"> : </w:t>
       </w:r>
@@ -5512,8 +5819,16 @@
     </w:p>
     <w:p/>
     <w:p>
-      <w:r>
-        <w:t xml:space="preserve">Paramètre : </w:t>
+      <w:proofErr w:type="gramStart"/>
+      <w:r>
+        <w:t>Paramètre</w:t>
+      </w:r>
+      <w:r>
+        <w:t>s</w:t>
+      </w:r>
+      <w:proofErr w:type="gramEnd"/>
+      <w:r>
+        <w:t xml:space="preserve"> : </w:t>
       </w:r>
     </w:p>
     <w:tbl>
@@ -5800,18 +6115,27 @@
     <w:p/>
     <w:p/>
     <w:p/>
-    <w:p/>
-    <w:p>
-      <w:pPr>
-        <w:rPr>
-          <w:sz w:val="28"/>
+    <w:p>
+      <w:pPr>
+        <w:rPr>
+          <w:rFonts w:asciiTheme="majorHAnsi" w:eastAsiaTheme="majorEastAsia" w:hAnsiTheme="majorHAnsi" w:cs="Mangal"/>
+          <w:b/>
+          <w:bCs/>
+          <w:color w:val="365F91" w:themeColor="accent1" w:themeShade="BF"/>
+          <w:sz w:val="32"/>
+          <w:szCs w:val="25"/>
         </w:rPr>
       </w:pPr>
       <w:proofErr w:type="spellStart"/>
       <w:proofErr w:type="gramStart"/>
       <w:r>
         <w:rPr>
-          <w:sz w:val="28"/>
+          <w:rFonts w:asciiTheme="majorHAnsi" w:eastAsiaTheme="majorEastAsia" w:hAnsiTheme="majorHAnsi" w:cs="Mangal"/>
+          <w:b/>
+          <w:bCs/>
+          <w:color w:val="365F91" w:themeColor="accent1" w:themeShade="BF"/>
+          <w:sz w:val="32"/>
+          <w:szCs w:val="25"/>
         </w:rPr>
         <w:t>createLibrary</w:t>
       </w:r>
@@ -5819,7 +6143,12 @@
       <w:proofErr w:type="gramEnd"/>
       <w:r>
         <w:rPr>
-          <w:sz w:val="28"/>
+          <w:rFonts w:asciiTheme="majorHAnsi" w:eastAsiaTheme="majorEastAsia" w:hAnsiTheme="majorHAnsi" w:cs="Mangal"/>
+          <w:b/>
+          <w:bCs/>
+          <w:color w:val="365F91" w:themeColor="accent1" w:themeShade="BF"/>
+          <w:sz w:val="32"/>
+          <w:szCs w:val="25"/>
         </w:rPr>
         <w:t xml:space="preserve"> : </w:t>
       </w:r>
@@ -5847,8 +6176,16 @@
       </w:r>
     </w:p>
     <w:p>
-      <w:r>
-        <w:t xml:space="preserve">Paramètre : </w:t>
+      <w:proofErr w:type="gramStart"/>
+      <w:r>
+        <w:t>Paramètre</w:t>
+      </w:r>
+      <w:r>
+        <w:t>s</w:t>
+      </w:r>
+      <w:proofErr w:type="gramEnd"/>
+      <w:r>
+        <w:t xml:space="preserve"> : </w:t>
       </w:r>
     </w:p>
     <w:tbl>
@@ -6038,7 +6375,12 @@
       <w:proofErr w:type="gramStart"/>
       <w:r>
         <w:rPr>
-          <w:sz w:val="28"/>
+          <w:rFonts w:asciiTheme="majorHAnsi" w:eastAsiaTheme="majorEastAsia" w:hAnsiTheme="majorHAnsi" w:cs="Mangal"/>
+          <w:b/>
+          <w:bCs/>
+          <w:color w:val="365F91" w:themeColor="accent1" w:themeShade="BF"/>
+          <w:sz w:val="32"/>
+          <w:szCs w:val="25"/>
         </w:rPr>
         <w:t>freeLibrary</w:t>
       </w:r>
@@ -6046,7 +6388,12 @@
       <w:proofErr w:type="gramEnd"/>
       <w:r>
         <w:rPr>
-          <w:sz w:val="28"/>
+          <w:rFonts w:asciiTheme="majorHAnsi" w:eastAsiaTheme="majorEastAsia" w:hAnsiTheme="majorHAnsi" w:cs="Mangal"/>
+          <w:b/>
+          <w:bCs/>
+          <w:color w:val="365F91" w:themeColor="accent1" w:themeShade="BF"/>
+          <w:sz w:val="32"/>
+          <w:szCs w:val="25"/>
         </w:rPr>
         <w:t xml:space="preserve"> : </w:t>
       </w:r>
@@ -6065,8 +6412,16 @@
     </w:p>
     <w:p/>
     <w:p>
-      <w:r>
-        <w:t xml:space="preserve">Paramètre : </w:t>
+      <w:proofErr w:type="gramStart"/>
+      <w:r>
+        <w:t>Paramètre</w:t>
+      </w:r>
+      <w:r>
+        <w:t>s</w:t>
+      </w:r>
+      <w:proofErr w:type="gramEnd"/>
+      <w:r>
+        <w:t xml:space="preserve"> : </w:t>
       </w:r>
     </w:p>
     <w:tbl>
@@ -6201,8 +6556,24 @@
               </w:tabs>
               <w:jc w:val="center"/>
             </w:pPr>
-            <w:r>
-              <w:t>library_t cons *</w:t>
+            <w:proofErr w:type="spellStart"/>
+            <w:r>
+              <w:t>library_t</w:t>
+            </w:r>
+            <w:proofErr w:type="spellEnd"/>
+            <w:r>
+              <w:t xml:space="preserve"> </w:t>
+            </w:r>
+            <w:proofErr w:type="spellStart"/>
+            <w:r>
+              <w:t>cons</w:t>
+            </w:r>
+            <w:r>
+              <w:t>t</w:t>
+            </w:r>
+            <w:proofErr w:type="spellEnd"/>
+            <w:r>
+              <w:t xml:space="preserve"> *</w:t>
             </w:r>
           </w:p>
         </w:tc>
@@ -6255,14 +6626,24 @@
     <w:p>
       <w:pPr>
         <w:rPr>
-          <w:sz w:val="28"/>
+          <w:rFonts w:asciiTheme="majorHAnsi" w:eastAsiaTheme="majorEastAsia" w:hAnsiTheme="majorHAnsi" w:cs="Mangal"/>
+          <w:b/>
+          <w:bCs/>
+          <w:color w:val="365F91" w:themeColor="accent1" w:themeShade="BF"/>
+          <w:sz w:val="32"/>
+          <w:szCs w:val="25"/>
         </w:rPr>
       </w:pPr>
       <w:proofErr w:type="spellStart"/>
       <w:proofErr w:type="gramStart"/>
       <w:r>
         <w:rPr>
-          <w:sz w:val="28"/>
+          <w:rFonts w:asciiTheme="majorHAnsi" w:eastAsiaTheme="majorEastAsia" w:hAnsiTheme="majorHAnsi" w:cs="Mangal"/>
+          <w:b/>
+          <w:bCs/>
+          <w:color w:val="365F91" w:themeColor="accent1" w:themeShade="BF"/>
+          <w:sz w:val="32"/>
+          <w:szCs w:val="25"/>
         </w:rPr>
         <w:t>remove_endstr_r_windows</w:t>
       </w:r>
@@ -6270,7 +6651,12 @@
       <w:proofErr w:type="gramEnd"/>
       <w:r>
         <w:rPr>
-          <w:sz w:val="28"/>
+          <w:rFonts w:asciiTheme="majorHAnsi" w:eastAsiaTheme="majorEastAsia" w:hAnsiTheme="majorHAnsi" w:cs="Mangal"/>
+          <w:b/>
+          <w:bCs/>
+          <w:color w:val="365F91" w:themeColor="accent1" w:themeShade="BF"/>
+          <w:sz w:val="32"/>
+          <w:szCs w:val="25"/>
         </w:rPr>
         <w:t xml:space="preserve"> :</w:t>
       </w:r>
@@ -6286,8 +6672,16 @@
     </w:p>
     <w:p/>
     <w:p>
-      <w:r>
-        <w:t xml:space="preserve">Paramètre : </w:t>
+      <w:proofErr w:type="gramStart"/>
+      <w:r>
+        <w:t>Paramètre</w:t>
+      </w:r>
+      <w:r>
+        <w:t>s</w:t>
+      </w:r>
+      <w:proofErr w:type="gramEnd"/>
+      <w:r>
+        <w:t xml:space="preserve"> : </w:t>
       </w:r>
     </w:p>
     <w:tbl>
@@ -6485,7 +6879,7 @@
           <w:lang w:val="en-US"/>
         </w:rPr>
       </w:pPr>
-      <w:bookmarkStart w:id="7" w:name="_Toc34569415"/>
+      <w:bookmarkStart w:id="8" w:name="_Toc34569415"/>
       <w:proofErr w:type="spellStart"/>
       <w:r>
         <w:rPr>
@@ -6494,7 +6888,7 @@
         </w:rPr>
         <w:t>Borrow.h</w:t>
       </w:r>
-      <w:bookmarkEnd w:id="7"/>
+      <w:bookmarkEnd w:id="8"/>
       <w:proofErr w:type="spellEnd"/>
     </w:p>
     <w:p>
@@ -6509,19 +6903,25 @@
     </w:p>
     <w:p>
       <w:pPr>
-        <w:tabs>
-          <w:tab w:val="left" w:pos="2160"/>
-          <w:tab w:val="left" w:pos="2562"/>
-        </w:tabs>
-        <w:rPr>
-          <w:sz w:val="28"/>
+        <w:rPr>
+          <w:rFonts w:asciiTheme="majorHAnsi" w:eastAsiaTheme="majorEastAsia" w:hAnsiTheme="majorHAnsi" w:cs="Mangal"/>
+          <w:b/>
+          <w:bCs/>
+          <w:color w:val="365F91" w:themeColor="accent1" w:themeShade="BF"/>
+          <w:sz w:val="32"/>
+          <w:szCs w:val="25"/>
         </w:rPr>
       </w:pPr>
       <w:proofErr w:type="spellStart"/>
       <w:proofErr w:type="gramStart"/>
       <w:r>
         <w:rPr>
-          <w:sz w:val="28"/>
+          <w:rFonts w:asciiTheme="majorHAnsi" w:eastAsiaTheme="majorEastAsia" w:hAnsiTheme="majorHAnsi" w:cs="Mangal"/>
+          <w:b/>
+          <w:bCs/>
+          <w:color w:val="365F91" w:themeColor="accent1" w:themeShade="BF"/>
+          <w:sz w:val="32"/>
+          <w:szCs w:val="25"/>
         </w:rPr>
         <w:t>displayBorrowings</w:t>
       </w:r>
@@ -6529,17 +6929,28 @@
       <w:proofErr w:type="gramEnd"/>
       <w:r>
         <w:rPr>
-          <w:sz w:val="28"/>
+          <w:rFonts w:asciiTheme="majorHAnsi" w:eastAsiaTheme="majorEastAsia" w:hAnsiTheme="majorHAnsi" w:cs="Mangal"/>
+          <w:b/>
+          <w:bCs/>
+          <w:color w:val="365F91" w:themeColor="accent1" w:themeShade="BF"/>
+          <w:sz w:val="32"/>
+          <w:szCs w:val="25"/>
         </w:rPr>
         <w:tab/>
       </w:r>
       <w:r>
         <w:rPr>
-          <w:sz w:val="28"/>
+          <w:rFonts w:asciiTheme="majorHAnsi" w:eastAsiaTheme="majorEastAsia" w:hAnsiTheme="majorHAnsi" w:cs="Mangal"/>
+          <w:b/>
+          <w:bCs/>
+          <w:color w:val="365F91" w:themeColor="accent1" w:themeShade="BF"/>
+          <w:sz w:val="32"/>
+          <w:szCs w:val="25"/>
         </w:rPr>
         <w:t xml:space="preserve"> : </w:t>
       </w:r>
     </w:p>
+    <w:p/>
     <w:p>
       <w:r>
         <w:t>Affiche la liste des emprunts.</w:t>
@@ -6547,8 +6958,16 @@
     </w:p>
     <w:p/>
     <w:p>
-      <w:r>
-        <w:t xml:space="preserve">Paramètre : </w:t>
+      <w:proofErr w:type="gramStart"/>
+      <w:r>
+        <w:t>Paramètre</w:t>
+      </w:r>
+      <w:r>
+        <w:t>s</w:t>
+      </w:r>
+      <w:proofErr w:type="gramEnd"/>
+      <w:r>
+        <w:t xml:space="preserve"> : </w:t>
       </w:r>
     </w:p>
     <w:tbl>
@@ -6652,7 +7071,10 @@
             </w:pPr>
             <w:proofErr w:type="spellStart"/>
             <w:r>
-              <w:t>bobbowings_t</w:t>
+              <w:t>borr</w:t>
+            </w:r>
+            <w:r>
+              <w:t>owings_t</w:t>
             </w:r>
             <w:proofErr w:type="spellEnd"/>
             <w:r>
@@ -6692,8 +7114,6 @@
     </w:p>
     <w:p/>
     <w:p/>
-    <w:p/>
-    <w:p/>
     <w:p>
       <w:pPr>
         <w:rPr>
@@ -6704,7 +7124,12 @@
       <w:proofErr w:type="gramStart"/>
       <w:r>
         <w:rPr>
-          <w:sz w:val="28"/>
+          <w:rFonts w:asciiTheme="majorHAnsi" w:eastAsiaTheme="majorEastAsia" w:hAnsiTheme="majorHAnsi" w:cs="Mangal"/>
+          <w:b/>
+          <w:bCs/>
+          <w:color w:val="365F91" w:themeColor="accent1" w:themeShade="BF"/>
+          <w:sz w:val="32"/>
+          <w:szCs w:val="25"/>
         </w:rPr>
         <w:t>borrowBook</w:t>
       </w:r>
@@ -6712,24 +7137,43 @@
       <w:proofErr w:type="gramEnd"/>
       <w:r>
         <w:rPr>
+          <w:rFonts w:asciiTheme="majorHAnsi" w:eastAsiaTheme="majorEastAsia" w:hAnsiTheme="majorHAnsi" w:cs="Mangal"/>
+          <w:b/>
+          <w:bCs/>
+          <w:color w:val="365F91" w:themeColor="accent1" w:themeShade="BF"/>
+          <w:sz w:val="32"/>
+          <w:szCs w:val="25"/>
+        </w:rPr>
+        <w:t> :</w:t>
+      </w:r>
+      <w:r>
+        <w:rPr>
           <w:sz w:val="28"/>
         </w:rPr>
+        <w:t xml:space="preserve"> </w:t>
+      </w:r>
+    </w:p>
+    <w:p/>
+    <w:p>
+      <w:r>
+        <w:t>Lit le fichier des emprunts et rempli le liste chainée</w:t>
+      </w:r>
+      <w:r>
+        <w:t>.</w:t>
+      </w:r>
+    </w:p>
+    <w:p/>
+    <w:p>
+      <w:proofErr w:type="gramStart"/>
+      <w:r>
+        <w:t>Paramètre</w:t>
+      </w:r>
+      <w:r>
+        <w:t>s</w:t>
+      </w:r>
+      <w:proofErr w:type="gramEnd"/>
+      <w:r>
         <w:t xml:space="preserve"> : </w:t>
-      </w:r>
-    </w:p>
-    <w:p/>
-    <w:p>
-      <w:r>
-        <w:t>Lit le fichier des emprunts et rempli le liste chainée</w:t>
-      </w:r>
-      <w:r>
-        <w:t>.</w:t>
-      </w:r>
-    </w:p>
-    <w:p/>
-    <w:p>
-      <w:r>
-        <w:t xml:space="preserve">Paramètre : </w:t>
       </w:r>
     </w:p>
     <w:tbl>
@@ -6968,7 +7412,12 @@
       <w:proofErr w:type="gramStart"/>
       <w:r>
         <w:rPr>
-          <w:sz w:val="28"/>
+          <w:rFonts w:asciiTheme="majorHAnsi" w:eastAsiaTheme="majorEastAsia" w:hAnsiTheme="majorHAnsi" w:cs="Mangal"/>
+          <w:b/>
+          <w:bCs/>
+          <w:color w:val="365F91" w:themeColor="accent1" w:themeShade="BF"/>
+          <w:sz w:val="32"/>
+          <w:szCs w:val="25"/>
         </w:rPr>
         <w:t>isBookInLibrary</w:t>
       </w:r>
@@ -6976,7 +7425,12 @@
       <w:proofErr w:type="gramEnd"/>
       <w:r>
         <w:rPr>
-          <w:sz w:val="28"/>
+          <w:rFonts w:asciiTheme="majorHAnsi" w:eastAsiaTheme="majorEastAsia" w:hAnsiTheme="majorHAnsi" w:cs="Mangal"/>
+          <w:b/>
+          <w:bCs/>
+          <w:color w:val="365F91" w:themeColor="accent1" w:themeShade="BF"/>
+          <w:sz w:val="32"/>
+          <w:szCs w:val="25"/>
         </w:rPr>
         <w:t xml:space="preserve"> : </w:t>
       </w:r>
@@ -6992,8 +7446,16 @@
     </w:p>
     <w:p/>
     <w:p>
-      <w:r>
-        <w:t xml:space="preserve">Paramètre : </w:t>
+      <w:proofErr w:type="gramStart"/>
+      <w:r>
+        <w:t>Paramètre</w:t>
+      </w:r>
+      <w:r>
+        <w:t>s</w:t>
+      </w:r>
+      <w:proofErr w:type="gramEnd"/>
+      <w:r>
+        <w:t xml:space="preserve"> : </w:t>
       </w:r>
     </w:p>
     <w:tbl>
@@ -7242,7 +7704,12 @@
       <w:proofErr w:type="gramStart"/>
       <w:r>
         <w:rPr>
-          <w:sz w:val="28"/>
+          <w:rFonts w:asciiTheme="majorHAnsi" w:eastAsiaTheme="majorEastAsia" w:hAnsiTheme="majorHAnsi" w:cs="Mangal"/>
+          <w:b/>
+          <w:bCs/>
+          <w:color w:val="365F91" w:themeColor="accent1" w:themeShade="BF"/>
+          <w:sz w:val="32"/>
+          <w:szCs w:val="25"/>
         </w:rPr>
         <w:t>insertBorrowing</w:t>
       </w:r>
@@ -7250,9 +7717,20 @@
       <w:proofErr w:type="gramEnd"/>
       <w:r>
         <w:rPr>
+          <w:rFonts w:asciiTheme="majorHAnsi" w:eastAsiaTheme="majorEastAsia" w:hAnsiTheme="majorHAnsi" w:cs="Mangal"/>
+          <w:b/>
+          <w:bCs/>
+          <w:color w:val="365F91" w:themeColor="accent1" w:themeShade="BF"/>
+          <w:sz w:val="32"/>
+          <w:szCs w:val="25"/>
+        </w:rPr>
+        <w:t xml:space="preserve"> :</w:t>
+      </w:r>
+      <w:r>
+        <w:rPr>
           <w:sz w:val="28"/>
         </w:rPr>
-        <w:t xml:space="preserve"> : </w:t>
+        <w:t xml:space="preserve"> </w:t>
       </w:r>
     </w:p>
     <w:p>
@@ -7280,8 +7758,16 @@
     </w:p>
     <w:p/>
     <w:p>
-      <w:r>
-        <w:t xml:space="preserve">Paramètre : </w:t>
+      <w:proofErr w:type="gramStart"/>
+      <w:r>
+        <w:t>Paramètre</w:t>
+      </w:r>
+      <w:r>
+        <w:t>s</w:t>
+      </w:r>
+      <w:proofErr w:type="gramEnd"/>
+      <w:r>
+        <w:t xml:space="preserve"> : </w:t>
       </w:r>
     </w:p>
     <w:tbl>
@@ -7530,27 +8016,41 @@
     <w:p/>
     <w:p/>
     <w:p/>
-    <w:p/>
-    <w:p/>
-    <w:p>
-      <w:pPr>
-        <w:rPr>
-          <w:sz w:val="28"/>
+    <w:p>
+      <w:pPr>
+        <w:rPr>
+          <w:rFonts w:asciiTheme="majorHAnsi" w:eastAsiaTheme="majorEastAsia" w:hAnsiTheme="majorHAnsi" w:cs="Mangal"/>
+          <w:b/>
+          <w:bCs/>
+          <w:color w:val="365F91" w:themeColor="accent1" w:themeShade="BF"/>
+          <w:sz w:val="32"/>
+          <w:szCs w:val="25"/>
         </w:rPr>
       </w:pPr>
       <w:proofErr w:type="spellStart"/>
       <w:proofErr w:type="gramStart"/>
       <w:r>
         <w:rPr>
-          <w:sz w:val="28"/>
-        </w:rPr>
+          <w:rFonts w:asciiTheme="majorHAnsi" w:eastAsiaTheme="majorEastAsia" w:hAnsiTheme="majorHAnsi" w:cs="Mangal"/>
+          <w:b/>
+          <w:bCs/>
+          <w:color w:val="365F91" w:themeColor="accent1" w:themeShade="BF"/>
+          <w:sz w:val="32"/>
+          <w:szCs w:val="25"/>
+        </w:rPr>
+        <w:lastRenderedPageBreak/>
         <w:t>broughtBackBook</w:t>
       </w:r>
       <w:proofErr w:type="spellEnd"/>
       <w:proofErr w:type="gramEnd"/>
       <w:r>
         <w:rPr>
-          <w:sz w:val="28"/>
+          <w:rFonts w:asciiTheme="majorHAnsi" w:eastAsiaTheme="majorEastAsia" w:hAnsiTheme="majorHAnsi" w:cs="Mangal"/>
+          <w:b/>
+          <w:bCs/>
+          <w:color w:val="365F91" w:themeColor="accent1" w:themeShade="BF"/>
+          <w:sz w:val="32"/>
+          <w:szCs w:val="25"/>
         </w:rPr>
         <w:t xml:space="preserve"> : </w:t>
       </w:r>
@@ -7566,8 +8066,16 @@
     </w:p>
     <w:p/>
     <w:p>
-      <w:r>
-        <w:t xml:space="preserve">Paramètre : </w:t>
+      <w:proofErr w:type="gramStart"/>
+      <w:r>
+        <w:t>Paramètre</w:t>
+      </w:r>
+      <w:r>
+        <w:t>s</w:t>
+      </w:r>
+      <w:proofErr w:type="gramEnd"/>
+      <w:r>
+        <w:t xml:space="preserve"> : </w:t>
       </w:r>
     </w:p>
     <w:tbl>
@@ -7802,14 +8310,24 @@
     <w:p>
       <w:pPr>
         <w:rPr>
-          <w:sz w:val="28"/>
+          <w:rFonts w:asciiTheme="majorHAnsi" w:eastAsiaTheme="majorEastAsia" w:hAnsiTheme="majorHAnsi" w:cs="Mangal"/>
+          <w:b/>
+          <w:bCs/>
+          <w:color w:val="365F91" w:themeColor="accent1" w:themeShade="BF"/>
+          <w:sz w:val="32"/>
+          <w:szCs w:val="25"/>
         </w:rPr>
       </w:pPr>
       <w:proofErr w:type="spellStart"/>
       <w:proofErr w:type="gramStart"/>
       <w:r>
         <w:rPr>
-          <w:sz w:val="28"/>
+          <w:rFonts w:asciiTheme="majorHAnsi" w:eastAsiaTheme="majorEastAsia" w:hAnsiTheme="majorHAnsi" w:cs="Mangal"/>
+          <w:b/>
+          <w:bCs/>
+          <w:color w:val="365F91" w:themeColor="accent1" w:themeShade="BF"/>
+          <w:sz w:val="32"/>
+          <w:szCs w:val="25"/>
         </w:rPr>
         <w:t>deleteBorrowing</w:t>
       </w:r>
@@ -7817,7 +8335,12 @@
       <w:proofErr w:type="gramEnd"/>
       <w:r>
         <w:rPr>
-          <w:sz w:val="28"/>
+          <w:rFonts w:asciiTheme="majorHAnsi" w:eastAsiaTheme="majorEastAsia" w:hAnsiTheme="majorHAnsi" w:cs="Mangal"/>
+          <w:b/>
+          <w:bCs/>
+          <w:color w:val="365F91" w:themeColor="accent1" w:themeShade="BF"/>
+          <w:sz w:val="32"/>
+          <w:szCs w:val="25"/>
         </w:rPr>
         <w:t xml:space="preserve"> : </w:t>
       </w:r>
@@ -7836,8 +8359,16 @@
     </w:p>
     <w:p/>
     <w:p>
-      <w:r>
-        <w:t xml:space="preserve">Paramètre : </w:t>
+      <w:proofErr w:type="gramStart"/>
+      <w:r>
+        <w:t>Paramètre</w:t>
+      </w:r>
+      <w:r>
+        <w:t>s</w:t>
+      </w:r>
+      <w:proofErr w:type="gramEnd"/>
+      <w:r>
+        <w:t xml:space="preserve"> : </w:t>
       </w:r>
     </w:p>
     <w:tbl>
@@ -7962,23 +8493,13 @@
               <w:jc w:val="center"/>
             </w:pPr>
             <w:r>
-              <w:t xml:space="preserve">Pointeur sur </w:t>
-            </w:r>
-            <w:proofErr w:type="gramStart"/>
-            <w:r>
-              <w:t>la listes</w:t>
-            </w:r>
-            <w:proofErr w:type="gramEnd"/>
-            <w:r>
-              <w:t xml:space="preserve"> des emprunts (par </w:t>
-            </w:r>
-            <w:proofErr w:type="spellStart"/>
-            <w:r>
-              <w:t>addresse</w:t>
-            </w:r>
-            <w:proofErr w:type="spellEnd"/>
-            <w:r>
-              <w:t>)</w:t>
+              <w:t xml:space="preserve">Pointeur sur la </w:t>
+            </w:r>
+            <w:r>
+              <w:t>liste des emprunts (par a</w:t>
+            </w:r>
+            <w:r>
+              <w:t>dresse)</w:t>
             </w:r>
           </w:p>
         </w:tc>
@@ -8042,14 +8563,24 @@
     <w:p>
       <w:pPr>
         <w:rPr>
-          <w:sz w:val="28"/>
+          <w:rFonts w:asciiTheme="majorHAnsi" w:eastAsiaTheme="majorEastAsia" w:hAnsiTheme="majorHAnsi" w:cs="Mangal"/>
+          <w:b/>
+          <w:bCs/>
+          <w:color w:val="365F91" w:themeColor="accent1" w:themeShade="BF"/>
+          <w:sz w:val="32"/>
+          <w:szCs w:val="25"/>
         </w:rPr>
       </w:pPr>
       <w:proofErr w:type="spellStart"/>
       <w:proofErr w:type="gramStart"/>
       <w:r>
         <w:rPr>
-          <w:sz w:val="28"/>
+          <w:rFonts w:asciiTheme="majorHAnsi" w:eastAsiaTheme="majorEastAsia" w:hAnsiTheme="majorHAnsi" w:cs="Mangal"/>
+          <w:b/>
+          <w:bCs/>
+          <w:color w:val="365F91" w:themeColor="accent1" w:themeShade="BF"/>
+          <w:sz w:val="32"/>
+          <w:szCs w:val="25"/>
         </w:rPr>
         <w:t>isBorrowedToFalse</w:t>
       </w:r>
@@ -8057,7 +8588,12 @@
       <w:proofErr w:type="gramEnd"/>
       <w:r>
         <w:rPr>
-          <w:sz w:val="28"/>
+          <w:rFonts w:asciiTheme="majorHAnsi" w:eastAsiaTheme="majorEastAsia" w:hAnsiTheme="majorHAnsi" w:cs="Mangal"/>
+          <w:b/>
+          <w:bCs/>
+          <w:color w:val="365F91" w:themeColor="accent1" w:themeShade="BF"/>
+          <w:sz w:val="32"/>
+          <w:szCs w:val="25"/>
         </w:rPr>
         <w:t xml:space="preserve"> : </w:t>
       </w:r>
@@ -8089,8 +8625,16 @@
     </w:p>
     <w:p/>
     <w:p>
-      <w:r>
-        <w:t xml:space="preserve">Paramètre : </w:t>
+      <w:proofErr w:type="gramStart"/>
+      <w:r>
+        <w:t>Paramètre</w:t>
+      </w:r>
+      <w:r>
+        <w:t>s</w:t>
+      </w:r>
+      <w:proofErr w:type="gramEnd"/>
+      <w:r>
+        <w:t xml:space="preserve"> : </w:t>
       </w:r>
     </w:p>
     <w:tbl>
@@ -8324,47 +8868,63 @@
       <w:proofErr w:type="gramStart"/>
       <w:r>
         <w:rPr>
+          <w:rFonts w:asciiTheme="majorHAnsi" w:eastAsiaTheme="majorEastAsia" w:hAnsiTheme="majorHAnsi" w:cs="Mangal"/>
+          <w:b/>
+          <w:bCs/>
+          <w:color w:val="365F91" w:themeColor="accent1" w:themeShade="BF"/>
+          <w:sz w:val="32"/>
+          <w:szCs w:val="25"/>
+        </w:rPr>
+        <w:t>displayBorrowingsBeforeDate</w:t>
+      </w:r>
+      <w:proofErr w:type="spellEnd"/>
+      <w:r>
+        <w:rPr>
+          <w:rFonts w:asciiTheme="majorHAnsi" w:eastAsiaTheme="majorEastAsia" w:hAnsiTheme="majorHAnsi" w:cs="Mangal"/>
+          <w:b/>
+          <w:bCs/>
+          <w:color w:val="365F91" w:themeColor="accent1" w:themeShade="BF"/>
+          <w:sz w:val="32"/>
+          <w:szCs w:val="25"/>
+        </w:rPr>
+        <w:t xml:space="preserve"> :</w:t>
+      </w:r>
+      <w:proofErr w:type="gramEnd"/>
+      <w:r>
+        <w:rPr>
           <w:sz w:val="28"/>
           <w:lang w:val="en-US"/>
         </w:rPr>
-        <w:t>displayBorrowingsBeforeDate</w:t>
-      </w:r>
-      <w:proofErr w:type="spellEnd"/>
-      <w:r>
-        <w:rPr>
-          <w:sz w:val="28"/>
+        <w:t xml:space="preserve"> </w:t>
+      </w:r>
+    </w:p>
+    <w:p>
+      <w:pPr>
+        <w:rPr>
           <w:lang w:val="en-US"/>
         </w:rPr>
-        <w:t xml:space="preserve"> :</w:t>
+      </w:pPr>
+    </w:p>
+    <w:p>
+      <w:r>
+        <w:t xml:space="preserve">Affiche le numéro et la date de retour des livres à </w:t>
+      </w:r>
+      <w:r>
+        <w:t>rendre avant une date.</w:t>
+      </w:r>
+    </w:p>
+    <w:p/>
+    <w:p>
+      <w:proofErr w:type="gramStart"/>
+      <w:r>
+        <w:t>Paramètre</w:t>
+      </w:r>
+      <w:r>
+        <w:t>s</w:t>
       </w:r>
       <w:proofErr w:type="gramEnd"/>
       <w:r>
-        <w:rPr>
-          <w:sz w:val="28"/>
-          <w:lang w:val="en-US"/>
-        </w:rPr>
-        <w:t xml:space="preserve"> </w:t>
-      </w:r>
-    </w:p>
-    <w:p>
-      <w:pPr>
-        <w:rPr>
-          <w:lang w:val="en-US"/>
-        </w:rPr>
-      </w:pPr>
-    </w:p>
-    <w:p>
-      <w:r>
-        <w:t xml:space="preserve">Affiche le numéro et la date de retour des livres à </w:t>
-      </w:r>
-      <w:r>
-        <w:t>rendre avant une date.</w:t>
-      </w:r>
-    </w:p>
-    <w:p/>
-    <w:p>
-      <w:r>
-        <w:t xml:space="preserve">Paramètre : </w:t>
+        <w:t xml:space="preserve"> : </w:t>
       </w:r>
     </w:p>
     <w:tbl>
@@ -8560,72 +9120,97 @@
     <w:p>
       <w:pPr>
         <w:rPr>
-          <w:sz w:val="28"/>
-          <w:lang w:val="en-US"/>
+          <w:rFonts w:asciiTheme="majorHAnsi" w:eastAsiaTheme="majorEastAsia" w:hAnsiTheme="majorHAnsi" w:cs="Mangal"/>
+          <w:b/>
+          <w:bCs/>
+          <w:color w:val="365F91" w:themeColor="accent1" w:themeShade="BF"/>
+          <w:sz w:val="32"/>
+          <w:szCs w:val="25"/>
         </w:rPr>
       </w:pPr>
       <w:proofErr w:type="spellStart"/>
       <w:proofErr w:type="gramStart"/>
       <w:r>
         <w:rPr>
-          <w:sz w:val="28"/>
+          <w:rFonts w:asciiTheme="majorHAnsi" w:eastAsiaTheme="majorEastAsia" w:hAnsiTheme="majorHAnsi" w:cs="Mangal"/>
+          <w:b/>
+          <w:bCs/>
+          <w:color w:val="365F91" w:themeColor="accent1" w:themeShade="BF"/>
+          <w:sz w:val="32"/>
+          <w:szCs w:val="25"/>
+        </w:rPr>
+        <w:lastRenderedPageBreak/>
+        <w:t>createFilename</w:t>
+      </w:r>
+      <w:proofErr w:type="spellEnd"/>
+      <w:r>
+        <w:rPr>
+          <w:rFonts w:asciiTheme="majorHAnsi" w:eastAsiaTheme="majorEastAsia" w:hAnsiTheme="majorHAnsi" w:cs="Mangal"/>
+          <w:b/>
+          <w:bCs/>
+          <w:color w:val="365F91" w:themeColor="accent1" w:themeShade="BF"/>
+          <w:sz w:val="32"/>
+          <w:szCs w:val="25"/>
+        </w:rPr>
+        <w:t> :</w:t>
+      </w:r>
+      <w:proofErr w:type="gramEnd"/>
+      <w:r>
+        <w:rPr>
+          <w:rFonts w:asciiTheme="majorHAnsi" w:eastAsiaTheme="majorEastAsia" w:hAnsiTheme="majorHAnsi" w:cs="Mangal"/>
+          <w:b/>
+          <w:bCs/>
+          <w:color w:val="365F91" w:themeColor="accent1" w:themeShade="BF"/>
+          <w:sz w:val="32"/>
+          <w:szCs w:val="25"/>
+        </w:rPr>
+        <w:t xml:space="preserve"> </w:t>
+      </w:r>
+    </w:p>
+    <w:p>
+      <w:pPr>
+        <w:rPr>
           <w:lang w:val="en-US"/>
         </w:rPr>
-        <w:t>createFilename</w:t>
+      </w:pPr>
+    </w:p>
+    <w:p>
+      <w:r>
+        <w:t>R</w:t>
+      </w:r>
+      <w:r>
+        <w:t>emplie une</w:t>
+      </w:r>
+      <w:r>
+        <w:t xml:space="preserve"> cha</w:t>
+      </w:r>
+      <w:r>
+        <w:t xml:space="preserve">îne de caractère </w:t>
+      </w:r>
+      <w:r>
+        <w:t>avec la date et l’heure actuel (AAAA-MM-</w:t>
+      </w:r>
+      <w:proofErr w:type="spellStart"/>
+      <w:r>
+        <w:t>JJ_hhHmm’ss</w:t>
       </w:r>
       <w:proofErr w:type="spellEnd"/>
       <w:r>
-        <w:rPr>
-          <w:sz w:val="28"/>
-          <w:lang w:val="en-US"/>
-        </w:rPr>
-        <w:t> :</w:t>
+        <w:t>’’).</w:t>
+      </w:r>
+    </w:p>
+    <w:p/>
+    <w:p>
+      <w:proofErr w:type="gramStart"/>
+      <w:r>
+        <w:t>Paramètre</w:t>
+      </w:r>
+      <w:r>
+        <w:t>s</w:t>
       </w:r>
       <w:proofErr w:type="gramEnd"/>
       <w:r>
-        <w:rPr>
-          <w:sz w:val="28"/>
-          <w:lang w:val="en-US"/>
-        </w:rPr>
-        <w:t xml:space="preserve"> </w:t>
-      </w:r>
-    </w:p>
-    <w:p>
-      <w:pPr>
-        <w:rPr>
-          <w:lang w:val="en-US"/>
-        </w:rPr>
-      </w:pPr>
-    </w:p>
-    <w:p>
-      <w:r>
-        <w:t>R</w:t>
-      </w:r>
-      <w:r>
-        <w:t>emplie une</w:t>
-      </w:r>
-      <w:r>
-        <w:t xml:space="preserve"> cha</w:t>
-      </w:r>
-      <w:r>
-        <w:t xml:space="preserve">îne de caractère </w:t>
-      </w:r>
-      <w:r>
-        <w:t>avec la date et l’heure actuel (AAAA-MM-</w:t>
-      </w:r>
-      <w:proofErr w:type="spellStart"/>
-      <w:r>
-        <w:t>JJ_hhHmm’ss</w:t>
-      </w:r>
-      <w:proofErr w:type="spellEnd"/>
-      <w:r>
-        <w:t>’’).</w:t>
-      </w:r>
-    </w:p>
-    <w:p/>
-    <w:p>
-      <w:r>
-        <w:t xml:space="preserve">Paramètre : </w:t>
+        <w:t xml:space="preserve"> : </w:t>
       </w:r>
     </w:p>
     <w:tbl>
@@ -8769,7 +9354,12 @@
       <w:proofErr w:type="gramStart"/>
       <w:r>
         <w:rPr>
-          <w:sz w:val="28"/>
+          <w:rFonts w:asciiTheme="majorHAnsi" w:eastAsiaTheme="majorEastAsia" w:hAnsiTheme="majorHAnsi" w:cs="Mangal"/>
+          <w:b/>
+          <w:bCs/>
+          <w:color w:val="365F91" w:themeColor="accent1" w:themeShade="BF"/>
+          <w:sz w:val="32"/>
+          <w:szCs w:val="25"/>
         </w:rPr>
         <w:t>saveBorrowingsInFile</w:t>
       </w:r>
@@ -8777,7 +9367,12 @@
       <w:proofErr w:type="gramEnd"/>
       <w:r>
         <w:rPr>
-          <w:sz w:val="28"/>
+          <w:rFonts w:asciiTheme="majorHAnsi" w:eastAsiaTheme="majorEastAsia" w:hAnsiTheme="majorHAnsi" w:cs="Mangal"/>
+          <w:b/>
+          <w:bCs/>
+          <w:color w:val="365F91" w:themeColor="accent1" w:themeShade="BF"/>
+          <w:sz w:val="32"/>
+          <w:szCs w:val="25"/>
         </w:rPr>
         <w:t xml:space="preserve"> : </w:t>
       </w:r>
@@ -8793,8 +9388,16 @@
     </w:p>
     <w:p/>
     <w:p>
-      <w:r>
-        <w:t xml:space="preserve">Paramètre : </w:t>
+      <w:proofErr w:type="gramStart"/>
+      <w:r>
+        <w:t>Paramètre</w:t>
+      </w:r>
+      <w:r>
+        <w:t>s</w:t>
+      </w:r>
+      <w:proofErr w:type="gramEnd"/>
+      <w:r>
+        <w:t xml:space="preserve"> : </w:t>
       </w:r>
     </w:p>
     <w:tbl>
@@ -9047,14 +9650,24 @@
     <w:p>
       <w:pPr>
         <w:rPr>
-          <w:sz w:val="28"/>
+          <w:rFonts w:asciiTheme="majorHAnsi" w:eastAsiaTheme="majorEastAsia" w:hAnsiTheme="majorHAnsi" w:cs="Mangal"/>
+          <w:b/>
+          <w:bCs/>
+          <w:color w:val="365F91" w:themeColor="accent1" w:themeShade="BF"/>
+          <w:sz w:val="32"/>
+          <w:szCs w:val="25"/>
         </w:rPr>
       </w:pPr>
       <w:proofErr w:type="spellStart"/>
       <w:proofErr w:type="gramStart"/>
       <w:r>
         <w:rPr>
-          <w:sz w:val="28"/>
+          <w:rFonts w:asciiTheme="majorHAnsi" w:eastAsiaTheme="majorEastAsia" w:hAnsiTheme="majorHAnsi" w:cs="Mangal"/>
+          <w:b/>
+          <w:bCs/>
+          <w:color w:val="365F91" w:themeColor="accent1" w:themeShade="BF"/>
+          <w:sz w:val="32"/>
+          <w:szCs w:val="25"/>
         </w:rPr>
         <w:t>findCategoryName</w:t>
       </w:r>
@@ -9062,7 +9675,12 @@
       <w:proofErr w:type="gramEnd"/>
       <w:r>
         <w:rPr>
-          <w:sz w:val="28"/>
+          <w:rFonts w:asciiTheme="majorHAnsi" w:eastAsiaTheme="majorEastAsia" w:hAnsiTheme="majorHAnsi" w:cs="Mangal"/>
+          <w:b/>
+          <w:bCs/>
+          <w:color w:val="365F91" w:themeColor="accent1" w:themeShade="BF"/>
+          <w:sz w:val="32"/>
+          <w:szCs w:val="25"/>
         </w:rPr>
         <w:t xml:space="preserve"> : </w:t>
       </w:r>
@@ -9078,8 +9696,16 @@
     </w:p>
     <w:p/>
     <w:p>
-      <w:r>
-        <w:t>Paramètre :</w:t>
+      <w:proofErr w:type="gramStart"/>
+      <w:r>
+        <w:t>Paramètre</w:t>
+      </w:r>
+      <w:r>
+        <w:t>s</w:t>
+      </w:r>
+      <w:proofErr w:type="gramEnd"/>
+      <w:r>
+        <w:t> :</w:t>
       </w:r>
     </w:p>
     <w:tbl>
@@ -9321,14 +9947,24 @@
     <w:p>
       <w:pPr>
         <w:rPr>
-          <w:sz w:val="28"/>
+          <w:rFonts w:asciiTheme="majorHAnsi" w:eastAsiaTheme="majorEastAsia" w:hAnsiTheme="majorHAnsi" w:cs="Mangal"/>
+          <w:b/>
+          <w:bCs/>
+          <w:color w:val="365F91" w:themeColor="accent1" w:themeShade="BF"/>
+          <w:sz w:val="32"/>
+          <w:szCs w:val="25"/>
         </w:rPr>
       </w:pPr>
       <w:proofErr w:type="spellStart"/>
       <w:proofErr w:type="gramStart"/>
       <w:r>
         <w:rPr>
-          <w:sz w:val="28"/>
+          <w:rFonts w:asciiTheme="majorHAnsi" w:eastAsiaTheme="majorEastAsia" w:hAnsiTheme="majorHAnsi" w:cs="Mangal"/>
+          <w:b/>
+          <w:bCs/>
+          <w:color w:val="365F91" w:themeColor="accent1" w:themeShade="BF"/>
+          <w:sz w:val="32"/>
+          <w:szCs w:val="25"/>
         </w:rPr>
         <w:t>freeBorrowings</w:t>
       </w:r>
@@ -9336,7 +9972,12 @@
       <w:proofErr w:type="gramEnd"/>
       <w:r>
         <w:rPr>
-          <w:sz w:val="28"/>
+          <w:rFonts w:asciiTheme="majorHAnsi" w:eastAsiaTheme="majorEastAsia" w:hAnsiTheme="majorHAnsi" w:cs="Mangal"/>
+          <w:b/>
+          <w:bCs/>
+          <w:color w:val="365F91" w:themeColor="accent1" w:themeShade="BF"/>
+          <w:sz w:val="32"/>
+          <w:szCs w:val="25"/>
         </w:rPr>
         <w:t xml:space="preserve"> : </w:t>
       </w:r>
@@ -9349,8 +9990,16 @@
     </w:p>
     <w:p/>
     <w:p>
-      <w:r>
-        <w:t xml:space="preserve">Paramètre : </w:t>
+      <w:proofErr w:type="gramStart"/>
+      <w:r>
+        <w:t>Paramètre</w:t>
+      </w:r>
+      <w:r>
+        <w:t>s</w:t>
+      </w:r>
+      <w:proofErr w:type="gramEnd"/>
+      <w:r>
+        <w:t xml:space="preserve"> : </w:t>
       </w:r>
     </w:p>
     <w:tbl>
@@ -9457,7 +10106,10 @@
             </w:pPr>
             <w:proofErr w:type="spellStart"/>
             <w:r>
-              <w:t>bobbowings</w:t>
+              <w:t>borr</w:t>
+            </w:r>
+            <w:r>
+              <w:t>owings</w:t>
             </w:r>
             <w:r>
               <w:t>_t</w:t>
@@ -9491,46 +10143,66 @@
     <w:p/>
     <w:p/>
     <w:p/>
+    <w:p>
+      <w:pPr>
+        <w:pStyle w:val="Heading2"/>
+      </w:pPr>
+      <w:bookmarkStart w:id="9" w:name="_Toc34569416"/>
+      <w:proofErr w:type="spellStart"/>
+      <w:r>
+        <w:rPr>
+          <w:sz w:val="32"/>
+        </w:rPr>
+        <w:lastRenderedPageBreak/>
+        <w:t>Menu.h</w:t>
+      </w:r>
+      <w:bookmarkEnd w:id="9"/>
+      <w:proofErr w:type="spellEnd"/>
+    </w:p>
     <w:p/>
     <w:p>
       <w:pPr>
-        <w:pStyle w:val="Heading2"/>
-      </w:pPr>
-      <w:bookmarkStart w:id="8" w:name="_Toc34569416"/>
-      <w:proofErr w:type="spellStart"/>
-      <w:r>
-        <w:rPr>
+        <w:rPr>
+          <w:rFonts w:asciiTheme="majorHAnsi" w:eastAsiaTheme="majorEastAsia" w:hAnsiTheme="majorHAnsi" w:cs="Mangal"/>
+          <w:b/>
+          <w:bCs/>
+          <w:color w:val="365F91" w:themeColor="accent1" w:themeShade="BF"/>
           <w:sz w:val="32"/>
-        </w:rPr>
-        <w:t>Menu.h</w:t>
-      </w:r>
-      <w:bookmarkEnd w:id="8"/>
-      <w:proofErr w:type="spellEnd"/>
-    </w:p>
-    <w:p/>
-    <w:p>
-      <w:pPr>
-        <w:rPr>
-          <w:sz w:val="28"/>
+          <w:szCs w:val="25"/>
         </w:rPr>
       </w:pPr>
       <w:proofErr w:type="gramStart"/>
       <w:r>
         <w:rPr>
-          <w:sz w:val="28"/>
+          <w:rFonts w:asciiTheme="majorHAnsi" w:eastAsiaTheme="majorEastAsia" w:hAnsiTheme="majorHAnsi" w:cs="Mangal"/>
+          <w:b/>
+          <w:bCs/>
+          <w:color w:val="365F91" w:themeColor="accent1" w:themeShade="BF"/>
+          <w:sz w:val="32"/>
+          <w:szCs w:val="25"/>
         </w:rPr>
         <w:t>m</w:t>
       </w:r>
       <w:r>
         <w:rPr>
-          <w:sz w:val="28"/>
+          <w:rFonts w:asciiTheme="majorHAnsi" w:eastAsiaTheme="majorEastAsia" w:hAnsiTheme="majorHAnsi" w:cs="Mangal"/>
+          <w:b/>
+          <w:bCs/>
+          <w:color w:val="365F91" w:themeColor="accent1" w:themeShade="BF"/>
+          <w:sz w:val="32"/>
+          <w:szCs w:val="25"/>
         </w:rPr>
         <w:t>enu</w:t>
       </w:r>
       <w:proofErr w:type="gramEnd"/>
       <w:r>
         <w:rPr>
-          <w:sz w:val="28"/>
+          <w:rFonts w:asciiTheme="majorHAnsi" w:eastAsiaTheme="majorEastAsia" w:hAnsiTheme="majorHAnsi" w:cs="Mangal"/>
+          <w:b/>
+          <w:bCs/>
+          <w:color w:val="365F91" w:themeColor="accent1" w:themeShade="BF"/>
+          <w:sz w:val="32"/>
+          <w:szCs w:val="25"/>
         </w:rPr>
         <w:t xml:space="preserve"> : </w:t>
       </w:r>
@@ -9698,18 +10370,44 @@
     <w:p>
       <w:pPr>
         <w:rPr>
-          <w:sz w:val="28"/>
-        </w:rPr>
-      </w:pPr>
-      <w:r>
-        <w:rPr>
-          <w:sz w:val="28"/>
-        </w:rPr>
-        <w:t>menuChoise3</w:t>
-      </w:r>
-      <w:r>
-        <w:rPr>
-          <w:sz w:val="28"/>
+          <w:rFonts w:asciiTheme="majorHAnsi" w:eastAsiaTheme="majorEastAsia" w:hAnsiTheme="majorHAnsi" w:cs="Mangal"/>
+          <w:b/>
+          <w:bCs/>
+          <w:color w:val="365F91" w:themeColor="accent1" w:themeShade="BF"/>
+          <w:sz w:val="32"/>
+          <w:szCs w:val="25"/>
+        </w:rPr>
+      </w:pPr>
+      <w:r>
+        <w:rPr>
+          <w:rFonts w:asciiTheme="majorHAnsi" w:eastAsiaTheme="majorEastAsia" w:hAnsiTheme="majorHAnsi" w:cs="Mangal"/>
+          <w:b/>
+          <w:bCs/>
+          <w:color w:val="365F91" w:themeColor="accent1" w:themeShade="BF"/>
+          <w:sz w:val="32"/>
+          <w:szCs w:val="25"/>
+        </w:rPr>
+        <w:t>menuChoic</w:t>
+      </w:r>
+      <w:r>
+        <w:rPr>
+          <w:rFonts w:asciiTheme="majorHAnsi" w:eastAsiaTheme="majorEastAsia" w:hAnsiTheme="majorHAnsi" w:cs="Mangal"/>
+          <w:b/>
+          <w:bCs/>
+          <w:color w:val="365F91" w:themeColor="accent1" w:themeShade="BF"/>
+          <w:sz w:val="32"/>
+          <w:szCs w:val="25"/>
+        </w:rPr>
+        <w:t>e3</w:t>
+      </w:r>
+      <w:r>
+        <w:rPr>
+          <w:rFonts w:asciiTheme="majorHAnsi" w:eastAsiaTheme="majorEastAsia" w:hAnsiTheme="majorHAnsi" w:cs="Mangal"/>
+          <w:b/>
+          <w:bCs/>
+          <w:color w:val="365F91" w:themeColor="accent1" w:themeShade="BF"/>
+          <w:sz w:val="32"/>
+          <w:szCs w:val="25"/>
         </w:rPr>
         <w:t xml:space="preserve"> : </w:t>
       </w:r>
@@ -9861,13 +10559,17 @@
             <w:shd w:val="clear" w:color="auto" w:fill="A6A6A6" w:themeFill="background1" w:themeFillShade="A6"/>
           </w:tcPr>
           <w:p>
-            <w:proofErr w:type="spellStart"/>
-            <w:r>
-              <w:t>Pointuer</w:t>
-            </w:r>
-            <w:proofErr w:type="spellEnd"/>
-            <w:r>
-              <w:t xml:space="preserve"> sur la liste des emprunts (par adresse)</w:t>
+            <w:r>
+              <w:t>Point</w:t>
+            </w:r>
+            <w:r>
+              <w:t>e</w:t>
+            </w:r>
+            <w:r>
+              <w:t>u</w:t>
+            </w:r>
+            <w:r>
+              <w:t>r sur la liste des emprunts (par adresse)</w:t>
             </w:r>
           </w:p>
         </w:tc>
@@ -9887,18 +10589,36 @@
     <w:p/>
     <w:p>
       <w:pPr>
-        <w:tabs>
-          <w:tab w:val="left" w:pos="1763"/>
-        </w:tabs>
-        <w:rPr>
-          <w:sz w:val="28"/>
-        </w:rPr>
-      </w:pPr>
-      <w:r>
-        <w:rPr>
-          <w:sz w:val="28"/>
-        </w:rPr>
-        <w:t xml:space="preserve">menuChoise4 : </w:t>
+        <w:rPr>
+          <w:rFonts w:asciiTheme="majorHAnsi" w:eastAsiaTheme="majorEastAsia" w:hAnsiTheme="majorHAnsi" w:cs="Mangal"/>
+          <w:b/>
+          <w:bCs/>
+          <w:color w:val="365F91" w:themeColor="accent1" w:themeShade="BF"/>
+          <w:sz w:val="32"/>
+          <w:szCs w:val="25"/>
+        </w:rPr>
+      </w:pPr>
+      <w:r>
+        <w:rPr>
+          <w:rFonts w:asciiTheme="majorHAnsi" w:eastAsiaTheme="majorEastAsia" w:hAnsiTheme="majorHAnsi" w:cs="Mangal"/>
+          <w:b/>
+          <w:bCs/>
+          <w:color w:val="365F91" w:themeColor="accent1" w:themeShade="BF"/>
+          <w:sz w:val="32"/>
+          <w:szCs w:val="25"/>
+        </w:rPr>
+        <w:t>menuChoic</w:t>
+      </w:r>
+      <w:r>
+        <w:rPr>
+          <w:rFonts w:asciiTheme="majorHAnsi" w:eastAsiaTheme="majorEastAsia" w:hAnsiTheme="majorHAnsi" w:cs="Mangal"/>
+          <w:b/>
+          <w:bCs/>
+          <w:color w:val="365F91" w:themeColor="accent1" w:themeShade="BF"/>
+          <w:sz w:val="32"/>
+          <w:szCs w:val="25"/>
+        </w:rPr>
+        <w:t xml:space="preserve">e4 : </w:t>
       </w:r>
     </w:p>
     <w:p/>
@@ -10040,14 +10760,24 @@
     <w:p>
       <w:pPr>
         <w:rPr>
-          <w:sz w:val="28"/>
+          <w:rFonts w:asciiTheme="majorHAnsi" w:eastAsiaTheme="majorEastAsia" w:hAnsiTheme="majorHAnsi" w:cs="Mangal"/>
+          <w:b/>
+          <w:bCs/>
+          <w:color w:val="365F91" w:themeColor="accent1" w:themeShade="BF"/>
+          <w:sz w:val="32"/>
+          <w:szCs w:val="25"/>
         </w:rPr>
       </w:pPr>
       <w:proofErr w:type="spellStart"/>
       <w:proofErr w:type="gramStart"/>
       <w:r>
         <w:rPr>
-          <w:sz w:val="28"/>
+          <w:rFonts w:asciiTheme="majorHAnsi" w:eastAsiaTheme="majorEastAsia" w:hAnsiTheme="majorHAnsi" w:cs="Mangal"/>
+          <w:b/>
+          <w:bCs/>
+          <w:color w:val="365F91" w:themeColor="accent1" w:themeShade="BF"/>
+          <w:sz w:val="32"/>
+          <w:szCs w:val="25"/>
         </w:rPr>
         <w:t>remove_endstr_n</w:t>
       </w:r>
@@ -10055,7 +10785,12 @@
       <w:proofErr w:type="gramEnd"/>
       <w:r>
         <w:rPr>
-          <w:sz w:val="28"/>
+          <w:rFonts w:asciiTheme="majorHAnsi" w:eastAsiaTheme="majorEastAsia" w:hAnsiTheme="majorHAnsi" w:cs="Mangal"/>
+          <w:b/>
+          <w:bCs/>
+          <w:color w:val="365F91" w:themeColor="accent1" w:themeShade="BF"/>
+          <w:sz w:val="32"/>
+          <w:szCs w:val="25"/>
         </w:rPr>
         <w:t xml:space="preserve"> : </w:t>
       </w:r>
@@ -10176,7 +10911,7 @@
       <w:r>
         <w:t>void</w:t>
       </w:r>
-      <w:bookmarkStart w:id="9" w:name="_Toc34569418"/>
+      <w:bookmarkStart w:id="10" w:name="_Toc34569418"/>
       <w:proofErr w:type="spellEnd"/>
       <w:r>
         <w:br w:type="page"/>
@@ -10214,7 +10949,12 @@
       <w:proofErr w:type="gramStart"/>
       <w:r>
         <w:rPr>
+          <w:rFonts w:asciiTheme="majorHAnsi" w:eastAsiaTheme="majorEastAsia" w:hAnsiTheme="majorHAnsi" w:cs="Mangal"/>
+          <w:b/>
+          <w:bCs/>
+          <w:color w:val="365F91" w:themeColor="accent1" w:themeShade="BF"/>
           <w:sz w:val="32"/>
+          <w:szCs w:val="25"/>
         </w:rPr>
         <w:t>createCategory</w:t>
       </w:r>
@@ -10222,7 +10962,12 @@
       <w:proofErr w:type="gramEnd"/>
       <w:r>
         <w:rPr>
+          <w:rFonts w:asciiTheme="majorHAnsi" w:eastAsiaTheme="majorEastAsia" w:hAnsiTheme="majorHAnsi" w:cs="Mangal"/>
+          <w:b/>
+          <w:bCs/>
+          <w:color w:val="365F91" w:themeColor="accent1" w:themeShade="BF"/>
           <w:sz w:val="32"/>
+          <w:szCs w:val="25"/>
         </w:rPr>
         <w:t xml:space="preserve"> : </w:t>
       </w:r>
@@ -10242,7 +10987,7 @@
       <w:r>
         <w:rPr>
           <w:noProof/>
-          <w:lang w:eastAsia="fr-FR" w:bidi="ar-SA"/>
+          <w:lang w:bidi="ar-SA"/>
         </w:rPr>
         <w:drawing>
           <wp:inline distT="0" distB="0" distL="0" distR="0">
@@ -10319,7 +11064,12 @@
       <w:proofErr w:type="gramStart"/>
       <w:r>
         <w:rPr>
+          <w:rFonts w:asciiTheme="majorHAnsi" w:eastAsiaTheme="majorEastAsia" w:hAnsiTheme="majorHAnsi" w:cs="Mangal"/>
+          <w:b/>
+          <w:bCs/>
+          <w:color w:val="365F91" w:themeColor="accent1" w:themeShade="BF"/>
           <w:sz w:val="32"/>
+          <w:szCs w:val="25"/>
         </w:rPr>
         <w:lastRenderedPageBreak/>
         <w:t>createBook</w:t>
@@ -10328,9 +11078,20 @@
       <w:proofErr w:type="gramEnd"/>
       <w:r>
         <w:rPr>
+          <w:rFonts w:asciiTheme="majorHAnsi" w:eastAsiaTheme="majorEastAsia" w:hAnsiTheme="majorHAnsi" w:cs="Mangal"/>
+          <w:b/>
+          <w:bCs/>
+          <w:color w:val="365F91" w:themeColor="accent1" w:themeShade="BF"/>
           <w:sz w:val="32"/>
-        </w:rPr>
-        <w:t xml:space="preserve"> : </w:t>
+          <w:szCs w:val="25"/>
+        </w:rPr>
+        <w:t> :</w:t>
+      </w:r>
+      <w:r>
+        <w:rPr>
+          <w:sz w:val="32"/>
+        </w:rPr>
+        <w:t xml:space="preserve"> </w:t>
       </w:r>
     </w:p>
     <w:p>
@@ -10361,7 +11122,7 @@
       <w:r>
         <w:rPr>
           <w:noProof/>
-          <w:lang w:eastAsia="fr-FR" w:bidi="ar-SA"/>
+          <w:lang w:bidi="ar-SA"/>
         </w:rPr>
         <w:drawing>
           <wp:inline distT="0" distB="0" distL="0" distR="0">
@@ -10531,14 +11292,24 @@
           <w:tab w:val="left" w:pos="1658"/>
         </w:tabs>
         <w:rPr>
+          <w:rFonts w:asciiTheme="majorHAnsi" w:eastAsiaTheme="majorEastAsia" w:hAnsiTheme="majorHAnsi" w:cs="Mangal"/>
+          <w:b/>
+          <w:bCs/>
+          <w:color w:val="365F91" w:themeColor="accent1" w:themeShade="BF"/>
           <w:sz w:val="32"/>
+          <w:szCs w:val="25"/>
         </w:rPr>
       </w:pPr>
       <w:proofErr w:type="spellStart"/>
       <w:proofErr w:type="gramStart"/>
       <w:r>
         <w:rPr>
+          <w:rFonts w:asciiTheme="majorHAnsi" w:eastAsiaTheme="majorEastAsia" w:hAnsiTheme="majorHAnsi" w:cs="Mangal"/>
+          <w:b/>
+          <w:bCs/>
+          <w:color w:val="365F91" w:themeColor="accent1" w:themeShade="BF"/>
           <w:sz w:val="32"/>
+          <w:szCs w:val="25"/>
         </w:rPr>
         <w:lastRenderedPageBreak/>
         <w:t>createLibrary</w:t>
@@ -10547,7 +11318,12 @@
       <w:proofErr w:type="gramEnd"/>
       <w:r>
         <w:rPr>
+          <w:rFonts w:asciiTheme="majorHAnsi" w:eastAsiaTheme="majorEastAsia" w:hAnsiTheme="majorHAnsi" w:cs="Mangal"/>
+          <w:b/>
+          <w:bCs/>
+          <w:color w:val="365F91" w:themeColor="accent1" w:themeShade="BF"/>
           <w:sz w:val="32"/>
+          <w:szCs w:val="25"/>
         </w:rPr>
         <w:t xml:space="preserve"> : </w:t>
       </w:r>
@@ -10583,7 +11359,7 @@
       <w:r>
         <w:rPr>
           <w:noProof/>
-          <w:lang w:eastAsia="fr-FR" w:bidi="ar-SA"/>
+          <w:lang w:bidi="ar-SA"/>
         </w:rPr>
         <w:drawing>
           <wp:inline distT="0" distB="0" distL="0" distR="0">
@@ -10644,7 +11420,7 @@
       <w:r>
         <w:rPr>
           <w:noProof/>
-          <w:lang w:eastAsia="fr-FR" w:bidi="ar-SA"/>
+          <w:lang w:bidi="ar-SA"/>
         </w:rPr>
         <w:lastRenderedPageBreak/>
         <w:drawing>
@@ -10703,14 +11479,24 @@
           <w:tab w:val="left" w:pos="1658"/>
         </w:tabs>
         <w:rPr>
+          <w:rFonts w:asciiTheme="majorHAnsi" w:eastAsiaTheme="majorEastAsia" w:hAnsiTheme="majorHAnsi" w:cs="Mangal"/>
+          <w:b/>
+          <w:bCs/>
+          <w:color w:val="365F91" w:themeColor="accent1" w:themeShade="BF"/>
           <w:sz w:val="32"/>
+          <w:szCs w:val="25"/>
         </w:rPr>
       </w:pPr>
       <w:proofErr w:type="spellStart"/>
       <w:proofErr w:type="gramStart"/>
       <w:r>
         <w:rPr>
+          <w:rFonts w:asciiTheme="majorHAnsi" w:eastAsiaTheme="majorEastAsia" w:hAnsiTheme="majorHAnsi" w:cs="Mangal"/>
+          <w:b/>
+          <w:bCs/>
+          <w:color w:val="365F91" w:themeColor="accent1" w:themeShade="BF"/>
           <w:sz w:val="32"/>
+          <w:szCs w:val="25"/>
         </w:rPr>
         <w:lastRenderedPageBreak/>
         <w:t>freeLibrary</w:t>
@@ -10719,7 +11505,12 @@
       <w:proofErr w:type="gramEnd"/>
       <w:r>
         <w:rPr>
+          <w:rFonts w:asciiTheme="majorHAnsi" w:eastAsiaTheme="majorEastAsia" w:hAnsiTheme="majorHAnsi" w:cs="Mangal"/>
+          <w:b/>
+          <w:bCs/>
+          <w:color w:val="365F91" w:themeColor="accent1" w:themeShade="BF"/>
           <w:sz w:val="32"/>
+          <w:szCs w:val="25"/>
         </w:rPr>
         <w:t xml:space="preserve"> : </w:t>
       </w:r>
@@ -10757,7 +11548,7 @@
       <w:r>
         <w:rPr>
           <w:noProof/>
-          <w:lang w:eastAsia="fr-FR" w:bidi="ar-SA"/>
+          <w:lang w:bidi="ar-SA"/>
         </w:rPr>
         <w:drawing>
           <wp:inline distT="0" distB="0" distL="0" distR="0">
@@ -10811,7 +11602,7 @@
       <w:r>
         <w:rPr>
           <w:noProof/>
-          <w:lang w:eastAsia="fr-FR" w:bidi="ar-SA"/>
+          <w:lang w:bidi="ar-SA"/>
         </w:rPr>
         <w:lastRenderedPageBreak/>
         <w:drawing>
@@ -10902,17 +11693,27 @@
     <w:p>
       <w:pPr>
         <w:tabs>
-          <w:tab w:val="left" w:pos="2127"/>
+          <w:tab w:val="left" w:pos="1658"/>
         </w:tabs>
         <w:rPr>
+          <w:rFonts w:asciiTheme="majorHAnsi" w:eastAsiaTheme="majorEastAsia" w:hAnsiTheme="majorHAnsi" w:cs="Mangal"/>
+          <w:b/>
+          <w:bCs/>
+          <w:color w:val="365F91" w:themeColor="accent1" w:themeShade="BF"/>
           <w:sz w:val="32"/>
+          <w:szCs w:val="25"/>
         </w:rPr>
       </w:pPr>
       <w:proofErr w:type="spellStart"/>
       <w:proofErr w:type="gramStart"/>
       <w:r>
         <w:rPr>
+          <w:rFonts w:asciiTheme="majorHAnsi" w:eastAsiaTheme="majorEastAsia" w:hAnsiTheme="majorHAnsi" w:cs="Mangal"/>
+          <w:b/>
+          <w:bCs/>
+          <w:color w:val="365F91" w:themeColor="accent1" w:themeShade="BF"/>
           <w:sz w:val="32"/>
+          <w:szCs w:val="25"/>
         </w:rPr>
         <w:lastRenderedPageBreak/>
         <w:t>borrowBook</w:t>
@@ -10921,7 +11722,12 @@
       <w:proofErr w:type="gramEnd"/>
       <w:r>
         <w:rPr>
+          <w:rFonts w:asciiTheme="majorHAnsi" w:eastAsiaTheme="majorEastAsia" w:hAnsiTheme="majorHAnsi" w:cs="Mangal"/>
+          <w:b/>
+          <w:bCs/>
+          <w:color w:val="365F91" w:themeColor="accent1" w:themeShade="BF"/>
           <w:sz w:val="32"/>
+          <w:szCs w:val="25"/>
         </w:rPr>
         <w:t xml:space="preserve"> : </w:t>
       </w:r>
@@ -10929,7 +11735,13 @@
     <w:p/>
     <w:p>
       <w:r>
-        <w:t>Lit le fichier des emprunts et rempli le liste chainée.</w:t>
+        <w:t>Lit le f</w:t>
+      </w:r>
+      <w:r>
+        <w:t>ichier des emprunts et rempli la</w:t>
+      </w:r>
+      <w:r>
+        <w:t xml:space="preserve"> liste chainée.</w:t>
       </w:r>
     </w:p>
     <w:p>
@@ -10948,7 +11760,7 @@
       <w:r>
         <w:rPr>
           <w:noProof/>
-          <w:lang w:eastAsia="fr-FR" w:bidi="ar-SA"/>
+          <w:lang w:bidi="ar-SA"/>
         </w:rPr>
         <w:drawing>
           <wp:inline distT="0" distB="0" distL="0" distR="0">
@@ -10992,8 +11804,6 @@
           </wp:inline>
         </w:drawing>
       </w:r>
-      <w:bookmarkStart w:id="10" w:name="_GoBack"/>
-      <w:bookmarkEnd w:id="10"/>
     </w:p>
     <w:p>
       <w:pPr>
@@ -11004,15 +11814,28 @@
     </w:p>
     <w:p>
       <w:pPr>
-        <w:rPr>
+        <w:tabs>
+          <w:tab w:val="left" w:pos="1658"/>
+        </w:tabs>
+        <w:rPr>
+          <w:rFonts w:asciiTheme="majorHAnsi" w:eastAsiaTheme="majorEastAsia" w:hAnsiTheme="majorHAnsi" w:cs="Mangal"/>
+          <w:b/>
+          <w:bCs/>
+          <w:color w:val="365F91" w:themeColor="accent1" w:themeShade="BF"/>
           <w:sz w:val="32"/>
+          <w:szCs w:val="25"/>
         </w:rPr>
       </w:pPr>
       <w:proofErr w:type="spellStart"/>
       <w:proofErr w:type="gramStart"/>
       <w:r>
         <w:rPr>
+          <w:rFonts w:asciiTheme="majorHAnsi" w:eastAsiaTheme="majorEastAsia" w:hAnsiTheme="majorHAnsi" w:cs="Mangal"/>
+          <w:b/>
+          <w:bCs/>
+          <w:color w:val="365F91" w:themeColor="accent1" w:themeShade="BF"/>
           <w:sz w:val="32"/>
+          <w:szCs w:val="25"/>
         </w:rPr>
         <w:t>insertBorrowing</w:t>
       </w:r>
@@ -11020,7 +11843,12 @@
       <w:proofErr w:type="gramEnd"/>
       <w:r>
         <w:rPr>
+          <w:rFonts w:asciiTheme="majorHAnsi" w:eastAsiaTheme="majorEastAsia" w:hAnsiTheme="majorHAnsi" w:cs="Mangal"/>
+          <w:b/>
+          <w:bCs/>
+          <w:color w:val="365F91" w:themeColor="accent1" w:themeShade="BF"/>
           <w:sz w:val="32"/>
+          <w:szCs w:val="25"/>
         </w:rPr>
         <w:t xml:space="preserve"> : </w:t>
       </w:r>
@@ -11050,7 +11878,7 @@
       <w:r>
         <w:rPr>
           <w:noProof/>
-          <w:lang w:eastAsia="fr-FR" w:bidi="ar-SA"/>
+          <w:lang w:bidi="ar-SA"/>
         </w:rPr>
         <w:drawing>
           <wp:inline distT="0" distB="0" distL="0" distR="0">
@@ -11098,17 +11926,27 @@
     <w:p>
       <w:pPr>
         <w:tabs>
-          <w:tab w:val="left" w:pos="2708"/>
+          <w:tab w:val="left" w:pos="1658"/>
         </w:tabs>
         <w:rPr>
+          <w:rFonts w:asciiTheme="majorHAnsi" w:eastAsiaTheme="majorEastAsia" w:hAnsiTheme="majorHAnsi" w:cs="Mangal"/>
+          <w:b/>
+          <w:bCs/>
+          <w:color w:val="365F91" w:themeColor="accent1" w:themeShade="BF"/>
           <w:sz w:val="32"/>
+          <w:szCs w:val="25"/>
         </w:rPr>
       </w:pPr>
       <w:proofErr w:type="spellStart"/>
       <w:proofErr w:type="gramStart"/>
       <w:r>
         <w:rPr>
+          <w:rFonts w:asciiTheme="majorHAnsi" w:eastAsiaTheme="majorEastAsia" w:hAnsiTheme="majorHAnsi" w:cs="Mangal"/>
+          <w:b/>
+          <w:bCs/>
+          <w:color w:val="365F91" w:themeColor="accent1" w:themeShade="BF"/>
           <w:sz w:val="32"/>
+          <w:szCs w:val="25"/>
         </w:rPr>
         <w:lastRenderedPageBreak/>
         <w:t>broughtBackBook</w:t>
@@ -11117,13 +11955,23 @@
       <w:proofErr w:type="gramEnd"/>
       <w:r>
         <w:rPr>
+          <w:rFonts w:asciiTheme="majorHAnsi" w:eastAsiaTheme="majorEastAsia" w:hAnsiTheme="majorHAnsi" w:cs="Mangal"/>
+          <w:b/>
+          <w:bCs/>
+          <w:color w:val="365F91" w:themeColor="accent1" w:themeShade="BF"/>
           <w:sz w:val="32"/>
+          <w:szCs w:val="25"/>
         </w:rPr>
         <w:t xml:space="preserve"> : </w:t>
       </w:r>
       <w:r>
         <w:rPr>
+          <w:rFonts w:asciiTheme="majorHAnsi" w:eastAsiaTheme="majorEastAsia" w:hAnsiTheme="majorHAnsi" w:cs="Mangal"/>
+          <w:b/>
+          <w:bCs/>
+          <w:color w:val="365F91" w:themeColor="accent1" w:themeShade="BF"/>
           <w:sz w:val="32"/>
+          <w:szCs w:val="25"/>
         </w:rPr>
         <w:tab/>
       </w:r>
@@ -11153,7 +12001,7 @@
       <w:r>
         <w:rPr>
           <w:noProof/>
-          <w:lang w:eastAsia="fr-FR" w:bidi="ar-SA"/>
+          <w:lang w:bidi="ar-SA"/>
         </w:rPr>
         <w:drawing>
           <wp:inline distT="0" distB="0" distL="0" distR="0">
@@ -11207,39 +12055,50 @@
     </w:p>
     <w:p>
       <w:pPr>
-        <w:rPr>
-          <w:sz w:val="32"/>
-        </w:rPr>
-      </w:pPr>
-      <w:proofErr w:type="spellStart"/>
-      <w:proofErr w:type="gramStart"/>
-      <w:r>
-        <w:rPr>
-          <w:sz w:val="32"/>
-        </w:rPr>
-        <w:t>deleteBorrowing</w:t>
-      </w:r>
-      <w:proofErr w:type="spellEnd"/>
-      <w:proofErr w:type="gramEnd"/>
-      <w:r>
-        <w:rPr>
-          <w:sz w:val="32"/>
-        </w:rPr>
-        <w:t xml:space="preserve"> : </w:t>
-      </w:r>
-    </w:p>
-    <w:p/>
-    <w:p>
-      <w:r>
-        <w:t>Supprime de la liste des emprunts le livre dont le numéro est passé en paramètre.</w:t>
-      </w:r>
-    </w:p>
-    <w:p>
-      <w:pPr>
         <w:tabs>
           <w:tab w:val="left" w:pos="1658"/>
         </w:tabs>
-      </w:pPr>
+        <w:rPr>
+          <w:rFonts w:asciiTheme="majorHAnsi" w:eastAsiaTheme="majorEastAsia" w:hAnsiTheme="majorHAnsi" w:cs="Mangal"/>
+          <w:b/>
+          <w:bCs/>
+          <w:color w:val="365F91" w:themeColor="accent1" w:themeShade="BF"/>
+          <w:sz w:val="32"/>
+          <w:szCs w:val="25"/>
+        </w:rPr>
+      </w:pPr>
+      <w:proofErr w:type="spellStart"/>
+      <w:proofErr w:type="gramStart"/>
+      <w:r>
+        <w:rPr>
+          <w:rFonts w:asciiTheme="majorHAnsi" w:eastAsiaTheme="majorEastAsia" w:hAnsiTheme="majorHAnsi" w:cs="Mangal"/>
+          <w:b/>
+          <w:bCs/>
+          <w:color w:val="365F91" w:themeColor="accent1" w:themeShade="BF"/>
+          <w:sz w:val="32"/>
+          <w:szCs w:val="25"/>
+        </w:rPr>
+        <w:t>deleteBorrowing</w:t>
+      </w:r>
+      <w:proofErr w:type="spellEnd"/>
+      <w:proofErr w:type="gramEnd"/>
+      <w:r>
+        <w:rPr>
+          <w:rFonts w:asciiTheme="majorHAnsi" w:eastAsiaTheme="majorEastAsia" w:hAnsiTheme="majorHAnsi" w:cs="Mangal"/>
+          <w:b/>
+          <w:bCs/>
+          <w:color w:val="365F91" w:themeColor="accent1" w:themeShade="BF"/>
+          <w:sz w:val="32"/>
+          <w:szCs w:val="25"/>
+        </w:rPr>
+        <w:t xml:space="preserve"> : </w:t>
+      </w:r>
+    </w:p>
+    <w:p/>
+    <w:p>
+      <w:r>
+        <w:t>Supprime de la liste des emprunts le livre dont le numéro est passé en paramètre.</w:t>
+      </w:r>
     </w:p>
     <w:p>
       <w:pPr>
@@ -11247,10 +12106,17 @@
           <w:tab w:val="left" w:pos="1658"/>
         </w:tabs>
       </w:pPr>
+    </w:p>
+    <w:p>
+      <w:pPr>
+        <w:tabs>
+          <w:tab w:val="left" w:pos="1658"/>
+        </w:tabs>
+      </w:pPr>
       <w:r>
         <w:rPr>
           <w:noProof/>
-          <w:lang w:eastAsia="fr-FR" w:bidi="ar-SA"/>
+          <w:lang w:bidi="ar-SA"/>
         </w:rPr>
         <w:drawing>
           <wp:inline distT="0" distB="0" distL="0" distR="0">
@@ -11298,7 +12164,7 @@
     <w:p>
       <w:pPr>
         <w:tabs>
-          <w:tab w:val="left" w:pos="2386"/>
+          <w:tab w:val="left" w:pos="1658"/>
         </w:tabs>
         <w:rPr>
           <w:sz w:val="32"/>
@@ -11308,7 +12174,12 @@
       <w:proofErr w:type="gramStart"/>
       <w:r>
         <w:rPr>
+          <w:rFonts w:asciiTheme="majorHAnsi" w:eastAsiaTheme="majorEastAsia" w:hAnsiTheme="majorHAnsi" w:cs="Mangal"/>
+          <w:b/>
+          <w:bCs/>
+          <w:color w:val="365F91" w:themeColor="accent1" w:themeShade="BF"/>
           <w:sz w:val="32"/>
+          <w:szCs w:val="25"/>
         </w:rPr>
         <w:lastRenderedPageBreak/>
         <w:t>freeBorrowings</w:t>
@@ -11317,9 +12188,20 @@
       <w:proofErr w:type="gramEnd"/>
       <w:r>
         <w:rPr>
+          <w:rFonts w:asciiTheme="majorHAnsi" w:eastAsiaTheme="majorEastAsia" w:hAnsiTheme="majorHAnsi" w:cs="Mangal"/>
+          <w:b/>
+          <w:bCs/>
+          <w:color w:val="365F91" w:themeColor="accent1" w:themeShade="BF"/>
           <w:sz w:val="32"/>
-        </w:rPr>
-        <w:t xml:space="preserve"> : </w:t>
+          <w:szCs w:val="25"/>
+        </w:rPr>
+        <w:t> :</w:t>
+      </w:r>
+      <w:r>
+        <w:rPr>
+          <w:sz w:val="32"/>
+        </w:rPr>
+        <w:t xml:space="preserve"> </w:t>
       </w:r>
       <w:r>
         <w:rPr>
@@ -11353,7 +12235,7 @@
       <w:r>
         <w:rPr>
           <w:noProof/>
-          <w:lang w:eastAsia="fr-FR" w:bidi="ar-SA"/>
+          <w:lang w:bidi="ar-SA"/>
         </w:rPr>
         <w:drawing>
           <wp:inline distT="0" distB="0" distL="0" distR="0">
@@ -11426,7 +12308,7 @@
         <w:lastRenderedPageBreak/>
         <w:t>Jeux d’essais, liste des cas</w:t>
       </w:r>
-      <w:bookmarkEnd w:id="9"/>
+      <w:bookmarkEnd w:id="10"/>
       <w:r>
         <w:rPr>
           <w:sz w:val="36"/>
@@ -11447,7 +12329,7 @@
           <w:noProof/>
           <w:color w:val="000000"/>
           <w:sz w:val="40"/>
-          <w:lang w:eastAsia="fr-FR" w:bidi="ar-SA"/>
+          <w:lang w:bidi="ar-SA"/>
         </w:rPr>
         <w:lastRenderedPageBreak/>
         <w:drawing>
@@ -11520,7 +12402,7 @@
           <w:noProof/>
           <w:color w:val="000000"/>
           <w:sz w:val="40"/>
-          <w:lang w:eastAsia="fr-FR" w:bidi="ar-SA"/>
+          <w:lang w:bidi="ar-SA"/>
         </w:rPr>
         <mc:AlternateContent>
           <mc:Choice Requires="wps">
@@ -12165,7 +13047,7 @@
         <w:rPr>
           <w:noProof/>
           <w:color w:val="000000"/>
-          <w:lang w:eastAsia="fr-FR" w:bidi="ar-SA"/>
+          <w:lang w:bidi="ar-SA"/>
         </w:rPr>
         <w:drawing>
           <wp:anchor distT="0" distB="0" distL="114300" distR="114300" simplePos="0" relativeHeight="251663360" behindDoc="1" locked="0" layoutInCell="1" allowOverlap="1" wp14:anchorId="262DE651" wp14:editId="49E97995">
@@ -12235,7 +13117,7 @@
         <w:rPr>
           <w:noProof/>
           <w:color w:val="000000"/>
-          <w:lang w:eastAsia="fr-FR" w:bidi="ar-SA"/>
+          <w:lang w:bidi="ar-SA"/>
         </w:rPr>
         <mc:AlternateContent>
           <mc:Choice Requires="wps">
@@ -12798,7 +13680,7 @@
           <w:noProof/>
           <w:color w:val="000000"/>
           <w:sz w:val="40"/>
-          <w:lang w:eastAsia="fr-FR" w:bidi="ar-SA"/>
+          <w:lang w:bidi="ar-SA"/>
         </w:rPr>
         <w:lastRenderedPageBreak/>
         <w:drawing>
@@ -12871,7 +13753,7 @@
           <w:noProof/>
           <w:color w:val="000000"/>
           <w:sz w:val="40"/>
-          <w:lang w:eastAsia="fr-FR" w:bidi="ar-SA"/>
+          <w:lang w:bidi="ar-SA"/>
         </w:rPr>
         <mc:AlternateContent>
           <mc:Choice Requires="wps">
@@ -13725,7 +14607,7 @@
           <w:noProof/>
           <w:color w:val="000000"/>
           <w:sz w:val="40"/>
-          <w:lang w:eastAsia="fr-FR" w:bidi="ar-SA"/>
+          <w:lang w:bidi="ar-SA"/>
         </w:rPr>
         <w:lastRenderedPageBreak/>
         <w:drawing>
@@ -13798,7 +14680,7 @@
           <w:noProof/>
           <w:color w:val="000000"/>
           <w:sz w:val="40"/>
-          <w:lang w:eastAsia="fr-FR" w:bidi="ar-SA"/>
+          <w:lang w:bidi="ar-SA"/>
         </w:rPr>
         <mc:AlternateContent>
           <mc:Choice Requires="wps">
@@ -14515,7 +15397,7 @@
         <w:rPr>
           <w:noProof/>
           <w:color w:val="000000"/>
-          <w:lang w:eastAsia="fr-FR" w:bidi="ar-SA"/>
+          <w:lang w:bidi="ar-SA"/>
         </w:rPr>
         <w:drawing>
           <wp:anchor distT="0" distB="0" distL="114300" distR="114300" simplePos="0" relativeHeight="251672576" behindDoc="1" locked="0" layoutInCell="1" allowOverlap="1" wp14:anchorId="4284A0AC" wp14:editId="7514C617">
@@ -14585,7 +15467,7 @@
         <w:rPr>
           <w:noProof/>
           <w:color w:val="000000"/>
-          <w:lang w:eastAsia="fr-FR" w:bidi="ar-SA"/>
+          <w:lang w:bidi="ar-SA"/>
         </w:rPr>
         <mc:AlternateContent>
           <mc:Choice Requires="wps">
@@ -15074,7 +15956,7 @@
           <w:noProof/>
           <w:color w:val="000000"/>
           <w:sz w:val="40"/>
-          <w:lang w:eastAsia="fr-FR" w:bidi="ar-SA"/>
+          <w:lang w:bidi="ar-SA"/>
         </w:rPr>
         <w:lastRenderedPageBreak/>
         <w:drawing>
@@ -15147,7 +16029,7 @@
           <w:noProof/>
           <w:color w:val="000000"/>
           <w:sz w:val="40"/>
-          <w:lang w:eastAsia="fr-FR" w:bidi="ar-SA"/>
+          <w:lang w:bidi="ar-SA"/>
         </w:rPr>
         <mc:AlternateContent>
           <mc:Choice Requires="wps">
@@ -15698,7 +16580,7 @@
           <w:noProof/>
           <w:color w:val="000000"/>
           <w:sz w:val="40"/>
-          <w:lang w:eastAsia="fr-FR" w:bidi="ar-SA"/>
+          <w:lang w:bidi="ar-SA"/>
         </w:rPr>
         <w:lastRenderedPageBreak/>
         <w:drawing>
@@ -15771,7 +16653,7 @@
           <w:noProof/>
           <w:color w:val="000000"/>
           <w:sz w:val="40"/>
-          <w:lang w:eastAsia="fr-FR" w:bidi="ar-SA"/>
+          <w:lang w:bidi="ar-SA"/>
         </w:rPr>
         <mc:AlternateContent>
           <mc:Choice Requires="wps">
@@ -16424,7 +17306,7 @@
       <w:r>
         <w:rPr>
           <w:noProof/>
-          <w:lang w:eastAsia="fr-FR" w:bidi="ar-SA"/>
+          <w:lang w:bidi="ar-SA"/>
         </w:rPr>
         <w:lastRenderedPageBreak/>
         <w:drawing>
@@ -16517,7 +17399,7 @@
       <w:r>
         <w:rPr>
           <w:noProof/>
-          <w:lang w:eastAsia="fr-FR" w:bidi="ar-SA"/>
+          <w:lang w:bidi="ar-SA"/>
         </w:rPr>
         <w:lastRenderedPageBreak/>
         <w:drawing>
@@ -16587,7 +17469,7 @@
       <w:r>
         <w:rPr>
           <w:noProof/>
-          <w:lang w:eastAsia="fr-FR" w:bidi="ar-SA"/>
+          <w:lang w:bidi="ar-SA"/>
         </w:rPr>
         <w:drawing>
           <wp:anchor distT="0" distB="0" distL="114300" distR="114300" simplePos="0" relativeHeight="251687936" behindDoc="1" locked="0" layoutInCell="1" allowOverlap="1" wp14:anchorId="79CBD443" wp14:editId="1B9B0F4B">
@@ -16656,7 +17538,7 @@
       <w:r>
         <w:rPr>
           <w:noProof/>
-          <w:lang w:eastAsia="fr-FR" w:bidi="ar-SA"/>
+          <w:lang w:bidi="ar-SA"/>
         </w:rPr>
         <w:drawing>
           <wp:anchor distT="0" distB="0" distL="114300" distR="114300" simplePos="0" relativeHeight="251686912" behindDoc="1" locked="0" layoutInCell="1" allowOverlap="1" wp14:anchorId="26A67AF4" wp14:editId="5BC799C9">
@@ -16746,7 +17628,7 @@
       <w:r>
         <w:rPr>
           <w:noProof/>
-          <w:lang w:eastAsia="fr-FR" w:bidi="ar-SA"/>
+          <w:lang w:bidi="ar-SA"/>
         </w:rPr>
         <w:lastRenderedPageBreak/>
         <w:drawing>
@@ -16816,7 +17698,7 @@
       <w:r>
         <w:rPr>
           <w:noProof/>
-          <w:lang w:eastAsia="fr-FR" w:bidi="ar-SA"/>
+          <w:lang w:bidi="ar-SA"/>
         </w:rPr>
         <w:drawing>
           <wp:anchor distT="0" distB="0" distL="114300" distR="114300" simplePos="0" relativeHeight="251681792" behindDoc="1" locked="0" layoutInCell="1" allowOverlap="1" wp14:anchorId="52AFF41F" wp14:editId="43352859">
@@ -16898,7 +17780,7 @@
       <w:r>
         <w:rPr>
           <w:noProof/>
-          <w:lang w:eastAsia="fr-FR" w:bidi="ar-SA"/>
+          <w:lang w:bidi="ar-SA"/>
         </w:rPr>
         <w:lastRenderedPageBreak/>
         <w:drawing>
@@ -16968,7 +17850,7 @@
       <w:r>
         <w:rPr>
           <w:noProof/>
-          <w:lang w:eastAsia="fr-FR" w:bidi="ar-SA"/>
+          <w:lang w:bidi="ar-SA"/>
         </w:rPr>
         <w:drawing>
           <wp:anchor distT="0" distB="0" distL="114300" distR="114300" simplePos="0" relativeHeight="251683840" behindDoc="1" locked="0" layoutInCell="1" allowOverlap="1" wp14:anchorId="36EF294D" wp14:editId="101050C2">
@@ -17050,7 +17932,7 @@
       <w:r>
         <w:rPr>
           <w:noProof/>
-          <w:lang w:eastAsia="fr-FR" w:bidi="ar-SA"/>
+          <w:lang w:bidi="ar-SA"/>
         </w:rPr>
         <w:lastRenderedPageBreak/>
         <w:drawing>
@@ -17120,7 +18002,7 @@
       <w:r>
         <w:rPr>
           <w:noProof/>
-          <w:lang w:eastAsia="fr-FR" w:bidi="ar-SA"/>
+          <w:lang w:bidi="ar-SA"/>
         </w:rPr>
         <w:drawing>
           <wp:anchor distT="0" distB="0" distL="114300" distR="114300" simplePos="0" relativeHeight="251691008" behindDoc="1" locked="0" layoutInCell="1" allowOverlap="1" wp14:anchorId="006A5D29" wp14:editId="0B849DA1">
@@ -17202,7 +18084,7 @@
       <w:r>
         <w:rPr>
           <w:noProof/>
-          <w:lang w:eastAsia="fr-FR" w:bidi="ar-SA"/>
+          <w:lang w:bidi="ar-SA"/>
         </w:rPr>
         <w:lastRenderedPageBreak/>
         <w:drawing>
@@ -17272,7 +18154,7 @@
       <w:r>
         <w:rPr>
           <w:noProof/>
-          <w:lang w:eastAsia="fr-FR" w:bidi="ar-SA"/>
+          <w:lang w:bidi="ar-SA"/>
         </w:rPr>
         <w:drawing>
           <wp:anchor distT="0" distB="0" distL="114300" distR="114300" simplePos="0" relativeHeight="251692032" behindDoc="1" locked="0" layoutInCell="1" allowOverlap="1" wp14:anchorId="7FF52C93" wp14:editId="7BBC03D4">
@@ -17354,7 +18236,7 @@
       <w:r>
         <w:rPr>
           <w:noProof/>
-          <w:lang w:eastAsia="fr-FR" w:bidi="ar-SA"/>
+          <w:lang w:bidi="ar-SA"/>
         </w:rPr>
         <w:lastRenderedPageBreak/>
         <w:drawing>
@@ -17424,7 +18306,7 @@
       <w:r>
         <w:rPr>
           <w:noProof/>
-          <w:lang w:eastAsia="fr-FR" w:bidi="ar-SA"/>
+          <w:lang w:bidi="ar-SA"/>
         </w:rPr>
         <w:drawing>
           <wp:anchor distT="0" distB="0" distL="114300" distR="114300" simplePos="0" relativeHeight="251694080" behindDoc="1" locked="0" layoutInCell="1" allowOverlap="1" wp14:anchorId="6B269EBC" wp14:editId="43A491C0">
@@ -17506,7 +18388,7 @@
       <w:r>
         <w:rPr>
           <w:noProof/>
-          <w:lang w:eastAsia="fr-FR" w:bidi="ar-SA"/>
+          <w:lang w:bidi="ar-SA"/>
         </w:rPr>
         <w:lastRenderedPageBreak/>
         <w:drawing>
@@ -17576,7 +18458,7 @@
       <w:r>
         <w:rPr>
           <w:noProof/>
-          <w:lang w:eastAsia="fr-FR" w:bidi="ar-SA"/>
+          <w:lang w:bidi="ar-SA"/>
         </w:rPr>
         <w:drawing>
           <wp:anchor distT="0" distB="0" distL="114300" distR="114300" simplePos="0" relativeHeight="251696128" behindDoc="1" locked="0" layoutInCell="1" allowOverlap="1" wp14:anchorId="47A35FF7" wp14:editId="61A54FC9">
@@ -17658,7 +18540,7 @@
       <w:r>
         <w:rPr>
           <w:noProof/>
-          <w:lang w:eastAsia="fr-FR" w:bidi="ar-SA"/>
+          <w:lang w:bidi="ar-SA"/>
         </w:rPr>
         <w:lastRenderedPageBreak/>
         <w:drawing>
@@ -17728,7 +18610,7 @@
       <w:r>
         <w:rPr>
           <w:noProof/>
-          <w:lang w:eastAsia="fr-FR" w:bidi="ar-SA"/>
+          <w:lang w:bidi="ar-SA"/>
         </w:rPr>
         <w:drawing>
           <wp:anchor distT="0" distB="0" distL="114300" distR="114300" simplePos="0" relativeHeight="251698176" behindDoc="1" locked="0" layoutInCell="1" allowOverlap="1" wp14:anchorId="7F6A0107" wp14:editId="20B6713E">
@@ -17810,7 +18692,7 @@
       <w:r>
         <w:rPr>
           <w:noProof/>
-          <w:lang w:eastAsia="fr-FR" w:bidi="ar-SA"/>
+          <w:lang w:bidi="ar-SA"/>
         </w:rPr>
         <w:lastRenderedPageBreak/>
         <w:drawing>
@@ -17880,7 +18762,7 @@
       <w:r>
         <w:rPr>
           <w:noProof/>
-          <w:lang w:eastAsia="fr-FR" w:bidi="ar-SA"/>
+          <w:lang w:bidi="ar-SA"/>
         </w:rPr>
         <w:drawing>
           <wp:anchor distT="0" distB="0" distL="114300" distR="114300" simplePos="0" relativeHeight="251702272" behindDoc="1" locked="0" layoutInCell="1" allowOverlap="1" wp14:anchorId="2107D50B" wp14:editId="4484CBC8">
@@ -17968,7 +18850,7 @@
       <w:r>
         <w:rPr>
           <w:noProof/>
-          <w:lang w:eastAsia="fr-FR" w:bidi="ar-SA"/>
+          <w:lang w:bidi="ar-SA"/>
         </w:rPr>
         <w:lastRenderedPageBreak/>
         <w:drawing>
@@ -18038,7 +18920,7 @@
       <w:r>
         <w:rPr>
           <w:noProof/>
-          <w:lang w:eastAsia="fr-FR" w:bidi="ar-SA"/>
+          <w:lang w:bidi="ar-SA"/>
         </w:rPr>
         <w:drawing>
           <wp:anchor distT="0" distB="0" distL="114300" distR="114300" simplePos="0" relativeHeight="251704320" behindDoc="1" locked="0" layoutInCell="1" allowOverlap="1" wp14:anchorId="360AC6CE" wp14:editId="567990B8">
@@ -18120,7 +19002,7 @@
       <w:r>
         <w:rPr>
           <w:noProof/>
-          <w:lang w:eastAsia="fr-FR" w:bidi="ar-SA"/>
+          <w:lang w:bidi="ar-SA"/>
         </w:rPr>
         <w:lastRenderedPageBreak/>
         <w:drawing>
@@ -18190,7 +19072,7 @@
       <w:r>
         <w:rPr>
           <w:noProof/>
-          <w:lang w:eastAsia="fr-FR" w:bidi="ar-SA"/>
+          <w:lang w:bidi="ar-SA"/>
         </w:rPr>
         <w:drawing>
           <wp:anchor distT="0" distB="0" distL="114300" distR="114300" simplePos="0" relativeHeight="251706368" behindDoc="1" locked="0" layoutInCell="1" allowOverlap="1" wp14:anchorId="4703D992" wp14:editId="79BE7DD1">
@@ -18272,7 +19154,7 @@
       <w:r>
         <w:rPr>
           <w:noProof/>
-          <w:lang w:eastAsia="fr-FR" w:bidi="ar-SA"/>
+          <w:lang w:bidi="ar-SA"/>
         </w:rPr>
         <w:lastRenderedPageBreak/>
         <w:drawing>
@@ -18342,7 +19224,7 @@
       <w:r>
         <w:rPr>
           <w:noProof/>
-          <w:lang w:eastAsia="fr-FR" w:bidi="ar-SA"/>
+          <w:lang w:bidi="ar-SA"/>
         </w:rPr>
         <w:drawing>
           <wp:anchor distT="0" distB="0" distL="114300" distR="114300" simplePos="0" relativeHeight="251708416" behindDoc="1" locked="0" layoutInCell="1" allowOverlap="1" wp14:anchorId="1EEC3200" wp14:editId="6646F65A">
@@ -18424,7 +19306,7 @@
       <w:r>
         <w:rPr>
           <w:noProof/>
-          <w:lang w:eastAsia="fr-FR" w:bidi="ar-SA"/>
+          <w:lang w:bidi="ar-SA"/>
         </w:rPr>
         <w:lastRenderedPageBreak/>
         <w:drawing>
@@ -18494,7 +19376,7 @@
       <w:r>
         <w:rPr>
           <w:noProof/>
-          <w:lang w:eastAsia="fr-FR" w:bidi="ar-SA"/>
+          <w:lang w:bidi="ar-SA"/>
         </w:rPr>
         <w:drawing>
           <wp:anchor distT="0" distB="0" distL="114300" distR="114300" simplePos="0" relativeHeight="251712512" behindDoc="1" locked="0" layoutInCell="1" allowOverlap="1" wp14:anchorId="3D1CE24D" wp14:editId="182283CF">
@@ -18563,7 +19445,7 @@
       <w:r>
         <w:rPr>
           <w:noProof/>
-          <w:lang w:eastAsia="fr-FR" w:bidi="ar-SA"/>
+          <w:lang w:bidi="ar-SA"/>
         </w:rPr>
         <w:drawing>
           <wp:anchor distT="0" distB="0" distL="114300" distR="114300" simplePos="0" relativeHeight="251713536" behindDoc="1" locked="0" layoutInCell="1" allowOverlap="1" wp14:anchorId="7F275BE2" wp14:editId="23FCFC71">
@@ -18632,7 +19514,7 @@
       <w:r>
         <w:rPr>
           <w:noProof/>
-          <w:lang w:eastAsia="fr-FR" w:bidi="ar-SA"/>
+          <w:lang w:bidi="ar-SA"/>
         </w:rPr>
         <w:drawing>
           <wp:anchor distT="0" distB="0" distL="114300" distR="114300" simplePos="0" relativeHeight="251710464" behindDoc="1" locked="0" layoutInCell="1" allowOverlap="1" wp14:anchorId="3B6D40F6" wp14:editId="6961E2E6">
@@ -18714,7 +19596,7 @@
       <w:r>
         <w:rPr>
           <w:noProof/>
-          <w:lang w:eastAsia="fr-FR" w:bidi="ar-SA"/>
+          <w:lang w:bidi="ar-SA"/>
         </w:rPr>
         <w:lastRenderedPageBreak/>
         <w:drawing>
@@ -18799,7 +19681,7 @@
       <w:r>
         <w:rPr>
           <w:noProof/>
-          <w:lang w:eastAsia="fr-FR" w:bidi="ar-SA"/>
+          <w:lang w:bidi="ar-SA"/>
         </w:rPr>
         <w:drawing>
           <wp:anchor distT="0" distB="0" distL="114300" distR="114300" simplePos="0" relativeHeight="251715584" behindDoc="1" locked="0" layoutInCell="1" allowOverlap="1" wp14:anchorId="2D1E90D6" wp14:editId="08A736B7">
@@ -18881,7 +19763,7 @@
       <w:r>
         <w:rPr>
           <w:noProof/>
-          <w:lang w:eastAsia="fr-FR" w:bidi="ar-SA"/>
+          <w:lang w:bidi="ar-SA"/>
         </w:rPr>
         <w:lastRenderedPageBreak/>
         <w:drawing>
@@ -18951,7 +19833,7 @@
       <w:r>
         <w:rPr>
           <w:noProof/>
-          <w:lang w:eastAsia="fr-FR" w:bidi="ar-SA"/>
+          <w:lang w:bidi="ar-SA"/>
         </w:rPr>
         <w:drawing>
           <wp:anchor distT="0" distB="0" distL="114300" distR="114300" simplePos="0" relativeHeight="251716608" behindDoc="1" locked="0" layoutInCell="1" allowOverlap="1" wp14:anchorId="696C7054" wp14:editId="001E3770">
@@ -19033,7 +19915,7 @@
       <w:r>
         <w:rPr>
           <w:noProof/>
-          <w:lang w:eastAsia="fr-FR" w:bidi="ar-SA"/>
+          <w:lang w:bidi="ar-SA"/>
         </w:rPr>
         <w:lastRenderedPageBreak/>
         <w:drawing>
@@ -19103,7 +19985,7 @@
       <w:r>
         <w:rPr>
           <w:noProof/>
-          <w:lang w:eastAsia="fr-FR" w:bidi="ar-SA"/>
+          <w:lang w:bidi="ar-SA"/>
         </w:rPr>
         <w:drawing>
           <wp:anchor distT="0" distB="0" distL="114300" distR="114300" simplePos="0" relativeHeight="251718656" behindDoc="1" locked="0" layoutInCell="1" allowOverlap="1" wp14:anchorId="46DC8237" wp14:editId="147C5AD0">
@@ -19185,7 +20067,7 @@
       <w:r>
         <w:rPr>
           <w:noProof/>
-          <w:lang w:eastAsia="fr-FR" w:bidi="ar-SA"/>
+          <w:lang w:bidi="ar-SA"/>
         </w:rPr>
         <w:lastRenderedPageBreak/>
         <w:drawing>
@@ -19255,7 +20137,7 @@
       <w:r>
         <w:rPr>
           <w:noProof/>
-          <w:lang w:eastAsia="fr-FR" w:bidi="ar-SA"/>
+          <w:lang w:bidi="ar-SA"/>
         </w:rPr>
         <w:drawing>
           <wp:anchor distT="0" distB="0" distL="114300" distR="114300" simplePos="0" relativeHeight="251720704" behindDoc="1" locked="0" layoutInCell="1" allowOverlap="1" wp14:anchorId="30627D0A" wp14:editId="4D63A46A">
@@ -19337,7 +20219,7 @@
       <w:r>
         <w:rPr>
           <w:noProof/>
-          <w:lang w:eastAsia="fr-FR" w:bidi="ar-SA"/>
+          <w:lang w:bidi="ar-SA"/>
         </w:rPr>
         <w:lastRenderedPageBreak/>
         <w:drawing>
@@ -19407,7 +20289,7 @@
       <w:r>
         <w:rPr>
           <w:noProof/>
-          <w:lang w:eastAsia="fr-FR" w:bidi="ar-SA"/>
+          <w:lang w:bidi="ar-SA"/>
         </w:rPr>
         <w:drawing>
           <wp:anchor distT="0" distB="0" distL="114300" distR="114300" simplePos="0" relativeHeight="251722752" behindDoc="1" locked="0" layoutInCell="1" allowOverlap="1" wp14:anchorId="519DC1EE" wp14:editId="2C25B8AE">
@@ -19489,7 +20371,7 @@
       <w:r>
         <w:rPr>
           <w:noProof/>
-          <w:lang w:eastAsia="fr-FR" w:bidi="ar-SA"/>
+          <w:lang w:bidi="ar-SA"/>
         </w:rPr>
         <w:lastRenderedPageBreak/>
         <w:drawing>
@@ -19559,7 +20441,7 @@
       <w:r>
         <w:rPr>
           <w:noProof/>
-          <w:lang w:eastAsia="fr-FR" w:bidi="ar-SA"/>
+          <w:lang w:bidi="ar-SA"/>
         </w:rPr>
         <w:drawing>
           <wp:anchor distT="0" distB="0" distL="114300" distR="114300" simplePos="0" relativeHeight="251724800" behindDoc="1" locked="0" layoutInCell="1" allowOverlap="1" wp14:anchorId="2C66495E" wp14:editId="6B1974AF">
@@ -19641,7 +20523,7 @@
       <w:r>
         <w:rPr>
           <w:noProof/>
-          <w:lang w:eastAsia="fr-FR" w:bidi="ar-SA"/>
+          <w:lang w:bidi="ar-SA"/>
         </w:rPr>
         <w:lastRenderedPageBreak/>
         <w:drawing>
@@ -19711,7 +20593,7 @@
       <w:r>
         <w:rPr>
           <w:noProof/>
-          <w:lang w:eastAsia="fr-FR" w:bidi="ar-SA"/>
+          <w:lang w:bidi="ar-SA"/>
         </w:rPr>
         <w:drawing>
           <wp:anchor distT="0" distB="0" distL="114300" distR="114300" simplePos="0" relativeHeight="251739136" behindDoc="1" locked="0" layoutInCell="1" allowOverlap="1" wp14:anchorId="0C6DAB7A" wp14:editId="6658128D">
@@ -19780,7 +20662,7 @@
       <w:r>
         <w:rPr>
           <w:noProof/>
-          <w:lang w:eastAsia="fr-FR" w:bidi="ar-SA"/>
+          <w:lang w:bidi="ar-SA"/>
         </w:rPr>
         <w:drawing>
           <wp:anchor distT="0" distB="0" distL="114300" distR="114300" simplePos="0" relativeHeight="251738112" behindDoc="1" locked="0" layoutInCell="1" allowOverlap="1" wp14:anchorId="5BCCA401" wp14:editId="54BCB312">
@@ -19849,7 +20731,7 @@
       <w:r>
         <w:rPr>
           <w:noProof/>
-          <w:lang w:eastAsia="fr-FR" w:bidi="ar-SA"/>
+          <w:lang w:bidi="ar-SA"/>
         </w:rPr>
         <w:drawing>
           <wp:anchor distT="0" distB="0" distL="114300" distR="114300" simplePos="0" relativeHeight="251726848" behindDoc="1" locked="0" layoutInCell="1" allowOverlap="1" wp14:anchorId="662EAB47" wp14:editId="276DB8A8">
@@ -19931,7 +20813,7 @@
       <w:r>
         <w:rPr>
           <w:noProof/>
-          <w:lang w:eastAsia="fr-FR" w:bidi="ar-SA"/>
+          <w:lang w:bidi="ar-SA"/>
         </w:rPr>
         <w:lastRenderedPageBreak/>
         <w:drawing>
@@ -20001,7 +20883,7 @@
       <w:r>
         <w:rPr>
           <w:noProof/>
-          <w:lang w:eastAsia="fr-FR" w:bidi="ar-SA"/>
+          <w:lang w:bidi="ar-SA"/>
         </w:rPr>
         <w:drawing>
           <wp:anchor distT="0" distB="0" distL="114300" distR="114300" simplePos="0" relativeHeight="251728896" behindDoc="1" locked="0" layoutInCell="1" allowOverlap="1" wp14:anchorId="40B30699" wp14:editId="2F1100F6">
@@ -20083,7 +20965,7 @@
       <w:r>
         <w:rPr>
           <w:noProof/>
-          <w:lang w:eastAsia="fr-FR" w:bidi="ar-SA"/>
+          <w:lang w:bidi="ar-SA"/>
         </w:rPr>
         <w:lastRenderedPageBreak/>
         <w:drawing>
@@ -20153,7 +21035,7 @@
       <w:r>
         <w:rPr>
           <w:noProof/>
-          <w:lang w:eastAsia="fr-FR" w:bidi="ar-SA"/>
+          <w:lang w:bidi="ar-SA"/>
         </w:rPr>
         <w:drawing>
           <wp:anchor distT="0" distB="0" distL="114300" distR="114300" simplePos="0" relativeHeight="251730944" behindDoc="1" locked="0" layoutInCell="1" allowOverlap="1" wp14:anchorId="552AA5EF" wp14:editId="602CAEB2">
@@ -20235,7 +21117,7 @@
       <w:r>
         <w:rPr>
           <w:noProof/>
-          <w:lang w:eastAsia="fr-FR" w:bidi="ar-SA"/>
+          <w:lang w:bidi="ar-SA"/>
         </w:rPr>
         <w:lastRenderedPageBreak/>
         <w:drawing>
@@ -20305,7 +21187,7 @@
       <w:r>
         <w:rPr>
           <w:noProof/>
-          <w:lang w:eastAsia="fr-FR" w:bidi="ar-SA"/>
+          <w:lang w:bidi="ar-SA"/>
         </w:rPr>
         <w:drawing>
           <wp:anchor distT="0" distB="0" distL="114300" distR="114300" simplePos="0" relativeHeight="251732992" behindDoc="1" locked="0" layoutInCell="1" allowOverlap="1" wp14:anchorId="1B7EA96D" wp14:editId="65367A36">
@@ -20387,7 +21269,7 @@
       <w:r>
         <w:rPr>
           <w:noProof/>
-          <w:lang w:eastAsia="fr-FR" w:bidi="ar-SA"/>
+          <w:lang w:bidi="ar-SA"/>
         </w:rPr>
         <w:lastRenderedPageBreak/>
         <w:drawing>
@@ -20457,7 +21339,7 @@
       <w:r>
         <w:rPr>
           <w:noProof/>
-          <w:lang w:eastAsia="fr-FR" w:bidi="ar-SA"/>
+          <w:lang w:bidi="ar-SA"/>
         </w:rPr>
         <w:drawing>
           <wp:anchor distT="0" distB="0" distL="114300" distR="114300" simplePos="0" relativeHeight="251735040" behindDoc="1" locked="0" layoutInCell="1" allowOverlap="1" wp14:anchorId="0A2FFAE6" wp14:editId="6DB8FADB">
@@ -20634,7 +21516,7 @@
                 <w:noProof/>
                 <w:color w:val="000000" w:themeColor="text1"/>
               </w:rPr>
-              <w:t>24</w:t>
+              <w:t>2</w:t>
             </w:r>
             <w:r>
               <w:rPr>
@@ -20764,7 +21646,7 @@
         <w:noProof/>
         <w:color w:val="000000" w:themeColor="text1"/>
         <w:sz w:val="32"/>
-        <w:lang w:eastAsia="fr-FR" w:bidi="ar-SA"/>
+        <w:lang w:bidi="ar-SA"/>
       </w:rPr>
       <w:drawing>
         <wp:anchor distT="0" distB="0" distL="114300" distR="114300" simplePos="0" relativeHeight="251659264" behindDoc="1" locked="0" layoutInCell="1" allowOverlap="1" wp14:anchorId="21A8196B" wp14:editId="48E3E700">
@@ -21179,7 +22061,6 @@
     <w:uiPriority w:val="59"/>
     <w:rsid w:val="009C13FD"/>
     <w:tblPr>
-      <w:tblInd w:w="0" w:type="dxa"/>
       <w:tblBorders>
         <w:top w:val="single" w:sz="4" w:space="0" w:color="auto"/>
         <w:left w:val="single" w:sz="4" w:space="0" w:color="auto"/>
@@ -21188,12 +22069,6 @@
         <w:insideH w:val="single" w:sz="4" w:space="0" w:color="auto"/>
         <w:insideV w:val="single" w:sz="4" w:space="0" w:color="auto"/>
       </w:tblBorders>
-      <w:tblCellMar>
-        <w:top w:w="0" w:type="dxa"/>
-        <w:left w:w="108" w:type="dxa"/>
-        <w:bottom w:w="0" w:type="dxa"/>
-        <w:right w:w="108" w:type="dxa"/>
-      </w:tblCellMar>
     </w:tblPr>
   </w:style>
   <w:style w:type="paragraph" w:styleId="Header">
@@ -21679,7 +22554,6 @@
     <w:uiPriority w:val="59"/>
     <w:rsid w:val="009C13FD"/>
     <w:tblPr>
-      <w:tblInd w:w="0" w:type="dxa"/>
       <w:tblBorders>
         <w:top w:val="single" w:sz="4" w:space="0" w:color="auto"/>
         <w:left w:val="single" w:sz="4" w:space="0" w:color="auto"/>
@@ -21688,12 +22562,6 @@
         <w:insideH w:val="single" w:sz="4" w:space="0" w:color="auto"/>
         <w:insideV w:val="single" w:sz="4" w:space="0" w:color="auto"/>
       </w:tblBorders>
-      <w:tblCellMar>
-        <w:top w:w="0" w:type="dxa"/>
-        <w:left w:w="108" w:type="dxa"/>
-        <w:bottom w:w="0" w:type="dxa"/>
-        <w:right w:w="108" w:type="dxa"/>
-      </w:tblCellMar>
     </w:tblPr>
   </w:style>
   <w:style w:type="paragraph" w:styleId="Header">
@@ -22152,7 +23020,7 @@
 </file>
 
 <file path=customXml/itemProps1.xml><?xml version="1.0" encoding="utf-8"?>
-<ds:datastoreItem xmlns:ds="http://schemas.openxmlformats.org/officeDocument/2006/customXml" ds:itemID="{E15467BB-5BEE-4B36-9BA4-EAA3DE56BD66}">
+<ds:datastoreItem xmlns:ds="http://schemas.openxmlformats.org/officeDocument/2006/customXml" ds:itemID="{819A5C49-7ABA-4B56-9F30-4B844B714F1E}">
   <ds:schemaRefs>
     <ds:schemaRef ds:uri="http://schemas.openxmlformats.org/officeDocument/2006/bibliography"/>
   </ds:schemaRefs>

</xml_diff>